<commit_message>
Implemented task 6 and changes in doc
</commit_message>
<xml_diff>
--- a/Portfolio assignment.docx
+++ b/Portfolio assignment.docx
@@ -5943,47 +5943,15 @@
         <w:spacing w:line="276" w:lineRule="auto"/>
         <w:rPr>
           <w:rFonts w:eastAsia="Times New Roman"/>
-          <w:lang w:val="nb-NO"/>
+          <w:lang w:val="en-US"/>
         </w:rPr>
       </w:pPr>
       <w:r>
         <w:rPr>
           <w:rFonts w:eastAsia="Times New Roman"/>
-          <w:lang w:val="nb-NO"/>
-        </w:rPr>
-        <w:t xml:space="preserve">3.3.1 </w:t>
-      </w:r>
-      <w:proofErr w:type="spellStart"/>
-      <w:r>
-        <w:rPr>
-          <w:rFonts w:eastAsia="Times New Roman"/>
-          <w:lang w:val="nb-NO"/>
-        </w:rPr>
-        <w:t>Calculate</w:t>
-      </w:r>
-      <w:proofErr w:type="spellEnd"/>
-      <w:r>
-        <w:rPr>
-          <w:rFonts w:eastAsia="Times New Roman"/>
-          <w:lang w:val="nb-NO"/>
-        </w:rPr>
-        <w:t xml:space="preserve"> simple </w:t>
-      </w:r>
-      <w:proofErr w:type="spellStart"/>
-      <w:r>
-        <w:rPr>
-          <w:rFonts w:eastAsia="Times New Roman"/>
-          <w:lang w:val="nb-NO"/>
-        </w:rPr>
-        <w:t>metrics</w:t>
-      </w:r>
-      <w:proofErr w:type="spellEnd"/>
-      <w:r>
-        <w:rPr>
-          <w:rFonts w:eastAsia="Times New Roman"/>
-          <w:lang w:val="nb-NO"/>
-        </w:rPr>
-        <w:t xml:space="preserve"> </w:t>
+          <w:lang w:val="en-US"/>
+        </w:rPr>
+        <w:t xml:space="preserve">3.3.1 Calculate simple metrics </w:t>
       </w:r>
     </w:p>
     <w:p>
@@ -5997,8 +5965,6 @@
           <w:lang w:val="en-US"/>
         </w:rPr>
       </w:pPr>
-      <w:bookmarkStart w:id="0" w:name="_GoBack"/>
-      <w:bookmarkEnd w:id="0"/>
       <w:r>
         <w:rPr>
           <w:rFonts w:eastAsia="Times New Roman" w:cstheme="minorHAnsi"/>
@@ -6016,17 +5982,17 @@
         <w:rPr>
           <w:rFonts w:eastAsia="Times New Roman" w:cstheme="minorHAnsi"/>
           <w:i/>
-          <w:sz w:val="22"/>
-          <w:szCs w:val="22"/>
-          <w:lang w:val="en-US"/>
-        </w:rPr>
-      </w:pPr>
-      <w:r>
-        <w:rPr>
-          <w:rFonts w:eastAsia="Times New Roman" w:cstheme="minorHAnsi"/>
-          <w:i/>
-          <w:sz w:val="22"/>
-          <w:szCs w:val="22"/>
+          <w:sz w:val="20"/>
+          <w:szCs w:val="20"/>
+          <w:lang w:val="en-US"/>
+        </w:rPr>
+      </w:pPr>
+      <w:r>
+        <w:rPr>
+          <w:rFonts w:eastAsia="Times New Roman" w:cstheme="minorHAnsi"/>
+          <w:i/>
+          <w:sz w:val="20"/>
+          <w:szCs w:val="20"/>
           <w:lang w:val="en-US"/>
         </w:rPr>
         <w:lastRenderedPageBreak/>
@@ -6036,21 +6002,11 @@
         <w:rPr>
           <w:rFonts w:eastAsia="Times New Roman" w:cstheme="minorHAnsi"/>
           <w:i/>
-          <w:sz w:val="22"/>
-          <w:szCs w:val="22"/>
-          <w:lang w:val="en-US"/>
-        </w:rPr>
-        <w:t>S</w:t>
-      </w:r>
-      <w:r>
-        <w:rPr>
-          <w:rFonts w:eastAsia="Times New Roman" w:cstheme="minorHAnsi"/>
-          <w:i/>
-          <w:sz w:val="22"/>
-          <w:szCs w:val="22"/>
-          <w:lang w:val="en-US"/>
-        </w:rPr>
-        <w:t>hould be implemented as both MapReduce and Apache Spark programs</w:t>
+          <w:sz w:val="20"/>
+          <w:szCs w:val="20"/>
+          <w:lang w:val="en-US"/>
+        </w:rPr>
+        <w:t>Should be implemented as both MapReduce and Apache Spark programs</w:t>
       </w:r>
     </w:p>
     <w:p>
@@ -6064,8 +6020,8 @@
         <w:rPr>
           <w:rFonts w:eastAsia="Times New Roman" w:cstheme="minorHAnsi"/>
           <w:i/>
-          <w:sz w:val="22"/>
-          <w:szCs w:val="22"/>
+          <w:sz w:val="20"/>
+          <w:szCs w:val="20"/>
           <w:highlight w:val="yellow"/>
           <w:lang w:val="en-US"/>
         </w:rPr>
@@ -6074,8 +6030,8 @@
         <w:rPr>
           <w:rFonts w:eastAsia="Times New Roman" w:cstheme="minorHAnsi"/>
           <w:i/>
-          <w:sz w:val="22"/>
-          <w:szCs w:val="22"/>
+          <w:sz w:val="20"/>
+          <w:szCs w:val="20"/>
           <w:highlight w:val="yellow"/>
           <w:lang w:val="en-US"/>
         </w:rPr>
@@ -6085,8 +6041,8 @@
         <w:rPr>
           <w:rFonts w:eastAsia="Times New Roman" w:cstheme="minorHAnsi"/>
           <w:i/>
-          <w:sz w:val="22"/>
-          <w:szCs w:val="22"/>
+          <w:sz w:val="20"/>
+          <w:szCs w:val="20"/>
           <w:lang w:val="en-US"/>
         </w:rPr>
         <w:sym w:font="Wingdings" w:char="F0E0"/>
@@ -6095,8 +6051,8 @@
         <w:rPr>
           <w:rFonts w:eastAsia="Times New Roman" w:cstheme="minorHAnsi"/>
           <w:i/>
-          <w:sz w:val="22"/>
-          <w:szCs w:val="22"/>
+          <w:sz w:val="20"/>
+          <w:szCs w:val="20"/>
           <w:lang w:val="en-US"/>
         </w:rPr>
         <w:t xml:space="preserve"> </w:t>
@@ -6107,8 +6063,8 @@
           <w:rFonts w:eastAsia="Times New Roman" w:cstheme="minorHAnsi"/>
           <w:b/>
           <w:i/>
-          <w:sz w:val="22"/>
-          <w:szCs w:val="22"/>
+          <w:sz w:val="20"/>
+          <w:szCs w:val="20"/>
           <w:lang w:val="en-US"/>
         </w:rPr>
         <w:t>One_BuildingCount</w:t>
@@ -6126,8 +6082,8 @@
         <w:rPr>
           <w:rFonts w:eastAsia="Times New Roman" w:cstheme="minorHAnsi"/>
           <w:i/>
-          <w:sz w:val="22"/>
-          <w:szCs w:val="22"/>
+          <w:sz w:val="20"/>
+          <w:szCs w:val="20"/>
           <w:highlight w:val="yellow"/>
           <w:lang w:val="en-US"/>
         </w:rPr>
@@ -6136,8 +6092,8 @@
         <w:rPr>
           <w:rFonts w:eastAsia="Times New Roman" w:cstheme="minorHAnsi"/>
           <w:i/>
-          <w:sz w:val="22"/>
-          <w:szCs w:val="22"/>
+          <w:sz w:val="20"/>
+          <w:szCs w:val="20"/>
           <w:highlight w:val="yellow"/>
           <w:lang w:val="en-US"/>
         </w:rPr>
@@ -6149,8 +6105,8 @@
         <w:rPr>
           <w:rFonts w:eastAsia="Times New Roman" w:cstheme="minorHAnsi"/>
           <w:i/>
-          <w:sz w:val="22"/>
-          <w:szCs w:val="22"/>
+          <w:sz w:val="20"/>
+          <w:szCs w:val="20"/>
           <w:highlight w:val="yellow"/>
           <w:lang w:val="en-US"/>
         </w:rPr>
@@ -6162,8 +6118,8 @@
         <w:rPr>
           <w:rFonts w:eastAsia="Times New Roman" w:cstheme="minorHAnsi"/>
           <w:i/>
-          <w:sz w:val="22"/>
-          <w:szCs w:val="22"/>
+          <w:sz w:val="20"/>
+          <w:szCs w:val="20"/>
           <w:highlight w:val="yellow"/>
           <w:lang w:val="en-US"/>
         </w:rPr>
@@ -6173,8 +6129,8 @@
         <w:rPr>
           <w:rFonts w:eastAsia="Times New Roman" w:cstheme="minorHAnsi"/>
           <w:i/>
-          <w:sz w:val="22"/>
-          <w:szCs w:val="22"/>
+          <w:sz w:val="20"/>
+          <w:szCs w:val="20"/>
           <w:highlight w:val="yellow"/>
           <w:lang w:val="en-US"/>
         </w:rPr>
@@ -6184,8 +6140,8 @@
         <w:rPr>
           <w:rFonts w:eastAsia="Times New Roman" w:cstheme="minorHAnsi"/>
           <w:i/>
-          <w:sz w:val="22"/>
-          <w:szCs w:val="22"/>
+          <w:sz w:val="20"/>
+          <w:szCs w:val="20"/>
           <w:lang w:val="en-US"/>
         </w:rPr>
         <w:sym w:font="Wingdings" w:char="F0E0"/>
@@ -6194,8 +6150,8 @@
         <w:rPr>
           <w:rFonts w:eastAsia="Times New Roman" w:cstheme="minorHAnsi"/>
           <w:i/>
-          <w:sz w:val="22"/>
-          <w:szCs w:val="22"/>
+          <w:sz w:val="20"/>
+          <w:szCs w:val="20"/>
           <w:lang w:val="en-US"/>
         </w:rPr>
         <w:t xml:space="preserve"> </w:t>
@@ -6206,8 +6162,8 @@
           <w:rFonts w:eastAsia="Times New Roman" w:cstheme="minorHAnsi"/>
           <w:b/>
           <w:i/>
-          <w:sz w:val="22"/>
-          <w:szCs w:val="22"/>
+          <w:sz w:val="20"/>
+          <w:szCs w:val="20"/>
           <w:lang w:val="en-US"/>
         </w:rPr>
         <w:t>Two_AddrStreetTagsPerStreet</w:t>
@@ -6225,8 +6181,8 @@
         <w:rPr>
           <w:rFonts w:eastAsia="Times New Roman" w:cstheme="minorHAnsi"/>
           <w:i/>
-          <w:sz w:val="21"/>
-          <w:szCs w:val="22"/>
+          <w:sz w:val="20"/>
+          <w:szCs w:val="20"/>
           <w:highlight w:val="yellow"/>
           <w:lang w:val="en-US"/>
         </w:rPr>
@@ -6235,8 +6191,8 @@
         <w:rPr>
           <w:rFonts w:eastAsia="Times New Roman" w:cstheme="minorHAnsi"/>
           <w:i/>
-          <w:sz w:val="22"/>
-          <w:szCs w:val="22"/>
+          <w:sz w:val="20"/>
+          <w:szCs w:val="20"/>
           <w:highlight w:val="yellow"/>
           <w:lang w:val="en-US"/>
         </w:rPr>
@@ -6246,8 +6202,8 @@
         <w:rPr>
           <w:rFonts w:eastAsia="Times New Roman" w:cstheme="minorHAnsi"/>
           <w:i/>
-          <w:sz w:val="22"/>
-          <w:szCs w:val="22"/>
+          <w:sz w:val="20"/>
+          <w:szCs w:val="20"/>
           <w:lang w:val="en-US"/>
         </w:rPr>
         <w:t xml:space="preserve"> </w:t>
@@ -6256,8 +6212,8 @@
         <w:rPr>
           <w:rFonts w:eastAsia="Times New Roman" w:cstheme="minorHAnsi"/>
           <w:i/>
-          <w:sz w:val="22"/>
-          <w:szCs w:val="22"/>
+          <w:sz w:val="20"/>
+          <w:szCs w:val="20"/>
           <w:lang w:val="en-US"/>
         </w:rPr>
         <w:sym w:font="Wingdings" w:char="F0E0"/>
@@ -6266,8 +6222,8 @@
         <w:rPr>
           <w:rFonts w:eastAsia="Times New Roman" w:cstheme="minorHAnsi"/>
           <w:i/>
-          <w:sz w:val="22"/>
-          <w:szCs w:val="22"/>
+          <w:sz w:val="20"/>
+          <w:szCs w:val="20"/>
           <w:lang w:val="en-US"/>
         </w:rPr>
         <w:t xml:space="preserve"> </w:t>
@@ -6278,8 +6234,8 @@
           <w:rFonts w:eastAsia="Times New Roman" w:cstheme="minorHAnsi"/>
           <w:b/>
           <w:i/>
-          <w:sz w:val="21"/>
-          <w:szCs w:val="22"/>
+          <w:sz w:val="20"/>
+          <w:szCs w:val="20"/>
           <w:lang w:val="en-US"/>
         </w:rPr>
         <w:t>Three_ObjectMostUpdated</w:t>
@@ -6297,21 +6253,160 @@
         <w:rPr>
           <w:rFonts w:eastAsia="Times New Roman" w:cstheme="minorHAnsi"/>
           <w:i/>
-          <w:sz w:val="22"/>
-          <w:szCs w:val="22"/>
-          <w:lang w:val="en-US"/>
-        </w:rPr>
-      </w:pPr>
-      <w:r>
-        <w:rPr>
-          <w:rFonts w:eastAsia="Times New Roman" w:cstheme="minorHAnsi"/>
-          <w:i/>
-          <w:sz w:val="22"/>
-          <w:szCs w:val="22"/>
+          <w:sz w:val="20"/>
+          <w:szCs w:val="20"/>
+          <w:highlight w:val="yellow"/>
+          <w:lang w:val="en-US"/>
+        </w:rPr>
+      </w:pPr>
+      <w:r>
+        <w:rPr>
+          <w:rFonts w:eastAsia="Times New Roman" w:cstheme="minorHAnsi"/>
+          <w:i/>
+          <w:sz w:val="20"/>
+          <w:szCs w:val="20"/>
+          <w:highlight w:val="yellow"/>
           <w:lang w:val="en-US"/>
         </w:rPr>
         <w:t xml:space="preserve">Which 20 highways contains the most nodes? </w:t>
       </w:r>
+      <w:r>
+        <w:rPr>
+          <w:rFonts w:eastAsia="Times New Roman" w:cstheme="minorHAnsi"/>
+          <w:b/>
+          <w:i/>
+          <w:sz w:val="20"/>
+          <w:szCs w:val="20"/>
+          <w:lang w:val="en-US"/>
+        </w:rPr>
+        <w:sym w:font="Wingdings" w:char="F0E0"/>
+      </w:r>
+      <w:r>
+        <w:rPr>
+          <w:rFonts w:eastAsia="Times New Roman" w:cstheme="minorHAnsi"/>
+          <w:b/>
+          <w:i/>
+          <w:sz w:val="20"/>
+          <w:szCs w:val="20"/>
+          <w:lang w:val="en-US"/>
+        </w:rPr>
+        <w:t xml:space="preserve"> </w:t>
+      </w:r>
+      <w:r>
+        <w:rPr>
+          <w:rFonts w:eastAsia="Times New Roman" w:cstheme="minorHAnsi"/>
+          <w:b/>
+          <w:i/>
+          <w:sz w:val="20"/>
+          <w:szCs w:val="20"/>
+          <w:lang w:val="en-US"/>
+        </w:rPr>
+        <w:t xml:space="preserve">Four_20TopHighWayNodes – </w:t>
+      </w:r>
+      <w:proofErr w:type="spellStart"/>
+      <w:r>
+        <w:rPr>
+          <w:rFonts w:eastAsia="Times New Roman" w:cstheme="minorHAnsi"/>
+          <w:b/>
+          <w:i/>
+          <w:color w:val="FF0000"/>
+          <w:sz w:val="20"/>
+          <w:szCs w:val="20"/>
+          <w:lang w:val="en-US"/>
+        </w:rPr>
+        <w:t>Mangler</w:t>
+      </w:r>
+      <w:proofErr w:type="spellEnd"/>
+      <w:r>
+        <w:rPr>
+          <w:rFonts w:eastAsia="Times New Roman" w:cstheme="minorHAnsi"/>
+          <w:b/>
+          <w:i/>
+          <w:color w:val="FF0000"/>
+          <w:sz w:val="20"/>
+          <w:szCs w:val="20"/>
+          <w:lang w:val="en-US"/>
+        </w:rPr>
+        <w:t xml:space="preserve"> </w:t>
+      </w:r>
+      <w:proofErr w:type="spellStart"/>
+      <w:r>
+        <w:rPr>
+          <w:rFonts w:eastAsia="Times New Roman" w:cstheme="minorHAnsi"/>
+          <w:b/>
+          <w:i/>
+          <w:color w:val="FF0000"/>
+          <w:sz w:val="20"/>
+          <w:szCs w:val="20"/>
+          <w:lang w:val="en-US"/>
+        </w:rPr>
+        <w:t>sortering</w:t>
+      </w:r>
+      <w:proofErr w:type="spellEnd"/>
+    </w:p>
+    <w:p>
+      <w:pPr>
+        <w:numPr>
+          <w:ilvl w:val="0"/>
+          <w:numId w:val="2"/>
+        </w:numPr>
+        <w:spacing w:before="100" w:beforeAutospacing="1" w:after="100" w:afterAutospacing="1" w:line="276" w:lineRule="auto"/>
+        <w:ind w:left="0" w:right="-1140"/>
+        <w:rPr>
+          <w:rFonts w:eastAsia="Times New Roman" w:cstheme="minorHAnsi"/>
+          <w:i/>
+          <w:sz w:val="20"/>
+          <w:szCs w:val="20"/>
+          <w:highlight w:val="yellow"/>
+          <w:lang w:val="en-US"/>
+        </w:rPr>
+      </w:pPr>
+      <w:r>
+        <w:rPr>
+          <w:rFonts w:eastAsia="Times New Roman" w:cstheme="minorHAnsi"/>
+          <w:i/>
+          <w:sz w:val="20"/>
+          <w:szCs w:val="20"/>
+          <w:highlight w:val="yellow"/>
+          <w:lang w:val="en-US"/>
+        </w:rPr>
+        <w:t xml:space="preserve">What is the average number of nodes used to form the building ways in the extract? </w:t>
+      </w:r>
+      <w:r>
+        <w:rPr>
+          <w:rFonts w:eastAsia="Times New Roman" w:cstheme="minorHAnsi"/>
+          <w:i/>
+          <w:sz w:val="20"/>
+          <w:szCs w:val="20"/>
+          <w:highlight w:val="yellow"/>
+          <w:lang w:val="en-US"/>
+        </w:rPr>
+        <w:sym w:font="Wingdings" w:char="F0E0"/>
+      </w:r>
+      <w:r>
+        <w:rPr>
+          <w:rFonts w:eastAsia="Times New Roman" w:cstheme="minorHAnsi"/>
+          <w:i/>
+          <w:sz w:val="20"/>
+          <w:szCs w:val="20"/>
+          <w:highlight w:val="yellow"/>
+          <w:lang w:val="en-US"/>
+        </w:rPr>
+        <w:t xml:space="preserve"> </w:t>
+      </w:r>
+      <w:proofErr w:type="spellStart"/>
+      <w:r>
+        <w:rPr>
+          <w:rFonts w:eastAsia="Times New Roman" w:cstheme="minorHAnsi"/>
+          <w:b/>
+          <w:i/>
+          <w:sz w:val="20"/>
+          <w:szCs w:val="20"/>
+          <w:lang w:val="en-US"/>
+        </w:rPr>
+        <w:t>Five_AverageNumOfNodesBuilding</w:t>
+      </w:r>
+      <w:proofErr w:type="spellEnd"/>
     </w:p>
     <w:p>
       <w:pPr>
@@ -6324,31 +6419,183 @@
         <w:rPr>
           <w:rFonts w:eastAsia="Times New Roman" w:cstheme="minorHAnsi"/>
           <w:i/>
-          <w:sz w:val="22"/>
-          <w:szCs w:val="22"/>
-          <w:lang w:val="en-US"/>
-        </w:rPr>
-      </w:pPr>
-      <w:r>
-        <w:rPr>
-          <w:rFonts w:eastAsia="Times New Roman" w:cstheme="minorHAnsi"/>
-          <w:i/>
-          <w:sz w:val="22"/>
-          <w:szCs w:val="22"/>
-          <w:lang w:val="en-US"/>
-        </w:rPr>
-        <w:t xml:space="preserve">What is the average number of nodes used to form the building ways in </w:t>
-      </w:r>
-      <w:r>
-        <w:rPr>
-          <w:rFonts w:eastAsia="Times New Roman" w:cstheme="minorHAnsi"/>
-          <w:i/>
-          <w:sz w:val="22"/>
-          <w:szCs w:val="22"/>
-          <w:lang w:val="en-US"/>
-        </w:rPr>
-        <w:t xml:space="preserve">the extract? </w:t>
-      </w:r>
+          <w:sz w:val="20"/>
+          <w:szCs w:val="20"/>
+          <w:highlight w:val="yellow"/>
+          <w:lang w:val="en-US"/>
+        </w:rPr>
+      </w:pPr>
+      <w:r>
+        <w:rPr>
+          <w:rFonts w:eastAsia="Times New Roman" w:cstheme="minorHAnsi"/>
+          <w:i/>
+          <w:sz w:val="20"/>
+          <w:szCs w:val="20"/>
+          <w:highlight w:val="yellow"/>
+          <w:lang w:val="en-US"/>
+        </w:rPr>
+        <w:t xml:space="preserve">How many ways of </w:t>
+      </w:r>
+      <w:proofErr w:type="gramStart"/>
+      <w:r>
+        <w:rPr>
+          <w:rFonts w:eastAsia="Times New Roman" w:cstheme="minorHAnsi"/>
+          <w:i/>
+          <w:sz w:val="20"/>
+          <w:szCs w:val="20"/>
+          <w:highlight w:val="yellow"/>
+          <w:lang w:val="en-US"/>
+        </w:rPr>
+        <w:t>types ”highway</w:t>
+      </w:r>
+      <w:proofErr w:type="gramEnd"/>
+      <w:r>
+        <w:rPr>
+          <w:rFonts w:eastAsia="Times New Roman" w:cstheme="minorHAnsi"/>
+          <w:i/>
+          <w:sz w:val="20"/>
+          <w:szCs w:val="20"/>
+          <w:highlight w:val="yellow"/>
+          <w:lang w:val="en-US"/>
+        </w:rPr>
+        <w:t xml:space="preserve">=path”, ”highway=service”, ”high- way=road”, ”highway=unclassified” contains a node with the tag ”bar- </w:t>
+      </w:r>
+      <w:proofErr w:type="spellStart"/>
+      <w:r>
+        <w:rPr>
+          <w:rFonts w:eastAsia="Times New Roman" w:cstheme="minorHAnsi"/>
+          <w:i/>
+          <w:sz w:val="20"/>
+          <w:szCs w:val="20"/>
+          <w:highlight w:val="yellow"/>
+          <w:lang w:val="en-US"/>
+        </w:rPr>
+        <w:t>rier</w:t>
+      </w:r>
+      <w:proofErr w:type="spellEnd"/>
+      <w:r>
+        <w:rPr>
+          <w:rFonts w:eastAsia="Times New Roman" w:cstheme="minorHAnsi"/>
+          <w:i/>
+          <w:sz w:val="20"/>
+          <w:szCs w:val="20"/>
+          <w:highlight w:val="yellow"/>
+          <w:lang w:val="en-US"/>
+        </w:rPr>
+        <w:t xml:space="preserve">=lift gate”? </w:t>
+      </w:r>
+      <w:r>
+        <w:rPr>
+          <w:rFonts w:eastAsia="Times New Roman" w:cstheme="minorHAnsi"/>
+          <w:b/>
+          <w:i/>
+          <w:sz w:val="20"/>
+          <w:szCs w:val="20"/>
+          <w:lang w:val="en-US"/>
+        </w:rPr>
+        <w:sym w:font="Wingdings" w:char="F0E0"/>
+      </w:r>
+      <w:r>
+        <w:rPr>
+          <w:rFonts w:eastAsia="Times New Roman" w:cstheme="minorHAnsi"/>
+          <w:b/>
+          <w:i/>
+          <w:sz w:val="20"/>
+          <w:szCs w:val="20"/>
+          <w:lang w:val="en-US"/>
+        </w:rPr>
+        <w:t xml:space="preserve"> </w:t>
+      </w:r>
+      <w:proofErr w:type="spellStart"/>
+      <w:r>
+        <w:rPr>
+          <w:rFonts w:eastAsia="Times New Roman" w:cstheme="minorHAnsi"/>
+          <w:b/>
+          <w:i/>
+          <w:sz w:val="20"/>
+          <w:szCs w:val="20"/>
+          <w:lang w:val="en-US"/>
+        </w:rPr>
+        <w:t>Six_NumOfLiftGate</w:t>
+      </w:r>
+      <w:proofErr w:type="spellEnd"/>
+      <w:r>
+        <w:rPr>
+          <w:rFonts w:eastAsia="Times New Roman" w:cstheme="minorHAnsi"/>
+          <w:b/>
+          <w:i/>
+          <w:sz w:val="20"/>
+          <w:szCs w:val="20"/>
+          <w:lang w:val="en-US"/>
+        </w:rPr>
+        <w:t xml:space="preserve"> – </w:t>
+      </w:r>
+      <w:proofErr w:type="spellStart"/>
+      <w:r>
+        <w:rPr>
+          <w:rFonts w:eastAsia="Times New Roman" w:cstheme="minorHAnsi"/>
+          <w:b/>
+          <w:i/>
+          <w:color w:val="FF0000"/>
+          <w:sz w:val="20"/>
+          <w:szCs w:val="20"/>
+          <w:lang w:val="en-US"/>
+        </w:rPr>
+        <w:t>Riktig</w:t>
+      </w:r>
+      <w:proofErr w:type="spellEnd"/>
+      <w:r>
+        <w:rPr>
+          <w:rFonts w:eastAsia="Times New Roman" w:cstheme="minorHAnsi"/>
+          <w:b/>
+          <w:i/>
+          <w:color w:val="FF0000"/>
+          <w:sz w:val="20"/>
+          <w:szCs w:val="20"/>
+          <w:lang w:val="en-US"/>
+        </w:rPr>
+        <w:t xml:space="preserve">? </w:t>
+      </w:r>
+      <w:proofErr w:type="spellStart"/>
+      <w:r>
+        <w:rPr>
+          <w:rFonts w:eastAsia="Times New Roman" w:cstheme="minorHAnsi"/>
+          <w:b/>
+          <w:i/>
+          <w:color w:val="FF0000"/>
+          <w:sz w:val="20"/>
+          <w:szCs w:val="20"/>
+          <w:lang w:val="en-US"/>
+        </w:rPr>
+        <w:t>Mangler</w:t>
+      </w:r>
+      <w:proofErr w:type="spellEnd"/>
+      <w:r>
+        <w:rPr>
+          <w:rFonts w:eastAsia="Times New Roman" w:cstheme="minorHAnsi"/>
+          <w:b/>
+          <w:i/>
+          <w:color w:val="FF0000"/>
+          <w:sz w:val="20"/>
+          <w:szCs w:val="20"/>
+          <w:lang w:val="en-US"/>
+        </w:rPr>
+        <w:t xml:space="preserve"> </w:t>
+      </w:r>
+      <w:proofErr w:type="spellStart"/>
+      <w:r>
+        <w:rPr>
+          <w:rFonts w:eastAsia="Times New Roman" w:cstheme="minorHAnsi"/>
+          <w:b/>
+          <w:i/>
+          <w:color w:val="FF0000"/>
+          <w:sz w:val="20"/>
+          <w:szCs w:val="20"/>
+          <w:lang w:val="en-US"/>
+        </w:rPr>
+        <w:t>felter</w:t>
+      </w:r>
+      <w:proofErr w:type="spellEnd"/>
     </w:p>
     <w:p>
       <w:pPr>
@@ -6361,64 +6608,42 @@
         <w:rPr>
           <w:rFonts w:eastAsia="Times New Roman" w:cstheme="minorHAnsi"/>
           <w:i/>
-          <w:sz w:val="22"/>
-          <w:szCs w:val="22"/>
-          <w:lang w:val="en-US"/>
-        </w:rPr>
-      </w:pPr>
-      <w:r>
-        <w:rPr>
-          <w:rFonts w:eastAsia="Times New Roman" w:cstheme="minorHAnsi"/>
-          <w:i/>
-          <w:sz w:val="22"/>
-          <w:szCs w:val="22"/>
-          <w:lang w:val="en-US"/>
-        </w:rPr>
-        <w:t xml:space="preserve">How many ways of </w:t>
+          <w:sz w:val="20"/>
+          <w:szCs w:val="20"/>
+          <w:lang w:val="en-US"/>
+        </w:rPr>
+      </w:pPr>
+      <w:r>
+        <w:rPr>
+          <w:rFonts w:eastAsia="Times New Roman" w:cstheme="minorHAnsi"/>
+          <w:i/>
+          <w:sz w:val="20"/>
+          <w:szCs w:val="20"/>
+          <w:lang w:val="en-US"/>
+        </w:rPr>
+        <w:t xml:space="preserve">Which 15 highways contains </w:t>
       </w:r>
       <w:proofErr w:type="gramStart"/>
       <w:r>
         <w:rPr>
           <w:rFonts w:eastAsia="Times New Roman" w:cstheme="minorHAnsi"/>
           <w:i/>
-          <w:sz w:val="22"/>
-          <w:szCs w:val="22"/>
-          <w:lang w:val="en-US"/>
-        </w:rPr>
-        <w:t>types ”highway</w:t>
+          <w:sz w:val="20"/>
+          <w:szCs w:val="20"/>
+          <w:lang w:val="en-US"/>
+        </w:rPr>
+        <w:t>the most</w:t>
       </w:r>
       <w:proofErr w:type="gramEnd"/>
       <w:r>
         <w:rPr>
           <w:rFonts w:eastAsia="Times New Roman" w:cstheme="minorHAnsi"/>
           <w:i/>
-          <w:sz w:val="22"/>
-          <w:szCs w:val="22"/>
-          <w:lang w:val="en-US"/>
-        </w:rPr>
-        <w:t xml:space="preserve">=path”, ”highway=service”, ”high- way=road”, ”highway=unclassified” contains a node with the tag ”bar- </w:t>
-      </w:r>
-      <w:proofErr w:type="spellStart"/>
-      <w:r>
-        <w:rPr>
-          <w:rFonts w:eastAsia="Times New Roman" w:cstheme="minorHAnsi"/>
-          <w:i/>
-          <w:sz w:val="22"/>
-          <w:szCs w:val="22"/>
-          <w:lang w:val="en-US"/>
-        </w:rPr>
-        <w:t>rier</w:t>
-      </w:r>
-      <w:proofErr w:type="spellEnd"/>
-      <w:r>
-        <w:rPr>
-          <w:rFonts w:eastAsia="Times New Roman" w:cstheme="minorHAnsi"/>
-          <w:i/>
-          <w:sz w:val="22"/>
-          <w:szCs w:val="22"/>
-          <w:lang w:val="en-US"/>
-        </w:rPr>
-        <w:t xml:space="preserve">=lift gate”? </w:t>
+          <w:sz w:val="20"/>
+          <w:szCs w:val="20"/>
+          <w:lang w:val="en-US"/>
+        </w:rPr>
+        <w:t xml:space="preserve"> number of traffic calming=hump? </w:t>
       </w:r>
     </w:p>
     <w:p>
@@ -6432,42 +6657,54 @@
         <w:rPr>
           <w:rFonts w:eastAsia="Times New Roman" w:cstheme="minorHAnsi"/>
           <w:i/>
-          <w:sz w:val="22"/>
-          <w:szCs w:val="22"/>
-          <w:lang w:val="en-US"/>
-        </w:rPr>
-      </w:pPr>
-      <w:r>
-        <w:rPr>
-          <w:rFonts w:eastAsia="Times New Roman" w:cstheme="minorHAnsi"/>
-          <w:i/>
-          <w:sz w:val="22"/>
-          <w:szCs w:val="22"/>
-          <w:lang w:val="en-US"/>
-        </w:rPr>
-        <w:t xml:space="preserve">Which 15 highways contains </w:t>
+          <w:sz w:val="20"/>
+          <w:szCs w:val="20"/>
+          <w:lang w:val="en-US"/>
+        </w:rPr>
+      </w:pPr>
+      <w:r>
+        <w:rPr>
+          <w:rFonts w:eastAsia="Times New Roman" w:cstheme="minorHAnsi"/>
+          <w:i/>
+          <w:sz w:val="20"/>
+          <w:szCs w:val="20"/>
+          <w:lang w:val="en-US"/>
+        </w:rPr>
+        <w:t>Which building has the largest la</w:t>
+      </w:r>
+      <w:bookmarkStart w:id="0" w:name="_GoBack"/>
+      <w:bookmarkEnd w:id="0"/>
+      <w:r>
+        <w:rPr>
+          <w:rFonts w:eastAsia="Times New Roman" w:cstheme="minorHAnsi"/>
+          <w:i/>
+          <w:sz w:val="20"/>
+          <w:szCs w:val="20"/>
+          <w:lang w:val="en-US"/>
+        </w:rPr>
+        <w:t xml:space="preserve">titudinal extent? </w:t>
       </w:r>
       <w:proofErr w:type="gramStart"/>
       <w:r>
         <w:rPr>
           <w:rFonts w:eastAsia="Times New Roman" w:cstheme="minorHAnsi"/>
           <w:i/>
-          <w:sz w:val="22"/>
-          <w:szCs w:val="22"/>
-          <w:lang w:val="en-US"/>
-        </w:rPr>
-        <w:t>the most</w:t>
+          <w:sz w:val="20"/>
+          <w:szCs w:val="20"/>
+          <w:lang w:val="en-US"/>
+        </w:rPr>
+        <w:t>( biggest</w:t>
       </w:r>
       <w:proofErr w:type="gramEnd"/>
       <w:r>
         <w:rPr>
           <w:rFonts w:eastAsia="Times New Roman" w:cstheme="minorHAnsi"/>
           <w:i/>
-          <w:sz w:val="22"/>
-          <w:szCs w:val="22"/>
-          <w:lang w:val="en-US"/>
-        </w:rPr>
-        <w:t xml:space="preserve"> number of traffic calming=hump? </w:t>
+          <w:sz w:val="20"/>
+          <w:szCs w:val="20"/>
+          <w:lang w:val="en-US"/>
+        </w:rPr>
+        <w:t xml:space="preserve"> difference between the northernmost and southernmost node )</w:t>
       </w:r>
     </w:p>
     <w:p>
@@ -6481,76 +6718,17 @@
         <w:rPr>
           <w:rFonts w:eastAsia="Times New Roman" w:cstheme="minorHAnsi"/>
           <w:i/>
-          <w:sz w:val="22"/>
-          <w:szCs w:val="22"/>
-          <w:lang w:val="en-US"/>
-        </w:rPr>
-      </w:pPr>
-      <w:r>
-        <w:rPr>
-          <w:rFonts w:eastAsia="Times New Roman" w:cstheme="minorHAnsi"/>
-          <w:i/>
-          <w:sz w:val="22"/>
-          <w:szCs w:val="22"/>
-          <w:lang w:val="en-US"/>
-        </w:rPr>
-        <w:t xml:space="preserve">Which building has the largest latitudinal extent? </w:t>
-      </w:r>
-      <w:proofErr w:type="gramStart"/>
-      <w:r>
-        <w:rPr>
-          <w:rFonts w:eastAsia="Times New Roman" w:cstheme="minorHAnsi"/>
-          <w:i/>
-          <w:sz w:val="22"/>
-          <w:szCs w:val="22"/>
-          <w:lang w:val="en-US"/>
-        </w:rPr>
-        <w:t>( biggest</w:t>
-      </w:r>
-      <w:proofErr w:type="gramEnd"/>
-      <w:r>
-        <w:rPr>
-          <w:rFonts w:eastAsia="Times New Roman" w:cstheme="minorHAnsi"/>
-          <w:i/>
-          <w:sz w:val="22"/>
-          <w:szCs w:val="22"/>
-          <w:lang w:val="en-US"/>
-        </w:rPr>
-        <w:t xml:space="preserve"> difference </w:t>
-      </w:r>
-      <w:r>
-        <w:rPr>
-          <w:rFonts w:eastAsia="Times New Roman" w:cstheme="minorHAnsi"/>
-          <w:i/>
-          <w:sz w:val="22"/>
-          <w:szCs w:val="22"/>
-          <w:lang w:val="en-US"/>
-        </w:rPr>
-        <w:t>between the northernmost and southernmost node )</w:t>
-      </w:r>
-    </w:p>
-    <w:p>
-      <w:pPr>
-        <w:numPr>
-          <w:ilvl w:val="0"/>
-          <w:numId w:val="2"/>
-        </w:numPr>
-        <w:spacing w:before="100" w:beforeAutospacing="1" w:after="100" w:afterAutospacing="1" w:line="276" w:lineRule="auto"/>
-        <w:ind w:left="0"/>
-        <w:rPr>
-          <w:rFonts w:eastAsia="Times New Roman" w:cstheme="minorHAnsi"/>
-          <w:i/>
-          <w:sz w:val="22"/>
-          <w:szCs w:val="22"/>
-          <w:lang w:val="en-US"/>
-        </w:rPr>
-      </w:pPr>
-      <w:r>
-        <w:rPr>
-          <w:rFonts w:eastAsia="Times New Roman" w:cstheme="minorHAnsi"/>
-          <w:i/>
-          <w:sz w:val="22"/>
-          <w:szCs w:val="22"/>
+          <w:sz w:val="20"/>
+          <w:szCs w:val="20"/>
+          <w:lang w:val="en-US"/>
+        </w:rPr>
+      </w:pPr>
+      <w:r>
+        <w:rPr>
+          <w:rFonts w:eastAsia="Times New Roman" w:cstheme="minorHAnsi"/>
+          <w:i/>
+          <w:sz w:val="20"/>
+          <w:szCs w:val="20"/>
           <w:lang w:val="en-US"/>
         </w:rPr>
         <w:t>What is the longest way with tag highway?</w:t>

</xml_diff>

<commit_message>
Implemented task 4 + fixex on task 1 and 2 - Scala
</commit_message>
<xml_diff>
--- a/Portfolio assignment.docx
+++ b/Portfolio assignment.docx
@@ -6650,8 +6650,6 @@
         </w:rPr>
         <w:t xml:space="preserve"> difference between the northernmost and southernmost node )</w:t>
       </w:r>
-      <w:bookmarkStart w:id="0" w:name="_GoBack"/>
-      <w:bookmarkEnd w:id="0"/>
     </w:p>
     <w:p>
       <w:pPr>
@@ -6901,6 +6899,86 @@
         </w:rPr>
         <w:t xml:space="preserve">All programs to the questions sections 3.3.1 and 3.3.2 should be implemented as both MapReduce and Apache Spark programs. You should then measure the performance when running both versions and explain what causes the differences. </w:t>
       </w:r>
+    </w:p>
+    <w:p>
+      <w:pPr>
+        <w:spacing w:before="100" w:beforeAutospacing="1" w:after="100" w:afterAutospacing="1" w:line="276" w:lineRule="auto"/>
+        <w:rPr>
+          <w:rFonts w:eastAsia="Times New Roman" w:cstheme="minorHAnsi"/>
+          <w:i/>
+          <w:sz w:val="22"/>
+          <w:szCs w:val="22"/>
+          <w:lang w:val="en-US"/>
+        </w:rPr>
+      </w:pPr>
+      <w:proofErr w:type="spellStart"/>
+      <w:r>
+        <w:rPr>
+          <w:rFonts w:eastAsia="Times New Roman" w:cstheme="minorHAnsi"/>
+          <w:i/>
+          <w:sz w:val="22"/>
+          <w:szCs w:val="22"/>
+          <w:lang w:val="en-US"/>
+        </w:rPr>
+        <w:t>Antall</w:t>
+      </w:r>
+      <w:proofErr w:type="spellEnd"/>
+      <w:r>
+        <w:rPr>
+          <w:rFonts w:eastAsia="Times New Roman" w:cstheme="minorHAnsi"/>
+          <w:i/>
+          <w:sz w:val="22"/>
+          <w:szCs w:val="22"/>
+          <w:lang w:val="en-US"/>
+        </w:rPr>
+        <w:t xml:space="preserve"> </w:t>
+      </w:r>
+      <w:proofErr w:type="spellStart"/>
+      <w:r>
+        <w:rPr>
+          <w:rFonts w:eastAsia="Times New Roman" w:cstheme="minorHAnsi"/>
+          <w:i/>
+          <w:sz w:val="22"/>
+          <w:szCs w:val="22"/>
+          <w:lang w:val="en-US"/>
+        </w:rPr>
+        <w:t>kodelinjer</w:t>
+      </w:r>
+      <w:proofErr w:type="spellEnd"/>
+      <w:r>
+        <w:rPr>
+          <w:rFonts w:eastAsia="Times New Roman" w:cstheme="minorHAnsi"/>
+          <w:i/>
+          <w:sz w:val="22"/>
+          <w:szCs w:val="22"/>
+          <w:lang w:val="en-US"/>
+        </w:rPr>
+        <w:t xml:space="preserve"> </w:t>
+      </w:r>
+      <w:r>
+        <w:rPr>
+          <w:rFonts w:eastAsia="Times New Roman" w:cstheme="minorHAnsi"/>
+          <w:i/>
+          <w:sz w:val="22"/>
+          <w:szCs w:val="22"/>
+          <w:lang w:val="en-US"/>
+        </w:rPr>
+        <w:br/>
+      </w:r>
+      <w:proofErr w:type="spellStart"/>
+      <w:r>
+        <w:rPr>
+          <w:rFonts w:eastAsia="Times New Roman" w:cstheme="minorHAnsi"/>
+          <w:i/>
+          <w:sz w:val="22"/>
+          <w:szCs w:val="22"/>
+          <w:lang w:val="en-US"/>
+        </w:rPr>
+        <w:t>Kjøretid</w:t>
+      </w:r>
+      <w:bookmarkStart w:id="0" w:name="_GoBack"/>
+      <w:bookmarkEnd w:id="0"/>
+      <w:proofErr w:type="spellEnd"/>
     </w:p>
     <w:p>
       <w:pPr>
@@ -7879,6 +7957,119 @@
     </w:lvl>
   </w:abstractNum>
   <w:abstractNum w:abstractNumId="6" w15:restartNumberingAfterBreak="0">
+    <w:nsid w:val="5AF06AF1"/>
+    <w:multiLevelType w:val="hybridMultilevel"/>
+    <w:tmpl w:val="EF88CE5C"/>
+    <w:lvl w:ilvl="0" w:tplc="92789D38">
+      <w:start w:val="3"/>
+      <w:numFmt w:val="bullet"/>
+      <w:lvlText w:val="-"/>
+      <w:lvlJc w:val="left"/>
+      <w:pPr>
+        <w:ind w:left="720" w:hanging="360"/>
+      </w:pPr>
+      <w:rPr>
+        <w:rFonts w:ascii="Calibri" w:eastAsia="Times New Roman" w:hAnsi="Calibri" w:cs="Calibri" w:hint="default"/>
+      </w:rPr>
+    </w:lvl>
+    <w:lvl w:ilvl="1" w:tplc="04090003" w:tentative="1">
+      <w:start w:val="1"/>
+      <w:numFmt w:val="bullet"/>
+      <w:lvlText w:val="o"/>
+      <w:lvlJc w:val="left"/>
+      <w:pPr>
+        <w:ind w:left="1440" w:hanging="360"/>
+      </w:pPr>
+      <w:rPr>
+        <w:rFonts w:ascii="Courier New" w:hAnsi="Courier New" w:cs="Courier New" w:hint="default"/>
+      </w:rPr>
+    </w:lvl>
+    <w:lvl w:ilvl="2" w:tplc="04090005" w:tentative="1">
+      <w:start w:val="1"/>
+      <w:numFmt w:val="bullet"/>
+      <w:lvlText w:val=""/>
+      <w:lvlJc w:val="left"/>
+      <w:pPr>
+        <w:ind w:left="2160" w:hanging="360"/>
+      </w:pPr>
+      <w:rPr>
+        <w:rFonts w:ascii="Wingdings" w:hAnsi="Wingdings" w:hint="default"/>
+      </w:rPr>
+    </w:lvl>
+    <w:lvl w:ilvl="3" w:tplc="04090001" w:tentative="1">
+      <w:start w:val="1"/>
+      <w:numFmt w:val="bullet"/>
+      <w:lvlText w:val=""/>
+      <w:lvlJc w:val="left"/>
+      <w:pPr>
+        <w:ind w:left="2880" w:hanging="360"/>
+      </w:pPr>
+      <w:rPr>
+        <w:rFonts w:ascii="Symbol" w:hAnsi="Symbol" w:hint="default"/>
+      </w:rPr>
+    </w:lvl>
+    <w:lvl w:ilvl="4" w:tplc="04090003" w:tentative="1">
+      <w:start w:val="1"/>
+      <w:numFmt w:val="bullet"/>
+      <w:lvlText w:val="o"/>
+      <w:lvlJc w:val="left"/>
+      <w:pPr>
+        <w:ind w:left="3600" w:hanging="360"/>
+      </w:pPr>
+      <w:rPr>
+        <w:rFonts w:ascii="Courier New" w:hAnsi="Courier New" w:cs="Courier New" w:hint="default"/>
+      </w:rPr>
+    </w:lvl>
+    <w:lvl w:ilvl="5" w:tplc="04090005" w:tentative="1">
+      <w:start w:val="1"/>
+      <w:numFmt w:val="bullet"/>
+      <w:lvlText w:val=""/>
+      <w:lvlJc w:val="left"/>
+      <w:pPr>
+        <w:ind w:left="4320" w:hanging="360"/>
+      </w:pPr>
+      <w:rPr>
+        <w:rFonts w:ascii="Wingdings" w:hAnsi="Wingdings" w:hint="default"/>
+      </w:rPr>
+    </w:lvl>
+    <w:lvl w:ilvl="6" w:tplc="04090001" w:tentative="1">
+      <w:start w:val="1"/>
+      <w:numFmt w:val="bullet"/>
+      <w:lvlText w:val=""/>
+      <w:lvlJc w:val="left"/>
+      <w:pPr>
+        <w:ind w:left="5040" w:hanging="360"/>
+      </w:pPr>
+      <w:rPr>
+        <w:rFonts w:ascii="Symbol" w:hAnsi="Symbol" w:hint="default"/>
+      </w:rPr>
+    </w:lvl>
+    <w:lvl w:ilvl="7" w:tplc="04090003" w:tentative="1">
+      <w:start w:val="1"/>
+      <w:numFmt w:val="bullet"/>
+      <w:lvlText w:val="o"/>
+      <w:lvlJc w:val="left"/>
+      <w:pPr>
+        <w:ind w:left="5760" w:hanging="360"/>
+      </w:pPr>
+      <w:rPr>
+        <w:rFonts w:ascii="Courier New" w:hAnsi="Courier New" w:cs="Courier New" w:hint="default"/>
+      </w:rPr>
+    </w:lvl>
+    <w:lvl w:ilvl="8" w:tplc="04090005" w:tentative="1">
+      <w:start w:val="1"/>
+      <w:numFmt w:val="bullet"/>
+      <w:lvlText w:val=""/>
+      <w:lvlJc w:val="left"/>
+      <w:pPr>
+        <w:ind w:left="6480" w:hanging="360"/>
+      </w:pPr>
+      <w:rPr>
+        <w:rFonts w:ascii="Wingdings" w:hAnsi="Wingdings" w:hint="default"/>
+      </w:rPr>
+    </w:lvl>
+  </w:abstractNum>
+  <w:abstractNum w:abstractNumId="7" w15:restartNumberingAfterBreak="0">
     <w:nsid w:val="637127B2"/>
     <w:multiLevelType w:val="hybridMultilevel"/>
     <w:tmpl w:val="DA8CEAE2"/>
@@ -7967,7 +8158,7 @@
       </w:pPr>
     </w:lvl>
   </w:abstractNum>
-  <w:abstractNum w:abstractNumId="7" w15:restartNumberingAfterBreak="0">
+  <w:abstractNum w:abstractNumId="8" w15:restartNumberingAfterBreak="0">
     <w:nsid w:val="667260D6"/>
     <w:multiLevelType w:val="hybridMultilevel"/>
     <w:tmpl w:val="F3EC5AD2"/>
@@ -8064,13 +8255,13 @@
     <w:abstractNumId w:val="4"/>
   </w:num>
   <w:num w:numId="3">
-    <w:abstractNumId w:val="6"/>
+    <w:abstractNumId w:val="7"/>
   </w:num>
   <w:num w:numId="4">
     <w:abstractNumId w:val="0"/>
   </w:num>
   <w:num w:numId="5">
-    <w:abstractNumId w:val="7"/>
+    <w:abstractNumId w:val="8"/>
   </w:num>
   <w:num w:numId="6">
     <w:abstractNumId w:val="5"/>
@@ -8080,6 +8271,9 @@
   </w:num>
   <w:num w:numId="8">
     <w:abstractNumId w:val="2"/>
+  </w:num>
+  <w:num w:numId="9">
+    <w:abstractNumId w:val="6"/>
   </w:num>
 </w:numbering>
 </file>

</xml_diff>

<commit_message>
Implemented task 4 - Missing comments
+ changes to port
</commit_message>
<xml_diff>
--- a/Portfolio assignment.docx
+++ b/Portfolio assignment.docx
@@ -6272,7 +6272,7 @@
           <w:numId w:val="2"/>
         </w:numPr>
         <w:spacing w:before="100" w:beforeAutospacing="1" w:after="100" w:afterAutospacing="1" w:line="276" w:lineRule="auto"/>
-        <w:ind w:left="0"/>
+        <w:ind w:left="0" w:right="-432"/>
         <w:rPr>
           <w:rFonts w:eastAsia="Times New Roman" w:cstheme="minorHAnsi"/>
           <w:i/>
@@ -6366,6 +6366,20 @@
         <w:t>sortering</w:t>
       </w:r>
       <w:proofErr w:type="spellEnd"/>
+      <w:r>
+        <w:rPr>
+          <w:rFonts w:eastAsia="Times New Roman" w:cstheme="minorHAnsi"/>
+          <w:b/>
+          <w:i/>
+          <w:color w:val="FF0000"/>
+          <w:sz w:val="20"/>
+          <w:szCs w:val="20"/>
+          <w:lang w:val="en-US"/>
+        </w:rPr>
+        <w:t xml:space="preserve"> I MapReduce</w:t>
+      </w:r>
+      <w:bookmarkStart w:id="0" w:name="_GoBack"/>
+      <w:bookmarkEnd w:id="0"/>
     </w:p>
     <w:p>
       <w:pPr>
@@ -6976,8 +6990,6 @@
         </w:rPr>
         <w:t>Kjøretid</w:t>
       </w:r>
-      <w:bookmarkStart w:id="0" w:name="_GoBack"/>
-      <w:bookmarkEnd w:id="0"/>
       <w:proofErr w:type="spellEnd"/>
     </w:p>
     <w:p>

</xml_diff>

<commit_message>
Created task 7 - Scala + updated doc
</commit_message>
<xml_diff>
--- a/Portfolio assignment.docx
+++ b/Portfolio assignment.docx
@@ -6096,6 +6096,270 @@
     </w:p>
     <w:p>
       <w:pPr>
+        <w:spacing w:before="100" w:beforeAutospacing="1" w:after="100" w:afterAutospacing="1" w:line="276" w:lineRule="auto"/>
+        <w:rPr>
+          <w:rFonts w:eastAsia="Times New Roman" w:cstheme="minorHAnsi"/>
+          <w:i/>
+          <w:sz w:val="20"/>
+          <w:szCs w:val="20"/>
+          <w:lang w:val="nb-NO"/>
+        </w:rPr>
+      </w:pPr>
+      <w:proofErr w:type="spellStart"/>
+      <w:r>
+        <w:rPr>
+          <w:rFonts w:eastAsia="Times New Roman" w:cstheme="minorHAnsi"/>
+          <w:b/>
+          <w:i/>
+          <w:sz w:val="20"/>
+          <w:szCs w:val="20"/>
+          <w:lang w:val="nb-NO"/>
+        </w:rPr>
+        <w:t>MapReduce</w:t>
+      </w:r>
+      <w:proofErr w:type="spellEnd"/>
+      <w:r>
+        <w:rPr>
+          <w:rFonts w:eastAsia="Times New Roman" w:cstheme="minorHAnsi"/>
+          <w:b/>
+          <w:i/>
+          <w:sz w:val="20"/>
+          <w:szCs w:val="20"/>
+          <w:lang w:val="nb-NO"/>
+        </w:rPr>
+        <w:t>:</w:t>
+      </w:r>
+      <w:r>
+        <w:rPr>
+          <w:rFonts w:eastAsia="Times New Roman" w:cstheme="minorHAnsi"/>
+          <w:b/>
+          <w:i/>
+          <w:sz w:val="20"/>
+          <w:szCs w:val="20"/>
+          <w:lang w:val="nb-NO"/>
+        </w:rPr>
+        <w:br/>
+      </w:r>
+      <w:r>
+        <w:rPr>
+          <w:rFonts w:eastAsia="Times New Roman" w:cstheme="minorHAnsi"/>
+          <w:i/>
+          <w:sz w:val="20"/>
+          <w:szCs w:val="20"/>
+          <w:lang w:val="nb-NO"/>
+        </w:rPr>
+        <w:t xml:space="preserve">I denne oppgaven </w:t>
+      </w:r>
+      <w:r>
+        <w:rPr>
+          <w:rFonts w:eastAsia="Times New Roman" w:cstheme="minorHAnsi"/>
+          <w:i/>
+          <w:sz w:val="20"/>
+          <w:szCs w:val="20"/>
+          <w:lang w:val="nb-NO"/>
+        </w:rPr>
+        <w:t xml:space="preserve">vil </w:t>
+      </w:r>
+      <w:proofErr w:type="spellStart"/>
+      <w:r>
+        <w:rPr>
+          <w:rFonts w:eastAsia="Times New Roman" w:cstheme="minorHAnsi"/>
+          <w:i/>
+          <w:sz w:val="20"/>
+          <w:szCs w:val="20"/>
+          <w:lang w:val="nb-NO"/>
+        </w:rPr>
+        <w:t>mapperen</w:t>
+      </w:r>
+      <w:proofErr w:type="spellEnd"/>
+      <w:r>
+        <w:rPr>
+          <w:rFonts w:eastAsia="Times New Roman" w:cstheme="minorHAnsi"/>
+          <w:i/>
+          <w:sz w:val="20"/>
+          <w:szCs w:val="20"/>
+          <w:lang w:val="nb-NO"/>
+        </w:rPr>
+        <w:t xml:space="preserve"> gå igjennom hele </w:t>
+      </w:r>
+      <w:proofErr w:type="spellStart"/>
+      <w:r>
+        <w:rPr>
+          <w:rFonts w:eastAsia="Times New Roman" w:cstheme="minorHAnsi"/>
+          <w:i/>
+          <w:sz w:val="20"/>
+          <w:szCs w:val="20"/>
+          <w:lang w:val="nb-NO"/>
+        </w:rPr>
+        <w:t>osm</w:t>
+      </w:r>
+      <w:proofErr w:type="spellEnd"/>
+      <w:r>
+        <w:rPr>
+          <w:rFonts w:eastAsia="Times New Roman" w:cstheme="minorHAnsi"/>
+          <w:i/>
+          <w:sz w:val="20"/>
+          <w:szCs w:val="20"/>
+          <w:lang w:val="nb-NO"/>
+        </w:rPr>
+        <w:t>-filen og dele den opp i tokens. For hvert ord som passer med k=»</w:t>
+      </w:r>
+      <w:proofErr w:type="spellStart"/>
+      <w:r>
+        <w:rPr>
+          <w:rFonts w:eastAsia="Times New Roman" w:cstheme="minorHAnsi"/>
+          <w:i/>
+          <w:sz w:val="20"/>
+          <w:szCs w:val="20"/>
+          <w:lang w:val="nb-NO"/>
+        </w:rPr>
+        <w:t>building</w:t>
+      </w:r>
+      <w:proofErr w:type="spellEnd"/>
+      <w:r>
+        <w:rPr>
+          <w:rFonts w:eastAsia="Times New Roman" w:cstheme="minorHAnsi"/>
+          <w:i/>
+          <w:sz w:val="20"/>
+          <w:szCs w:val="20"/>
+          <w:lang w:val="nb-NO"/>
+        </w:rPr>
+        <w:t xml:space="preserve">» vil sammen med et ettall sendes til </w:t>
+      </w:r>
+      <w:proofErr w:type="spellStart"/>
+      <w:r>
+        <w:rPr>
+          <w:rFonts w:eastAsia="Times New Roman" w:cstheme="minorHAnsi"/>
+          <w:i/>
+          <w:sz w:val="20"/>
+          <w:szCs w:val="20"/>
+          <w:lang w:val="nb-NO"/>
+        </w:rPr>
+        <w:t>reduceren</w:t>
+      </w:r>
+      <w:proofErr w:type="spellEnd"/>
+      <w:r>
+        <w:rPr>
+          <w:rFonts w:eastAsia="Times New Roman" w:cstheme="minorHAnsi"/>
+          <w:i/>
+          <w:sz w:val="20"/>
+          <w:szCs w:val="20"/>
+          <w:lang w:val="nb-NO"/>
+        </w:rPr>
+        <w:t>.</w:t>
+      </w:r>
+      <w:r>
+        <w:rPr>
+          <w:rFonts w:eastAsia="Times New Roman" w:cstheme="minorHAnsi"/>
+          <w:i/>
+          <w:sz w:val="20"/>
+          <w:szCs w:val="20"/>
+          <w:lang w:val="nb-NO"/>
+        </w:rPr>
+        <w:br/>
+      </w:r>
+      <w:proofErr w:type="spellStart"/>
+      <w:r>
+        <w:rPr>
+          <w:rFonts w:eastAsia="Times New Roman" w:cstheme="minorHAnsi"/>
+          <w:i/>
+          <w:sz w:val="20"/>
+          <w:szCs w:val="20"/>
+          <w:lang w:val="nb-NO"/>
+        </w:rPr>
+        <w:t>Reduceren</w:t>
+      </w:r>
+      <w:proofErr w:type="spellEnd"/>
+      <w:r>
+        <w:rPr>
+          <w:rFonts w:eastAsia="Times New Roman" w:cstheme="minorHAnsi"/>
+          <w:i/>
+          <w:sz w:val="20"/>
+          <w:szCs w:val="20"/>
+          <w:lang w:val="nb-NO"/>
+        </w:rPr>
+        <w:t xml:space="preserve"> legge sammen alle disse tallene og </w:t>
+      </w:r>
+      <w:proofErr w:type="spellStart"/>
+      <w:r>
+        <w:rPr>
+          <w:rFonts w:eastAsia="Times New Roman" w:cstheme="minorHAnsi"/>
+          <w:i/>
+          <w:sz w:val="20"/>
+          <w:szCs w:val="20"/>
+          <w:lang w:val="nb-NO"/>
+        </w:rPr>
+        <w:t>printe</w:t>
+      </w:r>
+      <w:proofErr w:type="spellEnd"/>
+      <w:r>
+        <w:rPr>
+          <w:rFonts w:eastAsia="Times New Roman" w:cstheme="minorHAnsi"/>
+          <w:i/>
+          <w:sz w:val="20"/>
+          <w:szCs w:val="20"/>
+          <w:lang w:val="nb-NO"/>
+        </w:rPr>
+        <w:t xml:space="preserve"> ut resultatet. </w:t>
+      </w:r>
+    </w:p>
+    <w:p>
+      <w:pPr>
+        <w:spacing w:before="100" w:beforeAutospacing="1" w:after="100" w:afterAutospacing="1" w:line="276" w:lineRule="auto"/>
+        <w:rPr>
+          <w:rFonts w:eastAsia="Times New Roman" w:cstheme="minorHAnsi"/>
+          <w:i/>
+          <w:sz w:val="20"/>
+          <w:szCs w:val="20"/>
+          <w:lang w:val="nb-NO"/>
+        </w:rPr>
+      </w:pPr>
+      <w:r>
+        <w:rPr>
+          <w:rFonts w:eastAsia="Times New Roman" w:cstheme="minorHAnsi"/>
+          <w:i/>
+          <w:sz w:val="20"/>
+          <w:szCs w:val="20"/>
+          <w:lang w:val="nb-NO"/>
+        </w:rPr>
+        <w:t xml:space="preserve">Antall kodelinjer i mapper og </w:t>
+      </w:r>
+      <w:proofErr w:type="spellStart"/>
+      <w:r>
+        <w:rPr>
+          <w:rFonts w:eastAsia="Times New Roman" w:cstheme="minorHAnsi"/>
+          <w:i/>
+          <w:sz w:val="20"/>
+          <w:szCs w:val="20"/>
+          <w:lang w:val="nb-NO"/>
+        </w:rPr>
+        <w:t>reducer</w:t>
+      </w:r>
+      <w:proofErr w:type="spellEnd"/>
+      <w:r>
+        <w:rPr>
+          <w:rFonts w:eastAsia="Times New Roman" w:cstheme="minorHAnsi"/>
+          <w:i/>
+          <w:sz w:val="20"/>
+          <w:szCs w:val="20"/>
+          <w:lang w:val="nb-NO"/>
+        </w:rPr>
+        <w:t>: 14</w:t>
+      </w:r>
+      <w:r>
+        <w:rPr>
+          <w:rFonts w:eastAsia="Times New Roman" w:cstheme="minorHAnsi"/>
+          <w:i/>
+          <w:sz w:val="20"/>
+          <w:szCs w:val="20"/>
+          <w:lang w:val="nb-NO"/>
+        </w:rPr>
+        <w:br/>
+        <w:t xml:space="preserve">Kjøretid: </w:t>
+      </w:r>
+    </w:p>
+    <w:p>
+      <w:pPr>
         <w:numPr>
           <w:ilvl w:val="0"/>
           <w:numId w:val="2"/>
@@ -6195,6 +6459,391 @@
     </w:p>
     <w:p>
       <w:pPr>
+        <w:spacing w:before="100" w:beforeAutospacing="1" w:after="100" w:afterAutospacing="1" w:line="276" w:lineRule="auto"/>
+        <w:rPr>
+          <w:rFonts w:eastAsia="Times New Roman" w:cstheme="minorHAnsi"/>
+          <w:i/>
+          <w:sz w:val="20"/>
+          <w:szCs w:val="20"/>
+          <w:lang w:val="nb-NO"/>
+        </w:rPr>
+      </w:pPr>
+      <w:proofErr w:type="spellStart"/>
+      <w:r>
+        <w:rPr>
+          <w:rFonts w:eastAsia="Times New Roman" w:cstheme="minorHAnsi"/>
+          <w:b/>
+          <w:i/>
+          <w:sz w:val="20"/>
+          <w:szCs w:val="20"/>
+          <w:lang w:val="nb-NO"/>
+        </w:rPr>
+        <w:t>MapReduce</w:t>
+      </w:r>
+      <w:proofErr w:type="spellEnd"/>
+      <w:r>
+        <w:rPr>
+          <w:rFonts w:eastAsia="Times New Roman" w:cstheme="minorHAnsi"/>
+          <w:b/>
+          <w:i/>
+          <w:sz w:val="20"/>
+          <w:szCs w:val="20"/>
+          <w:lang w:val="nb-NO"/>
+        </w:rPr>
+        <w:t>:</w:t>
+      </w:r>
+      <w:r>
+        <w:rPr>
+          <w:rFonts w:eastAsia="Times New Roman" w:cstheme="minorHAnsi"/>
+          <w:b/>
+          <w:i/>
+          <w:sz w:val="20"/>
+          <w:szCs w:val="20"/>
+          <w:lang w:val="nb-NO"/>
+        </w:rPr>
+        <w:br/>
+      </w:r>
+      <w:r>
+        <w:rPr>
+          <w:rFonts w:eastAsia="Times New Roman" w:cstheme="minorHAnsi"/>
+          <w:i/>
+          <w:sz w:val="20"/>
+          <w:szCs w:val="20"/>
+          <w:lang w:val="nb-NO"/>
+        </w:rPr>
+        <w:t xml:space="preserve">Her settes </w:t>
+      </w:r>
+      <w:proofErr w:type="spellStart"/>
+      <w:r>
+        <w:rPr>
+          <w:rFonts w:eastAsia="Times New Roman" w:cstheme="minorHAnsi"/>
+          <w:i/>
+          <w:sz w:val="20"/>
+          <w:szCs w:val="20"/>
+          <w:lang w:val="nb-NO"/>
+        </w:rPr>
+        <w:t>startTag</w:t>
+      </w:r>
+      <w:proofErr w:type="spellEnd"/>
+      <w:r>
+        <w:rPr>
+          <w:rFonts w:eastAsia="Times New Roman" w:cstheme="minorHAnsi"/>
+          <w:i/>
+          <w:sz w:val="20"/>
+          <w:szCs w:val="20"/>
+          <w:lang w:val="nb-NO"/>
+        </w:rPr>
+        <w:t xml:space="preserve"> til å være &lt;</w:t>
+      </w:r>
+      <w:proofErr w:type="spellStart"/>
+      <w:r>
+        <w:rPr>
+          <w:rFonts w:eastAsia="Times New Roman" w:cstheme="minorHAnsi"/>
+          <w:i/>
+          <w:sz w:val="20"/>
+          <w:szCs w:val="20"/>
+          <w:lang w:val="nb-NO"/>
+        </w:rPr>
+        <w:t>osm</w:t>
+      </w:r>
+      <w:proofErr w:type="spellEnd"/>
+      <w:r>
+        <w:rPr>
+          <w:rFonts w:eastAsia="Times New Roman" w:cstheme="minorHAnsi"/>
+          <w:i/>
+          <w:sz w:val="20"/>
+          <w:szCs w:val="20"/>
+          <w:lang w:val="nb-NO"/>
+        </w:rPr>
+        <w:t xml:space="preserve"> (Altså </w:t>
+      </w:r>
+      <w:proofErr w:type="spellStart"/>
+      <w:r>
+        <w:rPr>
+          <w:rFonts w:eastAsia="Times New Roman" w:cstheme="minorHAnsi"/>
+          <w:i/>
+          <w:sz w:val="20"/>
+          <w:szCs w:val="20"/>
+          <w:lang w:val="nb-NO"/>
+        </w:rPr>
+        <w:t>root</w:t>
+      </w:r>
+      <w:proofErr w:type="spellEnd"/>
+      <w:r>
+        <w:rPr>
+          <w:rFonts w:eastAsia="Times New Roman" w:cstheme="minorHAnsi"/>
+          <w:i/>
+          <w:sz w:val="20"/>
+          <w:szCs w:val="20"/>
+          <w:lang w:val="nb-NO"/>
+        </w:rPr>
+        <w:t>-taggen til filen)</w:t>
+      </w:r>
+      <w:r>
+        <w:rPr>
+          <w:rFonts w:eastAsia="Times New Roman" w:cstheme="minorHAnsi"/>
+          <w:b/>
+          <w:i/>
+          <w:sz w:val="20"/>
+          <w:szCs w:val="20"/>
+          <w:lang w:val="nb-NO"/>
+        </w:rPr>
+        <w:t xml:space="preserve">. </w:t>
+      </w:r>
+      <w:r>
+        <w:rPr>
+          <w:rFonts w:eastAsia="Times New Roman" w:cstheme="minorHAnsi"/>
+          <w:b/>
+          <w:i/>
+          <w:sz w:val="20"/>
+          <w:szCs w:val="20"/>
+          <w:lang w:val="nb-NO"/>
+        </w:rPr>
+        <w:br/>
+      </w:r>
+      <w:r>
+        <w:rPr>
+          <w:rFonts w:eastAsia="Times New Roman" w:cstheme="minorHAnsi"/>
+          <w:i/>
+          <w:sz w:val="20"/>
+          <w:szCs w:val="20"/>
+          <w:lang w:val="nb-NO"/>
+        </w:rPr>
+        <w:t xml:space="preserve">I </w:t>
+      </w:r>
+      <w:proofErr w:type="spellStart"/>
+      <w:r>
+        <w:rPr>
+          <w:rFonts w:eastAsia="Times New Roman" w:cstheme="minorHAnsi"/>
+          <w:i/>
+          <w:sz w:val="20"/>
+          <w:szCs w:val="20"/>
+          <w:lang w:val="nb-NO"/>
+        </w:rPr>
+        <w:t>mappe</w:t>
+      </w:r>
+      <w:r>
+        <w:rPr>
+          <w:rFonts w:eastAsia="Times New Roman" w:cstheme="minorHAnsi"/>
+          <w:i/>
+          <w:sz w:val="20"/>
+          <w:szCs w:val="20"/>
+          <w:lang w:val="nb-NO"/>
+        </w:rPr>
+        <w:t>ren</w:t>
+      </w:r>
+      <w:proofErr w:type="spellEnd"/>
+      <w:r>
+        <w:rPr>
+          <w:rFonts w:eastAsia="Times New Roman" w:cstheme="minorHAnsi"/>
+          <w:i/>
+          <w:sz w:val="20"/>
+          <w:szCs w:val="20"/>
+          <w:lang w:val="nb-NO"/>
+        </w:rPr>
+        <w:t xml:space="preserve"> </w:t>
+      </w:r>
+      <w:r>
+        <w:rPr>
+          <w:rFonts w:eastAsia="Times New Roman" w:cstheme="minorHAnsi"/>
+          <w:i/>
+          <w:sz w:val="20"/>
+          <w:szCs w:val="20"/>
+          <w:lang w:val="nb-NO"/>
+        </w:rPr>
+        <w:t xml:space="preserve">hentes alle «taggene» ut og sjekkes om den har </w:t>
+      </w:r>
+      <w:proofErr w:type="spellStart"/>
+      <w:r>
+        <w:rPr>
+          <w:rFonts w:eastAsia="Times New Roman" w:cstheme="minorHAnsi"/>
+          <w:i/>
+          <w:sz w:val="20"/>
+          <w:szCs w:val="20"/>
+          <w:lang w:val="nb-NO"/>
+        </w:rPr>
+        <w:t>attributten</w:t>
+      </w:r>
+      <w:proofErr w:type="spellEnd"/>
+      <w:r>
+        <w:rPr>
+          <w:rFonts w:eastAsia="Times New Roman" w:cstheme="minorHAnsi"/>
+          <w:i/>
+          <w:sz w:val="20"/>
+          <w:szCs w:val="20"/>
+          <w:lang w:val="nb-NO"/>
+        </w:rPr>
+        <w:t xml:space="preserve"> «</w:t>
+      </w:r>
+      <w:proofErr w:type="spellStart"/>
+      <w:r>
+        <w:rPr>
+          <w:rFonts w:eastAsia="Times New Roman" w:cstheme="minorHAnsi"/>
+          <w:i/>
+          <w:sz w:val="20"/>
+          <w:szCs w:val="20"/>
+          <w:lang w:val="nb-NO"/>
+        </w:rPr>
+        <w:t>add:street</w:t>
+      </w:r>
+      <w:proofErr w:type="spellEnd"/>
+      <w:r>
+        <w:rPr>
+          <w:rFonts w:eastAsia="Times New Roman" w:cstheme="minorHAnsi"/>
+          <w:i/>
+          <w:sz w:val="20"/>
+          <w:szCs w:val="20"/>
+          <w:lang w:val="nb-NO"/>
+        </w:rPr>
+        <w:t xml:space="preserve">». Om det er tilfelle vil verdien (altså navnet på gaten), sammen med et ettall sendes til </w:t>
+      </w:r>
+      <w:proofErr w:type="spellStart"/>
+      <w:r>
+        <w:rPr>
+          <w:rFonts w:eastAsia="Times New Roman" w:cstheme="minorHAnsi"/>
+          <w:i/>
+          <w:sz w:val="20"/>
+          <w:szCs w:val="20"/>
+          <w:lang w:val="nb-NO"/>
+        </w:rPr>
+        <w:t>reduceren</w:t>
+      </w:r>
+      <w:proofErr w:type="spellEnd"/>
+      <w:r>
+        <w:rPr>
+          <w:rFonts w:eastAsia="Times New Roman" w:cstheme="minorHAnsi"/>
+          <w:i/>
+          <w:sz w:val="20"/>
+          <w:szCs w:val="20"/>
+          <w:lang w:val="nb-NO"/>
+        </w:rPr>
+        <w:t xml:space="preserve">. </w:t>
+      </w:r>
+      <w:r>
+        <w:rPr>
+          <w:rFonts w:eastAsia="Times New Roman" w:cstheme="minorHAnsi"/>
+          <w:i/>
+          <w:sz w:val="20"/>
+          <w:szCs w:val="20"/>
+          <w:lang w:val="nb-NO"/>
+        </w:rPr>
+        <w:br/>
+        <w:t xml:space="preserve">På samme måte som i oppgaven i over vil </w:t>
+      </w:r>
+      <w:proofErr w:type="spellStart"/>
+      <w:r>
+        <w:rPr>
+          <w:rFonts w:eastAsia="Times New Roman" w:cstheme="minorHAnsi"/>
+          <w:i/>
+          <w:sz w:val="20"/>
+          <w:szCs w:val="20"/>
+          <w:lang w:val="nb-NO"/>
+        </w:rPr>
+        <w:t>reudceren</w:t>
+      </w:r>
+      <w:proofErr w:type="spellEnd"/>
+      <w:r>
+        <w:rPr>
+          <w:rFonts w:eastAsia="Times New Roman" w:cstheme="minorHAnsi"/>
+          <w:i/>
+          <w:sz w:val="20"/>
+          <w:szCs w:val="20"/>
+          <w:lang w:val="nb-NO"/>
+        </w:rPr>
+        <w:t xml:space="preserve"> her legge sammen disse tallene for hvert gatenavn og </w:t>
+      </w:r>
+      <w:proofErr w:type="spellStart"/>
+      <w:r>
+        <w:rPr>
+          <w:rFonts w:eastAsia="Times New Roman" w:cstheme="minorHAnsi"/>
+          <w:i/>
+          <w:sz w:val="20"/>
+          <w:szCs w:val="20"/>
+          <w:lang w:val="nb-NO"/>
+        </w:rPr>
+        <w:t>printe</w:t>
+      </w:r>
+      <w:proofErr w:type="spellEnd"/>
+      <w:r>
+        <w:rPr>
+          <w:rFonts w:eastAsia="Times New Roman" w:cstheme="minorHAnsi"/>
+          <w:i/>
+          <w:sz w:val="20"/>
+          <w:szCs w:val="20"/>
+          <w:lang w:val="nb-NO"/>
+        </w:rPr>
+        <w:t xml:space="preserve"> resultatet. </w:t>
+      </w:r>
+    </w:p>
+    <w:p>
+      <w:pPr>
+        <w:spacing w:before="100" w:beforeAutospacing="1" w:after="100" w:afterAutospacing="1" w:line="276" w:lineRule="auto"/>
+        <w:rPr>
+          <w:rFonts w:eastAsia="Times New Roman" w:cstheme="minorHAnsi"/>
+          <w:b/>
+          <w:i/>
+          <w:sz w:val="20"/>
+          <w:szCs w:val="20"/>
+          <w:lang w:val="nb-NO"/>
+        </w:rPr>
+      </w:pPr>
+      <w:r>
+        <w:rPr>
+          <w:rFonts w:eastAsia="Times New Roman" w:cstheme="minorHAnsi"/>
+          <w:i/>
+          <w:sz w:val="20"/>
+          <w:szCs w:val="20"/>
+          <w:lang w:val="nb-NO"/>
+        </w:rPr>
+        <w:t xml:space="preserve">Antall kodelinjer i mapper og </w:t>
+      </w:r>
+      <w:proofErr w:type="spellStart"/>
+      <w:r>
+        <w:rPr>
+          <w:rFonts w:eastAsia="Times New Roman" w:cstheme="minorHAnsi"/>
+          <w:i/>
+          <w:sz w:val="20"/>
+          <w:szCs w:val="20"/>
+          <w:lang w:val="nb-NO"/>
+        </w:rPr>
+        <w:t>reducer</w:t>
+      </w:r>
+      <w:proofErr w:type="spellEnd"/>
+      <w:r>
+        <w:rPr>
+          <w:rFonts w:eastAsia="Times New Roman" w:cstheme="minorHAnsi"/>
+          <w:i/>
+          <w:sz w:val="20"/>
+          <w:szCs w:val="20"/>
+          <w:lang w:val="nb-NO"/>
+        </w:rPr>
+        <w:t>: 20</w:t>
+      </w:r>
+      <w:r>
+        <w:rPr>
+          <w:rFonts w:eastAsia="Times New Roman" w:cstheme="minorHAnsi"/>
+          <w:i/>
+          <w:sz w:val="20"/>
+          <w:szCs w:val="20"/>
+          <w:lang w:val="nb-NO"/>
+        </w:rPr>
+        <w:br/>
+        <w:t>Kjøretid:</w:t>
+      </w:r>
+      <w:r>
+        <w:rPr>
+          <w:rFonts w:eastAsia="Times New Roman" w:cstheme="minorHAnsi"/>
+          <w:b/>
+          <w:i/>
+          <w:sz w:val="20"/>
+          <w:szCs w:val="20"/>
+          <w:lang w:val="nb-NO"/>
+        </w:rPr>
+        <w:br/>
+      </w:r>
+    </w:p>
+    <w:p>
+      <w:pPr>
         <w:numPr>
           <w:ilvl w:val="0"/>
           <w:numId w:val="2"/>
@@ -6267,6 +6916,382 @@
     </w:p>
     <w:p>
       <w:pPr>
+        <w:spacing w:before="100" w:beforeAutospacing="1" w:after="100" w:afterAutospacing="1" w:line="276" w:lineRule="auto"/>
+        <w:rPr>
+          <w:rFonts w:eastAsia="Times New Roman" w:cstheme="minorHAnsi"/>
+          <w:i/>
+          <w:sz w:val="20"/>
+          <w:szCs w:val="20"/>
+          <w:lang w:val="nb-NO"/>
+        </w:rPr>
+      </w:pPr>
+      <w:proofErr w:type="spellStart"/>
+      <w:r>
+        <w:rPr>
+          <w:rFonts w:eastAsia="Times New Roman" w:cstheme="minorHAnsi"/>
+          <w:b/>
+          <w:i/>
+          <w:sz w:val="20"/>
+          <w:szCs w:val="20"/>
+          <w:lang w:val="nb-NO"/>
+        </w:rPr>
+        <w:t>MapReduce</w:t>
+      </w:r>
+      <w:proofErr w:type="spellEnd"/>
+      <w:r>
+        <w:rPr>
+          <w:rFonts w:eastAsia="Times New Roman" w:cstheme="minorHAnsi"/>
+          <w:b/>
+          <w:i/>
+          <w:sz w:val="20"/>
+          <w:szCs w:val="20"/>
+          <w:lang w:val="nb-NO"/>
+        </w:rPr>
+        <w:t>:</w:t>
+      </w:r>
+      <w:r>
+        <w:rPr>
+          <w:rFonts w:eastAsia="Times New Roman" w:cstheme="minorHAnsi"/>
+          <w:b/>
+          <w:i/>
+          <w:sz w:val="20"/>
+          <w:szCs w:val="20"/>
+          <w:lang w:val="nb-NO"/>
+        </w:rPr>
+        <w:br/>
+      </w:r>
+      <w:r>
+        <w:rPr>
+          <w:rFonts w:eastAsia="Times New Roman" w:cstheme="minorHAnsi"/>
+          <w:i/>
+          <w:sz w:val="20"/>
+          <w:szCs w:val="20"/>
+          <w:lang w:val="nb-NO"/>
+        </w:rPr>
+        <w:t xml:space="preserve">Også i denne oppgaven settes </w:t>
+      </w:r>
+      <w:proofErr w:type="spellStart"/>
+      <w:r>
+        <w:rPr>
+          <w:rFonts w:eastAsia="Times New Roman" w:cstheme="minorHAnsi"/>
+          <w:i/>
+          <w:sz w:val="20"/>
+          <w:szCs w:val="20"/>
+          <w:lang w:val="nb-NO"/>
+        </w:rPr>
+        <w:t>starttag</w:t>
+      </w:r>
+      <w:proofErr w:type="spellEnd"/>
+      <w:r>
+        <w:rPr>
+          <w:rFonts w:eastAsia="Times New Roman" w:cstheme="minorHAnsi"/>
+          <w:i/>
+          <w:sz w:val="20"/>
+          <w:szCs w:val="20"/>
+          <w:lang w:val="nb-NO"/>
+        </w:rPr>
+        <w:t xml:space="preserve"> ril å være &lt;</w:t>
+      </w:r>
+      <w:proofErr w:type="spellStart"/>
+      <w:r>
+        <w:rPr>
+          <w:rFonts w:eastAsia="Times New Roman" w:cstheme="minorHAnsi"/>
+          <w:i/>
+          <w:sz w:val="20"/>
+          <w:szCs w:val="20"/>
+          <w:lang w:val="nb-NO"/>
+        </w:rPr>
+        <w:t>osm</w:t>
+      </w:r>
+      <w:proofErr w:type="spellEnd"/>
+      <w:r>
+        <w:rPr>
+          <w:rFonts w:eastAsia="Times New Roman" w:cstheme="minorHAnsi"/>
+          <w:i/>
+          <w:sz w:val="20"/>
+          <w:szCs w:val="20"/>
+          <w:lang w:val="nb-NO"/>
+        </w:rPr>
+        <w:t xml:space="preserve">. </w:t>
+      </w:r>
+      <w:r>
+        <w:rPr>
+          <w:rFonts w:eastAsia="Times New Roman" w:cstheme="minorHAnsi"/>
+          <w:i/>
+          <w:sz w:val="20"/>
+          <w:szCs w:val="20"/>
+          <w:lang w:val="nb-NO"/>
+        </w:rPr>
+        <w:br/>
+        <w:t xml:space="preserve">I </w:t>
+      </w:r>
+      <w:proofErr w:type="spellStart"/>
+      <w:r>
+        <w:rPr>
+          <w:rFonts w:eastAsia="Times New Roman" w:cstheme="minorHAnsi"/>
+          <w:i/>
+          <w:sz w:val="20"/>
+          <w:szCs w:val="20"/>
+          <w:lang w:val="nb-NO"/>
+        </w:rPr>
+        <w:t>mapperen</w:t>
+      </w:r>
+      <w:proofErr w:type="spellEnd"/>
+      <w:r>
+        <w:rPr>
+          <w:rFonts w:eastAsia="Times New Roman" w:cstheme="minorHAnsi"/>
+          <w:i/>
+          <w:sz w:val="20"/>
+          <w:szCs w:val="20"/>
+          <w:lang w:val="nb-NO"/>
+        </w:rPr>
+        <w:t xml:space="preserve"> hentes alle node-tagger ut og gås igjennom. </w:t>
+      </w:r>
+      <w:r>
+        <w:rPr>
+          <w:rFonts w:eastAsia="Times New Roman" w:cstheme="minorHAnsi"/>
+          <w:i/>
+          <w:sz w:val="20"/>
+          <w:szCs w:val="20"/>
+          <w:lang w:val="nb-NO"/>
+        </w:rPr>
+        <w:t xml:space="preserve">For hver av disse </w:t>
+      </w:r>
+      <w:proofErr w:type="spellStart"/>
+      <w:r>
+        <w:rPr>
+          <w:rFonts w:eastAsia="Times New Roman" w:cstheme="minorHAnsi"/>
+          <w:i/>
+          <w:sz w:val="20"/>
+          <w:szCs w:val="20"/>
+          <w:lang w:val="nb-NO"/>
+        </w:rPr>
+        <w:t>nodetaggene</w:t>
+      </w:r>
+      <w:proofErr w:type="spellEnd"/>
+      <w:r>
+        <w:rPr>
+          <w:rFonts w:eastAsia="Times New Roman" w:cstheme="minorHAnsi"/>
+          <w:i/>
+          <w:sz w:val="20"/>
+          <w:szCs w:val="20"/>
+          <w:lang w:val="nb-NO"/>
+        </w:rPr>
+        <w:t xml:space="preserve"> vil versjons- og </w:t>
+      </w:r>
+      <w:proofErr w:type="spellStart"/>
+      <w:r>
+        <w:rPr>
+          <w:rFonts w:eastAsia="Times New Roman" w:cstheme="minorHAnsi"/>
+          <w:i/>
+          <w:sz w:val="20"/>
+          <w:szCs w:val="20"/>
+          <w:lang w:val="nb-NO"/>
+        </w:rPr>
+        <w:t>idnummer</w:t>
+      </w:r>
+      <w:proofErr w:type="spellEnd"/>
+      <w:r>
+        <w:rPr>
+          <w:rFonts w:eastAsia="Times New Roman" w:cstheme="minorHAnsi"/>
+          <w:i/>
+          <w:sz w:val="20"/>
+          <w:szCs w:val="20"/>
+          <w:lang w:val="nb-NO"/>
+        </w:rPr>
+        <w:t xml:space="preserve"> hentes ut. Om dette </w:t>
+      </w:r>
+      <w:proofErr w:type="spellStart"/>
+      <w:r>
+        <w:rPr>
+          <w:rFonts w:eastAsia="Times New Roman" w:cstheme="minorHAnsi"/>
+          <w:i/>
+          <w:sz w:val="20"/>
+          <w:szCs w:val="20"/>
+          <w:lang w:val="nb-NO"/>
+        </w:rPr>
+        <w:t>versjonsnummere</w:t>
+      </w:r>
+      <w:proofErr w:type="spellEnd"/>
+      <w:r>
+        <w:rPr>
+          <w:rFonts w:eastAsia="Times New Roman" w:cstheme="minorHAnsi"/>
+          <w:i/>
+          <w:sz w:val="20"/>
+          <w:szCs w:val="20"/>
+          <w:lang w:val="nb-NO"/>
+        </w:rPr>
+        <w:t xml:space="preserve"> er større enn tidligere versjonsnummer som er hentet ut, vil denne tas vare på. Man sitter da igjen den noden med høyest versjonsnummer. Dette sendes så til </w:t>
+      </w:r>
+      <w:proofErr w:type="spellStart"/>
+      <w:r>
+        <w:rPr>
+          <w:rFonts w:eastAsia="Times New Roman" w:cstheme="minorHAnsi"/>
+          <w:i/>
+          <w:sz w:val="20"/>
+          <w:szCs w:val="20"/>
+          <w:lang w:val="nb-NO"/>
+        </w:rPr>
+        <w:t>reduceren</w:t>
+      </w:r>
+      <w:proofErr w:type="spellEnd"/>
+      <w:r>
+        <w:rPr>
+          <w:rFonts w:eastAsia="Times New Roman" w:cstheme="minorHAnsi"/>
+          <w:i/>
+          <w:sz w:val="20"/>
+          <w:szCs w:val="20"/>
+          <w:lang w:val="nb-NO"/>
+        </w:rPr>
+        <w:t xml:space="preserve">. </w:t>
+      </w:r>
+      <w:r>
+        <w:rPr>
+          <w:rFonts w:eastAsia="Times New Roman" w:cstheme="minorHAnsi"/>
+          <w:i/>
+          <w:sz w:val="20"/>
+          <w:szCs w:val="20"/>
+          <w:lang w:val="nb-NO"/>
+        </w:rPr>
+        <w:br/>
+        <w:t xml:space="preserve">Jeg ser at </w:t>
+      </w:r>
+      <w:proofErr w:type="spellStart"/>
+      <w:r>
+        <w:rPr>
+          <w:rFonts w:eastAsia="Times New Roman" w:cstheme="minorHAnsi"/>
+          <w:i/>
+          <w:sz w:val="20"/>
+          <w:szCs w:val="20"/>
+          <w:lang w:val="nb-NO"/>
+        </w:rPr>
+        <w:t>reduceren</w:t>
+      </w:r>
+      <w:proofErr w:type="spellEnd"/>
+      <w:r>
+        <w:rPr>
+          <w:rFonts w:eastAsia="Times New Roman" w:cstheme="minorHAnsi"/>
+          <w:i/>
+          <w:sz w:val="20"/>
+          <w:szCs w:val="20"/>
+          <w:lang w:val="nb-NO"/>
+        </w:rPr>
+        <w:t xml:space="preserve"> egentlig vil bli noe overflødig i denne oppgaven da jeg tar meg av all sjekk i </w:t>
+      </w:r>
+      <w:proofErr w:type="spellStart"/>
+      <w:r>
+        <w:rPr>
+          <w:rFonts w:eastAsia="Times New Roman" w:cstheme="minorHAnsi"/>
+          <w:i/>
+          <w:sz w:val="20"/>
+          <w:szCs w:val="20"/>
+          <w:lang w:val="nb-NO"/>
+        </w:rPr>
+        <w:t>mapperen</w:t>
+      </w:r>
+      <w:proofErr w:type="spellEnd"/>
+      <w:r>
+        <w:rPr>
+          <w:rFonts w:eastAsia="Times New Roman" w:cstheme="minorHAnsi"/>
+          <w:i/>
+          <w:sz w:val="20"/>
+          <w:szCs w:val="20"/>
+          <w:lang w:val="nb-NO"/>
+        </w:rPr>
+        <w:t xml:space="preserve">. Jeg er noe usikker på hvordan dette burde gjøres, men jeg tenker at det ville vært mer optimalisert om de ulike node-taggene ville blitt sendt til </w:t>
+      </w:r>
+      <w:proofErr w:type="spellStart"/>
+      <w:r>
+        <w:rPr>
+          <w:rFonts w:eastAsia="Times New Roman" w:cstheme="minorHAnsi"/>
+          <w:i/>
+          <w:sz w:val="20"/>
+          <w:szCs w:val="20"/>
+          <w:lang w:val="nb-NO"/>
+        </w:rPr>
+        <w:t>reduceren</w:t>
+      </w:r>
+      <w:proofErr w:type="spellEnd"/>
+      <w:r>
+        <w:rPr>
+          <w:rFonts w:eastAsia="Times New Roman" w:cstheme="minorHAnsi"/>
+          <w:i/>
+          <w:sz w:val="20"/>
+          <w:szCs w:val="20"/>
+          <w:lang w:val="nb-NO"/>
+        </w:rPr>
+        <w:t xml:space="preserve"> og sjekk av versjonsnummer ville blitt gjort der. </w:t>
+      </w:r>
+    </w:p>
+    <w:p>
+      <w:pPr>
+        <w:spacing w:before="100" w:beforeAutospacing="1" w:after="100" w:afterAutospacing="1" w:line="276" w:lineRule="auto"/>
+        <w:ind w:right="-1417"/>
+        <w:rPr>
+          <w:rFonts w:eastAsia="Times New Roman" w:cstheme="minorHAnsi"/>
+          <w:i/>
+          <w:sz w:val="20"/>
+          <w:szCs w:val="20"/>
+          <w:highlight w:val="yellow"/>
+          <w:lang w:val="nb-NO"/>
+        </w:rPr>
+      </w:pPr>
+      <w:r>
+        <w:rPr>
+          <w:rFonts w:eastAsia="Times New Roman" w:cstheme="minorHAnsi"/>
+          <w:i/>
+          <w:sz w:val="20"/>
+          <w:szCs w:val="20"/>
+          <w:lang w:val="nb-NO"/>
+        </w:rPr>
+        <w:t xml:space="preserve">Antall kodelinjer i mapper og </w:t>
+      </w:r>
+      <w:proofErr w:type="spellStart"/>
+      <w:r>
+        <w:rPr>
+          <w:rFonts w:eastAsia="Times New Roman" w:cstheme="minorHAnsi"/>
+          <w:i/>
+          <w:sz w:val="20"/>
+          <w:szCs w:val="20"/>
+          <w:lang w:val="nb-NO"/>
+        </w:rPr>
+        <w:t>reducer</w:t>
+      </w:r>
+      <w:proofErr w:type="spellEnd"/>
+      <w:r>
+        <w:rPr>
+          <w:rFonts w:eastAsia="Times New Roman" w:cstheme="minorHAnsi"/>
+          <w:i/>
+          <w:sz w:val="20"/>
+          <w:szCs w:val="20"/>
+          <w:lang w:val="nb-NO"/>
+        </w:rPr>
+        <w:t>: 2</w:t>
+      </w:r>
+      <w:r>
+        <w:rPr>
+          <w:rFonts w:eastAsia="Times New Roman" w:cstheme="minorHAnsi"/>
+          <w:i/>
+          <w:sz w:val="20"/>
+          <w:szCs w:val="20"/>
+          <w:lang w:val="nb-NO"/>
+        </w:rPr>
+        <w:t>1</w:t>
+      </w:r>
+      <w:r>
+        <w:rPr>
+          <w:rFonts w:eastAsia="Times New Roman" w:cstheme="minorHAnsi"/>
+          <w:i/>
+          <w:sz w:val="20"/>
+          <w:szCs w:val="20"/>
+          <w:lang w:val="nb-NO"/>
+        </w:rPr>
+        <w:br/>
+        <w:t>Kjøretid:</w:t>
+      </w:r>
+    </w:p>
+    <w:p>
+      <w:pPr>
         <w:numPr>
           <w:ilvl w:val="0"/>
           <w:numId w:val="2"/>
@@ -6378,8 +7403,309 @@
         </w:rPr>
         <w:t xml:space="preserve"> I MapReduce</w:t>
       </w:r>
+    </w:p>
+    <w:p>
+      <w:pPr>
+        <w:spacing w:before="100" w:beforeAutospacing="1" w:after="100" w:afterAutospacing="1" w:line="276" w:lineRule="auto"/>
+        <w:rPr>
+          <w:rFonts w:eastAsia="Times New Roman" w:cstheme="minorHAnsi"/>
+          <w:i/>
+          <w:sz w:val="20"/>
+          <w:szCs w:val="20"/>
+          <w:lang w:val="nb-NO"/>
+        </w:rPr>
+      </w:pPr>
+      <w:proofErr w:type="spellStart"/>
+      <w:r>
+        <w:rPr>
+          <w:rFonts w:eastAsia="Times New Roman" w:cstheme="minorHAnsi"/>
+          <w:b/>
+          <w:i/>
+          <w:sz w:val="20"/>
+          <w:szCs w:val="20"/>
+          <w:lang w:val="nb-NO"/>
+        </w:rPr>
+        <w:t>MapReduce</w:t>
+      </w:r>
+      <w:proofErr w:type="spellEnd"/>
+      <w:r>
+        <w:rPr>
+          <w:rFonts w:eastAsia="Times New Roman" w:cstheme="minorHAnsi"/>
+          <w:b/>
+          <w:i/>
+          <w:sz w:val="20"/>
+          <w:szCs w:val="20"/>
+          <w:lang w:val="nb-NO"/>
+        </w:rPr>
+        <w:t>:</w:t>
+      </w:r>
+      <w:r>
+        <w:rPr>
+          <w:rFonts w:eastAsia="Times New Roman" w:cstheme="minorHAnsi"/>
+          <w:b/>
+          <w:i/>
+          <w:sz w:val="20"/>
+          <w:szCs w:val="20"/>
+          <w:lang w:val="nb-NO"/>
+        </w:rPr>
+        <w:br/>
+      </w:r>
+      <w:r>
+        <w:rPr>
+          <w:rFonts w:eastAsia="Times New Roman" w:cstheme="minorHAnsi"/>
+          <w:i/>
+          <w:sz w:val="20"/>
+          <w:szCs w:val="20"/>
+          <w:lang w:val="nb-NO"/>
+        </w:rPr>
+        <w:t xml:space="preserve">Istedenfor å sette </w:t>
+      </w:r>
+      <w:proofErr w:type="spellStart"/>
+      <w:r>
+        <w:rPr>
+          <w:rFonts w:eastAsia="Times New Roman" w:cstheme="minorHAnsi"/>
+          <w:i/>
+          <w:sz w:val="20"/>
+          <w:szCs w:val="20"/>
+          <w:lang w:val="nb-NO"/>
+        </w:rPr>
+        <w:t>startTag</w:t>
+      </w:r>
+      <w:proofErr w:type="spellEnd"/>
+      <w:r>
+        <w:rPr>
+          <w:rFonts w:eastAsia="Times New Roman" w:cstheme="minorHAnsi"/>
+          <w:i/>
+          <w:sz w:val="20"/>
+          <w:szCs w:val="20"/>
+          <w:lang w:val="nb-NO"/>
+        </w:rPr>
+        <w:t xml:space="preserve"> til &lt;</w:t>
+      </w:r>
+      <w:proofErr w:type="spellStart"/>
+      <w:r>
+        <w:rPr>
+          <w:rFonts w:eastAsia="Times New Roman" w:cstheme="minorHAnsi"/>
+          <w:i/>
+          <w:sz w:val="20"/>
+          <w:szCs w:val="20"/>
+          <w:lang w:val="nb-NO"/>
+        </w:rPr>
+        <w:t>osm</w:t>
+      </w:r>
+      <w:proofErr w:type="spellEnd"/>
+      <w:r>
+        <w:rPr>
+          <w:rFonts w:eastAsia="Times New Roman" w:cstheme="minorHAnsi"/>
+          <w:i/>
+          <w:sz w:val="20"/>
+          <w:szCs w:val="20"/>
+          <w:lang w:val="nb-NO"/>
+        </w:rPr>
+        <w:t xml:space="preserve"> som i de tidligere oppgavene, settes nå denne til &lt;</w:t>
+      </w:r>
+      <w:proofErr w:type="spellStart"/>
+      <w:r>
+        <w:rPr>
+          <w:rFonts w:eastAsia="Times New Roman" w:cstheme="minorHAnsi"/>
+          <w:i/>
+          <w:sz w:val="20"/>
+          <w:szCs w:val="20"/>
+          <w:lang w:val="nb-NO"/>
+        </w:rPr>
+        <w:t>way</w:t>
+      </w:r>
+      <w:proofErr w:type="spellEnd"/>
+      <w:r>
+        <w:rPr>
+          <w:rFonts w:eastAsia="Times New Roman" w:cstheme="minorHAnsi"/>
+          <w:i/>
+          <w:sz w:val="20"/>
+          <w:szCs w:val="20"/>
+          <w:lang w:val="nb-NO"/>
+        </w:rPr>
+        <w:t xml:space="preserve">. Når dette gjøres vil </w:t>
+      </w:r>
+      <w:proofErr w:type="spellStart"/>
+      <w:r>
+        <w:rPr>
+          <w:rFonts w:eastAsia="Times New Roman" w:cstheme="minorHAnsi"/>
+          <w:i/>
+          <w:sz w:val="20"/>
+          <w:szCs w:val="20"/>
+          <w:lang w:val="nb-NO"/>
+        </w:rPr>
+        <w:lastRenderedPageBreak/>
+        <w:t>way</w:t>
+      </w:r>
+      <w:proofErr w:type="spellEnd"/>
+      <w:r>
+        <w:rPr>
+          <w:rFonts w:eastAsia="Times New Roman" w:cstheme="minorHAnsi"/>
+          <w:i/>
+          <w:sz w:val="20"/>
+          <w:szCs w:val="20"/>
+          <w:lang w:val="nb-NO"/>
+        </w:rPr>
+        <w:t xml:space="preserve">-taggene sendes til flere </w:t>
+      </w:r>
+      <w:proofErr w:type="spellStart"/>
+      <w:r>
+        <w:rPr>
+          <w:rFonts w:eastAsia="Times New Roman" w:cstheme="minorHAnsi"/>
+          <w:i/>
+          <w:sz w:val="20"/>
+          <w:szCs w:val="20"/>
+          <w:lang w:val="nb-NO"/>
+        </w:rPr>
+        <w:t>mappere</w:t>
+      </w:r>
+      <w:proofErr w:type="spellEnd"/>
+      <w:r>
+        <w:rPr>
+          <w:rFonts w:eastAsia="Times New Roman" w:cstheme="minorHAnsi"/>
+          <w:i/>
+          <w:sz w:val="20"/>
+          <w:szCs w:val="20"/>
+          <w:lang w:val="nb-NO"/>
+        </w:rPr>
+        <w:t xml:space="preserve"> (tidligere har hele </w:t>
+      </w:r>
+      <w:proofErr w:type="spellStart"/>
+      <w:r>
+        <w:rPr>
+          <w:rFonts w:eastAsia="Times New Roman" w:cstheme="minorHAnsi"/>
+          <w:i/>
+          <w:sz w:val="20"/>
+          <w:szCs w:val="20"/>
+          <w:lang w:val="nb-NO"/>
+        </w:rPr>
+        <w:t>xml</w:t>
+      </w:r>
+      <w:proofErr w:type="spellEnd"/>
+      <w:r>
+        <w:rPr>
+          <w:rFonts w:eastAsia="Times New Roman" w:cstheme="minorHAnsi"/>
+          <w:i/>
+          <w:sz w:val="20"/>
+          <w:szCs w:val="20"/>
+          <w:lang w:val="nb-NO"/>
+        </w:rPr>
+        <w:t xml:space="preserve">-filen blitt </w:t>
+      </w:r>
+      <w:r>
+        <w:rPr>
+          <w:rFonts w:eastAsia="Times New Roman" w:cstheme="minorHAnsi"/>
+          <w:i/>
+          <w:sz w:val="20"/>
+          <w:szCs w:val="20"/>
+          <w:lang w:val="nb-NO"/>
+        </w:rPr>
+        <w:t>sendt til samm</w:t>
+      </w:r>
+      <w:r>
+        <w:rPr>
+          <w:rFonts w:eastAsia="Times New Roman" w:cstheme="minorHAnsi"/>
+          <w:i/>
+          <w:sz w:val="20"/>
+          <w:szCs w:val="20"/>
+          <w:lang w:val="nb-NO"/>
+        </w:rPr>
+        <w:t xml:space="preserve">e). Fordelen med å dele opp slik jeg nå har gjort er at de nå vil kunne </w:t>
+      </w:r>
+      <w:r>
+        <w:rPr>
+          <w:rFonts w:eastAsia="Times New Roman" w:cstheme="minorHAnsi"/>
+          <w:i/>
+          <w:sz w:val="20"/>
+          <w:szCs w:val="20"/>
+          <w:lang w:val="nb-NO"/>
+        </w:rPr>
+        <w:t xml:space="preserve">kjøre på flere noder om </w:t>
+      </w:r>
+      <w:r>
+        <w:rPr>
+          <w:rFonts w:eastAsia="Times New Roman" w:cstheme="minorHAnsi"/>
+          <w:i/>
+          <w:sz w:val="20"/>
+          <w:szCs w:val="20"/>
+          <w:lang w:val="nb-NO"/>
+        </w:rPr>
+        <w:t>dette hadde vært tilgjengelig.</w:t>
+      </w:r>
       <w:bookmarkStart w:id="0" w:name="_GoBack"/>
       <w:bookmarkEnd w:id="0"/>
+    </w:p>
+    <w:p>
+      <w:pPr>
+        <w:spacing w:before="100" w:beforeAutospacing="1" w:after="100" w:afterAutospacing="1" w:line="276" w:lineRule="auto"/>
+        <w:ind w:right="-1417"/>
+        <w:rPr>
+          <w:rFonts w:eastAsia="Times New Roman" w:cstheme="minorHAnsi"/>
+          <w:i/>
+          <w:sz w:val="20"/>
+          <w:szCs w:val="20"/>
+          <w:highlight w:val="yellow"/>
+          <w:lang w:val="nb-NO"/>
+        </w:rPr>
+      </w:pPr>
+      <w:r>
+        <w:rPr>
+          <w:rFonts w:eastAsia="Times New Roman" w:cstheme="minorHAnsi"/>
+          <w:i/>
+          <w:sz w:val="20"/>
+          <w:szCs w:val="20"/>
+          <w:lang w:val="nb-NO"/>
+        </w:rPr>
+        <w:t xml:space="preserve">Antall kodelinjer i mapper og </w:t>
+      </w:r>
+      <w:proofErr w:type="spellStart"/>
+      <w:r>
+        <w:rPr>
+          <w:rFonts w:eastAsia="Times New Roman" w:cstheme="minorHAnsi"/>
+          <w:i/>
+          <w:sz w:val="20"/>
+          <w:szCs w:val="20"/>
+          <w:lang w:val="nb-NO"/>
+        </w:rPr>
+        <w:t>reducer</w:t>
+      </w:r>
+      <w:proofErr w:type="spellEnd"/>
+      <w:r>
+        <w:rPr>
+          <w:rFonts w:eastAsia="Times New Roman" w:cstheme="minorHAnsi"/>
+          <w:i/>
+          <w:sz w:val="20"/>
+          <w:szCs w:val="20"/>
+          <w:lang w:val="nb-NO"/>
+        </w:rPr>
+        <w:t>: 21</w:t>
+      </w:r>
+      <w:r>
+        <w:rPr>
+          <w:rFonts w:eastAsia="Times New Roman" w:cstheme="minorHAnsi"/>
+          <w:i/>
+          <w:sz w:val="20"/>
+          <w:szCs w:val="20"/>
+          <w:lang w:val="nb-NO"/>
+        </w:rPr>
+        <w:br/>
+        <w:t>Kjøretid:</w:t>
+      </w:r>
+    </w:p>
+    <w:p>
+      <w:pPr>
+        <w:spacing w:before="100" w:beforeAutospacing="1" w:after="100" w:afterAutospacing="1" w:line="276" w:lineRule="auto"/>
+        <w:ind w:right="-432"/>
+        <w:rPr>
+          <w:rFonts w:eastAsia="Times New Roman" w:cstheme="minorHAnsi"/>
+          <w:i/>
+          <w:sz w:val="20"/>
+          <w:szCs w:val="20"/>
+          <w:highlight w:val="yellow"/>
+          <w:lang w:val="nb-NO"/>
+        </w:rPr>
+      </w:pPr>
     </w:p>
     <w:p>
       <w:pPr>
@@ -6888,52 +8214,53 @@
           <w:rFonts w:eastAsia="Times New Roman"/>
           <w:lang w:val="en-US"/>
         </w:rPr>
+        <w:t xml:space="preserve">3.3.3 Compare the performance of the MapReduce implementation and the Spark implementation </w:t>
+      </w:r>
+    </w:p>
+    <w:p>
+      <w:pPr>
+        <w:spacing w:before="100" w:beforeAutospacing="1" w:after="100" w:afterAutospacing="1" w:line="276" w:lineRule="auto"/>
+        <w:rPr>
+          <w:rFonts w:eastAsia="Times New Roman" w:cstheme="minorHAnsi"/>
+          <w:i/>
+          <w:sz w:val="22"/>
+          <w:szCs w:val="22"/>
+          <w:lang w:val="en-US"/>
+        </w:rPr>
+      </w:pPr>
+      <w:r>
+        <w:rPr>
+          <w:rFonts w:eastAsia="Times New Roman" w:cstheme="minorHAnsi"/>
+          <w:i/>
+          <w:sz w:val="22"/>
+          <w:szCs w:val="22"/>
+          <w:lang w:val="en-US"/>
+        </w:rPr>
+        <w:t xml:space="preserve">All programs to the questions sections 3.3.1 and 3.3.2 should be implemented as both MapReduce and Apache Spark programs. You should then measure the performance when running both versions and explain what causes the differences. </w:t>
+      </w:r>
+    </w:p>
+    <w:p>
+      <w:pPr>
+        <w:spacing w:before="100" w:beforeAutospacing="1" w:after="100" w:afterAutospacing="1" w:line="276" w:lineRule="auto"/>
+        <w:rPr>
+          <w:rFonts w:eastAsia="Times New Roman" w:cstheme="minorHAnsi"/>
+          <w:i/>
+          <w:sz w:val="22"/>
+          <w:szCs w:val="22"/>
+          <w:lang w:val="en-US"/>
+        </w:rPr>
+      </w:pPr>
+      <w:proofErr w:type="spellStart"/>
+      <w:r>
+        <w:rPr>
+          <w:rFonts w:eastAsia="Times New Roman" w:cstheme="minorHAnsi"/>
+          <w:i/>
+          <w:sz w:val="22"/>
+          <w:szCs w:val="22"/>
+          <w:highlight w:val="yellow"/>
+          <w:lang w:val="en-US"/>
+        </w:rPr>
         <w:lastRenderedPageBreak/>
-        <w:t xml:space="preserve">3.3.3 Compare the performance of the MapReduce implementation and the Spark implementation </w:t>
-      </w:r>
-    </w:p>
-    <w:p>
-      <w:pPr>
-        <w:spacing w:before="100" w:beforeAutospacing="1" w:after="100" w:afterAutospacing="1" w:line="276" w:lineRule="auto"/>
-        <w:rPr>
-          <w:rFonts w:eastAsia="Times New Roman" w:cstheme="minorHAnsi"/>
-          <w:i/>
-          <w:sz w:val="22"/>
-          <w:szCs w:val="22"/>
-          <w:lang w:val="en-US"/>
-        </w:rPr>
-      </w:pPr>
-      <w:r>
-        <w:rPr>
-          <w:rFonts w:eastAsia="Times New Roman" w:cstheme="minorHAnsi"/>
-          <w:i/>
-          <w:sz w:val="22"/>
-          <w:szCs w:val="22"/>
-          <w:lang w:val="en-US"/>
-        </w:rPr>
-        <w:t xml:space="preserve">All programs to the questions sections 3.3.1 and 3.3.2 should be implemented as both MapReduce and Apache Spark programs. You should then measure the performance when running both versions and explain what causes the differences. </w:t>
-      </w:r>
-    </w:p>
-    <w:p>
-      <w:pPr>
-        <w:spacing w:before="100" w:beforeAutospacing="1" w:after="100" w:afterAutospacing="1" w:line="276" w:lineRule="auto"/>
-        <w:rPr>
-          <w:rFonts w:eastAsia="Times New Roman" w:cstheme="minorHAnsi"/>
-          <w:i/>
-          <w:sz w:val="22"/>
-          <w:szCs w:val="22"/>
-          <w:lang w:val="en-US"/>
-        </w:rPr>
-      </w:pPr>
-      <w:proofErr w:type="spellStart"/>
-      <w:r>
-        <w:rPr>
-          <w:rFonts w:eastAsia="Times New Roman" w:cstheme="minorHAnsi"/>
-          <w:i/>
-          <w:sz w:val="22"/>
-          <w:szCs w:val="22"/>
-          <w:lang w:val="en-US"/>
-        </w:rPr>
         <w:t>Antall</w:t>
       </w:r>
       <w:proofErr w:type="spellEnd"/>
@@ -6943,6 +8270,7 @@
           <w:i/>
           <w:sz w:val="22"/>
           <w:szCs w:val="22"/>
+          <w:highlight w:val="yellow"/>
           <w:lang w:val="en-US"/>
         </w:rPr>
         <w:t xml:space="preserve"> </w:t>
@@ -6954,6 +8282,7 @@
           <w:i/>
           <w:sz w:val="22"/>
           <w:szCs w:val="22"/>
+          <w:highlight w:val="yellow"/>
           <w:lang w:val="en-US"/>
         </w:rPr>
         <w:t>kodelinjer</w:t>
@@ -6965,6 +8294,7 @@
           <w:i/>
           <w:sz w:val="22"/>
           <w:szCs w:val="22"/>
+          <w:highlight w:val="yellow"/>
           <w:lang w:val="en-US"/>
         </w:rPr>
         <w:t xml:space="preserve"> </w:t>
@@ -6975,6 +8305,7 @@
           <w:i/>
           <w:sz w:val="22"/>
           <w:szCs w:val="22"/>
+          <w:highlight w:val="yellow"/>
           <w:lang w:val="en-US"/>
         </w:rPr>
         <w:br/>
@@ -6986,6 +8317,7 @@
           <w:i/>
           <w:sz w:val="22"/>
           <w:szCs w:val="22"/>
+          <w:highlight w:val="yellow"/>
           <w:lang w:val="en-US"/>
         </w:rPr>
         <w:t>Kjøretid</w:t>
@@ -7193,15 +8525,17 @@
         <w:rPr>
           <w:rFonts w:eastAsia="Times New Roman" w:cstheme="minorHAnsi"/>
           <w:i/>
-          <w:sz w:val="22"/>
-          <w:szCs w:val="22"/>
-          <w:lang w:val="en-US"/>
-        </w:rPr>
-      </w:pPr>
-      <w:r>
-        <w:rPr>
-          <w:rFonts w:eastAsia="Times New Roman" w:cstheme="minorHAnsi"/>
-          <w:i/>
+          <w:color w:val="FF0000"/>
+          <w:sz w:val="22"/>
+          <w:szCs w:val="22"/>
+          <w:lang w:val="en-US"/>
+        </w:rPr>
+      </w:pPr>
+      <w:r>
+        <w:rPr>
+          <w:rFonts w:eastAsia="Times New Roman" w:cstheme="minorHAnsi"/>
+          <w:i/>
+          <w:color w:val="FF0000"/>
           <w:sz w:val="22"/>
           <w:szCs w:val="22"/>
           <w:lang w:val="en-US"/>

</xml_diff>

<commit_message>
Beskrevet koden i MapReduce
</commit_message>
<xml_diff>
--- a/Portfolio assignment.docx
+++ b/Portfolio assignment.docx
@@ -6344,7 +6344,27 @@
           <w:szCs w:val="20"/>
           <w:lang w:val="nb-NO"/>
         </w:rPr>
-        <w:t>: 14</w:t>
+        <w:t xml:space="preserve">: </w:t>
+      </w:r>
+      <w:r>
+        <w:rPr>
+          <w:rFonts w:eastAsia="Times New Roman" w:cstheme="minorHAnsi"/>
+          <w:i/>
+          <w:sz w:val="20"/>
+          <w:szCs w:val="20"/>
+          <w:lang w:val="nb-NO"/>
+        </w:rPr>
+        <w:t xml:space="preserve">ca. </w:t>
+      </w:r>
+      <w:r>
+        <w:rPr>
+          <w:rFonts w:eastAsia="Times New Roman" w:cstheme="minorHAnsi"/>
+          <w:i/>
+          <w:sz w:val="20"/>
+          <w:szCs w:val="20"/>
+          <w:lang w:val="nb-NO"/>
+        </w:rPr>
+        <w:t>14</w:t>
       </w:r>
       <w:r>
         <w:rPr>
@@ -6817,7 +6837,27 @@
           <w:szCs w:val="20"/>
           <w:lang w:val="nb-NO"/>
         </w:rPr>
-        <w:t>: 20</w:t>
+        <w:t xml:space="preserve">: </w:t>
+      </w:r>
+      <w:r>
+        <w:rPr>
+          <w:rFonts w:eastAsia="Times New Roman" w:cstheme="minorHAnsi"/>
+          <w:i/>
+          <w:sz w:val="20"/>
+          <w:szCs w:val="20"/>
+          <w:lang w:val="nb-NO"/>
+        </w:rPr>
+        <w:t xml:space="preserve">ca. </w:t>
+      </w:r>
+      <w:r>
+        <w:rPr>
+          <w:rFonts w:eastAsia="Times New Roman" w:cstheme="minorHAnsi"/>
+          <w:i/>
+          <w:sz w:val="20"/>
+          <w:szCs w:val="20"/>
+          <w:lang w:val="nb-NO"/>
+        </w:rPr>
+        <w:t>20</w:t>
       </w:r>
       <w:r>
         <w:rPr>
@@ -6990,7 +7030,17 @@
           <w:szCs w:val="20"/>
           <w:lang w:val="nb-NO"/>
         </w:rPr>
-        <w:t xml:space="preserve"> ril å være &lt;</w:t>
+        <w:t xml:space="preserve"> t</w:t>
+      </w:r>
+      <w:r>
+        <w:rPr>
+          <w:rFonts w:eastAsia="Times New Roman" w:cstheme="minorHAnsi"/>
+          <w:i/>
+          <w:sz w:val="20"/>
+          <w:szCs w:val="20"/>
+          <w:lang w:val="nb-NO"/>
+        </w:rPr>
+        <w:t>il å være &lt;</w:t>
       </w:r>
       <w:proofErr w:type="spellStart"/>
       <w:r>
@@ -7266,7 +7316,27 @@
           <w:szCs w:val="20"/>
           <w:lang w:val="nb-NO"/>
         </w:rPr>
-        <w:t>: 2</w:t>
+        <w:t xml:space="preserve">: </w:t>
+      </w:r>
+      <w:r>
+        <w:rPr>
+          <w:rFonts w:eastAsia="Times New Roman" w:cstheme="minorHAnsi"/>
+          <w:i/>
+          <w:sz w:val="20"/>
+          <w:szCs w:val="20"/>
+          <w:lang w:val="nb-NO"/>
+        </w:rPr>
+        <w:t xml:space="preserve">ca. </w:t>
+      </w:r>
+      <w:r>
+        <w:rPr>
+          <w:rFonts w:eastAsia="Times New Roman" w:cstheme="minorHAnsi"/>
+          <w:i/>
+          <w:sz w:val="20"/>
+          <w:szCs w:val="20"/>
+          <w:lang w:val="nb-NO"/>
+        </w:rPr>
+        <w:t>2</w:t>
       </w:r>
       <w:r>
         <w:rPr>
@@ -7535,7 +7605,155 @@
           <w:szCs w:val="20"/>
           <w:lang w:val="nb-NO"/>
         </w:rPr>
+        <w:t>way</w:t>
+      </w:r>
+      <w:proofErr w:type="spellEnd"/>
+      <w:r>
+        <w:rPr>
+          <w:rFonts w:eastAsia="Times New Roman" w:cstheme="minorHAnsi"/>
+          <w:i/>
+          <w:sz w:val="20"/>
+          <w:szCs w:val="20"/>
+          <w:lang w:val="nb-NO"/>
+        </w:rPr>
+        <w:t xml:space="preserve">-taggene sendes til flere </w:t>
+      </w:r>
+      <w:proofErr w:type="spellStart"/>
+      <w:r>
+        <w:rPr>
+          <w:rFonts w:eastAsia="Times New Roman" w:cstheme="minorHAnsi"/>
+          <w:i/>
+          <w:sz w:val="20"/>
+          <w:szCs w:val="20"/>
+          <w:lang w:val="nb-NO"/>
+        </w:rPr>
+        <w:t>mappere</w:t>
+      </w:r>
+      <w:proofErr w:type="spellEnd"/>
+      <w:r>
+        <w:rPr>
+          <w:rFonts w:eastAsia="Times New Roman" w:cstheme="minorHAnsi"/>
+          <w:i/>
+          <w:sz w:val="20"/>
+          <w:szCs w:val="20"/>
+          <w:lang w:val="nb-NO"/>
+        </w:rPr>
+        <w:t xml:space="preserve"> (tidligere har hele </w:t>
+      </w:r>
+      <w:proofErr w:type="spellStart"/>
+      <w:r>
+        <w:rPr>
+          <w:rFonts w:eastAsia="Times New Roman" w:cstheme="minorHAnsi"/>
+          <w:i/>
+          <w:sz w:val="20"/>
+          <w:szCs w:val="20"/>
+          <w:lang w:val="nb-NO"/>
+        </w:rPr>
+        <w:t>xml</w:t>
+      </w:r>
+      <w:proofErr w:type="spellEnd"/>
+      <w:r>
+        <w:rPr>
+          <w:rFonts w:eastAsia="Times New Roman" w:cstheme="minorHAnsi"/>
+          <w:i/>
+          <w:sz w:val="20"/>
+          <w:szCs w:val="20"/>
+          <w:lang w:val="nb-NO"/>
+        </w:rPr>
+        <w:t xml:space="preserve">-filen blitt </w:t>
+      </w:r>
+      <w:r>
+        <w:rPr>
+          <w:rFonts w:eastAsia="Times New Roman" w:cstheme="minorHAnsi"/>
+          <w:i/>
+          <w:sz w:val="20"/>
+          <w:szCs w:val="20"/>
+          <w:lang w:val="nb-NO"/>
+        </w:rPr>
+        <w:t>sendt til samm</w:t>
+      </w:r>
+      <w:r>
+        <w:rPr>
+          <w:rFonts w:eastAsia="Times New Roman" w:cstheme="minorHAnsi"/>
+          <w:i/>
+          <w:sz w:val="20"/>
+          <w:szCs w:val="20"/>
+          <w:lang w:val="nb-NO"/>
+        </w:rPr>
+        <w:t xml:space="preserve">e). Fordelen med å dele </w:t>
+      </w:r>
+      <w:r>
+        <w:rPr>
+          <w:rFonts w:eastAsia="Times New Roman" w:cstheme="minorHAnsi"/>
+          <w:i/>
+          <w:sz w:val="20"/>
+          <w:szCs w:val="20"/>
+          <w:lang w:val="nb-NO"/>
+        </w:rPr>
         <w:lastRenderedPageBreak/>
+        <w:t xml:space="preserve">opp slik jeg nå har gjort er at de nå vil kunne </w:t>
+      </w:r>
+      <w:r>
+        <w:rPr>
+          <w:rFonts w:eastAsia="Times New Roman" w:cstheme="minorHAnsi"/>
+          <w:i/>
+          <w:sz w:val="20"/>
+          <w:szCs w:val="20"/>
+          <w:lang w:val="nb-NO"/>
+        </w:rPr>
+        <w:t xml:space="preserve">kjøre på flere noder om </w:t>
+      </w:r>
+      <w:r>
+        <w:rPr>
+          <w:rFonts w:eastAsia="Times New Roman" w:cstheme="minorHAnsi"/>
+          <w:i/>
+          <w:sz w:val="20"/>
+          <w:szCs w:val="20"/>
+          <w:lang w:val="nb-NO"/>
+        </w:rPr>
+        <w:t>dette hadde vært tilgjengelig.</w:t>
+      </w:r>
+      <w:r>
+        <w:rPr>
+          <w:rFonts w:eastAsia="Times New Roman" w:cstheme="minorHAnsi"/>
+          <w:i/>
+          <w:sz w:val="20"/>
+          <w:szCs w:val="20"/>
+          <w:lang w:val="nb-NO"/>
+        </w:rPr>
+        <w:br/>
+      </w:r>
+      <w:proofErr w:type="spellStart"/>
+      <w:r>
+        <w:rPr>
+          <w:rFonts w:eastAsia="Times New Roman" w:cstheme="minorHAnsi"/>
+          <w:i/>
+          <w:sz w:val="20"/>
+          <w:szCs w:val="20"/>
+          <w:lang w:val="nb-NO"/>
+        </w:rPr>
+        <w:t>Mapperen</w:t>
+      </w:r>
+      <w:proofErr w:type="spellEnd"/>
+      <w:r>
+        <w:rPr>
+          <w:rFonts w:eastAsia="Times New Roman" w:cstheme="minorHAnsi"/>
+          <w:i/>
+          <w:sz w:val="20"/>
+          <w:szCs w:val="20"/>
+          <w:lang w:val="nb-NO"/>
+        </w:rPr>
+        <w:t xml:space="preserve"> vil nå gå igjennom </w:t>
+      </w:r>
+      <w:proofErr w:type="spellStart"/>
+      <w:r>
+        <w:rPr>
+          <w:rFonts w:eastAsia="Times New Roman" w:cstheme="minorHAnsi"/>
+          <w:i/>
+          <w:sz w:val="20"/>
+          <w:szCs w:val="20"/>
+          <w:lang w:val="nb-NO"/>
+        </w:rPr>
         <w:t>way</w:t>
       </w:r>
       <w:proofErr w:type="spellEnd"/>
@@ -7547,94 +7765,343 @@
           <w:szCs w:val="20"/>
           <w:lang w:val="nb-NO"/>
         </w:rPr>
-        <w:t xml:space="preserve">-taggene sendes til flere </w:t>
-      </w:r>
-      <w:proofErr w:type="spellStart"/>
-      <w:r>
-        <w:rPr>
-          <w:rFonts w:eastAsia="Times New Roman" w:cstheme="minorHAnsi"/>
-          <w:i/>
-          <w:sz w:val="20"/>
-          <w:szCs w:val="20"/>
-          <w:lang w:val="nb-NO"/>
-        </w:rPr>
-        <w:t>mappere</w:t>
-      </w:r>
-      <w:proofErr w:type="spellEnd"/>
-      <w:r>
-        <w:rPr>
-          <w:rFonts w:eastAsia="Times New Roman" w:cstheme="minorHAnsi"/>
-          <w:i/>
-          <w:sz w:val="20"/>
-          <w:szCs w:val="20"/>
-          <w:lang w:val="nb-NO"/>
-        </w:rPr>
-        <w:t xml:space="preserve"> (tidligere har hele </w:t>
-      </w:r>
-      <w:proofErr w:type="spellStart"/>
-      <w:r>
-        <w:rPr>
-          <w:rFonts w:eastAsia="Times New Roman" w:cstheme="minorHAnsi"/>
-          <w:i/>
-          <w:sz w:val="20"/>
-          <w:szCs w:val="20"/>
-          <w:lang w:val="nb-NO"/>
-        </w:rPr>
-        <w:t>xml</w:t>
-      </w:r>
-      <w:proofErr w:type="spellEnd"/>
-      <w:r>
-        <w:rPr>
-          <w:rFonts w:eastAsia="Times New Roman" w:cstheme="minorHAnsi"/>
-          <w:i/>
-          <w:sz w:val="20"/>
-          <w:szCs w:val="20"/>
-          <w:lang w:val="nb-NO"/>
-        </w:rPr>
-        <w:t xml:space="preserve">-filen blitt </w:t>
-      </w:r>
-      <w:r>
-        <w:rPr>
-          <w:rFonts w:eastAsia="Times New Roman" w:cstheme="minorHAnsi"/>
-          <w:i/>
-          <w:sz w:val="20"/>
-          <w:szCs w:val="20"/>
-          <w:lang w:val="nb-NO"/>
-        </w:rPr>
-        <w:t>sendt til samm</w:t>
-      </w:r>
-      <w:r>
-        <w:rPr>
-          <w:rFonts w:eastAsia="Times New Roman" w:cstheme="minorHAnsi"/>
-          <w:i/>
-          <w:sz w:val="20"/>
-          <w:szCs w:val="20"/>
-          <w:lang w:val="nb-NO"/>
-        </w:rPr>
-        <w:t xml:space="preserve">e). Fordelen med å dele opp slik jeg nå har gjort er at de nå vil kunne </w:t>
-      </w:r>
-      <w:r>
-        <w:rPr>
-          <w:rFonts w:eastAsia="Times New Roman" w:cstheme="minorHAnsi"/>
-          <w:i/>
-          <w:sz w:val="20"/>
-          <w:szCs w:val="20"/>
-          <w:lang w:val="nb-NO"/>
-        </w:rPr>
-        <w:t xml:space="preserve">kjøre på flere noder om </w:t>
-      </w:r>
-      <w:r>
-        <w:rPr>
-          <w:rFonts w:eastAsia="Times New Roman" w:cstheme="minorHAnsi"/>
-          <w:i/>
-          <w:sz w:val="20"/>
-          <w:szCs w:val="20"/>
-          <w:lang w:val="nb-NO"/>
-        </w:rPr>
-        <w:t>dette hadde vært tilgjengelig.</w:t>
-      </w:r>
-      <w:bookmarkStart w:id="0" w:name="_GoBack"/>
-      <w:bookmarkEnd w:id="0"/>
+        <w:t>-taggen den er «tilsendt», samt dens barnetagger. For hver «</w:t>
+      </w:r>
+      <w:proofErr w:type="spellStart"/>
+      <w:r>
+        <w:rPr>
+          <w:rFonts w:eastAsia="Times New Roman" w:cstheme="minorHAnsi"/>
+          <w:i/>
+          <w:sz w:val="20"/>
+          <w:szCs w:val="20"/>
+          <w:lang w:val="nb-NO"/>
+        </w:rPr>
+        <w:t>barnetag</w:t>
+      </w:r>
+      <w:proofErr w:type="spellEnd"/>
+      <w:r>
+        <w:rPr>
+          <w:rFonts w:eastAsia="Times New Roman" w:cstheme="minorHAnsi"/>
+          <w:i/>
+          <w:sz w:val="20"/>
+          <w:szCs w:val="20"/>
+          <w:lang w:val="nb-NO"/>
+        </w:rPr>
+        <w:t xml:space="preserve">» som er en </w:t>
+      </w:r>
+      <w:proofErr w:type="spellStart"/>
+      <w:r>
+        <w:rPr>
+          <w:rFonts w:eastAsia="Times New Roman" w:cstheme="minorHAnsi"/>
+          <w:i/>
+          <w:sz w:val="20"/>
+          <w:szCs w:val="20"/>
+          <w:lang w:val="nb-NO"/>
+        </w:rPr>
+        <w:t>nd</w:t>
+      </w:r>
+      <w:proofErr w:type="spellEnd"/>
+      <w:r>
+        <w:rPr>
+          <w:rFonts w:eastAsia="Times New Roman" w:cstheme="minorHAnsi"/>
+          <w:i/>
+          <w:sz w:val="20"/>
+          <w:szCs w:val="20"/>
+          <w:lang w:val="nb-NO"/>
+        </w:rPr>
+        <w:t xml:space="preserve">-tag vil det plusses på en på telleren som har oversikt over </w:t>
+      </w:r>
+      <w:proofErr w:type="spellStart"/>
+      <w:r>
+        <w:rPr>
+          <w:rFonts w:eastAsia="Times New Roman" w:cstheme="minorHAnsi"/>
+          <w:i/>
+          <w:sz w:val="20"/>
+          <w:szCs w:val="20"/>
+          <w:lang w:val="nb-NO"/>
+        </w:rPr>
+        <w:t>dette.Deretter</w:t>
+      </w:r>
+      <w:proofErr w:type="spellEnd"/>
+      <w:r>
+        <w:rPr>
+          <w:rFonts w:eastAsia="Times New Roman" w:cstheme="minorHAnsi"/>
+          <w:i/>
+          <w:sz w:val="20"/>
+          <w:szCs w:val="20"/>
+          <w:lang w:val="nb-NO"/>
+        </w:rPr>
+        <w:t xml:space="preserve"> sjekkes det om en av barnetaggene som gås igjennom er en </w:t>
+      </w:r>
+      <w:proofErr w:type="spellStart"/>
+      <w:r>
+        <w:rPr>
+          <w:rFonts w:eastAsia="Times New Roman" w:cstheme="minorHAnsi"/>
+          <w:i/>
+          <w:sz w:val="20"/>
+          <w:szCs w:val="20"/>
+          <w:lang w:val="nb-NO"/>
+        </w:rPr>
+        <w:t>highway</w:t>
+      </w:r>
+      <w:proofErr w:type="spellEnd"/>
+      <w:r>
+        <w:rPr>
+          <w:rFonts w:eastAsia="Times New Roman" w:cstheme="minorHAnsi"/>
+          <w:i/>
+          <w:sz w:val="20"/>
+          <w:szCs w:val="20"/>
+          <w:lang w:val="nb-NO"/>
+        </w:rPr>
+        <w:t xml:space="preserve">. Om dette er tilfelle vil id-en til denne </w:t>
+      </w:r>
+      <w:proofErr w:type="spellStart"/>
+      <w:r>
+        <w:rPr>
+          <w:rFonts w:eastAsia="Times New Roman" w:cstheme="minorHAnsi"/>
+          <w:i/>
+          <w:sz w:val="20"/>
+          <w:szCs w:val="20"/>
+          <w:lang w:val="nb-NO"/>
+        </w:rPr>
+        <w:t>wayen</w:t>
+      </w:r>
+      <w:proofErr w:type="spellEnd"/>
+      <w:r>
+        <w:rPr>
+          <w:rFonts w:eastAsia="Times New Roman" w:cstheme="minorHAnsi"/>
+          <w:i/>
+          <w:sz w:val="20"/>
+          <w:szCs w:val="20"/>
+          <w:lang w:val="nb-NO"/>
+        </w:rPr>
+        <w:t xml:space="preserve"> tas vare på og vil sammen med telleren sendes til </w:t>
+      </w:r>
+      <w:proofErr w:type="spellStart"/>
+      <w:r>
+        <w:rPr>
+          <w:rFonts w:eastAsia="Times New Roman" w:cstheme="minorHAnsi"/>
+          <w:i/>
+          <w:sz w:val="20"/>
+          <w:szCs w:val="20"/>
+          <w:lang w:val="nb-NO"/>
+        </w:rPr>
+        <w:t>reduceren</w:t>
+      </w:r>
+      <w:proofErr w:type="spellEnd"/>
+      <w:r>
+        <w:rPr>
+          <w:rFonts w:eastAsia="Times New Roman" w:cstheme="minorHAnsi"/>
+          <w:i/>
+          <w:sz w:val="20"/>
+          <w:szCs w:val="20"/>
+          <w:lang w:val="nb-NO"/>
+        </w:rPr>
+        <w:t xml:space="preserve">. </w:t>
+      </w:r>
+      <w:r>
+        <w:rPr>
+          <w:rFonts w:eastAsia="Times New Roman" w:cstheme="minorHAnsi"/>
+          <w:i/>
+          <w:sz w:val="20"/>
+          <w:szCs w:val="20"/>
+          <w:lang w:val="nb-NO"/>
+        </w:rPr>
+        <w:br/>
+      </w:r>
+      <w:proofErr w:type="spellStart"/>
+      <w:r>
+        <w:rPr>
+          <w:rFonts w:eastAsia="Times New Roman" w:cstheme="minorHAnsi"/>
+          <w:i/>
+          <w:sz w:val="20"/>
+          <w:szCs w:val="20"/>
+          <w:lang w:val="nb-NO"/>
+        </w:rPr>
+        <w:t>Reduceren</w:t>
+      </w:r>
+      <w:proofErr w:type="spellEnd"/>
+      <w:r>
+        <w:rPr>
+          <w:rFonts w:eastAsia="Times New Roman" w:cstheme="minorHAnsi"/>
+          <w:i/>
+          <w:sz w:val="20"/>
+          <w:szCs w:val="20"/>
+          <w:lang w:val="nb-NO"/>
+        </w:rPr>
+        <w:t xml:space="preserve"> vil her for hver </w:t>
+      </w:r>
+      <w:proofErr w:type="spellStart"/>
+      <w:r>
+        <w:rPr>
+          <w:rFonts w:eastAsia="Times New Roman" w:cstheme="minorHAnsi"/>
+          <w:i/>
+          <w:sz w:val="20"/>
+          <w:szCs w:val="20"/>
+          <w:lang w:val="nb-NO"/>
+        </w:rPr>
+        <w:t>way</w:t>
+      </w:r>
+      <w:proofErr w:type="spellEnd"/>
+      <w:r>
+        <w:rPr>
+          <w:rFonts w:eastAsia="Times New Roman" w:cstheme="minorHAnsi"/>
+          <w:i/>
+          <w:sz w:val="20"/>
+          <w:szCs w:val="20"/>
+          <w:lang w:val="nb-NO"/>
+        </w:rPr>
+        <w:t xml:space="preserve"> legge sammen resultatet og </w:t>
+      </w:r>
+      <w:proofErr w:type="spellStart"/>
+      <w:r>
+        <w:rPr>
+          <w:rFonts w:eastAsia="Times New Roman" w:cstheme="minorHAnsi"/>
+          <w:i/>
+          <w:sz w:val="20"/>
+          <w:szCs w:val="20"/>
+          <w:lang w:val="nb-NO"/>
+        </w:rPr>
+        <w:t>printe</w:t>
+      </w:r>
+      <w:proofErr w:type="spellEnd"/>
+      <w:r>
+        <w:rPr>
+          <w:rFonts w:eastAsia="Times New Roman" w:cstheme="minorHAnsi"/>
+          <w:i/>
+          <w:sz w:val="20"/>
+          <w:szCs w:val="20"/>
+          <w:lang w:val="nb-NO"/>
+        </w:rPr>
+        <w:t xml:space="preserve"> dette. </w:t>
+      </w:r>
+      <w:r>
+        <w:rPr>
+          <w:rFonts w:eastAsia="Times New Roman" w:cstheme="minorHAnsi"/>
+          <w:i/>
+          <w:sz w:val="20"/>
+          <w:szCs w:val="20"/>
+          <w:lang w:val="nb-NO"/>
+        </w:rPr>
+        <w:br/>
+      </w:r>
+      <w:r>
+        <w:rPr>
+          <w:rFonts w:eastAsia="Times New Roman" w:cstheme="minorHAnsi"/>
+          <w:i/>
+          <w:sz w:val="20"/>
+          <w:szCs w:val="20"/>
+          <w:lang w:val="nb-NO"/>
+        </w:rPr>
+        <w:br/>
+      </w:r>
+      <w:r>
+        <w:rPr>
+          <w:rFonts w:eastAsia="Times New Roman" w:cstheme="minorHAnsi"/>
+          <w:i/>
+          <w:color w:val="FF0000"/>
+          <w:sz w:val="20"/>
+          <w:szCs w:val="20"/>
+          <w:lang w:val="nb-NO"/>
+        </w:rPr>
+        <w:t xml:space="preserve">Jeg har i denne oppgaven ikke fått til å sortere, samt vise kun de 20 høyeste. Jeg har vurdert å benytte meg av en </w:t>
+      </w:r>
+      <w:proofErr w:type="spellStart"/>
+      <w:r>
+        <w:rPr>
+          <w:rFonts w:eastAsia="Times New Roman" w:cstheme="minorHAnsi"/>
+          <w:i/>
+          <w:color w:val="FF0000"/>
+          <w:sz w:val="20"/>
+          <w:szCs w:val="20"/>
+          <w:lang w:val="nb-NO"/>
+        </w:rPr>
+        <w:t>hashMap</w:t>
+      </w:r>
+      <w:proofErr w:type="spellEnd"/>
+      <w:r>
+        <w:rPr>
+          <w:rFonts w:eastAsia="Times New Roman" w:cstheme="minorHAnsi"/>
+          <w:i/>
+          <w:color w:val="FF0000"/>
+          <w:sz w:val="20"/>
+          <w:szCs w:val="20"/>
+          <w:lang w:val="nb-NO"/>
+        </w:rPr>
+        <w:t xml:space="preserve"> hvor jeg legger alle </w:t>
+      </w:r>
+      <w:proofErr w:type="spellStart"/>
+      <w:r>
+        <w:rPr>
+          <w:rFonts w:eastAsia="Times New Roman" w:cstheme="minorHAnsi"/>
+          <w:i/>
+          <w:color w:val="FF0000"/>
+          <w:sz w:val="20"/>
+          <w:szCs w:val="20"/>
+          <w:lang w:val="nb-NO"/>
+        </w:rPr>
+        <w:t>wayene</w:t>
+      </w:r>
+      <w:proofErr w:type="spellEnd"/>
+      <w:r>
+        <w:rPr>
+          <w:rFonts w:eastAsia="Times New Roman" w:cstheme="minorHAnsi"/>
+          <w:i/>
+          <w:color w:val="FF0000"/>
+          <w:sz w:val="20"/>
+          <w:szCs w:val="20"/>
+          <w:lang w:val="nb-NO"/>
+        </w:rPr>
+        <w:t xml:space="preserve"> sammen med antall noder. For å deretter kunne </w:t>
+      </w:r>
+      <w:proofErr w:type="gramStart"/>
+      <w:r>
+        <w:rPr>
+          <w:rFonts w:eastAsia="Times New Roman" w:cstheme="minorHAnsi"/>
+          <w:i/>
+          <w:color w:val="FF0000"/>
+          <w:sz w:val="20"/>
+          <w:szCs w:val="20"/>
+          <w:lang w:val="nb-NO"/>
+        </w:rPr>
+        <w:t>sortere  denne</w:t>
+      </w:r>
+      <w:proofErr w:type="gramEnd"/>
+      <w:r>
+        <w:rPr>
+          <w:rFonts w:eastAsia="Times New Roman" w:cstheme="minorHAnsi"/>
+          <w:i/>
+          <w:color w:val="FF0000"/>
+          <w:sz w:val="20"/>
+          <w:szCs w:val="20"/>
+          <w:lang w:val="nb-NO"/>
+        </w:rPr>
+        <w:t xml:space="preserve"> synkende og hente ut de 20 første. Jeg ser at dette kan være noe </w:t>
+      </w:r>
+      <w:proofErr w:type="spellStart"/>
+      <w:r>
+        <w:rPr>
+          <w:rFonts w:eastAsia="Times New Roman" w:cstheme="minorHAnsi"/>
+          <w:i/>
+          <w:color w:val="FF0000"/>
+          <w:sz w:val="20"/>
+          <w:szCs w:val="20"/>
+          <w:lang w:val="nb-NO"/>
+        </w:rPr>
+        <w:t>ueffektivt</w:t>
+      </w:r>
+      <w:proofErr w:type="spellEnd"/>
+      <w:r>
+        <w:rPr>
+          <w:rFonts w:eastAsia="Times New Roman" w:cstheme="minorHAnsi"/>
+          <w:i/>
+          <w:color w:val="FF0000"/>
+          <w:sz w:val="20"/>
+          <w:szCs w:val="20"/>
+          <w:lang w:val="nb-NO"/>
+        </w:rPr>
+        <w:t xml:space="preserve"> og har derfor enn så lenge ikke fått løst denne oppgaven helt.  </w:t>
+      </w:r>
     </w:p>
     <w:p>
       <w:pPr>
@@ -7679,7 +8146,37 @@
           <w:szCs w:val="20"/>
           <w:lang w:val="nb-NO"/>
         </w:rPr>
-        <w:t>: 21</w:t>
+        <w:t>:</w:t>
+      </w:r>
+      <w:r>
+        <w:rPr>
+          <w:rFonts w:eastAsia="Times New Roman" w:cstheme="minorHAnsi"/>
+          <w:i/>
+          <w:sz w:val="20"/>
+          <w:szCs w:val="20"/>
+          <w:lang w:val="nb-NO"/>
+        </w:rPr>
+        <w:t xml:space="preserve"> ca.</w:t>
+      </w:r>
+      <w:r>
+        <w:rPr>
+          <w:rFonts w:eastAsia="Times New Roman" w:cstheme="minorHAnsi"/>
+          <w:i/>
+          <w:sz w:val="20"/>
+          <w:szCs w:val="20"/>
+          <w:lang w:val="nb-NO"/>
+        </w:rPr>
+        <w:t xml:space="preserve"> 2</w:t>
+      </w:r>
+      <w:r>
+        <w:rPr>
+          <w:rFonts w:eastAsia="Times New Roman" w:cstheme="minorHAnsi"/>
+          <w:i/>
+          <w:sz w:val="20"/>
+          <w:szCs w:val="20"/>
+          <w:lang w:val="nb-NO"/>
+        </w:rPr>
+        <w:t>7</w:t>
       </w:r>
       <w:r>
         <w:rPr>
@@ -7773,6 +8270,597 @@
     </w:p>
     <w:p>
       <w:pPr>
+        <w:spacing w:before="100" w:beforeAutospacing="1" w:after="100" w:afterAutospacing="1" w:line="276" w:lineRule="auto"/>
+        <w:rPr>
+          <w:rFonts w:eastAsia="Times New Roman" w:cstheme="minorHAnsi"/>
+          <w:i/>
+          <w:sz w:val="20"/>
+          <w:szCs w:val="20"/>
+          <w:lang w:val="nb-NO"/>
+        </w:rPr>
+      </w:pPr>
+      <w:proofErr w:type="spellStart"/>
+      <w:r>
+        <w:rPr>
+          <w:rFonts w:eastAsia="Times New Roman" w:cstheme="minorHAnsi"/>
+          <w:b/>
+          <w:i/>
+          <w:sz w:val="20"/>
+          <w:szCs w:val="20"/>
+          <w:lang w:val="nb-NO"/>
+        </w:rPr>
+        <w:t>MapReduce</w:t>
+      </w:r>
+      <w:proofErr w:type="spellEnd"/>
+      <w:r>
+        <w:rPr>
+          <w:rFonts w:eastAsia="Times New Roman" w:cstheme="minorHAnsi"/>
+          <w:b/>
+          <w:i/>
+          <w:sz w:val="20"/>
+          <w:szCs w:val="20"/>
+          <w:lang w:val="nb-NO"/>
+        </w:rPr>
+        <w:t>:</w:t>
+      </w:r>
+      <w:r>
+        <w:rPr>
+          <w:rFonts w:eastAsia="Times New Roman" w:cstheme="minorHAnsi"/>
+          <w:b/>
+          <w:i/>
+          <w:sz w:val="20"/>
+          <w:szCs w:val="20"/>
+          <w:lang w:val="nb-NO"/>
+        </w:rPr>
+        <w:br/>
+      </w:r>
+      <w:r>
+        <w:rPr>
+          <w:rFonts w:eastAsia="Times New Roman" w:cstheme="minorHAnsi"/>
+          <w:i/>
+          <w:sz w:val="20"/>
+          <w:szCs w:val="20"/>
+          <w:lang w:val="nb-NO"/>
+        </w:rPr>
+        <w:t xml:space="preserve">I likhet med oppgaven over </w:t>
+      </w:r>
+      <w:r>
+        <w:rPr>
+          <w:rFonts w:eastAsia="Times New Roman" w:cstheme="minorHAnsi"/>
+          <w:i/>
+          <w:sz w:val="20"/>
+          <w:szCs w:val="20"/>
+          <w:lang w:val="nb-NO"/>
+        </w:rPr>
+        <w:t xml:space="preserve">vil også denne sette </w:t>
+      </w:r>
+      <w:proofErr w:type="spellStart"/>
+      <w:r>
+        <w:rPr>
+          <w:rFonts w:eastAsia="Times New Roman" w:cstheme="minorHAnsi"/>
+          <w:i/>
+          <w:sz w:val="20"/>
+          <w:szCs w:val="20"/>
+          <w:lang w:val="nb-NO"/>
+        </w:rPr>
+        <w:t>startTag</w:t>
+      </w:r>
+      <w:proofErr w:type="spellEnd"/>
+      <w:r>
+        <w:rPr>
+          <w:rFonts w:eastAsia="Times New Roman" w:cstheme="minorHAnsi"/>
+          <w:i/>
+          <w:sz w:val="20"/>
+          <w:szCs w:val="20"/>
+          <w:lang w:val="nb-NO"/>
+        </w:rPr>
+        <w:t xml:space="preserve"> til &lt;</w:t>
+      </w:r>
+      <w:proofErr w:type="spellStart"/>
+      <w:r>
+        <w:rPr>
+          <w:rFonts w:eastAsia="Times New Roman" w:cstheme="minorHAnsi"/>
+          <w:i/>
+          <w:sz w:val="20"/>
+          <w:szCs w:val="20"/>
+          <w:lang w:val="nb-NO"/>
+        </w:rPr>
+        <w:t>way</w:t>
+      </w:r>
+      <w:proofErr w:type="spellEnd"/>
+      <w:r>
+        <w:rPr>
+          <w:rFonts w:eastAsia="Times New Roman" w:cstheme="minorHAnsi"/>
+          <w:i/>
+          <w:sz w:val="20"/>
+          <w:szCs w:val="20"/>
+          <w:lang w:val="nb-NO"/>
+        </w:rPr>
+        <w:t xml:space="preserve"> slik at de sendes til ulike </w:t>
+      </w:r>
+      <w:proofErr w:type="spellStart"/>
+      <w:r>
+        <w:rPr>
+          <w:rFonts w:eastAsia="Times New Roman" w:cstheme="minorHAnsi"/>
+          <w:i/>
+          <w:sz w:val="20"/>
+          <w:szCs w:val="20"/>
+          <w:lang w:val="nb-NO"/>
+        </w:rPr>
+        <w:t>mappere</w:t>
+      </w:r>
+      <w:proofErr w:type="spellEnd"/>
+      <w:r>
+        <w:rPr>
+          <w:rFonts w:eastAsia="Times New Roman" w:cstheme="minorHAnsi"/>
+          <w:i/>
+          <w:sz w:val="20"/>
+          <w:szCs w:val="20"/>
+          <w:lang w:val="nb-NO"/>
+        </w:rPr>
+        <w:t xml:space="preserve">. </w:t>
+      </w:r>
+      <w:r>
+        <w:rPr>
+          <w:rFonts w:eastAsia="Times New Roman" w:cstheme="minorHAnsi"/>
+          <w:i/>
+          <w:sz w:val="20"/>
+          <w:szCs w:val="20"/>
+          <w:lang w:val="nb-NO"/>
+        </w:rPr>
+        <w:br/>
+      </w:r>
+      <w:proofErr w:type="spellStart"/>
+      <w:r>
+        <w:rPr>
+          <w:rFonts w:eastAsia="Times New Roman" w:cstheme="minorHAnsi"/>
+          <w:i/>
+          <w:sz w:val="20"/>
+          <w:szCs w:val="20"/>
+          <w:lang w:val="nb-NO"/>
+        </w:rPr>
+        <w:t>Mapperen</w:t>
+      </w:r>
+      <w:proofErr w:type="spellEnd"/>
+      <w:r>
+        <w:rPr>
+          <w:rFonts w:eastAsia="Times New Roman" w:cstheme="minorHAnsi"/>
+          <w:i/>
+          <w:sz w:val="20"/>
+          <w:szCs w:val="20"/>
+          <w:lang w:val="nb-NO"/>
+        </w:rPr>
+        <w:t xml:space="preserve"> vil</w:t>
+      </w:r>
+      <w:r>
+        <w:rPr>
+          <w:rFonts w:eastAsia="Times New Roman" w:cstheme="minorHAnsi"/>
+          <w:i/>
+          <w:sz w:val="20"/>
+          <w:szCs w:val="20"/>
+          <w:lang w:val="nb-NO"/>
+        </w:rPr>
+        <w:t xml:space="preserve"> først</w:t>
+      </w:r>
+      <w:r>
+        <w:rPr>
+          <w:rFonts w:eastAsia="Times New Roman" w:cstheme="minorHAnsi"/>
+          <w:i/>
+          <w:sz w:val="20"/>
+          <w:szCs w:val="20"/>
+          <w:lang w:val="nb-NO"/>
+        </w:rPr>
+        <w:t xml:space="preserve"> hente ut </w:t>
+      </w:r>
+      <w:r>
+        <w:rPr>
+          <w:rFonts w:eastAsia="Times New Roman" w:cstheme="minorHAnsi"/>
+          <w:i/>
+          <w:sz w:val="20"/>
+          <w:szCs w:val="20"/>
+          <w:lang w:val="nb-NO"/>
+        </w:rPr>
+        <w:t xml:space="preserve">antall </w:t>
+      </w:r>
+      <w:proofErr w:type="spellStart"/>
+      <w:r>
+        <w:rPr>
+          <w:rFonts w:eastAsia="Times New Roman" w:cstheme="minorHAnsi"/>
+          <w:i/>
+          <w:sz w:val="20"/>
+          <w:szCs w:val="20"/>
+          <w:lang w:val="nb-NO"/>
+        </w:rPr>
+        <w:t>nd</w:t>
+      </w:r>
+      <w:proofErr w:type="spellEnd"/>
+      <w:r>
+        <w:rPr>
+          <w:rFonts w:eastAsia="Times New Roman" w:cstheme="minorHAnsi"/>
+          <w:i/>
+          <w:sz w:val="20"/>
+          <w:szCs w:val="20"/>
+          <w:lang w:val="nb-NO"/>
+        </w:rPr>
+        <w:t xml:space="preserve">-tagger for </w:t>
+      </w:r>
+      <w:proofErr w:type="spellStart"/>
+      <w:r>
+        <w:rPr>
+          <w:rFonts w:eastAsia="Times New Roman" w:cstheme="minorHAnsi"/>
+          <w:i/>
+          <w:sz w:val="20"/>
+          <w:szCs w:val="20"/>
+          <w:lang w:val="nb-NO"/>
+        </w:rPr>
+        <w:t>nåværend</w:t>
+      </w:r>
+      <w:proofErr w:type="spellEnd"/>
+      <w:r>
+        <w:rPr>
+          <w:rFonts w:eastAsia="Times New Roman" w:cstheme="minorHAnsi"/>
+          <w:i/>
+          <w:sz w:val="20"/>
+          <w:szCs w:val="20"/>
+          <w:lang w:val="nb-NO"/>
+        </w:rPr>
+        <w:t xml:space="preserve"> </w:t>
+      </w:r>
+      <w:proofErr w:type="spellStart"/>
+      <w:r>
+        <w:rPr>
+          <w:rFonts w:eastAsia="Times New Roman" w:cstheme="minorHAnsi"/>
+          <w:i/>
+          <w:sz w:val="20"/>
+          <w:szCs w:val="20"/>
+          <w:lang w:val="nb-NO"/>
+        </w:rPr>
+        <w:t>way</w:t>
+      </w:r>
+      <w:proofErr w:type="spellEnd"/>
+      <w:r>
+        <w:rPr>
+          <w:rFonts w:eastAsia="Times New Roman" w:cstheme="minorHAnsi"/>
+          <w:i/>
+          <w:sz w:val="20"/>
+          <w:szCs w:val="20"/>
+          <w:lang w:val="nb-NO"/>
+        </w:rPr>
+        <w:t xml:space="preserve">. Deretter itereres det igjennom alle taggene for denne </w:t>
+      </w:r>
+      <w:proofErr w:type="spellStart"/>
+      <w:r>
+        <w:rPr>
+          <w:rFonts w:eastAsia="Times New Roman" w:cstheme="minorHAnsi"/>
+          <w:i/>
+          <w:sz w:val="20"/>
+          <w:szCs w:val="20"/>
+          <w:lang w:val="nb-NO"/>
+        </w:rPr>
+        <w:t>wayen</w:t>
+      </w:r>
+      <w:proofErr w:type="spellEnd"/>
+      <w:r>
+        <w:rPr>
+          <w:rFonts w:eastAsia="Times New Roman" w:cstheme="minorHAnsi"/>
+          <w:i/>
+          <w:sz w:val="20"/>
+          <w:szCs w:val="20"/>
+          <w:lang w:val="nb-NO"/>
+        </w:rPr>
+        <w:t xml:space="preserve"> og sjekker om en av disse har </w:t>
+      </w:r>
+      <w:proofErr w:type="spellStart"/>
+      <w:r>
+        <w:rPr>
+          <w:rFonts w:eastAsia="Times New Roman" w:cstheme="minorHAnsi"/>
+          <w:i/>
+          <w:sz w:val="20"/>
+          <w:szCs w:val="20"/>
+          <w:lang w:val="nb-NO"/>
+        </w:rPr>
+        <w:t>attributer</w:t>
+      </w:r>
+      <w:proofErr w:type="spellEnd"/>
+      <w:r>
+        <w:rPr>
+          <w:rFonts w:eastAsia="Times New Roman" w:cstheme="minorHAnsi"/>
+          <w:i/>
+          <w:sz w:val="20"/>
+          <w:szCs w:val="20"/>
+          <w:lang w:val="nb-NO"/>
+        </w:rPr>
+        <w:t xml:space="preserve"> som tilsier at det er en </w:t>
+      </w:r>
+      <w:proofErr w:type="spellStart"/>
+      <w:r>
+        <w:rPr>
+          <w:rFonts w:eastAsia="Times New Roman" w:cstheme="minorHAnsi"/>
+          <w:i/>
+          <w:sz w:val="20"/>
+          <w:szCs w:val="20"/>
+          <w:lang w:val="nb-NO"/>
+        </w:rPr>
+        <w:t>building</w:t>
+      </w:r>
+      <w:proofErr w:type="spellEnd"/>
+      <w:r>
+        <w:rPr>
+          <w:rFonts w:eastAsia="Times New Roman" w:cstheme="minorHAnsi"/>
+          <w:i/>
+          <w:sz w:val="20"/>
+          <w:szCs w:val="20"/>
+          <w:lang w:val="nb-NO"/>
+        </w:rPr>
+        <w:t xml:space="preserve">. Om dette er tilfelle vil tekst og antall noder som er telt opp for denne </w:t>
+      </w:r>
+      <w:proofErr w:type="spellStart"/>
+      <w:r>
+        <w:rPr>
+          <w:rFonts w:eastAsia="Times New Roman" w:cstheme="minorHAnsi"/>
+          <w:i/>
+          <w:sz w:val="20"/>
+          <w:szCs w:val="20"/>
+          <w:lang w:val="nb-NO"/>
+        </w:rPr>
+        <w:t>wayen</w:t>
+      </w:r>
+      <w:proofErr w:type="spellEnd"/>
+      <w:r>
+        <w:rPr>
+          <w:rFonts w:eastAsia="Times New Roman" w:cstheme="minorHAnsi"/>
+          <w:i/>
+          <w:sz w:val="20"/>
+          <w:szCs w:val="20"/>
+          <w:lang w:val="nb-NO"/>
+        </w:rPr>
+        <w:t xml:space="preserve"> sendes til </w:t>
+      </w:r>
+      <w:proofErr w:type="spellStart"/>
+      <w:r>
+        <w:rPr>
+          <w:rFonts w:eastAsia="Times New Roman" w:cstheme="minorHAnsi"/>
+          <w:i/>
+          <w:sz w:val="20"/>
+          <w:szCs w:val="20"/>
+          <w:lang w:val="nb-NO"/>
+        </w:rPr>
+        <w:t>reduceren</w:t>
+      </w:r>
+      <w:proofErr w:type="spellEnd"/>
+      <w:r>
+        <w:rPr>
+          <w:rFonts w:eastAsia="Times New Roman" w:cstheme="minorHAnsi"/>
+          <w:i/>
+          <w:sz w:val="20"/>
+          <w:szCs w:val="20"/>
+          <w:lang w:val="nb-NO"/>
+        </w:rPr>
+        <w:t xml:space="preserve">. </w:t>
+      </w:r>
+      <w:r>
+        <w:rPr>
+          <w:rFonts w:eastAsia="Times New Roman" w:cstheme="minorHAnsi"/>
+          <w:i/>
+          <w:sz w:val="20"/>
+          <w:szCs w:val="20"/>
+          <w:lang w:val="nb-NO"/>
+        </w:rPr>
+        <w:br/>
+        <w:t xml:space="preserve">I </w:t>
+      </w:r>
+      <w:proofErr w:type="spellStart"/>
+      <w:r>
+        <w:rPr>
+          <w:rFonts w:eastAsia="Times New Roman" w:cstheme="minorHAnsi"/>
+          <w:i/>
+          <w:sz w:val="20"/>
+          <w:szCs w:val="20"/>
+          <w:lang w:val="nb-NO"/>
+        </w:rPr>
+        <w:t>reduceren</w:t>
+      </w:r>
+      <w:proofErr w:type="spellEnd"/>
+      <w:r>
+        <w:rPr>
+          <w:rFonts w:eastAsia="Times New Roman" w:cstheme="minorHAnsi"/>
+          <w:i/>
+          <w:sz w:val="20"/>
+          <w:szCs w:val="20"/>
+          <w:lang w:val="nb-NO"/>
+        </w:rPr>
+        <w:t xml:space="preserve"> </w:t>
+      </w:r>
+      <w:r>
+        <w:rPr>
+          <w:rFonts w:eastAsia="Times New Roman" w:cstheme="minorHAnsi"/>
+          <w:i/>
+          <w:sz w:val="20"/>
+          <w:szCs w:val="20"/>
+          <w:lang w:val="nb-NO"/>
+        </w:rPr>
+        <w:t xml:space="preserve">vil nå legge sammen antall </w:t>
+      </w:r>
+      <w:proofErr w:type="spellStart"/>
+      <w:r>
+        <w:rPr>
+          <w:rFonts w:eastAsia="Times New Roman" w:cstheme="minorHAnsi"/>
+          <w:i/>
+          <w:sz w:val="20"/>
+          <w:szCs w:val="20"/>
+          <w:lang w:val="nb-NO"/>
+        </w:rPr>
+        <w:t>wayer</w:t>
+      </w:r>
+      <w:proofErr w:type="spellEnd"/>
+      <w:r>
+        <w:rPr>
+          <w:rFonts w:eastAsia="Times New Roman" w:cstheme="minorHAnsi"/>
+          <w:i/>
+          <w:sz w:val="20"/>
+          <w:szCs w:val="20"/>
+          <w:lang w:val="nb-NO"/>
+        </w:rPr>
+        <w:t xml:space="preserve"> (som er en </w:t>
+      </w:r>
+      <w:proofErr w:type="spellStart"/>
+      <w:r>
+        <w:rPr>
+          <w:rFonts w:eastAsia="Times New Roman" w:cstheme="minorHAnsi"/>
+          <w:i/>
+          <w:sz w:val="20"/>
+          <w:szCs w:val="20"/>
+          <w:lang w:val="nb-NO"/>
+        </w:rPr>
+        <w:t>buildingway</w:t>
+      </w:r>
+      <w:proofErr w:type="spellEnd"/>
+      <w:r>
+        <w:rPr>
+          <w:rFonts w:eastAsia="Times New Roman" w:cstheme="minorHAnsi"/>
+          <w:i/>
+          <w:sz w:val="20"/>
+          <w:szCs w:val="20"/>
+          <w:lang w:val="nb-NO"/>
+        </w:rPr>
+        <w:t xml:space="preserve">), samt legge sammen verdien som blir sendt med. Med disse to tallene kan det nå enkelt finne gjennomsnittet som da </w:t>
+      </w:r>
+      <w:proofErr w:type="spellStart"/>
+      <w:r>
+        <w:rPr>
+          <w:rFonts w:eastAsia="Times New Roman" w:cstheme="minorHAnsi"/>
+          <w:i/>
+          <w:sz w:val="20"/>
+          <w:szCs w:val="20"/>
+          <w:lang w:val="nb-NO"/>
+        </w:rPr>
+        <w:t>printes</w:t>
+      </w:r>
+      <w:proofErr w:type="spellEnd"/>
+      <w:r>
+        <w:rPr>
+          <w:rFonts w:eastAsia="Times New Roman" w:cstheme="minorHAnsi"/>
+          <w:i/>
+          <w:sz w:val="20"/>
+          <w:szCs w:val="20"/>
+          <w:lang w:val="nb-NO"/>
+        </w:rPr>
+        <w:t xml:space="preserve"> ut.   </w:t>
+      </w:r>
+      <w:r>
+        <w:rPr>
+          <w:rFonts w:eastAsia="Times New Roman" w:cstheme="minorHAnsi"/>
+          <w:i/>
+          <w:sz w:val="20"/>
+          <w:szCs w:val="20"/>
+          <w:lang w:val="nb-NO"/>
+        </w:rPr>
+        <w:t xml:space="preserve"> </w:t>
+      </w:r>
+    </w:p>
+    <w:p>
+      <w:pPr>
+        <w:spacing w:before="100" w:beforeAutospacing="1" w:after="100" w:afterAutospacing="1" w:line="276" w:lineRule="auto"/>
+        <w:ind w:right="-1417"/>
+        <w:rPr>
+          <w:rFonts w:eastAsia="Times New Roman" w:cstheme="minorHAnsi"/>
+          <w:i/>
+          <w:sz w:val="20"/>
+          <w:szCs w:val="20"/>
+          <w:highlight w:val="yellow"/>
+          <w:lang w:val="nb-NO"/>
+        </w:rPr>
+      </w:pPr>
+      <w:r>
+        <w:rPr>
+          <w:rFonts w:eastAsia="Times New Roman" w:cstheme="minorHAnsi"/>
+          <w:i/>
+          <w:sz w:val="20"/>
+          <w:szCs w:val="20"/>
+          <w:lang w:val="nb-NO"/>
+        </w:rPr>
+        <w:t xml:space="preserve">Antall kodelinjer i mapper og </w:t>
+      </w:r>
+      <w:proofErr w:type="spellStart"/>
+      <w:r>
+        <w:rPr>
+          <w:rFonts w:eastAsia="Times New Roman" w:cstheme="minorHAnsi"/>
+          <w:i/>
+          <w:sz w:val="20"/>
+          <w:szCs w:val="20"/>
+          <w:lang w:val="nb-NO"/>
+        </w:rPr>
+        <w:t>reducer</w:t>
+      </w:r>
+      <w:proofErr w:type="spellEnd"/>
+      <w:r>
+        <w:rPr>
+          <w:rFonts w:eastAsia="Times New Roman" w:cstheme="minorHAnsi"/>
+          <w:i/>
+          <w:sz w:val="20"/>
+          <w:szCs w:val="20"/>
+          <w:lang w:val="nb-NO"/>
+        </w:rPr>
+        <w:t xml:space="preserve">: </w:t>
+      </w:r>
+      <w:r>
+        <w:rPr>
+          <w:rFonts w:eastAsia="Times New Roman" w:cstheme="minorHAnsi"/>
+          <w:i/>
+          <w:sz w:val="20"/>
+          <w:szCs w:val="20"/>
+          <w:lang w:val="nb-NO"/>
+        </w:rPr>
+        <w:t xml:space="preserve">ca. </w:t>
+      </w:r>
+      <w:r>
+        <w:rPr>
+          <w:rFonts w:eastAsia="Times New Roman" w:cstheme="minorHAnsi"/>
+          <w:i/>
+          <w:sz w:val="20"/>
+          <w:szCs w:val="20"/>
+          <w:lang w:val="nb-NO"/>
+        </w:rPr>
+        <w:t>2</w:t>
+      </w:r>
+      <w:r>
+        <w:rPr>
+          <w:rFonts w:eastAsia="Times New Roman" w:cstheme="minorHAnsi"/>
+          <w:i/>
+          <w:sz w:val="20"/>
+          <w:szCs w:val="20"/>
+          <w:lang w:val="nb-NO"/>
+        </w:rPr>
+        <w:t>0</w:t>
+      </w:r>
+      <w:r>
+        <w:rPr>
+          <w:rFonts w:eastAsia="Times New Roman" w:cstheme="minorHAnsi"/>
+          <w:i/>
+          <w:sz w:val="20"/>
+          <w:szCs w:val="20"/>
+          <w:lang w:val="nb-NO"/>
+        </w:rPr>
+        <w:br/>
+        <w:t>Kjøretid:</w:t>
+      </w:r>
+    </w:p>
+    <w:p>
+      <w:pPr>
+        <w:spacing w:before="100" w:beforeAutospacing="1" w:after="100" w:afterAutospacing="1" w:line="276" w:lineRule="auto"/>
+        <w:ind w:right="-1140"/>
+        <w:rPr>
+          <w:rFonts w:eastAsia="Times New Roman" w:cstheme="minorHAnsi"/>
+          <w:i/>
+          <w:sz w:val="20"/>
+          <w:szCs w:val="20"/>
+          <w:highlight w:val="yellow"/>
+          <w:lang w:val="nb-NO"/>
+        </w:rPr>
+      </w:pPr>
+    </w:p>
+    <w:p>
+      <w:pPr>
         <w:numPr>
           <w:ilvl w:val="0"/>
           <w:numId w:val="2"/>
@@ -7885,6 +8973,684 @@
     </w:p>
     <w:p>
       <w:pPr>
+        <w:spacing w:before="100" w:beforeAutospacing="1" w:after="100" w:afterAutospacing="1" w:line="276" w:lineRule="auto"/>
+        <w:rPr>
+          <w:rFonts w:eastAsia="Times New Roman" w:cstheme="minorHAnsi"/>
+          <w:i/>
+          <w:sz w:val="20"/>
+          <w:szCs w:val="20"/>
+          <w:lang w:val="nb-NO"/>
+        </w:rPr>
+      </w:pPr>
+      <w:proofErr w:type="spellStart"/>
+      <w:r>
+        <w:rPr>
+          <w:rFonts w:eastAsia="Times New Roman" w:cstheme="minorHAnsi"/>
+          <w:b/>
+          <w:i/>
+          <w:sz w:val="20"/>
+          <w:szCs w:val="20"/>
+          <w:lang w:val="nb-NO"/>
+        </w:rPr>
+        <w:t>MapReduce</w:t>
+      </w:r>
+      <w:proofErr w:type="spellEnd"/>
+      <w:r>
+        <w:rPr>
+          <w:rFonts w:eastAsia="Times New Roman" w:cstheme="minorHAnsi"/>
+          <w:b/>
+          <w:i/>
+          <w:sz w:val="20"/>
+          <w:szCs w:val="20"/>
+          <w:lang w:val="nb-NO"/>
+        </w:rPr>
+        <w:t>:</w:t>
+      </w:r>
+      <w:r>
+        <w:rPr>
+          <w:rFonts w:eastAsia="Times New Roman" w:cstheme="minorHAnsi"/>
+          <w:b/>
+          <w:i/>
+          <w:sz w:val="20"/>
+          <w:szCs w:val="20"/>
+          <w:lang w:val="nb-NO"/>
+        </w:rPr>
+        <w:br/>
+      </w:r>
+      <w:proofErr w:type="spellStart"/>
+      <w:r>
+        <w:rPr>
+          <w:rFonts w:eastAsia="Times New Roman" w:cstheme="minorHAnsi"/>
+          <w:i/>
+          <w:sz w:val="20"/>
+          <w:szCs w:val="20"/>
+          <w:lang w:val="nb-NO"/>
+        </w:rPr>
+        <w:t>Starttag</w:t>
+      </w:r>
+      <w:proofErr w:type="spellEnd"/>
+      <w:r>
+        <w:rPr>
+          <w:rFonts w:eastAsia="Times New Roman" w:cstheme="minorHAnsi"/>
+          <w:i/>
+          <w:sz w:val="20"/>
+          <w:szCs w:val="20"/>
+          <w:lang w:val="nb-NO"/>
+        </w:rPr>
+        <w:t xml:space="preserve"> settes til å være </w:t>
+      </w:r>
+      <w:proofErr w:type="spellStart"/>
+      <w:r>
+        <w:rPr>
+          <w:rFonts w:eastAsia="Times New Roman" w:cstheme="minorHAnsi"/>
+          <w:i/>
+          <w:sz w:val="20"/>
+          <w:szCs w:val="20"/>
+          <w:lang w:val="nb-NO"/>
+        </w:rPr>
+        <w:t>way</w:t>
+      </w:r>
+      <w:proofErr w:type="spellEnd"/>
+      <w:r>
+        <w:rPr>
+          <w:rFonts w:eastAsia="Times New Roman" w:cstheme="minorHAnsi"/>
+          <w:i/>
+          <w:sz w:val="20"/>
+          <w:szCs w:val="20"/>
+          <w:lang w:val="nb-NO"/>
+        </w:rPr>
+        <w:t xml:space="preserve">, slik at de igjen sendes til ulike </w:t>
+      </w:r>
+      <w:proofErr w:type="spellStart"/>
+      <w:r>
+        <w:rPr>
+          <w:rFonts w:eastAsia="Times New Roman" w:cstheme="minorHAnsi"/>
+          <w:i/>
+          <w:sz w:val="20"/>
+          <w:szCs w:val="20"/>
+          <w:lang w:val="nb-NO"/>
+        </w:rPr>
+        <w:t>mappere</w:t>
+      </w:r>
+      <w:proofErr w:type="spellEnd"/>
+      <w:r>
+        <w:rPr>
+          <w:rFonts w:eastAsia="Times New Roman" w:cstheme="minorHAnsi"/>
+          <w:i/>
+          <w:sz w:val="20"/>
+          <w:szCs w:val="20"/>
+          <w:lang w:val="nb-NO"/>
+        </w:rPr>
+        <w:t>.</w:t>
+      </w:r>
+      <w:r>
+        <w:rPr>
+          <w:rFonts w:eastAsia="Times New Roman" w:cstheme="minorHAnsi"/>
+          <w:i/>
+          <w:sz w:val="20"/>
+          <w:szCs w:val="20"/>
+          <w:lang w:val="nb-NO"/>
+        </w:rPr>
+        <w:t xml:space="preserve"> </w:t>
+      </w:r>
+      <w:r>
+        <w:rPr>
+          <w:rFonts w:eastAsia="Times New Roman" w:cstheme="minorHAnsi"/>
+          <w:i/>
+          <w:sz w:val="20"/>
+          <w:szCs w:val="20"/>
+          <w:lang w:val="nb-NO"/>
+        </w:rPr>
+        <w:br/>
+      </w:r>
+      <w:proofErr w:type="spellStart"/>
+      <w:r>
+        <w:rPr>
+          <w:rFonts w:eastAsia="Times New Roman" w:cstheme="minorHAnsi"/>
+          <w:i/>
+          <w:sz w:val="20"/>
+          <w:szCs w:val="20"/>
+          <w:lang w:val="nb-NO"/>
+        </w:rPr>
+        <w:t>Mapperen</w:t>
+      </w:r>
+      <w:proofErr w:type="spellEnd"/>
+      <w:r>
+        <w:rPr>
+          <w:rFonts w:eastAsia="Times New Roman" w:cstheme="minorHAnsi"/>
+          <w:i/>
+          <w:sz w:val="20"/>
+          <w:szCs w:val="20"/>
+          <w:lang w:val="nb-NO"/>
+        </w:rPr>
+        <w:t xml:space="preserve"> vil hente ut alle taggene for denne </w:t>
+      </w:r>
+      <w:proofErr w:type="spellStart"/>
+      <w:r>
+        <w:rPr>
+          <w:rFonts w:eastAsia="Times New Roman" w:cstheme="minorHAnsi"/>
+          <w:i/>
+          <w:sz w:val="20"/>
+          <w:szCs w:val="20"/>
+          <w:lang w:val="nb-NO"/>
+        </w:rPr>
+        <w:t>wayen</w:t>
+      </w:r>
+      <w:proofErr w:type="spellEnd"/>
+      <w:r>
+        <w:rPr>
+          <w:rFonts w:eastAsia="Times New Roman" w:cstheme="minorHAnsi"/>
+          <w:i/>
+          <w:sz w:val="20"/>
+          <w:szCs w:val="20"/>
+          <w:lang w:val="nb-NO"/>
+        </w:rPr>
+        <w:t xml:space="preserve"> som det deretter itereres igjennom</w:t>
+      </w:r>
+      <w:r>
+        <w:rPr>
+          <w:rFonts w:eastAsia="Times New Roman" w:cstheme="minorHAnsi"/>
+          <w:i/>
+          <w:sz w:val="20"/>
+          <w:szCs w:val="20"/>
+          <w:lang w:val="nb-NO"/>
+        </w:rPr>
+        <w:t xml:space="preserve">. </w:t>
+      </w:r>
+      <w:r>
+        <w:rPr>
+          <w:rFonts w:eastAsia="Times New Roman" w:cstheme="minorHAnsi"/>
+          <w:i/>
+          <w:sz w:val="20"/>
+          <w:szCs w:val="20"/>
+          <w:lang w:val="nb-NO"/>
+        </w:rPr>
+        <w:t xml:space="preserve">For hver </w:t>
+      </w:r>
+      <w:r>
+        <w:rPr>
+          <w:rFonts w:eastAsia="Times New Roman" w:cstheme="minorHAnsi"/>
+          <w:i/>
+          <w:sz w:val="20"/>
+          <w:szCs w:val="20"/>
+          <w:lang w:val="nb-NO"/>
+        </w:rPr>
+        <w:t>tag vi</w:t>
+      </w:r>
+      <w:r>
+        <w:rPr>
+          <w:rFonts w:eastAsia="Times New Roman" w:cstheme="minorHAnsi"/>
+          <w:i/>
+          <w:sz w:val="20"/>
+          <w:szCs w:val="20"/>
+          <w:lang w:val="nb-NO"/>
+        </w:rPr>
+        <w:t xml:space="preserve">l det sjekkes </w:t>
+      </w:r>
+      <w:r>
+        <w:rPr>
+          <w:rFonts w:eastAsia="Times New Roman" w:cstheme="minorHAnsi"/>
+          <w:i/>
+          <w:sz w:val="20"/>
+          <w:szCs w:val="20"/>
+          <w:lang w:val="nb-NO"/>
+        </w:rPr>
+        <w:t>den</w:t>
+      </w:r>
+      <w:r>
+        <w:rPr>
+          <w:rFonts w:eastAsia="Times New Roman" w:cstheme="minorHAnsi"/>
+          <w:i/>
+          <w:sz w:val="20"/>
+          <w:szCs w:val="20"/>
+          <w:lang w:val="nb-NO"/>
+        </w:rPr>
+        <w:t xml:space="preserve"> har nøkkelattributt «</w:t>
+      </w:r>
+      <w:proofErr w:type="spellStart"/>
+      <w:r>
+        <w:rPr>
+          <w:rFonts w:eastAsia="Times New Roman" w:cstheme="minorHAnsi"/>
+          <w:i/>
+          <w:sz w:val="20"/>
+          <w:szCs w:val="20"/>
+          <w:lang w:val="nb-NO"/>
+        </w:rPr>
+        <w:t>barrier</w:t>
+      </w:r>
+      <w:proofErr w:type="spellEnd"/>
+      <w:r>
+        <w:rPr>
+          <w:rFonts w:eastAsia="Times New Roman" w:cstheme="minorHAnsi"/>
+          <w:i/>
+          <w:sz w:val="20"/>
+          <w:szCs w:val="20"/>
+          <w:lang w:val="nb-NO"/>
+        </w:rPr>
+        <w:t>» med verdi «</w:t>
+      </w:r>
+      <w:proofErr w:type="spellStart"/>
+      <w:r>
+        <w:rPr>
+          <w:rFonts w:eastAsia="Times New Roman" w:cstheme="minorHAnsi"/>
+          <w:i/>
+          <w:sz w:val="20"/>
+          <w:szCs w:val="20"/>
+          <w:lang w:val="nb-NO"/>
+        </w:rPr>
+        <w:t>lift_gate</w:t>
+      </w:r>
+      <w:proofErr w:type="spellEnd"/>
+      <w:r>
+        <w:rPr>
+          <w:rFonts w:eastAsia="Times New Roman" w:cstheme="minorHAnsi"/>
+          <w:i/>
+          <w:sz w:val="20"/>
+          <w:szCs w:val="20"/>
+          <w:lang w:val="nb-NO"/>
+        </w:rPr>
+        <w:t xml:space="preserve">». </w:t>
+      </w:r>
+      <w:r>
+        <w:rPr>
+          <w:rFonts w:eastAsia="Times New Roman" w:cstheme="minorHAnsi"/>
+          <w:i/>
+          <w:sz w:val="20"/>
+          <w:szCs w:val="20"/>
+          <w:lang w:val="nb-NO"/>
+        </w:rPr>
+        <w:t xml:space="preserve">Om dette er tilfelle setter jeg en </w:t>
+      </w:r>
+      <w:proofErr w:type="spellStart"/>
+      <w:r>
+        <w:rPr>
+          <w:rFonts w:eastAsia="Times New Roman" w:cstheme="minorHAnsi"/>
+          <w:i/>
+          <w:sz w:val="20"/>
+          <w:szCs w:val="20"/>
+          <w:lang w:val="nb-NO"/>
+        </w:rPr>
+        <w:t>boolean</w:t>
+      </w:r>
+      <w:proofErr w:type="spellEnd"/>
+      <w:r>
+        <w:rPr>
+          <w:rFonts w:eastAsia="Times New Roman" w:cstheme="minorHAnsi"/>
+          <w:i/>
+          <w:sz w:val="20"/>
+          <w:szCs w:val="20"/>
+          <w:lang w:val="nb-NO"/>
+        </w:rPr>
+        <w:t xml:space="preserve">-variabel til true for å huske på dette. </w:t>
+      </w:r>
+      <w:r>
+        <w:rPr>
+          <w:rFonts w:eastAsia="Times New Roman" w:cstheme="minorHAnsi"/>
+          <w:i/>
+          <w:sz w:val="20"/>
+          <w:szCs w:val="20"/>
+          <w:lang w:val="nb-NO"/>
+        </w:rPr>
+        <w:t xml:space="preserve">Det vil også sjekkes om den har attributt som tilsier at dette </w:t>
+      </w:r>
+      <w:proofErr w:type="spellStart"/>
+      <w:r>
+        <w:rPr>
+          <w:rFonts w:eastAsia="Times New Roman" w:cstheme="minorHAnsi"/>
+          <w:i/>
+          <w:sz w:val="20"/>
+          <w:szCs w:val="20"/>
+          <w:lang w:val="nb-NO"/>
+        </w:rPr>
+        <w:t>wayen</w:t>
+      </w:r>
+      <w:proofErr w:type="spellEnd"/>
+      <w:r>
+        <w:rPr>
+          <w:rFonts w:eastAsia="Times New Roman" w:cstheme="minorHAnsi"/>
+          <w:i/>
+          <w:sz w:val="20"/>
+          <w:szCs w:val="20"/>
+          <w:lang w:val="nb-NO"/>
+        </w:rPr>
+        <w:t xml:space="preserve"> er til </w:t>
+      </w:r>
+      <w:proofErr w:type="spellStart"/>
+      <w:r>
+        <w:rPr>
+          <w:rFonts w:eastAsia="Times New Roman" w:cstheme="minorHAnsi"/>
+          <w:i/>
+          <w:sz w:val="20"/>
+          <w:szCs w:val="20"/>
+          <w:lang w:val="nb-NO"/>
+        </w:rPr>
+        <w:t>highway</w:t>
+      </w:r>
+      <w:proofErr w:type="spellEnd"/>
+      <w:r>
+        <w:rPr>
+          <w:rFonts w:eastAsia="Times New Roman" w:cstheme="minorHAnsi"/>
+          <w:i/>
+          <w:sz w:val="20"/>
+          <w:szCs w:val="20"/>
+          <w:lang w:val="nb-NO"/>
+        </w:rPr>
+        <w:t xml:space="preserve">. Om den er det vil den sendes til en ny sjekk for finne ut om den er av riktig type </w:t>
+      </w:r>
+      <w:proofErr w:type="spellStart"/>
+      <w:r>
+        <w:rPr>
+          <w:rFonts w:eastAsia="Times New Roman" w:cstheme="minorHAnsi"/>
+          <w:i/>
+          <w:sz w:val="20"/>
+          <w:szCs w:val="20"/>
+          <w:lang w:val="nb-NO"/>
+        </w:rPr>
+        <w:t>highway</w:t>
+      </w:r>
+      <w:proofErr w:type="spellEnd"/>
+      <w:r>
+        <w:rPr>
+          <w:rFonts w:eastAsia="Times New Roman" w:cstheme="minorHAnsi"/>
+          <w:i/>
+          <w:sz w:val="20"/>
+          <w:szCs w:val="20"/>
+          <w:lang w:val="nb-NO"/>
+        </w:rPr>
+        <w:t xml:space="preserve">. Altså enten </w:t>
+      </w:r>
+      <w:proofErr w:type="spellStart"/>
+      <w:r>
+        <w:rPr>
+          <w:rFonts w:eastAsia="Times New Roman" w:cstheme="minorHAnsi"/>
+          <w:i/>
+          <w:sz w:val="20"/>
+          <w:szCs w:val="20"/>
+          <w:lang w:val="nb-NO"/>
+        </w:rPr>
+        <w:t>path</w:t>
+      </w:r>
+      <w:proofErr w:type="spellEnd"/>
+      <w:r>
+        <w:rPr>
+          <w:rFonts w:eastAsia="Times New Roman" w:cstheme="minorHAnsi"/>
+          <w:i/>
+          <w:sz w:val="20"/>
+          <w:szCs w:val="20"/>
+          <w:lang w:val="nb-NO"/>
+        </w:rPr>
+        <w:t xml:space="preserve">, service, </w:t>
+      </w:r>
+      <w:proofErr w:type="spellStart"/>
+      <w:r>
+        <w:rPr>
+          <w:rFonts w:eastAsia="Times New Roman" w:cstheme="minorHAnsi"/>
+          <w:i/>
+          <w:sz w:val="20"/>
+          <w:szCs w:val="20"/>
+          <w:lang w:val="nb-NO"/>
+        </w:rPr>
+        <w:t>road</w:t>
+      </w:r>
+      <w:proofErr w:type="spellEnd"/>
+      <w:r>
+        <w:rPr>
+          <w:rFonts w:eastAsia="Times New Roman" w:cstheme="minorHAnsi"/>
+          <w:i/>
+          <w:sz w:val="20"/>
+          <w:szCs w:val="20"/>
+          <w:lang w:val="nb-NO"/>
+        </w:rPr>
+        <w:t xml:space="preserve"> eller </w:t>
+      </w:r>
+      <w:proofErr w:type="spellStart"/>
+      <w:r>
+        <w:rPr>
+          <w:rFonts w:eastAsia="Times New Roman" w:cstheme="minorHAnsi"/>
+          <w:i/>
+          <w:sz w:val="20"/>
+          <w:szCs w:val="20"/>
+          <w:lang w:val="nb-NO"/>
+        </w:rPr>
+        <w:t>unclassified</w:t>
+      </w:r>
+      <w:proofErr w:type="spellEnd"/>
+      <w:r>
+        <w:rPr>
+          <w:rFonts w:eastAsia="Times New Roman" w:cstheme="minorHAnsi"/>
+          <w:i/>
+          <w:sz w:val="20"/>
+          <w:szCs w:val="20"/>
+          <w:lang w:val="nb-NO"/>
+        </w:rPr>
+        <w:t xml:space="preserve"> (Denne sjekken er lagt ut i en egen metode for mer oversikt). </w:t>
+      </w:r>
+      <w:r>
+        <w:rPr>
+          <w:rFonts w:eastAsia="Times New Roman" w:cstheme="minorHAnsi"/>
+          <w:i/>
+          <w:sz w:val="20"/>
+          <w:szCs w:val="20"/>
+          <w:lang w:val="nb-NO"/>
+        </w:rPr>
+        <w:br/>
+        <w:t xml:space="preserve">Om også denne sjekken returnerer true vil denne, sammen med et ettall sendes til </w:t>
+      </w:r>
+      <w:proofErr w:type="spellStart"/>
+      <w:r>
+        <w:rPr>
+          <w:rFonts w:eastAsia="Times New Roman" w:cstheme="minorHAnsi"/>
+          <w:i/>
+          <w:sz w:val="20"/>
+          <w:szCs w:val="20"/>
+          <w:lang w:val="nb-NO"/>
+        </w:rPr>
+        <w:t>reduceren</w:t>
+      </w:r>
+      <w:proofErr w:type="spellEnd"/>
+      <w:r>
+        <w:rPr>
+          <w:rFonts w:eastAsia="Times New Roman" w:cstheme="minorHAnsi"/>
+          <w:i/>
+          <w:sz w:val="20"/>
+          <w:szCs w:val="20"/>
+          <w:lang w:val="nb-NO"/>
+        </w:rPr>
+        <w:t xml:space="preserve"> om det tidligere har vist seg at den også er en liftgate. Om det ikke er tilfelle vil den sendes til </w:t>
+      </w:r>
+      <w:proofErr w:type="spellStart"/>
+      <w:r>
+        <w:rPr>
+          <w:rFonts w:eastAsia="Times New Roman" w:cstheme="minorHAnsi"/>
+          <w:i/>
+          <w:sz w:val="20"/>
+          <w:szCs w:val="20"/>
+          <w:lang w:val="nb-NO"/>
+        </w:rPr>
+        <w:t>reduceren</w:t>
+      </w:r>
+      <w:proofErr w:type="spellEnd"/>
+      <w:r>
+        <w:rPr>
+          <w:rFonts w:eastAsia="Times New Roman" w:cstheme="minorHAnsi"/>
+          <w:i/>
+          <w:sz w:val="20"/>
+          <w:szCs w:val="20"/>
+          <w:lang w:val="nb-NO"/>
+        </w:rPr>
+        <w:t xml:space="preserve"> med 0. </w:t>
+      </w:r>
+      <w:r>
+        <w:rPr>
+          <w:rFonts w:eastAsia="Times New Roman" w:cstheme="minorHAnsi"/>
+          <w:i/>
+          <w:sz w:val="20"/>
+          <w:szCs w:val="20"/>
+          <w:lang w:val="nb-NO"/>
+        </w:rPr>
+        <w:br/>
+      </w:r>
+      <w:proofErr w:type="spellStart"/>
+      <w:r>
+        <w:rPr>
+          <w:rFonts w:eastAsia="Times New Roman" w:cstheme="minorHAnsi"/>
+          <w:i/>
+          <w:sz w:val="20"/>
+          <w:szCs w:val="20"/>
+          <w:lang w:val="nb-NO"/>
+        </w:rPr>
+        <w:t>Reduceren</w:t>
+      </w:r>
+      <w:proofErr w:type="spellEnd"/>
+      <w:r>
+        <w:rPr>
+          <w:rFonts w:eastAsia="Times New Roman" w:cstheme="minorHAnsi"/>
+          <w:i/>
+          <w:sz w:val="20"/>
+          <w:szCs w:val="20"/>
+          <w:lang w:val="nb-NO"/>
+        </w:rPr>
+        <w:t xml:space="preserve"> vil så legge sammen alle verdiene som kommer inn for hver </w:t>
+      </w:r>
+      <w:proofErr w:type="spellStart"/>
+      <w:r>
+        <w:rPr>
+          <w:rFonts w:eastAsia="Times New Roman" w:cstheme="minorHAnsi"/>
+          <w:i/>
+          <w:sz w:val="20"/>
+          <w:szCs w:val="20"/>
+          <w:lang w:val="nb-NO"/>
+        </w:rPr>
+        <w:t>highway</w:t>
+      </w:r>
+      <w:proofErr w:type="spellEnd"/>
+      <w:r>
+        <w:rPr>
+          <w:rFonts w:eastAsia="Times New Roman" w:cstheme="minorHAnsi"/>
+          <w:i/>
+          <w:sz w:val="20"/>
+          <w:szCs w:val="20"/>
+          <w:lang w:val="nb-NO"/>
+        </w:rPr>
+        <w:t xml:space="preserve"> og deretter. </w:t>
+      </w:r>
+      <w:proofErr w:type="spellStart"/>
+      <w:r>
+        <w:rPr>
+          <w:rFonts w:eastAsia="Times New Roman" w:cstheme="minorHAnsi"/>
+          <w:i/>
+          <w:sz w:val="20"/>
+          <w:szCs w:val="20"/>
+          <w:lang w:val="nb-NO"/>
+        </w:rPr>
+        <w:t>printe</w:t>
+      </w:r>
+      <w:proofErr w:type="spellEnd"/>
+      <w:r>
+        <w:rPr>
+          <w:rFonts w:eastAsia="Times New Roman" w:cstheme="minorHAnsi"/>
+          <w:i/>
+          <w:sz w:val="20"/>
+          <w:szCs w:val="20"/>
+          <w:lang w:val="nb-NO"/>
+        </w:rPr>
+        <w:t xml:space="preserve"> dette. </w:t>
+      </w:r>
+    </w:p>
+    <w:p>
+      <w:pPr>
+        <w:spacing w:before="100" w:beforeAutospacing="1" w:after="100" w:afterAutospacing="1" w:line="276" w:lineRule="auto"/>
+        <w:ind w:right="-1417"/>
+        <w:rPr>
+          <w:rFonts w:eastAsia="Times New Roman" w:cstheme="minorHAnsi"/>
+          <w:i/>
+          <w:sz w:val="20"/>
+          <w:szCs w:val="20"/>
+          <w:highlight w:val="yellow"/>
+          <w:lang w:val="nb-NO"/>
+        </w:rPr>
+      </w:pPr>
+      <w:r>
+        <w:rPr>
+          <w:rFonts w:eastAsia="Times New Roman" w:cstheme="minorHAnsi"/>
+          <w:i/>
+          <w:sz w:val="20"/>
+          <w:szCs w:val="20"/>
+          <w:lang w:val="nb-NO"/>
+        </w:rPr>
+        <w:t xml:space="preserve">Antall kodelinjer i mapper og </w:t>
+      </w:r>
+      <w:proofErr w:type="spellStart"/>
+      <w:r>
+        <w:rPr>
+          <w:rFonts w:eastAsia="Times New Roman" w:cstheme="minorHAnsi"/>
+          <w:i/>
+          <w:sz w:val="20"/>
+          <w:szCs w:val="20"/>
+          <w:lang w:val="nb-NO"/>
+        </w:rPr>
+        <w:t>reducer</w:t>
+      </w:r>
+      <w:proofErr w:type="spellEnd"/>
+      <w:r>
+        <w:rPr>
+          <w:rFonts w:eastAsia="Times New Roman" w:cstheme="minorHAnsi"/>
+          <w:i/>
+          <w:sz w:val="20"/>
+          <w:szCs w:val="20"/>
+          <w:lang w:val="nb-NO"/>
+        </w:rPr>
+        <w:t xml:space="preserve">: </w:t>
+      </w:r>
+      <w:r>
+        <w:rPr>
+          <w:rFonts w:eastAsia="Times New Roman" w:cstheme="minorHAnsi"/>
+          <w:i/>
+          <w:sz w:val="20"/>
+          <w:szCs w:val="20"/>
+          <w:lang w:val="nb-NO"/>
+        </w:rPr>
+        <w:t xml:space="preserve">ca. </w:t>
+      </w:r>
+      <w:r>
+        <w:rPr>
+          <w:rFonts w:eastAsia="Times New Roman" w:cstheme="minorHAnsi"/>
+          <w:i/>
+          <w:sz w:val="20"/>
+          <w:szCs w:val="20"/>
+          <w:lang w:val="nb-NO"/>
+        </w:rPr>
+        <w:t>31</w:t>
+      </w:r>
+      <w:bookmarkStart w:id="0" w:name="_GoBack"/>
+      <w:bookmarkEnd w:id="0"/>
+      <w:r>
+        <w:rPr>
+          <w:rFonts w:eastAsia="Times New Roman" w:cstheme="minorHAnsi"/>
+          <w:i/>
+          <w:sz w:val="20"/>
+          <w:szCs w:val="20"/>
+          <w:lang w:val="nb-NO"/>
+        </w:rPr>
+        <w:br/>
+        <w:t>Kjøretid:</w:t>
+      </w:r>
+    </w:p>
+    <w:p>
+      <w:pPr>
+        <w:spacing w:before="100" w:beforeAutospacing="1" w:after="100" w:afterAutospacing="1" w:line="276" w:lineRule="auto"/>
+        <w:rPr>
+          <w:rFonts w:eastAsia="Times New Roman" w:cstheme="minorHAnsi"/>
+          <w:i/>
+          <w:sz w:val="20"/>
+          <w:szCs w:val="20"/>
+          <w:highlight w:val="yellow"/>
+          <w:lang w:val="nb-NO"/>
+        </w:rPr>
+      </w:pPr>
+    </w:p>
+    <w:p>
+      <w:pPr>
         <w:numPr>
           <w:ilvl w:val="0"/>
           <w:numId w:val="2"/>
@@ -8260,7 +10026,6 @@
           <w:highlight w:val="yellow"/>
           <w:lang w:val="en-US"/>
         </w:rPr>
-        <w:lastRenderedPageBreak/>
         <w:t>Antall</w:t>
       </w:r>
       <w:proofErr w:type="spellEnd"/>
@@ -8377,6 +10142,7 @@
           <w:rFonts w:eastAsia="Times New Roman"/>
           <w:lang w:val="en-US"/>
         </w:rPr>
+        <w:lastRenderedPageBreak/>
         <w:t xml:space="preserve">4.1 Source code </w:t>
       </w:r>
     </w:p>

</xml_diff>

<commit_message>
Måler kjøretider + lagt til i portefølje
</commit_message>
<xml_diff>
--- a/Portfolio assignment.docx
+++ b/Portfolio assignment.docx
@@ -1273,8 +1273,6 @@
           <w:lang w:val="en-US"/>
         </w:rPr>
       </w:pPr>
-      <w:bookmarkStart w:id="0" w:name="_GoBack"/>
-      <w:bookmarkEnd w:id="0"/>
     </w:p>
     <w:p>
       <w:pPr>
@@ -1469,7 +1467,7 @@
           <w:lang w:val="en-US"/>
         </w:rPr>
       </w:pPr>
-      <w:bookmarkStart w:id="1" w:name="_Toc23677955"/>
+      <w:bookmarkStart w:id="0" w:name="_Toc23677955"/>
       <w:r>
         <w:rPr>
           <w:rFonts w:eastAsia="Times New Roman"/>
@@ -1491,7 +1489,7 @@
         </w:rPr>
         <w:t xml:space="preserve"> Primary data source</w:t>
       </w:r>
-      <w:bookmarkEnd w:id="1"/>
+      <w:bookmarkEnd w:id="0"/>
       <w:r>
         <w:rPr>
           <w:rFonts w:eastAsia="Times New Roman"/>
@@ -2076,7 +2074,7 @@
           <w:lang w:val="en-US"/>
         </w:rPr>
       </w:pPr>
-      <w:bookmarkStart w:id="2" w:name="_Toc23677956"/>
+      <w:bookmarkStart w:id="1" w:name="_Toc23677956"/>
       <w:r>
         <w:rPr>
           <w:rFonts w:eastAsia="Times New Roman"/>
@@ -2097,7 +2095,7 @@
         </w:rPr>
         <w:t xml:space="preserve"> Assignment parts</w:t>
       </w:r>
-      <w:bookmarkEnd w:id="2"/>
+      <w:bookmarkEnd w:id="1"/>
     </w:p>
     <w:p>
       <w:pPr>
@@ -2122,7 +2120,7 @@
           <w:lang w:val="en-US"/>
         </w:rPr>
       </w:pPr>
-      <w:bookmarkStart w:id="3" w:name="_Toc23677957"/>
+      <w:bookmarkStart w:id="2" w:name="_Toc23677957"/>
       <w:r>
         <w:rPr>
           <w:rFonts w:eastAsia="Times New Roman"/>
@@ -2141,7 +2139,7 @@
         </w:rPr>
         <w:t>.1 Method for importing initial data into HDFS</w:t>
       </w:r>
-      <w:bookmarkEnd w:id="3"/>
+      <w:bookmarkEnd w:id="2"/>
       <w:r>
         <w:rPr>
           <w:rFonts w:eastAsia="Times New Roman"/>
@@ -2174,7 +2172,7 @@
           <w:lang w:val="nb-NO"/>
         </w:rPr>
       </w:pPr>
-      <w:bookmarkStart w:id="4" w:name="_Toc23677958"/>
+      <w:bookmarkStart w:id="3" w:name="_Toc23677958"/>
       <w:r>
         <w:rPr>
           <w:rFonts w:eastAsia="Times New Roman"/>
@@ -2183,7 +2181,7 @@
         </w:rPr>
         <w:t>Importere data</w:t>
       </w:r>
-      <w:bookmarkEnd w:id="4"/>
+      <w:bookmarkEnd w:id="3"/>
     </w:p>
     <w:p>
       <w:pPr>
@@ -2908,7 +2906,7 @@
           <w:lang w:val="nb-NO"/>
         </w:rPr>
       </w:pPr>
-      <w:bookmarkStart w:id="5" w:name="_Toc23677959"/>
+      <w:bookmarkStart w:id="4" w:name="_Toc23677959"/>
       <w:r>
         <w:rPr>
           <w:rFonts w:eastAsia="Times New Roman"/>
@@ -2934,7 +2932,7 @@
         </w:rPr>
         <w:t>:</w:t>
       </w:r>
-      <w:bookmarkEnd w:id="5"/>
+      <w:bookmarkEnd w:id="4"/>
     </w:p>
     <w:p>
       <w:pPr>
@@ -5133,6 +5131,7 @@
         <w:spacing w:line="360" w:lineRule="auto"/>
         <w:ind w:left="709"/>
         <w:rPr>
+          <w:rStyle w:val="Hyperlink"/>
           <w:sz w:val="22"/>
           <w:szCs w:val="22"/>
           <w:lang w:val="nb-NO"/>
@@ -5150,6 +5149,69 @@
           <w:t>https://www.youtube.com/watch?v=mafw2-CVYnA&amp;fbclid=IwAR1mstik2Vsg2rHdIkMDerC5eMN-od1MwmbuHUh2h8JOCkLZryzUGn8K1_E</w:t>
         </w:r>
       </w:hyperlink>
+    </w:p>
+    <w:p>
+      <w:pPr>
+        <w:spacing w:line="360" w:lineRule="auto"/>
+        <w:rPr>
+          <w:rStyle w:val="Hyperlink"/>
+          <w:sz w:val="22"/>
+          <w:szCs w:val="22"/>
+          <w:lang w:val="nb-NO"/>
+        </w:rPr>
+      </w:pPr>
+    </w:p>
+    <w:p>
+      <w:pPr>
+        <w:ind w:left="709"/>
+        <w:rPr>
+          <w:lang w:val="nb-NO"/>
+        </w:rPr>
+      </w:pPr>
+      <w:r>
+        <w:rPr>
+          <w:highlight w:val="green"/>
+        </w:rPr>
+        <w:fldChar w:fldCharType="begin"/>
+      </w:r>
+      <w:r>
+        <w:rPr>
+          <w:highlight w:val="green"/>
+          <w:lang w:val="nb-NO"/>
+        </w:rPr>
+        <w:instrText xml:space="preserve"> HYPERLINK "https://www.udemy.com/course/the-ultimate-hands-on-hadoop-tame-your-big-data/learn/lecture/5963098" \l "content" </w:instrText>
+      </w:r>
+      <w:r>
+        <w:rPr>
+          <w:highlight w:val="green"/>
+        </w:rPr>
+        <w:fldChar w:fldCharType="separate"/>
+      </w:r>
+      <w:r>
+        <w:rPr>
+          <w:rStyle w:val="Hyperlink"/>
+          <w:highlight w:val="green"/>
+          <w:lang w:val="nb-NO"/>
+        </w:rPr>
+        <w:t>https://www.udemy.com/course/the-ultimate-hands-on-hadoop-tame-your-big-data/learn/lecture/5963098#content</w:t>
+      </w:r>
+      <w:r>
+        <w:rPr>
+          <w:highlight w:val="green"/>
+        </w:rPr>
+        <w:fldChar w:fldCharType="end"/>
+      </w:r>
+    </w:p>
+    <w:p>
+      <w:pPr>
+        <w:spacing w:line="360" w:lineRule="auto"/>
+        <w:ind w:left="709"/>
+        <w:rPr>
+          <w:sz w:val="22"/>
+          <w:szCs w:val="22"/>
+          <w:lang w:val="nb-NO"/>
+        </w:rPr>
+      </w:pPr>
       <w:r>
         <w:rPr>
           <w:sz w:val="22"/>
@@ -5169,7 +5231,7 @@
           <w:lang w:val="nb-NO"/>
         </w:rPr>
       </w:pPr>
-      <w:bookmarkStart w:id="6" w:name="_Toc23677960"/>
+      <w:bookmarkStart w:id="5" w:name="_Toc23677960"/>
       <w:r>
         <w:rPr>
           <w:rFonts w:eastAsia="Times New Roman"/>
@@ -5214,7 +5276,7 @@
         </w:rPr>
         <w:t xml:space="preserve"> som består av flere maskiner og når HDFS er konfigurert til å bruke flere duplikater av filen.</w:t>
       </w:r>
-      <w:bookmarkEnd w:id="6"/>
+      <w:bookmarkEnd w:id="5"/>
       <w:r>
         <w:rPr>
           <w:rFonts w:eastAsia="Times New Roman"/>
@@ -5317,9 +5379,8 @@
           <w:szCs w:val="22"/>
           <w:lang w:val="nb-NO"/>
         </w:rPr>
-        <w:t xml:space="preserve"> vil data bli distribuert utover flere maskiner. Med </w:t>
-      </w:r>
-      <w:proofErr w:type="spellStart"/>
+        <w:t xml:space="preserve"> vil data bli distribuert utover flere maskiner. </w:t>
+      </w:r>
       <w:r>
         <w:rPr>
           <w:rFonts w:eastAsia="Times New Roman" w:cstheme="minorHAnsi"/>
@@ -5328,6 +5389,161 @@
           <w:szCs w:val="22"/>
           <w:lang w:val="nb-NO"/>
         </w:rPr>
+        <w:t xml:space="preserve">Dette vil både bedre ytelsen, samt det vil bære </w:t>
+      </w:r>
+      <w:proofErr w:type="spellStart"/>
+      <w:r>
+        <w:rPr>
+          <w:rFonts w:eastAsia="Times New Roman" w:cstheme="minorHAnsi"/>
+          <w:color w:val="000000" w:themeColor="text1"/>
+          <w:sz w:val="22"/>
+          <w:szCs w:val="22"/>
+          <w:lang w:val="nb-NO"/>
+        </w:rPr>
+        <w:t>e</w:t>
+      </w:r>
+      <w:r>
+        <w:rPr>
+          <w:rFonts w:eastAsia="Times New Roman" w:cstheme="minorHAnsi"/>
+          <w:color w:val="000000" w:themeColor="text1"/>
+          <w:sz w:val="22"/>
+          <w:szCs w:val="22"/>
+          <w:lang w:val="nb-NO"/>
+        </w:rPr>
+        <w:t>nkel</w:t>
+      </w:r>
+      <w:r>
+        <w:rPr>
+          <w:rFonts w:eastAsia="Times New Roman" w:cstheme="minorHAnsi"/>
+          <w:color w:val="000000" w:themeColor="text1"/>
+          <w:sz w:val="22"/>
+          <w:szCs w:val="22"/>
+          <w:lang w:val="nb-NO"/>
+        </w:rPr>
+        <w:t>ere</w:t>
+      </w:r>
+      <w:proofErr w:type="spellEnd"/>
+      <w:r>
+        <w:rPr>
+          <w:rFonts w:eastAsia="Times New Roman" w:cstheme="minorHAnsi"/>
+          <w:color w:val="000000" w:themeColor="text1"/>
+          <w:sz w:val="22"/>
+          <w:szCs w:val="22"/>
+          <w:lang w:val="nb-NO"/>
+        </w:rPr>
+        <w:t xml:space="preserve"> å skalere opp eller ned</w:t>
+      </w:r>
+      <w:r>
+        <w:rPr>
+          <w:rFonts w:eastAsia="Times New Roman" w:cstheme="minorHAnsi"/>
+          <w:color w:val="000000" w:themeColor="text1"/>
+          <w:sz w:val="22"/>
+          <w:szCs w:val="22"/>
+          <w:lang w:val="nb-NO"/>
+        </w:rPr>
+        <w:t xml:space="preserve"> ved å kun</w:t>
+      </w:r>
+      <w:r>
+        <w:rPr>
+          <w:rFonts w:eastAsia="Times New Roman" w:cstheme="minorHAnsi"/>
+          <w:color w:val="000000" w:themeColor="text1"/>
+          <w:sz w:val="22"/>
+          <w:szCs w:val="22"/>
+          <w:lang w:val="nb-NO"/>
+        </w:rPr>
+        <w:t xml:space="preserve"> legge til eller trekke fra maskiner til </w:t>
+      </w:r>
+      <w:proofErr w:type="spellStart"/>
+      <w:r>
+        <w:rPr>
+          <w:rFonts w:eastAsia="Times New Roman" w:cstheme="minorHAnsi"/>
+          <w:color w:val="000000" w:themeColor="text1"/>
+          <w:sz w:val="22"/>
+          <w:szCs w:val="22"/>
+          <w:lang w:val="nb-NO"/>
+        </w:rPr>
+        <w:t>clusteret</w:t>
+      </w:r>
+      <w:proofErr w:type="spellEnd"/>
+      <w:r>
+        <w:rPr>
+          <w:rFonts w:eastAsia="Times New Roman" w:cstheme="minorHAnsi"/>
+          <w:color w:val="000000" w:themeColor="text1"/>
+          <w:sz w:val="22"/>
+          <w:szCs w:val="22"/>
+          <w:lang w:val="nb-NO"/>
+        </w:rPr>
+        <w:t xml:space="preserve">. Da flere maskiner kjører minsker </w:t>
+      </w:r>
+      <w:r>
+        <w:rPr>
+          <w:rFonts w:eastAsia="Times New Roman" w:cstheme="minorHAnsi"/>
+          <w:color w:val="000000" w:themeColor="text1"/>
+          <w:sz w:val="22"/>
+          <w:szCs w:val="22"/>
+          <w:lang w:val="nb-NO"/>
+        </w:rPr>
+        <w:t xml:space="preserve">også </w:t>
+      </w:r>
+      <w:r>
+        <w:rPr>
+          <w:rFonts w:eastAsia="Times New Roman" w:cstheme="minorHAnsi"/>
+          <w:color w:val="000000" w:themeColor="text1"/>
+          <w:sz w:val="22"/>
+          <w:szCs w:val="22"/>
+          <w:lang w:val="nb-NO"/>
+        </w:rPr>
+        <w:t>dette sjansen for feil</w:t>
+      </w:r>
+      <w:r>
+        <w:rPr>
+          <w:rFonts w:eastAsia="Times New Roman" w:cstheme="minorHAnsi"/>
+          <w:color w:val="000000" w:themeColor="text1"/>
+          <w:sz w:val="22"/>
+          <w:szCs w:val="22"/>
+          <w:lang w:val="nb-NO"/>
+        </w:rPr>
+        <w:t xml:space="preserve"> </w:t>
+      </w:r>
+      <w:r>
+        <w:rPr>
+          <w:rFonts w:eastAsia="Times New Roman" w:cstheme="minorHAnsi"/>
+          <w:color w:val="000000" w:themeColor="text1"/>
+          <w:sz w:val="22"/>
+          <w:szCs w:val="22"/>
+          <w:lang w:val="nb-NO"/>
+        </w:rPr>
+        <w:t>ettersom andre kan ta over om en a</w:t>
+      </w:r>
+      <w:r>
+        <w:rPr>
+          <w:rFonts w:eastAsia="Times New Roman" w:cstheme="minorHAnsi"/>
+          <w:color w:val="000000" w:themeColor="text1"/>
+          <w:sz w:val="22"/>
+          <w:szCs w:val="22"/>
+          <w:lang w:val="nb-NO"/>
+        </w:rPr>
+        <w:t>v</w:t>
+      </w:r>
+      <w:r>
+        <w:rPr>
+          <w:rFonts w:eastAsia="Times New Roman" w:cstheme="minorHAnsi"/>
+          <w:color w:val="000000" w:themeColor="text1"/>
+          <w:sz w:val="22"/>
+          <w:szCs w:val="22"/>
+          <w:lang w:val="nb-NO"/>
+        </w:rPr>
+        <w:t xml:space="preserve"> de skulle feile. Setup med </w:t>
+      </w:r>
+      <w:proofErr w:type="spellStart"/>
+      <w:r>
+        <w:rPr>
+          <w:rFonts w:eastAsia="Times New Roman" w:cstheme="minorHAnsi"/>
+          <w:color w:val="000000" w:themeColor="text1"/>
+          <w:sz w:val="22"/>
+          <w:szCs w:val="22"/>
+          <w:lang w:val="nb-NO"/>
+        </w:rPr>
         <w:t>cluster</w:t>
       </w:r>
       <w:proofErr w:type="spellEnd"/>
@@ -5339,9 +5555,8 @@
           <w:szCs w:val="22"/>
           <w:lang w:val="nb-NO"/>
         </w:rPr>
-        <w:t xml:space="preserve"> vil det være enkelt å skalere opp eller ned, da det kun er å legge til eller trekke fra maskiner til </w:t>
-      </w:r>
-      <w:proofErr w:type="spellStart"/>
+        <w:t xml:space="preserve"> vil derfor være ganske fleksibelt</w:t>
+      </w:r>
       <w:r>
         <w:rPr>
           <w:rFonts w:eastAsia="Times New Roman" w:cstheme="minorHAnsi"/>
@@ -5350,9 +5565,8 @@
           <w:szCs w:val="22"/>
           <w:lang w:val="nb-NO"/>
         </w:rPr>
-        <w:t>clusteret</w:t>
-      </w:r>
-      <w:proofErr w:type="spellEnd"/>
+        <w:t xml:space="preserve"> og gi bedre ytelse</w:t>
+      </w:r>
       <w:r>
         <w:rPr>
           <w:rFonts w:eastAsia="Times New Roman" w:cstheme="minorHAnsi"/>
@@ -5361,10 +5575,12 @@
           <w:szCs w:val="22"/>
           <w:lang w:val="nb-NO"/>
         </w:rPr>
-        <w:t xml:space="preserve">. Da flere maskiner som kjører minsker dette sjansen for feil, ettersom andre kan ta over om en a de skulle feile. Setup med </w:t>
-      </w:r>
-      <w:proofErr w:type="spellStart"/>
-      <w:r>
+        <w:t xml:space="preserve">. </w:t>
+      </w:r>
+    </w:p>
+    <w:p>
+      <w:pPr>
+        <w:spacing w:before="100" w:beforeAutospacing="1" w:after="100" w:afterAutospacing="1" w:line="360" w:lineRule="auto"/>
         <w:rPr>
           <w:rFonts w:eastAsia="Times New Roman" w:cstheme="minorHAnsi"/>
           <w:color w:val="000000" w:themeColor="text1"/>
@@ -5372,9 +5588,7 @@
           <w:szCs w:val="22"/>
           <w:lang w:val="nb-NO"/>
         </w:rPr>
-        <w:t>cluster</w:t>
-      </w:r>
-      <w:proofErr w:type="spellEnd"/>
+      </w:pPr>
       <w:r>
         <w:rPr>
           <w:rFonts w:eastAsia="Times New Roman" w:cstheme="minorHAnsi"/>
@@ -5383,12 +5597,9 @@
           <w:szCs w:val="22"/>
           <w:lang w:val="nb-NO"/>
         </w:rPr>
-        <w:t xml:space="preserve"> vil derfor være ganske fleksibelt. </w:t>
-      </w:r>
-    </w:p>
-    <w:p>
-      <w:pPr>
-        <w:spacing w:before="100" w:beforeAutospacing="1" w:after="100" w:afterAutospacing="1" w:line="360" w:lineRule="auto"/>
+        <w:t>O</w:t>
+      </w:r>
+      <w:r>
         <w:rPr>
           <w:rFonts w:eastAsia="Times New Roman" w:cstheme="minorHAnsi"/>
           <w:color w:val="000000" w:themeColor="text1"/>
@@ -5396,7 +5607,8 @@
           <w:szCs w:val="22"/>
           <w:lang w:val="nb-NO"/>
         </w:rPr>
-      </w:pPr>
+        <w:t>m HDFS er konfigurert til å bruke fl</w:t>
+      </w:r>
       <w:r>
         <w:rPr>
           <w:rFonts w:eastAsia="Times New Roman" w:cstheme="minorHAnsi"/>
@@ -5405,7 +5617,7 @@
           <w:szCs w:val="22"/>
           <w:lang w:val="nb-NO"/>
         </w:rPr>
-        <w:t>O</w:t>
+        <w:t>e</w:t>
       </w:r>
       <w:r>
         <w:rPr>
@@ -5415,8 +5627,9 @@
           <w:szCs w:val="22"/>
           <w:lang w:val="nb-NO"/>
         </w:rPr>
-        <w:t>m HDFS er konfigurert til å bruke fl</w:t>
-      </w:r>
+        <w:t>re duplikater (</w:t>
+      </w:r>
+      <w:proofErr w:type="spellStart"/>
       <w:r>
         <w:rPr>
           <w:rFonts w:eastAsia="Times New Roman" w:cstheme="minorHAnsi"/>
@@ -5425,8 +5638,9 @@
           <w:szCs w:val="22"/>
           <w:lang w:val="nb-NO"/>
         </w:rPr>
-        <w:t>e</w:t>
-      </w:r>
+        <w:t>replicas</w:t>
+      </w:r>
+      <w:proofErr w:type="spellEnd"/>
       <w:r>
         <w:rPr>
           <w:rFonts w:eastAsia="Times New Roman" w:cstheme="minorHAnsi"/>
@@ -5435,9 +5649,8 @@
           <w:szCs w:val="22"/>
           <w:lang w:val="nb-NO"/>
         </w:rPr>
-        <w:t>re duplikater (</w:t>
-      </w:r>
-      <w:proofErr w:type="spellStart"/>
+        <w:t>) av filen vil alt være distribuert utover på en maskin</w:t>
+      </w:r>
       <w:r>
         <w:rPr>
           <w:rFonts w:eastAsia="Times New Roman" w:cstheme="minorHAnsi"/>
@@ -5446,9 +5659,8 @@
           <w:szCs w:val="22"/>
           <w:lang w:val="nb-NO"/>
         </w:rPr>
-        <w:t>replicas</w:t>
-      </w:r>
-      <w:proofErr w:type="spellEnd"/>
+        <w:t>, og ulike deler av filen vil bli brukt for å parallell prosessering</w:t>
+      </w:r>
       <w:r>
         <w:rPr>
           <w:rFonts w:eastAsia="Times New Roman" w:cstheme="minorHAnsi"/>
@@ -5457,7 +5669,7 @@
           <w:szCs w:val="22"/>
           <w:lang w:val="nb-NO"/>
         </w:rPr>
-        <w:t>) av filen vil alt være distribuert utover på en maskin</w:t>
+        <w:t xml:space="preserve">. </w:t>
       </w:r>
       <w:r>
         <w:rPr>
@@ -5467,7 +5679,7 @@
           <w:szCs w:val="22"/>
           <w:lang w:val="nb-NO"/>
         </w:rPr>
-        <w:t>, og ulike deler av filen vil bli brukt for å parallell prosessering</w:t>
+        <w:t xml:space="preserve">Med dette hindrer vi også såkalte </w:t>
       </w:r>
       <w:r>
         <w:rPr>
@@ -5477,7 +5689,101 @@
           <w:szCs w:val="22"/>
           <w:lang w:val="nb-NO"/>
         </w:rPr>
-        <w:t xml:space="preserve">. </w:t>
+        <w:t>«</w:t>
+      </w:r>
+      <w:r>
+        <w:rPr>
+          <w:rFonts w:eastAsia="Times New Roman" w:cstheme="minorHAnsi"/>
+          <w:color w:val="000000" w:themeColor="text1"/>
+          <w:sz w:val="22"/>
+          <w:szCs w:val="22"/>
+          <w:lang w:val="nb-NO"/>
+        </w:rPr>
+        <w:t xml:space="preserve">single </w:t>
+      </w:r>
+      <w:proofErr w:type="spellStart"/>
+      <w:r>
+        <w:rPr>
+          <w:rFonts w:eastAsia="Times New Roman" w:cstheme="minorHAnsi"/>
+          <w:color w:val="000000" w:themeColor="text1"/>
+          <w:sz w:val="22"/>
+          <w:szCs w:val="22"/>
+          <w:lang w:val="nb-NO"/>
+        </w:rPr>
+        <w:t>point</w:t>
+      </w:r>
+      <w:proofErr w:type="spellEnd"/>
+      <w:r>
+        <w:rPr>
+          <w:rFonts w:eastAsia="Times New Roman" w:cstheme="minorHAnsi"/>
+          <w:color w:val="000000" w:themeColor="text1"/>
+          <w:sz w:val="22"/>
+          <w:szCs w:val="22"/>
+          <w:lang w:val="nb-NO"/>
+        </w:rPr>
+        <w:t xml:space="preserve"> </w:t>
+      </w:r>
+      <w:proofErr w:type="spellStart"/>
+      <w:r>
+        <w:rPr>
+          <w:rFonts w:eastAsia="Times New Roman" w:cstheme="minorHAnsi"/>
+          <w:color w:val="000000" w:themeColor="text1"/>
+          <w:sz w:val="22"/>
+          <w:szCs w:val="22"/>
+          <w:lang w:val="nb-NO"/>
+        </w:rPr>
+        <w:t>failu</w:t>
+      </w:r>
+      <w:r>
+        <w:rPr>
+          <w:rFonts w:eastAsia="Times New Roman" w:cstheme="minorHAnsi"/>
+          <w:color w:val="000000" w:themeColor="text1"/>
+          <w:sz w:val="22"/>
+          <w:szCs w:val="22"/>
+          <w:lang w:val="nb-NO"/>
+        </w:rPr>
+        <w:t>r</w:t>
+      </w:r>
+      <w:r>
+        <w:rPr>
+          <w:rFonts w:eastAsia="Times New Roman" w:cstheme="minorHAnsi"/>
+          <w:color w:val="000000" w:themeColor="text1"/>
+          <w:sz w:val="22"/>
+          <w:szCs w:val="22"/>
+          <w:lang w:val="nb-NO"/>
+        </w:rPr>
+        <w:t>es</w:t>
+      </w:r>
+      <w:proofErr w:type="spellEnd"/>
+      <w:r>
+        <w:rPr>
+          <w:rFonts w:eastAsia="Times New Roman" w:cstheme="minorHAnsi"/>
+          <w:color w:val="000000" w:themeColor="text1"/>
+          <w:sz w:val="22"/>
+          <w:szCs w:val="22"/>
+          <w:lang w:val="nb-NO"/>
+        </w:rPr>
+        <w:t>»</w:t>
+      </w:r>
+      <w:r>
+        <w:rPr>
+          <w:rFonts w:eastAsia="Times New Roman" w:cstheme="minorHAnsi"/>
+          <w:color w:val="000000" w:themeColor="text1"/>
+          <w:sz w:val="22"/>
+          <w:szCs w:val="22"/>
+          <w:lang w:val="nb-NO"/>
+        </w:rPr>
+        <w:t xml:space="preserve"> da </w:t>
+      </w:r>
+      <w:r>
+        <w:rPr>
+          <w:rFonts w:eastAsia="Times New Roman" w:cstheme="minorHAnsi"/>
+          <w:color w:val="000000" w:themeColor="text1"/>
+          <w:sz w:val="22"/>
+          <w:szCs w:val="22"/>
+          <w:lang w:val="nb-NO"/>
+        </w:rPr>
+        <w:t xml:space="preserve">data vil være tilgjengelig på andre noder selv om den skulle feile et sted. </w:t>
       </w:r>
       <w:r>
         <w:rPr>
@@ -5533,7 +5839,7 @@
           <w:lang w:val="en-US"/>
         </w:rPr>
       </w:pPr>
-      <w:bookmarkStart w:id="7" w:name="_Toc23677961"/>
+      <w:bookmarkStart w:id="6" w:name="_Toc23677961"/>
       <w:r>
         <w:rPr>
           <w:rFonts w:eastAsia="Times New Roman"/>
@@ -5552,7 +5858,7 @@
         </w:rPr>
         <w:t>.2 Method for updating the data</w:t>
       </w:r>
-      <w:bookmarkEnd w:id="7"/>
+      <w:bookmarkEnd w:id="6"/>
       <w:r>
         <w:rPr>
           <w:rFonts w:eastAsia="Times New Roman"/>
@@ -5582,7 +5888,18 @@
           <w:szCs w:val="22"/>
           <w:lang w:val="en-US"/>
         </w:rPr>
-        <w:t xml:space="preserve">OpenStreetMap is continually updated. Design an approach for updating the data stored in HDFS with updated data. Any working approach will be accepted, but bonus points will be given to solutions which also reduces the load on the cluster and prevents the data from becoming unavailable to jobs which may already be running. </w:t>
+        <w:t xml:space="preserve">OpenStreetMap is continually updated. Design an approach for updating the data stored in HDFS with updated data. Any working approach will be accepted, but bonus points will be given to </w:t>
+      </w:r>
+      <w:r>
+        <w:rPr>
+          <w:rFonts w:eastAsia="Times New Roman" w:cstheme="minorHAnsi"/>
+          <w:i/>
+          <w:sz w:val="22"/>
+          <w:szCs w:val="22"/>
+          <w:lang w:val="en-US"/>
+        </w:rPr>
+        <w:lastRenderedPageBreak/>
+        <w:t xml:space="preserve">solutions which also reduces the load on the cluster and prevents the data from becoming unavailable to jobs which may already be running. </w:t>
       </w:r>
     </w:p>
     <w:p>
@@ -5646,7 +5963,6 @@
           <w:u w:val="single"/>
           <w:lang w:val="nb-NO"/>
         </w:rPr>
-        <w:lastRenderedPageBreak/>
         <w:t>Oppdatere data I HDFS</w:t>
       </w:r>
     </w:p>
@@ -6363,6 +6679,7 @@
           <w:szCs w:val="22"/>
           <w:lang w:val="nb-NO"/>
         </w:rPr>
+        <w:lastRenderedPageBreak/>
         <w:t xml:space="preserve">Kopier data: </w:t>
       </w:r>
       <w:r>
@@ -6501,7 +6818,6 @@
           <w:szCs w:val="22"/>
           <w:lang w:val="nb-NO"/>
         </w:rPr>
-        <w:lastRenderedPageBreak/>
         <w:t xml:space="preserve">Flett data sammen: </w:t>
       </w:r>
       <w:r>
@@ -7000,7 +7316,7 @@
           <w:lang w:val="en-US"/>
         </w:rPr>
       </w:pPr>
-      <w:bookmarkStart w:id="8" w:name="_Toc23677962"/>
+      <w:bookmarkStart w:id="7" w:name="_Toc23677962"/>
       <w:r>
         <w:rPr>
           <w:rFonts w:eastAsia="Times New Roman"/>
@@ -7019,7 +7335,7 @@
         </w:rPr>
         <w:t>.3 MapReduce and Spark</w:t>
       </w:r>
-      <w:bookmarkEnd w:id="8"/>
+      <w:bookmarkEnd w:id="7"/>
       <w:r>
         <w:rPr>
           <w:rFonts w:eastAsia="Times New Roman"/>
@@ -7051,7 +7367,7 @@
           <w:lang w:val="nb-NO"/>
         </w:rPr>
       </w:pPr>
-      <w:bookmarkStart w:id="9" w:name="_Toc23677963"/>
+      <w:bookmarkStart w:id="8" w:name="_Toc23677963"/>
       <w:r>
         <w:rPr>
           <w:rFonts w:eastAsia="Times New Roman"/>
@@ -7068,7 +7384,7 @@
         </w:rPr>
         <w:t>.3.1 Calculate simple metrics</w:t>
       </w:r>
-      <w:bookmarkEnd w:id="9"/>
+      <w:bookmarkEnd w:id="8"/>
       <w:r>
         <w:rPr>
           <w:rFonts w:eastAsia="Times New Roman"/>
@@ -7421,6 +7737,7 @@
           <w:highlight w:val="yellow"/>
           <w:lang w:val="en-US"/>
         </w:rPr>
+        <w:lastRenderedPageBreak/>
         <w:t xml:space="preserve">Explain what would happen behind the scenes if the programs were to be run on a large cluster consisting of many nodes and using a much larger extract of OSM data. Will your programs still produce the same results? If the results differ, are they still correct?  </w:t>
       </w:r>
       <w:r>
@@ -7560,7 +7877,6 @@
           <w:szCs w:val="22"/>
           <w:lang w:val="en-US"/>
         </w:rPr>
-        <w:lastRenderedPageBreak/>
         <w:t>2</w:t>
       </w:r>
       <w:r>
@@ -7813,9 +8129,32 @@
           <w:i/>
           <w:sz w:val="22"/>
           <w:szCs w:val="22"/>
-          <w:lang w:val="nb-NO"/>
-        </w:rPr>
-      </w:pPr>
+          <w:u w:val="thick"/>
+          <w:lang w:val="nb-NO"/>
+        </w:rPr>
+      </w:pPr>
+      <w:r>
+        <w:rPr>
+          <w:rFonts w:eastAsia="Times New Roman" w:cstheme="minorHAnsi"/>
+          <w:i/>
+          <w:sz w:val="22"/>
+          <w:szCs w:val="22"/>
+          <w:u w:val="thick"/>
+          <w:lang w:val="nb-NO"/>
+        </w:rPr>
+        <w:t>Ytelse:</w:t>
+      </w:r>
+      <w:r>
+        <w:rPr>
+          <w:rFonts w:eastAsia="Times New Roman" w:cstheme="minorHAnsi"/>
+          <w:i/>
+          <w:sz w:val="22"/>
+          <w:szCs w:val="22"/>
+          <w:u w:val="thick"/>
+          <w:lang w:val="nb-NO"/>
+        </w:rPr>
+        <w:br/>
+      </w:r>
       <w:r>
         <w:rPr>
           <w:rFonts w:eastAsia="Times New Roman" w:cstheme="minorHAnsi"/>
@@ -7879,6 +8218,36 @@
         <w:br/>
         <w:t xml:space="preserve">Kjøretid: </w:t>
       </w:r>
+      <w:r>
+        <w:rPr>
+          <w:rFonts w:eastAsia="Times New Roman" w:cstheme="minorHAnsi"/>
+          <w:i/>
+          <w:sz w:val="22"/>
+          <w:szCs w:val="22"/>
+          <w:lang w:val="nb-NO"/>
+        </w:rPr>
+        <w:t>4.</w:t>
+      </w:r>
+      <w:r>
+        <w:rPr>
+          <w:rFonts w:eastAsia="Times New Roman" w:cstheme="minorHAnsi"/>
+          <w:i/>
+          <w:sz w:val="22"/>
+          <w:szCs w:val="22"/>
+          <w:lang w:val="nb-NO"/>
+        </w:rPr>
+        <w:t>398</w:t>
+      </w:r>
+      <w:r>
+        <w:rPr>
+          <w:rFonts w:eastAsia="Times New Roman" w:cstheme="minorHAnsi"/>
+          <w:i/>
+          <w:sz w:val="22"/>
+          <w:szCs w:val="22"/>
+          <w:lang w:val="nb-NO"/>
+        </w:rPr>
+        <w:t xml:space="preserve"> s</w:t>
+      </w:r>
     </w:p>
     <w:p>
       <w:pPr>
@@ -8114,6 +8483,27 @@
           <w:lang w:val="nb-NO"/>
         </w:rPr>
       </w:pPr>
+      <w:r>
+        <w:rPr>
+          <w:rFonts w:eastAsia="Times New Roman" w:cstheme="minorHAnsi"/>
+          <w:i/>
+          <w:sz w:val="22"/>
+          <w:szCs w:val="22"/>
+          <w:u w:val="thick"/>
+          <w:lang w:val="nb-NO"/>
+        </w:rPr>
+        <w:t>Ytelse:</w:t>
+      </w:r>
+      <w:r>
+        <w:rPr>
+          <w:rFonts w:eastAsia="Times New Roman" w:cstheme="minorHAnsi"/>
+          <w:i/>
+          <w:sz w:val="22"/>
+          <w:szCs w:val="22"/>
+          <w:lang w:val="nb-NO"/>
+        </w:rPr>
+        <w:br/>
+      </w:r>
       <w:r>
         <w:rPr>
           <w:rFonts w:eastAsia="Times New Roman" w:cstheme="minorHAnsi"/>
@@ -8602,6 +8992,28 @@
           <w:i/>
           <w:sz w:val="22"/>
           <w:szCs w:val="22"/>
+          <w:u w:val="thick"/>
+          <w:lang w:val="nb-NO"/>
+        </w:rPr>
+        <w:lastRenderedPageBreak/>
+        <w:t>Ytelse:</w:t>
+      </w:r>
+      <w:r>
+        <w:rPr>
+          <w:rFonts w:eastAsia="Times New Roman" w:cstheme="minorHAnsi"/>
+          <w:i/>
+          <w:sz w:val="22"/>
+          <w:szCs w:val="22"/>
+          <w:lang w:val="nb-NO"/>
+        </w:rPr>
+        <w:br/>
+      </w:r>
+      <w:r>
+        <w:rPr>
+          <w:rFonts w:eastAsia="Times New Roman" w:cstheme="minorHAnsi"/>
+          <w:i/>
+          <w:sz w:val="22"/>
+          <w:szCs w:val="22"/>
           <w:lang w:val="nb-NO"/>
         </w:rPr>
         <w:t xml:space="preserve">Antall kodelinjer i mapper og </w:t>
@@ -8659,6 +9071,26 @@
         <w:br/>
         <w:t>Kjøretid:</w:t>
       </w:r>
+      <w:r>
+        <w:rPr>
+          <w:rFonts w:eastAsia="Times New Roman" w:cstheme="minorHAnsi"/>
+          <w:i/>
+          <w:sz w:val="22"/>
+          <w:szCs w:val="22"/>
+          <w:lang w:val="nb-NO"/>
+        </w:rPr>
+        <w:t xml:space="preserve"> </w:t>
+      </w:r>
+      <w:r>
+        <w:rPr>
+          <w:rFonts w:eastAsia="Times New Roman" w:cstheme="minorHAnsi"/>
+          <w:i/>
+          <w:sz w:val="22"/>
+          <w:szCs w:val="22"/>
+          <w:lang w:val="nb-NO"/>
+        </w:rPr>
+        <w:t>7.769 s</w:t>
+      </w:r>
     </w:p>
     <w:p>
       <w:pPr>
@@ -8921,16 +9353,6 @@
           <w:lang w:val="nb-NO"/>
         </w:rPr>
         <w:br/>
-      </w:r>
-      <w:r>
-        <w:rPr>
-          <w:rFonts w:eastAsia="Times New Roman" w:cstheme="minorHAnsi"/>
-          <w:i/>
-          <w:sz w:val="22"/>
-          <w:szCs w:val="22"/>
-          <w:lang w:val="nb-NO"/>
-        </w:rPr>
-        <w:lastRenderedPageBreak/>
         <w:t xml:space="preserve">Disse </w:t>
       </w:r>
       <w:proofErr w:type="spellStart"/>
@@ -9005,25 +9427,34 @@
         <w:spacing w:before="100" w:beforeAutospacing="1" w:after="100" w:afterAutospacing="1" w:line="360" w:lineRule="auto"/>
         <w:rPr>
           <w:rFonts w:eastAsia="Times New Roman" w:cstheme="minorHAnsi"/>
+          <w:i/>
+          <w:sz w:val="22"/>
+          <w:szCs w:val="22"/>
+          <w:lang w:val="nb-NO"/>
+        </w:rPr>
+      </w:pPr>
+      <w:r>
+        <w:rPr>
+          <w:rFonts w:eastAsia="Times New Roman" w:cstheme="minorHAnsi"/>
+          <w:i/>
+          <w:sz w:val="22"/>
+          <w:szCs w:val="22"/>
+          <w:u w:val="thick"/>
+          <w:lang w:val="nb-NO"/>
+        </w:rPr>
+        <w:t>Ytelse:</w:t>
+      </w:r>
+      <w:r>
+        <w:rPr>
+          <w:rFonts w:eastAsia="Times New Roman" w:cstheme="minorHAnsi"/>
           <w:b/>
           <w:i/>
           <w:sz w:val="22"/>
           <w:szCs w:val="22"/>
           <w:lang w:val="nb-NO"/>
         </w:rPr>
-      </w:pPr>
-    </w:p>
-    <w:p>
-      <w:pPr>
-        <w:spacing w:before="100" w:beforeAutospacing="1" w:after="100" w:afterAutospacing="1" w:line="360" w:lineRule="auto"/>
-        <w:rPr>
-          <w:rFonts w:eastAsia="Times New Roman" w:cstheme="minorHAnsi"/>
-          <w:i/>
-          <w:sz w:val="22"/>
-          <w:szCs w:val="22"/>
-          <w:lang w:val="nb-NO"/>
-        </w:rPr>
-      </w:pPr>
+        <w:br/>
+      </w:r>
       <w:r>
         <w:rPr>
           <w:rFonts w:eastAsia="Times New Roman" w:cstheme="minorHAnsi"/>
@@ -9490,6 +9921,104 @@
     <w:p>
       <w:pPr>
         <w:spacing w:before="100" w:beforeAutospacing="1" w:after="100" w:afterAutospacing="1" w:line="360" w:lineRule="auto"/>
+        <w:rPr>
+          <w:rFonts w:eastAsia="Times New Roman" w:cstheme="minorHAnsi"/>
+          <w:i/>
+          <w:sz w:val="22"/>
+          <w:szCs w:val="22"/>
+          <w:lang w:val="nb-NO"/>
+        </w:rPr>
+      </w:pPr>
+      <w:r>
+        <w:rPr>
+          <w:rFonts w:eastAsia="Times New Roman" w:cstheme="minorHAnsi"/>
+          <w:i/>
+          <w:sz w:val="22"/>
+          <w:szCs w:val="22"/>
+          <w:lang w:val="nb-NO"/>
+        </w:rPr>
+        <w:t xml:space="preserve">Jeg ser </w:t>
+      </w:r>
+      <w:r>
+        <w:rPr>
+          <w:rFonts w:eastAsia="Times New Roman" w:cstheme="minorHAnsi"/>
+          <w:i/>
+          <w:sz w:val="22"/>
+          <w:szCs w:val="22"/>
+          <w:lang w:val="nb-NO"/>
+        </w:rPr>
+        <w:t xml:space="preserve">at dette oppsettet i er optimalisert, da jeg får en ekstremt lang kjøretid. Jeg bør her heller sette </w:t>
+      </w:r>
+      <w:proofErr w:type="spellStart"/>
+      <w:r>
+        <w:rPr>
+          <w:rFonts w:eastAsia="Times New Roman" w:cstheme="minorHAnsi"/>
+          <w:i/>
+          <w:sz w:val="22"/>
+          <w:szCs w:val="22"/>
+          <w:lang w:val="nb-NO"/>
+        </w:rPr>
+        <w:t>startTag</w:t>
+      </w:r>
+      <w:proofErr w:type="spellEnd"/>
+      <w:r>
+        <w:rPr>
+          <w:rFonts w:eastAsia="Times New Roman" w:cstheme="minorHAnsi"/>
+          <w:i/>
+          <w:sz w:val="22"/>
+          <w:szCs w:val="22"/>
+          <w:lang w:val="nb-NO"/>
+        </w:rPr>
+        <w:t xml:space="preserve"> til å være node slik at disse kan kjøres til hver </w:t>
+      </w:r>
+      <w:proofErr w:type="gramStart"/>
+      <w:r>
+        <w:rPr>
+          <w:rFonts w:eastAsia="Times New Roman" w:cstheme="minorHAnsi"/>
+          <w:i/>
+          <w:sz w:val="22"/>
+          <w:szCs w:val="22"/>
+          <w:lang w:val="nb-NO"/>
+        </w:rPr>
+        <w:t>sin mapper</w:t>
+      </w:r>
+      <w:proofErr w:type="gramEnd"/>
+      <w:r>
+        <w:rPr>
+          <w:rFonts w:eastAsia="Times New Roman" w:cstheme="minorHAnsi"/>
+          <w:i/>
+          <w:sz w:val="22"/>
+          <w:szCs w:val="22"/>
+          <w:lang w:val="nb-NO"/>
+        </w:rPr>
+        <w:t xml:space="preserve"> og deretter settes sammen igjen i </w:t>
+      </w:r>
+      <w:proofErr w:type="spellStart"/>
+      <w:r>
+        <w:rPr>
+          <w:rFonts w:eastAsia="Times New Roman" w:cstheme="minorHAnsi"/>
+          <w:i/>
+          <w:sz w:val="22"/>
+          <w:szCs w:val="22"/>
+          <w:lang w:val="nb-NO"/>
+        </w:rPr>
+        <w:t>reducer</w:t>
+      </w:r>
+      <w:proofErr w:type="spellEnd"/>
+      <w:r>
+        <w:rPr>
+          <w:rFonts w:eastAsia="Times New Roman" w:cstheme="minorHAnsi"/>
+          <w:i/>
+          <w:sz w:val="22"/>
+          <w:szCs w:val="22"/>
+          <w:lang w:val="nb-NO"/>
+        </w:rPr>
+        <w:t xml:space="preserve">. Dette vil forbedre ytelse mye. Da jeg ikke har fått det til fungere slik jeg ønsket har jeg latt koden min stå slik den nå er inntil videre.  </w:t>
+      </w:r>
+    </w:p>
+    <w:p>
+      <w:pPr>
+        <w:spacing w:before="100" w:beforeAutospacing="1" w:after="100" w:afterAutospacing="1" w:line="360" w:lineRule="auto"/>
         <w:ind w:right="-1417"/>
         <w:rPr>
           <w:rFonts w:eastAsia="Times New Roman" w:cstheme="minorHAnsi"/>
@@ -9499,6 +10028,28 @@
           <w:lang w:val="nb-NO"/>
         </w:rPr>
       </w:pPr>
+      <w:r>
+        <w:rPr>
+          <w:rFonts w:eastAsia="Times New Roman" w:cstheme="minorHAnsi"/>
+          <w:i/>
+          <w:sz w:val="22"/>
+          <w:szCs w:val="22"/>
+          <w:u w:val="thick"/>
+          <w:lang w:val="nb-NO"/>
+        </w:rPr>
+        <w:lastRenderedPageBreak/>
+        <w:t>Ytelse:</w:t>
+      </w:r>
+      <w:r>
+        <w:rPr>
+          <w:rFonts w:eastAsia="Times New Roman" w:cstheme="minorHAnsi"/>
+          <w:i/>
+          <w:sz w:val="22"/>
+          <w:szCs w:val="22"/>
+          <w:lang w:val="nb-NO"/>
+        </w:rPr>
+        <w:br/>
+      </w:r>
       <w:r>
         <w:rPr>
           <w:rFonts w:eastAsia="Times New Roman" w:cstheme="minorHAnsi"/>
@@ -9572,6 +10123,26 @@
         <w:br/>
         <w:t>Kjøretid:</w:t>
       </w:r>
+      <w:r>
+        <w:rPr>
+          <w:rFonts w:eastAsia="Times New Roman" w:cstheme="minorHAnsi"/>
+          <w:i/>
+          <w:sz w:val="22"/>
+          <w:szCs w:val="22"/>
+          <w:lang w:val="nb-NO"/>
+        </w:rPr>
+        <w:t xml:space="preserve"> </w:t>
+      </w:r>
+      <w:r>
+        <w:rPr>
+          <w:rFonts w:eastAsia="Times New Roman" w:cstheme="minorHAnsi"/>
+          <w:i/>
+          <w:sz w:val="22"/>
+          <w:szCs w:val="22"/>
+          <w:lang w:val="nb-NO"/>
+        </w:rPr>
+        <w:t>89.876 s</w:t>
+      </w:r>
     </w:p>
     <w:p>
       <w:pPr>
@@ -9733,6 +10304,27 @@
           <w:i/>
           <w:sz w:val="22"/>
           <w:szCs w:val="22"/>
+          <w:u w:val="thick"/>
+          <w:lang w:val="nb-NO"/>
+        </w:rPr>
+        <w:t>Ytelse:</w:t>
+      </w:r>
+      <w:r>
+        <w:rPr>
+          <w:rFonts w:eastAsia="Times New Roman" w:cstheme="minorHAnsi"/>
+          <w:i/>
+          <w:sz w:val="22"/>
+          <w:szCs w:val="22"/>
+          <w:lang w:val="nb-NO"/>
+        </w:rPr>
+        <w:br/>
+      </w:r>
+      <w:r>
+        <w:rPr>
+          <w:rFonts w:eastAsia="Times New Roman" w:cstheme="minorHAnsi"/>
+          <w:i/>
+          <w:sz w:val="22"/>
+          <w:szCs w:val="22"/>
           <w:lang w:val="nb-NO"/>
         </w:rPr>
         <w:t xml:space="preserve">Antall kodelinjer (uten </w:t>
@@ -9770,6 +10362,16 @@
         <w:br/>
         <w:t>Kjøretid:</w:t>
       </w:r>
+      <w:r>
+        <w:rPr>
+          <w:rFonts w:eastAsia="Times New Roman" w:cstheme="minorHAnsi"/>
+          <w:i/>
+          <w:sz w:val="22"/>
+          <w:szCs w:val="22"/>
+          <w:lang w:val="nb-NO"/>
+        </w:rPr>
+        <w:t xml:space="preserve"> </w:t>
+      </w:r>
     </w:p>
     <w:p>
       <w:pPr>
@@ -9788,7 +10390,6 @@
           <w:szCs w:val="22"/>
           <w:lang w:val="en-US"/>
         </w:rPr>
-        <w:lastRenderedPageBreak/>
         <w:t>2</w:t>
       </w:r>
       <w:r>
@@ -10505,6 +11106,28 @@
           <w:i/>
           <w:sz w:val="22"/>
           <w:szCs w:val="22"/>
+          <w:u w:val="thick"/>
+          <w:lang w:val="nb-NO"/>
+        </w:rPr>
+        <w:lastRenderedPageBreak/>
+        <w:t>Ytelse:</w:t>
+      </w:r>
+      <w:r>
+        <w:rPr>
+          <w:rFonts w:eastAsia="Times New Roman" w:cstheme="minorHAnsi"/>
+          <w:i/>
+          <w:sz w:val="22"/>
+          <w:szCs w:val="22"/>
+          <w:lang w:val="nb-NO"/>
+        </w:rPr>
+        <w:br/>
+      </w:r>
+      <w:r>
+        <w:rPr>
+          <w:rFonts w:eastAsia="Times New Roman" w:cstheme="minorHAnsi"/>
+          <w:i/>
+          <w:sz w:val="22"/>
+          <w:szCs w:val="22"/>
           <w:lang w:val="nb-NO"/>
         </w:rPr>
         <w:t xml:space="preserve">Antall kodelinjer i mapper og </w:t>
@@ -10572,6 +11195,26 @@
         <w:br/>
         <w:t>Kjøretid:</w:t>
       </w:r>
+      <w:r>
+        <w:rPr>
+          <w:rFonts w:eastAsia="Times New Roman" w:cstheme="minorHAnsi"/>
+          <w:i/>
+          <w:sz w:val="22"/>
+          <w:szCs w:val="22"/>
+          <w:lang w:val="nb-NO"/>
+        </w:rPr>
+        <w:t xml:space="preserve"> </w:t>
+      </w:r>
+      <w:r>
+        <w:rPr>
+          <w:rFonts w:eastAsia="Times New Roman" w:cstheme="minorHAnsi"/>
+          <w:i/>
+          <w:sz w:val="22"/>
+          <w:szCs w:val="22"/>
+          <w:lang w:val="nb-NO"/>
+        </w:rPr>
+        <w:t>8.478 s</w:t>
+      </w:r>
     </w:p>
     <w:p>
       <w:pPr>
@@ -10901,6 +11544,27 @@
           <w:i/>
           <w:sz w:val="22"/>
           <w:szCs w:val="22"/>
+          <w:u w:val="thick"/>
+          <w:lang w:val="nb-NO"/>
+        </w:rPr>
+        <w:t>Ytelse:</w:t>
+      </w:r>
+      <w:r>
+        <w:rPr>
+          <w:rFonts w:eastAsia="Times New Roman" w:cstheme="minorHAnsi"/>
+          <w:i/>
+          <w:sz w:val="22"/>
+          <w:szCs w:val="22"/>
+          <w:lang w:val="nb-NO"/>
+        </w:rPr>
+        <w:br/>
+      </w:r>
+      <w:r>
+        <w:rPr>
+          <w:rFonts w:eastAsia="Times New Roman" w:cstheme="minorHAnsi"/>
+          <w:i/>
+          <w:sz w:val="22"/>
+          <w:szCs w:val="22"/>
           <w:lang w:val="nb-NO"/>
         </w:rPr>
         <w:t xml:space="preserve">Antall kodelinjer (uten </w:t>
@@ -11162,7 +11826,6 @@
           <w:szCs w:val="22"/>
           <w:lang w:val="nb-NO"/>
         </w:rPr>
-        <w:lastRenderedPageBreak/>
         <w:t>Mapperen</w:t>
       </w:r>
       <w:proofErr w:type="spellEnd"/>
@@ -11520,6 +12183,27 @@
           <w:i/>
           <w:sz w:val="22"/>
           <w:szCs w:val="22"/>
+          <w:u w:val="thick"/>
+          <w:lang w:val="nb-NO"/>
+        </w:rPr>
+        <w:t>Ytelse:</w:t>
+      </w:r>
+      <w:r>
+        <w:rPr>
+          <w:rFonts w:eastAsia="Times New Roman" w:cstheme="minorHAnsi"/>
+          <w:i/>
+          <w:sz w:val="22"/>
+          <w:szCs w:val="22"/>
+          <w:lang w:val="nb-NO"/>
+        </w:rPr>
+        <w:br/>
+      </w:r>
+      <w:r>
+        <w:rPr>
+          <w:rFonts w:eastAsia="Times New Roman" w:cstheme="minorHAnsi"/>
+          <w:i/>
+          <w:sz w:val="22"/>
+          <w:szCs w:val="22"/>
           <w:lang w:val="nb-NO"/>
         </w:rPr>
         <w:t xml:space="preserve">Antall kodelinjer i mapper og </w:t>
@@ -11587,6 +12271,26 @@
         <w:br/>
         <w:t>Kjøretid:</w:t>
       </w:r>
+      <w:r>
+        <w:rPr>
+          <w:rFonts w:eastAsia="Times New Roman" w:cstheme="minorHAnsi"/>
+          <w:i/>
+          <w:sz w:val="22"/>
+          <w:szCs w:val="22"/>
+          <w:lang w:val="nb-NO"/>
+        </w:rPr>
+        <w:t xml:space="preserve"> </w:t>
+      </w:r>
+      <w:r>
+        <w:rPr>
+          <w:rFonts w:eastAsia="Times New Roman" w:cstheme="minorHAnsi"/>
+          <w:i/>
+          <w:sz w:val="22"/>
+          <w:szCs w:val="22"/>
+          <w:lang w:val="nb-NO"/>
+        </w:rPr>
+        <w:t>7.466 s</w:t>
+      </w:r>
     </w:p>
     <w:p>
       <w:pPr>
@@ -11832,6 +12536,28 @@
           <w:i/>
           <w:sz w:val="22"/>
           <w:szCs w:val="22"/>
+          <w:u w:val="thick"/>
+          <w:lang w:val="nb-NO"/>
+        </w:rPr>
+        <w:lastRenderedPageBreak/>
+        <w:t>Ytelse:</w:t>
+      </w:r>
+      <w:r>
+        <w:rPr>
+          <w:rFonts w:eastAsia="Times New Roman" w:cstheme="minorHAnsi"/>
+          <w:i/>
+          <w:sz w:val="22"/>
+          <w:szCs w:val="22"/>
+          <w:lang w:val="nb-NO"/>
+        </w:rPr>
+        <w:br/>
+      </w:r>
+      <w:r>
+        <w:rPr>
+          <w:rFonts w:eastAsia="Times New Roman" w:cstheme="minorHAnsi"/>
+          <w:i/>
+          <w:sz w:val="22"/>
+          <w:szCs w:val="22"/>
           <w:lang w:val="nb-NO"/>
         </w:rPr>
         <w:t xml:space="preserve">Antall kodelinjer (uten </w:t>
@@ -11879,6 +12605,26 @@
         <w:br/>
         <w:t>Kjøretid:</w:t>
       </w:r>
+      <w:r>
+        <w:rPr>
+          <w:rFonts w:eastAsia="Times New Roman" w:cstheme="minorHAnsi"/>
+          <w:i/>
+          <w:sz w:val="22"/>
+          <w:szCs w:val="22"/>
+          <w:lang w:val="nb-NO"/>
+        </w:rPr>
+        <w:t xml:space="preserve"> </w:t>
+      </w:r>
+      <w:r>
+        <w:rPr>
+          <w:rFonts w:eastAsia="Times New Roman" w:cstheme="minorHAnsi"/>
+          <w:i/>
+          <w:sz w:val="22"/>
+          <w:szCs w:val="22"/>
+          <w:lang w:val="nb-NO"/>
+        </w:rPr>
+        <w:t>8.244 s</w:t>
+      </w:r>
     </w:p>
     <w:p>
       <w:pPr>
@@ -12520,7 +13266,6 @@
           <w:szCs w:val="22"/>
           <w:lang w:val="nb-NO"/>
         </w:rPr>
-        <w:lastRenderedPageBreak/>
         <w:t>Reduceren</w:t>
       </w:r>
       <w:proofErr w:type="spellEnd"/>
@@ -12597,6 +13342,27 @@
           <w:i/>
           <w:sz w:val="22"/>
           <w:szCs w:val="22"/>
+          <w:u w:val="thick"/>
+          <w:lang w:val="nb-NO"/>
+        </w:rPr>
+        <w:t>Ytelse:</w:t>
+      </w:r>
+      <w:r>
+        <w:rPr>
+          <w:rFonts w:eastAsia="Times New Roman" w:cstheme="minorHAnsi"/>
+          <w:i/>
+          <w:sz w:val="22"/>
+          <w:szCs w:val="22"/>
+          <w:lang w:val="nb-NO"/>
+        </w:rPr>
+        <w:br/>
+      </w:r>
+      <w:r>
+        <w:rPr>
+          <w:rFonts w:eastAsia="Times New Roman" w:cstheme="minorHAnsi"/>
+          <w:i/>
+          <w:sz w:val="22"/>
+          <w:szCs w:val="22"/>
           <w:lang w:val="nb-NO"/>
         </w:rPr>
         <w:t xml:space="preserve">Antall kodelinjer i mapper og </w:t>
@@ -12654,6 +13420,28 @@
         <w:br/>
         <w:t>Kjøretid:</w:t>
       </w:r>
+      <w:r>
+        <w:rPr>
+          <w:rFonts w:eastAsia="Times New Roman" w:cstheme="minorHAnsi"/>
+          <w:i/>
+          <w:sz w:val="22"/>
+          <w:szCs w:val="22"/>
+          <w:lang w:val="nb-NO"/>
+        </w:rPr>
+        <w:t xml:space="preserve"> </w:t>
+      </w:r>
+      <w:r>
+        <w:rPr>
+          <w:rFonts w:eastAsia="Times New Roman" w:cstheme="minorHAnsi"/>
+          <w:i/>
+          <w:sz w:val="22"/>
+          <w:szCs w:val="22"/>
+          <w:lang w:val="nb-NO"/>
+        </w:rPr>
+        <w:t>10.832 s</w:t>
+      </w:r>
+      <w:bookmarkStart w:id="9" w:name="_GoBack"/>
+      <w:bookmarkEnd w:id="9"/>
     </w:p>
     <w:p>
       <w:pPr>
@@ -13154,6 +13942,16 @@
           <w:lang w:val="nb-NO"/>
         </w:rPr>
         <w:br/>
+      </w:r>
+      <w:r>
+        <w:rPr>
+          <w:rFonts w:eastAsia="Times New Roman" w:cstheme="minorHAnsi"/>
+          <w:i/>
+          <w:sz w:val="22"/>
+          <w:szCs w:val="22"/>
+          <w:lang w:val="nb-NO"/>
+        </w:rPr>
+        <w:lastRenderedPageBreak/>
         <w:t xml:space="preserve">Helt sist vil nå tabellen grupperes etter de ulike </w:t>
       </w:r>
       <w:proofErr w:type="spellStart"/>
@@ -13671,7 +14469,6 @@
           <w:highlight w:val="yellow"/>
           <w:lang w:val="en-US"/>
         </w:rPr>
-        <w:lastRenderedPageBreak/>
         <w:t xml:space="preserve"> You are not required to use the same extract of OSM data as you used when calculating the simpler metrics. The only requirement is that the questions you define and write the programs to answer </w:t>
       </w:r>
       <w:r>
@@ -13922,6 +14719,7 @@
           <w:szCs w:val="22"/>
           <w:lang w:val="en-US"/>
         </w:rPr>
+        <w:lastRenderedPageBreak/>
         <w:t>1.</w:t>
       </w:r>
     </w:p>
@@ -14180,9 +14978,143 @@
         </w:rPr>
       </w:pPr>
     </w:p>
+    <w:p>
+      <w:pPr>
+        <w:rPr>
+          <w:lang w:val="nb-NO"/>
+        </w:rPr>
+      </w:pPr>
+    </w:p>
+    <w:p>
+      <w:pPr>
+        <w:spacing w:line="360" w:lineRule="auto"/>
+        <w:ind w:right="-999"/>
+        <w:rPr>
+          <w:rStyle w:val="Hyperlink"/>
+          <w:lang w:val="nb-NO"/>
+        </w:rPr>
+      </w:pPr>
+      <w:r>
+        <w:rPr>
+          <w:highlight w:val="green"/>
+          <w:lang w:val="nb-NO"/>
+        </w:rPr>
+        <w:fldChar w:fldCharType="begin"/>
+      </w:r>
+      <w:r>
+        <w:rPr>
+          <w:highlight w:val="green"/>
+          <w:lang w:val="nb-NO"/>
+        </w:rPr>
+        <w:instrText xml:space="preserve"> HYPERLINK "</w:instrText>
+      </w:r>
+      <w:r>
+        <w:rPr>
+          <w:highlight w:val="green"/>
+          <w:lang w:val="nb-NO"/>
+        </w:rPr>
+        <w:instrText>https://www.youtube.com/watch?v=mafw2CVYnA&amp;fbclid=IwAR1mstik2Vsg2rHdIkMDerC5eMN-od1MwmbuHUh2h8JOCkLZryzUGn8K1_E</w:instrText>
+      </w:r>
+      <w:r>
+        <w:rPr>
+          <w:highlight w:val="green"/>
+          <w:lang w:val="nb-NO"/>
+        </w:rPr>
+        <w:instrText xml:space="preserve">" </w:instrText>
+      </w:r>
+      <w:r>
+        <w:rPr>
+          <w:highlight w:val="green"/>
+          <w:lang w:val="nb-NO"/>
+        </w:rPr>
+        <w:fldChar w:fldCharType="separate"/>
+      </w:r>
+      <w:r>
+        <w:rPr>
+          <w:rStyle w:val="Hyperlink"/>
+          <w:highlight w:val="green"/>
+          <w:lang w:val="nb-NO"/>
+        </w:rPr>
+        <w:t>https://www.youtube.com/watch?v=mafw2CVYnA&amp;fbclid=IwAR1mstik2Vsg2rHdIkMDerC5eMN-od1MwmbuHUh2h8JOCkLZryzUGn8K1_E</w:t>
+      </w:r>
+      <w:r>
+        <w:rPr>
+          <w:highlight w:val="green"/>
+          <w:lang w:val="nb-NO"/>
+        </w:rPr>
+        <w:fldChar w:fldCharType="end"/>
+      </w:r>
+    </w:p>
+    <w:p>
+      <w:pPr>
+        <w:spacing w:line="360" w:lineRule="auto"/>
+        <w:rPr>
+          <w:rStyle w:val="Hyperlink"/>
+          <w:lang w:val="nb-NO"/>
+        </w:rPr>
+      </w:pPr>
+    </w:p>
+    <w:p>
+      <w:pPr>
+        <w:rPr>
+          <w:lang w:val="nb-NO"/>
+        </w:rPr>
+      </w:pPr>
+      <w:hyperlink r:id="rId16" w:history="1">
+        <w:r>
+          <w:rPr>
+            <w:rStyle w:val="Hyperlink"/>
+            <w:highlight w:val="green"/>
+            <w:lang w:val="nb-NO"/>
+          </w:rPr>
+          <w:t>https://www.udemy.com/course/the-ultimate-hands-on-hadoop-tame-your-big-data/learn/lecture/5963098#content</w:t>
+        </w:r>
+      </w:hyperlink>
+    </w:p>
+    <w:p>
+      <w:pPr>
+        <w:rPr>
+          <w:lang w:val="nb-NO"/>
+        </w:rPr>
+      </w:pPr>
+    </w:p>
+    <w:p>
+      <w:pPr>
+        <w:spacing w:before="100" w:beforeAutospacing="1" w:after="100" w:afterAutospacing="1" w:line="360" w:lineRule="auto"/>
+        <w:rPr>
+          <w:rFonts w:eastAsia="Times New Roman" w:cstheme="minorHAnsi"/>
+          <w:lang w:val="nb-NO"/>
+        </w:rPr>
+      </w:pPr>
+      <w:hyperlink r:id="rId17" w:history="1">
+        <w:r>
+          <w:rPr>
+            <w:rStyle w:val="Hyperlink"/>
+            <w:rFonts w:eastAsia="Times New Roman" w:cstheme="minorHAnsi"/>
+            <w:highlight w:val="green"/>
+            <w:lang w:val="nb-NO"/>
+          </w:rPr>
+          <w:t>https://community.hitachivantara.com/s/article/hadoop-how-to-update-without-update</w:t>
+        </w:r>
+      </w:hyperlink>
+      <w:r>
+        <w:rPr>
+          <w:rFonts w:eastAsia="Times New Roman" w:cstheme="minorHAnsi"/>
+          <w:lang w:val="nb-NO"/>
+        </w:rPr>
+        <w:t xml:space="preserve">  </w:t>
+      </w:r>
+    </w:p>
+    <w:p>
+      <w:pPr>
+        <w:rPr>
+          <w:lang w:val="nb-NO"/>
+        </w:rPr>
+      </w:pPr>
+    </w:p>
     <w:sectPr>
-      <w:footerReference w:type="even" r:id="rId16"/>
-      <w:footerReference w:type="default" r:id="rId17"/>
+      <w:footerReference w:type="even" r:id="rId18"/>
+      <w:footerReference w:type="default" r:id="rId19"/>
       <w:pgSz w:w="11900" w:h="16840"/>
       <w:pgMar w:top="1417" w:right="1417" w:bottom="1417" w:left="1417" w:header="708" w:footer="708" w:gutter="0"/>
       <w:cols w:space="708"/>
@@ -16929,7 +17861,7 @@
 </file>
 
 <file path=customXml/itemProps1.xml><?xml version="1.0" encoding="utf-8"?>
-<ds:datastoreItem xmlns:ds="http://schemas.openxmlformats.org/officeDocument/2006/customXml" ds:itemID="{E7F41DBA-D3F2-434A-BFEA-C453424789A0}">
+<ds:datastoreItem xmlns:ds="http://schemas.openxmlformats.org/officeDocument/2006/customXml" ds:itemID="{D203A539-BFFD-404F-9863-0092B00F629B}">
   <ds:schemaRefs>
     <ds:schemaRef ds:uri="http://schemas.openxmlformats.org/officeDocument/2006/bibliography"/>
   </ds:schemaRefs>

</xml_diff>

<commit_message>
Måler kjøretider + lagt til i porteføllje - Spark
</commit_message>
<xml_diff>
--- a/Portfolio assignment.docx
+++ b/Portfolio assignment.docx
@@ -8575,7 +8575,69 @@
           <w:lang w:val="nb-NO"/>
         </w:rPr>
         <w:br/>
-        <w:t xml:space="preserve">Kjøretid: </w:t>
+        <w:t>Kjøretid</w:t>
+      </w:r>
+      <w:r>
+        <w:rPr>
+          <w:rFonts w:eastAsia="Times New Roman" w:cstheme="minorHAnsi"/>
+          <w:i/>
+          <w:sz w:val="22"/>
+          <w:szCs w:val="22"/>
+          <w:lang w:val="nb-NO"/>
+        </w:rPr>
+        <w:t xml:space="preserve"> </w:t>
+      </w:r>
+      <w:r>
+        <w:rPr>
+          <w:rFonts w:eastAsia="Times New Roman" w:cstheme="minorHAnsi"/>
+          <w:i/>
+          <w:sz w:val="22"/>
+          <w:szCs w:val="22"/>
+          <w:lang w:val="nb-NO"/>
+        </w:rPr>
+        <w:t xml:space="preserve">(uten </w:t>
+      </w:r>
+      <w:proofErr w:type="spellStart"/>
+      <w:r>
+        <w:rPr>
+          <w:rFonts w:eastAsia="Times New Roman" w:cstheme="minorHAnsi"/>
+          <w:i/>
+          <w:sz w:val="22"/>
+          <w:szCs w:val="22"/>
+          <w:lang w:val="nb-NO"/>
+        </w:rPr>
+        <w:t>initaliseringen</w:t>
+      </w:r>
+      <w:proofErr w:type="spellEnd"/>
+      <w:r>
+        <w:rPr>
+          <w:rFonts w:eastAsia="Times New Roman" w:cstheme="minorHAnsi"/>
+          <w:i/>
+          <w:sz w:val="22"/>
+          <w:szCs w:val="22"/>
+          <w:lang w:val="nb-NO"/>
+        </w:rPr>
+        <w:t xml:space="preserve">) </w:t>
+      </w:r>
+      <w:r>
+        <w:rPr>
+          <w:rFonts w:eastAsia="Times New Roman" w:cstheme="minorHAnsi"/>
+          <w:i/>
+          <w:sz w:val="22"/>
+          <w:szCs w:val="22"/>
+          <w:lang w:val="nb-NO"/>
+        </w:rPr>
+        <w:t xml:space="preserve">: </w:t>
+      </w:r>
+      <w:r>
+        <w:rPr>
+          <w:rFonts w:eastAsia="Times New Roman" w:cstheme="minorHAnsi"/>
+          <w:i/>
+          <w:sz w:val="22"/>
+          <w:szCs w:val="22"/>
+          <w:lang w:val="nb-NO"/>
+        </w:rPr>
+        <w:t>2.420 s</w:t>
       </w:r>
     </w:p>
     <w:p>
@@ -9526,7 +9588,69 @@
           <w:lang w:val="nb-NO"/>
         </w:rPr>
         <w:br/>
-        <w:t xml:space="preserve">Kjøretid: </w:t>
+        <w:t>Kjøretid</w:t>
+      </w:r>
+      <w:r>
+        <w:rPr>
+          <w:rFonts w:eastAsia="Times New Roman" w:cstheme="minorHAnsi"/>
+          <w:i/>
+          <w:sz w:val="22"/>
+          <w:szCs w:val="22"/>
+          <w:lang w:val="nb-NO"/>
+        </w:rPr>
+        <w:t xml:space="preserve"> </w:t>
+      </w:r>
+      <w:r>
+        <w:rPr>
+          <w:rFonts w:eastAsia="Times New Roman" w:cstheme="minorHAnsi"/>
+          <w:i/>
+          <w:sz w:val="22"/>
+          <w:szCs w:val="22"/>
+          <w:lang w:val="nb-NO"/>
+        </w:rPr>
+        <w:t xml:space="preserve">(uten </w:t>
+      </w:r>
+      <w:proofErr w:type="spellStart"/>
+      <w:r>
+        <w:rPr>
+          <w:rFonts w:eastAsia="Times New Roman" w:cstheme="minorHAnsi"/>
+          <w:i/>
+          <w:sz w:val="22"/>
+          <w:szCs w:val="22"/>
+          <w:lang w:val="nb-NO"/>
+        </w:rPr>
+        <w:t>initaliseringen</w:t>
+      </w:r>
+      <w:proofErr w:type="spellEnd"/>
+      <w:r>
+        <w:rPr>
+          <w:rFonts w:eastAsia="Times New Roman" w:cstheme="minorHAnsi"/>
+          <w:i/>
+          <w:sz w:val="22"/>
+          <w:szCs w:val="22"/>
+          <w:lang w:val="nb-NO"/>
+        </w:rPr>
+        <w:t xml:space="preserve">): </w:t>
+      </w:r>
+      <w:r>
+        <w:rPr>
+          <w:rFonts w:eastAsia="Times New Roman" w:cstheme="minorHAnsi"/>
+          <w:i/>
+          <w:sz w:val="22"/>
+          <w:szCs w:val="22"/>
+          <w:lang w:val="nb-NO"/>
+        </w:rPr>
+        <w:t xml:space="preserve"> </w:t>
+      </w:r>
+      <w:r>
+        <w:rPr>
+          <w:rFonts w:eastAsia="Times New Roman" w:cstheme="minorHAnsi"/>
+          <w:i/>
+          <w:sz w:val="22"/>
+          <w:szCs w:val="22"/>
+          <w:lang w:val="nb-NO"/>
+        </w:rPr>
+        <w:t>21.969 s</w:t>
       </w:r>
     </w:p>
     <w:p>
@@ -10360,7 +10484,7 @@
           <w:lang w:val="nb-NO"/>
         </w:rPr>
         <w:br/>
-        <w:t>Kjøretid:</w:t>
+        <w:t>Kjøretid</w:t>
       </w:r>
       <w:r>
         <w:rPr>
@@ -10371,6 +10495,48 @@
           <w:lang w:val="nb-NO"/>
         </w:rPr>
         <w:t xml:space="preserve"> </w:t>
+      </w:r>
+      <w:r>
+        <w:rPr>
+          <w:rFonts w:eastAsia="Times New Roman" w:cstheme="minorHAnsi"/>
+          <w:i/>
+          <w:sz w:val="22"/>
+          <w:szCs w:val="22"/>
+          <w:lang w:val="nb-NO"/>
+        </w:rPr>
+        <w:t xml:space="preserve">(uten </w:t>
+      </w:r>
+      <w:proofErr w:type="spellStart"/>
+      <w:r>
+        <w:rPr>
+          <w:rFonts w:eastAsia="Times New Roman" w:cstheme="minorHAnsi"/>
+          <w:i/>
+          <w:sz w:val="22"/>
+          <w:szCs w:val="22"/>
+          <w:lang w:val="nb-NO"/>
+        </w:rPr>
+        <w:t>initaliseringen</w:t>
+      </w:r>
+      <w:proofErr w:type="spellEnd"/>
+      <w:r>
+        <w:rPr>
+          <w:rFonts w:eastAsia="Times New Roman" w:cstheme="minorHAnsi"/>
+          <w:i/>
+          <w:sz w:val="22"/>
+          <w:szCs w:val="22"/>
+          <w:lang w:val="nb-NO"/>
+        </w:rPr>
+        <w:t xml:space="preserve">): </w:t>
+      </w:r>
+      <w:r>
+        <w:rPr>
+          <w:rFonts w:eastAsia="Times New Roman" w:cstheme="minorHAnsi"/>
+          <w:i/>
+          <w:sz w:val="22"/>
+          <w:szCs w:val="22"/>
+          <w:lang w:val="nb-NO"/>
+        </w:rPr>
+        <w:t>21.980 s</w:t>
       </w:r>
     </w:p>
     <w:p>
@@ -11610,7 +11776,69 @@
           <w:lang w:val="nb-NO"/>
         </w:rPr>
         <w:br/>
-        <w:t>Kjøretid:</w:t>
+        <w:t>Kjøretid</w:t>
+      </w:r>
+      <w:r>
+        <w:rPr>
+          <w:rFonts w:eastAsia="Times New Roman" w:cstheme="minorHAnsi"/>
+          <w:i/>
+          <w:sz w:val="22"/>
+          <w:szCs w:val="22"/>
+          <w:lang w:val="nb-NO"/>
+        </w:rPr>
+        <w:t xml:space="preserve"> </w:t>
+      </w:r>
+      <w:r>
+        <w:rPr>
+          <w:rFonts w:eastAsia="Times New Roman" w:cstheme="minorHAnsi"/>
+          <w:i/>
+          <w:sz w:val="22"/>
+          <w:szCs w:val="22"/>
+          <w:lang w:val="nb-NO"/>
+        </w:rPr>
+        <w:t xml:space="preserve">(uten </w:t>
+      </w:r>
+      <w:proofErr w:type="spellStart"/>
+      <w:r>
+        <w:rPr>
+          <w:rFonts w:eastAsia="Times New Roman" w:cstheme="minorHAnsi"/>
+          <w:i/>
+          <w:sz w:val="22"/>
+          <w:szCs w:val="22"/>
+          <w:lang w:val="nb-NO"/>
+        </w:rPr>
+        <w:t>initaliseringen</w:t>
+      </w:r>
+      <w:proofErr w:type="spellEnd"/>
+      <w:r>
+        <w:rPr>
+          <w:rFonts w:eastAsia="Times New Roman" w:cstheme="minorHAnsi"/>
+          <w:i/>
+          <w:sz w:val="22"/>
+          <w:szCs w:val="22"/>
+          <w:lang w:val="nb-NO"/>
+        </w:rPr>
+        <w:t>):</w:t>
+      </w:r>
+      <w:r>
+        <w:rPr>
+          <w:rFonts w:eastAsia="Times New Roman" w:cstheme="minorHAnsi"/>
+          <w:i/>
+          <w:sz w:val="22"/>
+          <w:szCs w:val="22"/>
+          <w:lang w:val="nb-NO"/>
+        </w:rPr>
+        <w:t xml:space="preserve"> </w:t>
+      </w:r>
+      <w:r>
+        <w:rPr>
+          <w:rFonts w:eastAsia="Times New Roman" w:cstheme="minorHAnsi"/>
+          <w:i/>
+          <w:sz w:val="22"/>
+          <w:szCs w:val="22"/>
+          <w:lang w:val="nb-NO"/>
+        </w:rPr>
+        <w:t>12.127 s</w:t>
       </w:r>
     </w:p>
     <w:p>
@@ -12603,7 +12831,7 @@
           <w:lang w:val="nb-NO"/>
         </w:rPr>
         <w:br/>
-        <w:t>Kjøretid:</w:t>
+        <w:t>Kjøretid</w:t>
       </w:r>
       <w:r>
         <w:rPr>
@@ -12623,22 +12851,60 @@
           <w:szCs w:val="22"/>
           <w:lang w:val="nb-NO"/>
         </w:rPr>
-        <w:t>8.244 s</w:t>
-      </w:r>
-    </w:p>
-    <w:p>
-      <w:pPr>
-        <w:spacing w:before="100" w:beforeAutospacing="1" w:after="100" w:afterAutospacing="1" w:line="360" w:lineRule="auto"/>
-        <w:ind w:right="-1140"/>
-        <w:rPr>
-          <w:rFonts w:eastAsia="Times New Roman" w:cstheme="minorHAnsi"/>
-          <w:i/>
-          <w:sz w:val="22"/>
-          <w:szCs w:val="22"/>
-          <w:highlight w:val="yellow"/>
-          <w:lang w:val="nb-NO"/>
-        </w:rPr>
-      </w:pPr>
+        <w:t xml:space="preserve">(uten </w:t>
+      </w:r>
+      <w:proofErr w:type="spellStart"/>
+      <w:r>
+        <w:rPr>
+          <w:rFonts w:eastAsia="Times New Roman" w:cstheme="minorHAnsi"/>
+          <w:i/>
+          <w:sz w:val="22"/>
+          <w:szCs w:val="22"/>
+          <w:lang w:val="nb-NO"/>
+        </w:rPr>
+        <w:t>initaliseringen</w:t>
+      </w:r>
+      <w:proofErr w:type="spellEnd"/>
+      <w:r>
+        <w:rPr>
+          <w:rFonts w:eastAsia="Times New Roman" w:cstheme="minorHAnsi"/>
+          <w:i/>
+          <w:sz w:val="22"/>
+          <w:szCs w:val="22"/>
+          <w:lang w:val="nb-NO"/>
+        </w:rPr>
+        <w:t>)</w:t>
+      </w:r>
+      <w:r>
+        <w:rPr>
+          <w:rFonts w:eastAsia="Times New Roman" w:cstheme="minorHAnsi"/>
+          <w:i/>
+          <w:sz w:val="22"/>
+          <w:szCs w:val="22"/>
+          <w:lang w:val="nb-NO"/>
+        </w:rPr>
+        <w:t>:</w:t>
+      </w:r>
+      <w:r>
+        <w:rPr>
+          <w:rFonts w:eastAsia="Times New Roman" w:cstheme="minorHAnsi"/>
+          <w:i/>
+          <w:sz w:val="22"/>
+          <w:szCs w:val="22"/>
+          <w:lang w:val="nb-NO"/>
+        </w:rPr>
+        <w:t xml:space="preserve"> </w:t>
+      </w:r>
+      <w:r>
+        <w:rPr>
+          <w:rFonts w:eastAsia="Times New Roman" w:cstheme="minorHAnsi"/>
+          <w:i/>
+          <w:sz w:val="22"/>
+          <w:szCs w:val="22"/>
+          <w:lang w:val="nb-NO"/>
+        </w:rPr>
+        <w:t>14.536 s</w:t>
+      </w:r>
     </w:p>
     <w:p>
       <w:pPr>
@@ -13440,858 +13706,927 @@
         </w:rPr>
         <w:t>10.832 s</w:t>
       </w:r>
+    </w:p>
+    <w:p>
+      <w:pPr>
+        <w:spacing w:before="100" w:beforeAutospacing="1" w:after="100" w:afterAutospacing="1" w:line="360" w:lineRule="auto"/>
+        <w:rPr>
+          <w:rFonts w:eastAsia="Times New Roman" w:cstheme="minorHAnsi"/>
+          <w:i/>
+          <w:sz w:val="22"/>
+          <w:szCs w:val="22"/>
+          <w:lang w:val="nb-NO"/>
+        </w:rPr>
+      </w:pPr>
+      <w:r>
+        <w:rPr>
+          <w:rFonts w:eastAsia="Times New Roman" w:cstheme="minorHAnsi"/>
+          <w:b/>
+          <w:i/>
+          <w:sz w:val="22"/>
+          <w:szCs w:val="22"/>
+          <w:lang w:val="nb-NO"/>
+        </w:rPr>
+        <w:t>Spark:</w:t>
+      </w:r>
+      <w:r>
+        <w:rPr>
+          <w:rFonts w:eastAsia="Times New Roman" w:cstheme="minorHAnsi"/>
+          <w:b/>
+          <w:i/>
+          <w:sz w:val="22"/>
+          <w:szCs w:val="22"/>
+          <w:lang w:val="nb-NO"/>
+        </w:rPr>
+        <w:br/>
+      </w:r>
+      <w:proofErr w:type="spellStart"/>
+      <w:r>
+        <w:rPr>
+          <w:rFonts w:eastAsia="Times New Roman" w:cstheme="minorHAnsi"/>
+          <w:i/>
+          <w:sz w:val="22"/>
+          <w:szCs w:val="22"/>
+          <w:lang w:val="nb-NO"/>
+        </w:rPr>
+        <w:t>RadTag</w:t>
+      </w:r>
+      <w:proofErr w:type="spellEnd"/>
+      <w:r>
+        <w:rPr>
+          <w:rFonts w:eastAsia="Times New Roman" w:cstheme="minorHAnsi"/>
+          <w:i/>
+          <w:sz w:val="22"/>
+          <w:szCs w:val="22"/>
+          <w:lang w:val="nb-NO"/>
+        </w:rPr>
+        <w:t xml:space="preserve"> settes til </w:t>
+      </w:r>
+      <w:proofErr w:type="spellStart"/>
+      <w:r>
+        <w:rPr>
+          <w:rFonts w:eastAsia="Times New Roman" w:cstheme="minorHAnsi"/>
+          <w:i/>
+          <w:sz w:val="22"/>
+          <w:szCs w:val="22"/>
+          <w:lang w:val="nb-NO"/>
+        </w:rPr>
+        <w:t>way</w:t>
+      </w:r>
+      <w:proofErr w:type="spellEnd"/>
+      <w:r>
+        <w:rPr>
+          <w:rFonts w:eastAsia="Times New Roman" w:cstheme="minorHAnsi"/>
+          <w:i/>
+          <w:sz w:val="22"/>
+          <w:szCs w:val="22"/>
+          <w:lang w:val="nb-NO"/>
+        </w:rPr>
+        <w:t xml:space="preserve">. Id-attributt, samt alle tag-tagger for hver </w:t>
+      </w:r>
+      <w:proofErr w:type="spellStart"/>
+      <w:r>
+        <w:rPr>
+          <w:rFonts w:eastAsia="Times New Roman" w:cstheme="minorHAnsi"/>
+          <w:i/>
+          <w:sz w:val="22"/>
+          <w:szCs w:val="22"/>
+          <w:lang w:val="nb-NO"/>
+        </w:rPr>
+        <w:t>way</w:t>
+      </w:r>
+      <w:proofErr w:type="spellEnd"/>
+      <w:r>
+        <w:rPr>
+          <w:rFonts w:eastAsia="Times New Roman" w:cstheme="minorHAnsi"/>
+          <w:i/>
+          <w:sz w:val="22"/>
+          <w:szCs w:val="22"/>
+          <w:lang w:val="nb-NO"/>
+        </w:rPr>
+        <w:t xml:space="preserve"> hentes ut.</w:t>
+      </w:r>
+      <w:r>
+        <w:rPr>
+          <w:rFonts w:eastAsia="Times New Roman" w:cstheme="minorHAnsi"/>
+          <w:i/>
+          <w:sz w:val="22"/>
+          <w:szCs w:val="22"/>
+          <w:lang w:val="nb-NO"/>
+        </w:rPr>
+        <w:t xml:space="preserve"> Tabellen filtreres så på alle </w:t>
+      </w:r>
+      <w:proofErr w:type="spellStart"/>
+      <w:r>
+        <w:rPr>
+          <w:rFonts w:eastAsia="Times New Roman" w:cstheme="minorHAnsi"/>
+          <w:i/>
+          <w:sz w:val="22"/>
+          <w:szCs w:val="22"/>
+          <w:lang w:val="nb-NO"/>
+        </w:rPr>
+        <w:t>wayene</w:t>
+      </w:r>
+      <w:proofErr w:type="spellEnd"/>
+      <w:r>
+        <w:rPr>
+          <w:rFonts w:eastAsia="Times New Roman" w:cstheme="minorHAnsi"/>
+          <w:i/>
+          <w:sz w:val="22"/>
+          <w:szCs w:val="22"/>
+          <w:lang w:val="nb-NO"/>
+        </w:rPr>
+        <w:t xml:space="preserve"> med </w:t>
+      </w:r>
+      <w:proofErr w:type="spellStart"/>
+      <w:r>
+        <w:rPr>
+          <w:rFonts w:eastAsia="Times New Roman" w:cstheme="minorHAnsi"/>
+          <w:i/>
+          <w:sz w:val="22"/>
+          <w:szCs w:val="22"/>
+          <w:lang w:val="nb-NO"/>
+        </w:rPr>
+        <w:t>highway</w:t>
+      </w:r>
+      <w:proofErr w:type="spellEnd"/>
+      <w:r>
+        <w:rPr>
+          <w:rFonts w:eastAsia="Times New Roman" w:cstheme="minorHAnsi"/>
+          <w:i/>
+          <w:sz w:val="22"/>
+          <w:szCs w:val="22"/>
+          <w:lang w:val="nb-NO"/>
+        </w:rPr>
+        <w:t xml:space="preserve"> av riktig type (</w:t>
+      </w:r>
+      <w:proofErr w:type="spellStart"/>
+      <w:r>
+        <w:rPr>
+          <w:rFonts w:eastAsia="Times New Roman" w:cstheme="minorHAnsi"/>
+          <w:i/>
+          <w:sz w:val="22"/>
+          <w:szCs w:val="22"/>
+          <w:lang w:val="nb-NO"/>
+        </w:rPr>
+        <w:t>path</w:t>
+      </w:r>
+      <w:proofErr w:type="spellEnd"/>
+      <w:r>
+        <w:rPr>
+          <w:rFonts w:eastAsia="Times New Roman" w:cstheme="minorHAnsi"/>
+          <w:i/>
+          <w:sz w:val="22"/>
+          <w:szCs w:val="22"/>
+          <w:lang w:val="nb-NO"/>
+        </w:rPr>
+        <w:t xml:space="preserve">, service, </w:t>
+      </w:r>
+      <w:proofErr w:type="spellStart"/>
+      <w:r>
+        <w:rPr>
+          <w:rFonts w:eastAsia="Times New Roman" w:cstheme="minorHAnsi"/>
+          <w:i/>
+          <w:sz w:val="22"/>
+          <w:szCs w:val="22"/>
+          <w:lang w:val="nb-NO"/>
+        </w:rPr>
+        <w:t>road</w:t>
+      </w:r>
+      <w:proofErr w:type="spellEnd"/>
+      <w:r>
+        <w:rPr>
+          <w:rFonts w:eastAsia="Times New Roman" w:cstheme="minorHAnsi"/>
+          <w:i/>
+          <w:sz w:val="22"/>
+          <w:szCs w:val="22"/>
+          <w:lang w:val="nb-NO"/>
+        </w:rPr>
+        <w:t xml:space="preserve"> eller </w:t>
+      </w:r>
+      <w:proofErr w:type="spellStart"/>
+      <w:r>
+        <w:rPr>
+          <w:rFonts w:eastAsia="Times New Roman" w:cstheme="minorHAnsi"/>
+          <w:i/>
+          <w:sz w:val="22"/>
+          <w:szCs w:val="22"/>
+          <w:lang w:val="nb-NO"/>
+        </w:rPr>
+        <w:t>unclassified</w:t>
+      </w:r>
+      <w:proofErr w:type="spellEnd"/>
+      <w:r>
+        <w:rPr>
+          <w:rFonts w:eastAsia="Times New Roman" w:cstheme="minorHAnsi"/>
+          <w:i/>
+          <w:sz w:val="22"/>
+          <w:szCs w:val="22"/>
+          <w:lang w:val="nb-NO"/>
+        </w:rPr>
+        <w:t xml:space="preserve">). </w:t>
+      </w:r>
+      <w:r>
+        <w:rPr>
+          <w:rFonts w:eastAsia="Times New Roman" w:cstheme="minorHAnsi"/>
+          <w:i/>
+          <w:sz w:val="22"/>
+          <w:szCs w:val="22"/>
+          <w:lang w:val="nb-NO"/>
+        </w:rPr>
+        <w:t>I neste steg hentes id-attributt og tag-tagger ut igjen til en ny tabell</w:t>
+      </w:r>
+      <w:r>
+        <w:rPr>
+          <w:rFonts w:eastAsia="Times New Roman" w:cstheme="minorHAnsi"/>
+          <w:i/>
+          <w:sz w:val="22"/>
+          <w:szCs w:val="22"/>
+          <w:lang w:val="nb-NO"/>
+        </w:rPr>
+        <w:t xml:space="preserve"> som deretter filtreres på de </w:t>
+      </w:r>
+      <w:proofErr w:type="spellStart"/>
+      <w:r>
+        <w:rPr>
+          <w:rFonts w:eastAsia="Times New Roman" w:cstheme="minorHAnsi"/>
+          <w:i/>
+          <w:sz w:val="22"/>
+          <w:szCs w:val="22"/>
+          <w:lang w:val="nb-NO"/>
+        </w:rPr>
+        <w:t>wayene</w:t>
+      </w:r>
+      <w:proofErr w:type="spellEnd"/>
+      <w:r>
+        <w:rPr>
+          <w:rFonts w:eastAsia="Times New Roman" w:cstheme="minorHAnsi"/>
+          <w:i/>
+          <w:sz w:val="22"/>
+          <w:szCs w:val="22"/>
+          <w:lang w:val="nb-NO"/>
+        </w:rPr>
+        <w:t xml:space="preserve"> som har </w:t>
+      </w:r>
+      <w:proofErr w:type="gramStart"/>
+      <w:r>
+        <w:rPr>
+          <w:rFonts w:eastAsia="Times New Roman" w:cstheme="minorHAnsi"/>
+          <w:i/>
+          <w:sz w:val="22"/>
+          <w:szCs w:val="22"/>
+          <w:lang w:val="nb-NO"/>
+        </w:rPr>
+        <w:t>en nøkkelattributt</w:t>
+      </w:r>
+      <w:proofErr w:type="gramEnd"/>
+      <w:r>
+        <w:rPr>
+          <w:rFonts w:eastAsia="Times New Roman" w:cstheme="minorHAnsi"/>
+          <w:i/>
+          <w:sz w:val="22"/>
+          <w:szCs w:val="22"/>
+          <w:lang w:val="nb-NO"/>
+        </w:rPr>
+        <w:t xml:space="preserve"> «</w:t>
+      </w:r>
+      <w:proofErr w:type="spellStart"/>
+      <w:r>
+        <w:rPr>
+          <w:rFonts w:eastAsia="Times New Roman" w:cstheme="minorHAnsi"/>
+          <w:i/>
+          <w:sz w:val="22"/>
+          <w:szCs w:val="22"/>
+          <w:lang w:val="nb-NO"/>
+        </w:rPr>
+        <w:t>barrier</w:t>
+      </w:r>
+      <w:proofErr w:type="spellEnd"/>
+      <w:r>
+        <w:rPr>
+          <w:rFonts w:eastAsia="Times New Roman" w:cstheme="minorHAnsi"/>
+          <w:i/>
+          <w:sz w:val="22"/>
+          <w:szCs w:val="22"/>
+          <w:lang w:val="nb-NO"/>
+        </w:rPr>
+        <w:t>» med verdi «</w:t>
+      </w:r>
+      <w:proofErr w:type="spellStart"/>
+      <w:r>
+        <w:rPr>
+          <w:rFonts w:eastAsia="Times New Roman" w:cstheme="minorHAnsi"/>
+          <w:i/>
+          <w:sz w:val="22"/>
+          <w:szCs w:val="22"/>
+          <w:lang w:val="nb-NO"/>
+        </w:rPr>
+        <w:t>lift_gate</w:t>
+      </w:r>
+      <w:proofErr w:type="spellEnd"/>
+      <w:r>
+        <w:rPr>
+          <w:rFonts w:eastAsia="Times New Roman" w:cstheme="minorHAnsi"/>
+          <w:i/>
+          <w:sz w:val="22"/>
+          <w:szCs w:val="22"/>
+          <w:lang w:val="nb-NO"/>
+        </w:rPr>
+        <w:t>»</w:t>
+      </w:r>
+      <w:r>
+        <w:rPr>
+          <w:rFonts w:eastAsia="Times New Roman" w:cstheme="minorHAnsi"/>
+          <w:i/>
+          <w:sz w:val="22"/>
+          <w:szCs w:val="22"/>
+          <w:lang w:val="nb-NO"/>
+        </w:rPr>
+        <w:t xml:space="preserve">. </w:t>
+      </w:r>
+      <w:r>
+        <w:rPr>
+          <w:rFonts w:eastAsia="Times New Roman" w:cstheme="minorHAnsi"/>
+          <w:i/>
+          <w:sz w:val="22"/>
+          <w:szCs w:val="22"/>
+          <w:lang w:val="nb-NO"/>
+        </w:rPr>
+        <w:br/>
+        <w:t>Deretter vil de to tabellene man nå har kobles sammen (</w:t>
+      </w:r>
+      <w:proofErr w:type="spellStart"/>
+      <w:r>
+        <w:rPr>
+          <w:rFonts w:eastAsia="Times New Roman" w:cstheme="minorHAnsi"/>
+          <w:i/>
+          <w:sz w:val="22"/>
+          <w:szCs w:val="22"/>
+          <w:lang w:val="nb-NO"/>
+        </w:rPr>
+        <w:t>joines</w:t>
+      </w:r>
+      <w:proofErr w:type="spellEnd"/>
+      <w:r>
+        <w:rPr>
+          <w:rFonts w:eastAsia="Times New Roman" w:cstheme="minorHAnsi"/>
+          <w:i/>
+          <w:sz w:val="22"/>
+          <w:szCs w:val="22"/>
+          <w:lang w:val="nb-NO"/>
+        </w:rPr>
+        <w:t xml:space="preserve">). </w:t>
+      </w:r>
+      <w:r>
+        <w:rPr>
+          <w:rFonts w:eastAsia="Times New Roman" w:cstheme="minorHAnsi"/>
+          <w:i/>
+          <w:sz w:val="22"/>
+          <w:szCs w:val="22"/>
+          <w:lang w:val="nb-NO"/>
+        </w:rPr>
+        <w:t xml:space="preserve">Tabellene kobles på id-ene, slik at man nå ender opp med en tabell som </w:t>
+      </w:r>
+      <w:proofErr w:type="spellStart"/>
+      <w:r>
+        <w:rPr>
+          <w:rFonts w:eastAsia="Times New Roman" w:cstheme="minorHAnsi"/>
+          <w:i/>
+          <w:sz w:val="22"/>
+          <w:szCs w:val="22"/>
+          <w:lang w:val="nb-NO"/>
+        </w:rPr>
+        <w:t>inndeholder</w:t>
+      </w:r>
+      <w:proofErr w:type="spellEnd"/>
+      <w:r>
+        <w:rPr>
+          <w:rFonts w:eastAsia="Times New Roman" w:cstheme="minorHAnsi"/>
+          <w:i/>
+          <w:sz w:val="22"/>
+          <w:szCs w:val="22"/>
+          <w:lang w:val="nb-NO"/>
+        </w:rPr>
+        <w:t xml:space="preserve"> id til </w:t>
+      </w:r>
+      <w:proofErr w:type="spellStart"/>
+      <w:r>
+        <w:rPr>
+          <w:rFonts w:eastAsia="Times New Roman" w:cstheme="minorHAnsi"/>
+          <w:i/>
+          <w:sz w:val="22"/>
+          <w:szCs w:val="22"/>
+          <w:lang w:val="nb-NO"/>
+        </w:rPr>
+        <w:t>wayen</w:t>
+      </w:r>
+      <w:proofErr w:type="spellEnd"/>
+      <w:r>
+        <w:rPr>
+          <w:rFonts w:eastAsia="Times New Roman" w:cstheme="minorHAnsi"/>
+          <w:i/>
+          <w:sz w:val="22"/>
+          <w:szCs w:val="22"/>
+          <w:lang w:val="nb-NO"/>
+        </w:rPr>
+        <w:t xml:space="preserve">, tag som er </w:t>
+      </w:r>
+      <w:proofErr w:type="spellStart"/>
+      <w:r>
+        <w:rPr>
+          <w:rFonts w:eastAsia="Times New Roman" w:cstheme="minorHAnsi"/>
+          <w:i/>
+          <w:sz w:val="22"/>
+          <w:szCs w:val="22"/>
+          <w:lang w:val="nb-NO"/>
+        </w:rPr>
+        <w:t>highway</w:t>
+      </w:r>
+      <w:proofErr w:type="spellEnd"/>
+      <w:r>
+        <w:rPr>
+          <w:rFonts w:eastAsia="Times New Roman" w:cstheme="minorHAnsi"/>
+          <w:i/>
+          <w:sz w:val="22"/>
+          <w:szCs w:val="22"/>
+          <w:lang w:val="nb-NO"/>
+        </w:rPr>
+        <w:t xml:space="preserve"> av riktig type og tag med </w:t>
+      </w:r>
+      <w:proofErr w:type="spellStart"/>
+      <w:r>
+        <w:rPr>
+          <w:rFonts w:eastAsia="Times New Roman" w:cstheme="minorHAnsi"/>
+          <w:i/>
+          <w:sz w:val="22"/>
+          <w:szCs w:val="22"/>
+          <w:lang w:val="nb-NO"/>
+        </w:rPr>
+        <w:t>barrier</w:t>
+      </w:r>
+      <w:proofErr w:type="spellEnd"/>
+      <w:r>
+        <w:rPr>
+          <w:rFonts w:eastAsia="Times New Roman" w:cstheme="minorHAnsi"/>
+          <w:i/>
+          <w:sz w:val="22"/>
+          <w:szCs w:val="22"/>
+          <w:lang w:val="nb-NO"/>
+        </w:rPr>
+        <w:t xml:space="preserve"> som er </w:t>
+      </w:r>
+      <w:proofErr w:type="spellStart"/>
+      <w:r>
+        <w:rPr>
+          <w:rFonts w:eastAsia="Times New Roman" w:cstheme="minorHAnsi"/>
+          <w:i/>
+          <w:sz w:val="22"/>
+          <w:szCs w:val="22"/>
+          <w:lang w:val="nb-NO"/>
+        </w:rPr>
+        <w:t>lift_gate</w:t>
+      </w:r>
+      <w:proofErr w:type="spellEnd"/>
+      <w:r>
+        <w:rPr>
+          <w:rFonts w:eastAsia="Times New Roman" w:cstheme="minorHAnsi"/>
+          <w:i/>
+          <w:sz w:val="22"/>
+          <w:szCs w:val="22"/>
+          <w:lang w:val="nb-NO"/>
+        </w:rPr>
+        <w:t xml:space="preserve">. </w:t>
+      </w:r>
+      <w:r>
+        <w:rPr>
+          <w:rFonts w:eastAsia="Times New Roman" w:cstheme="minorHAnsi"/>
+          <w:i/>
+          <w:sz w:val="22"/>
+          <w:szCs w:val="22"/>
+          <w:lang w:val="nb-NO"/>
+        </w:rPr>
+        <w:br/>
+        <w:t xml:space="preserve">Helt sist vil nå tabellen grupperes etter de ulike </w:t>
+      </w:r>
+      <w:proofErr w:type="spellStart"/>
+      <w:r>
+        <w:rPr>
+          <w:rFonts w:eastAsia="Times New Roman" w:cstheme="minorHAnsi"/>
+          <w:i/>
+          <w:sz w:val="22"/>
+          <w:szCs w:val="22"/>
+          <w:lang w:val="nb-NO"/>
+        </w:rPr>
+        <w:t>higway</w:t>
+      </w:r>
+      <w:proofErr w:type="spellEnd"/>
+      <w:r>
+        <w:rPr>
+          <w:rFonts w:eastAsia="Times New Roman" w:cstheme="minorHAnsi"/>
+          <w:i/>
+          <w:sz w:val="22"/>
+          <w:szCs w:val="22"/>
+          <w:lang w:val="nb-NO"/>
+        </w:rPr>
+        <w:t xml:space="preserve">-typene og telles opp. </w:t>
+      </w:r>
+      <w:r>
+        <w:rPr>
+          <w:rFonts w:eastAsia="Times New Roman" w:cstheme="minorHAnsi"/>
+          <w:i/>
+          <w:sz w:val="22"/>
+          <w:szCs w:val="22"/>
+          <w:lang w:val="nb-NO"/>
+        </w:rPr>
+        <w:br/>
+        <w:t xml:space="preserve">Når tabellen vises vil vi nå se hvor mange av de ulike </w:t>
+      </w:r>
+      <w:proofErr w:type="spellStart"/>
+      <w:r>
+        <w:rPr>
+          <w:rFonts w:eastAsia="Times New Roman" w:cstheme="minorHAnsi"/>
+          <w:i/>
+          <w:sz w:val="22"/>
+          <w:szCs w:val="22"/>
+          <w:lang w:val="nb-NO"/>
+        </w:rPr>
+        <w:t>hi</w:t>
+      </w:r>
+      <w:r>
+        <w:rPr>
+          <w:rFonts w:eastAsia="Times New Roman" w:cstheme="minorHAnsi"/>
+          <w:i/>
+          <w:sz w:val="22"/>
+          <w:szCs w:val="22"/>
+          <w:lang w:val="nb-NO"/>
+        </w:rPr>
+        <w:t>g</w:t>
+      </w:r>
+      <w:r>
+        <w:rPr>
+          <w:rFonts w:eastAsia="Times New Roman" w:cstheme="minorHAnsi"/>
+          <w:i/>
+          <w:sz w:val="22"/>
+          <w:szCs w:val="22"/>
+          <w:lang w:val="nb-NO"/>
+        </w:rPr>
+        <w:t>hwayene</w:t>
+      </w:r>
+      <w:proofErr w:type="spellEnd"/>
+      <w:r>
+        <w:rPr>
+          <w:rFonts w:eastAsia="Times New Roman" w:cstheme="minorHAnsi"/>
+          <w:i/>
+          <w:sz w:val="22"/>
+          <w:szCs w:val="22"/>
+          <w:lang w:val="nb-NO"/>
+        </w:rPr>
+        <w:t xml:space="preserve"> som inneholder </w:t>
+      </w:r>
+      <w:proofErr w:type="spellStart"/>
+      <w:r>
+        <w:rPr>
+          <w:rFonts w:eastAsia="Times New Roman" w:cstheme="minorHAnsi"/>
+          <w:i/>
+          <w:sz w:val="22"/>
+          <w:szCs w:val="22"/>
+          <w:lang w:val="nb-NO"/>
+        </w:rPr>
+        <w:t>barrier</w:t>
+      </w:r>
+      <w:proofErr w:type="spellEnd"/>
+      <w:r>
+        <w:rPr>
+          <w:rFonts w:eastAsia="Times New Roman" w:cstheme="minorHAnsi"/>
+          <w:i/>
+          <w:sz w:val="22"/>
+          <w:szCs w:val="22"/>
+          <w:lang w:val="nb-NO"/>
+        </w:rPr>
+        <w:t xml:space="preserve">=liftgate. </w:t>
+      </w:r>
+    </w:p>
+    <w:p>
+      <w:pPr>
+        <w:spacing w:before="100" w:beforeAutospacing="1" w:after="100" w:afterAutospacing="1" w:line="360" w:lineRule="auto"/>
+        <w:ind w:right="-1417"/>
+        <w:rPr>
+          <w:rFonts w:eastAsia="Times New Roman" w:cstheme="minorHAnsi"/>
+          <w:i/>
+          <w:sz w:val="22"/>
+          <w:szCs w:val="22"/>
+          <w:lang w:val="nb-NO"/>
+        </w:rPr>
+      </w:pPr>
+      <w:proofErr w:type="spellStart"/>
+      <w:r>
+        <w:rPr>
+          <w:rFonts w:eastAsia="Times New Roman" w:cstheme="minorHAnsi"/>
+          <w:i/>
+          <w:sz w:val="22"/>
+          <w:szCs w:val="22"/>
+          <w:lang w:val="nb-NO"/>
+        </w:rPr>
+        <w:lastRenderedPageBreak/>
+        <w:t>A</w:t>
+      </w:r>
+      <w:proofErr w:type="spellEnd"/>
+      <w:r>
+        <w:rPr>
+          <w:rFonts w:eastAsia="Times New Roman" w:cstheme="minorHAnsi"/>
+          <w:i/>
+          <w:sz w:val="22"/>
+          <w:szCs w:val="22"/>
+          <w:lang w:val="nb-NO"/>
+        </w:rPr>
+        <w:t xml:space="preserve">ntall kodelinjer (uten </w:t>
+      </w:r>
+      <w:proofErr w:type="spellStart"/>
+      <w:r>
+        <w:rPr>
+          <w:rFonts w:eastAsia="Times New Roman" w:cstheme="minorHAnsi"/>
+          <w:i/>
+          <w:sz w:val="22"/>
+          <w:szCs w:val="22"/>
+          <w:lang w:val="nb-NO"/>
+        </w:rPr>
+        <w:t>initaliseringen</w:t>
+      </w:r>
+      <w:proofErr w:type="spellEnd"/>
+      <w:r>
+        <w:rPr>
+          <w:rFonts w:eastAsia="Times New Roman" w:cstheme="minorHAnsi"/>
+          <w:i/>
+          <w:sz w:val="22"/>
+          <w:szCs w:val="22"/>
+          <w:lang w:val="nb-NO"/>
+        </w:rPr>
+        <w:t xml:space="preserve">): ca. </w:t>
+      </w:r>
+      <w:r>
+        <w:rPr>
+          <w:rFonts w:eastAsia="Times New Roman" w:cstheme="minorHAnsi"/>
+          <w:i/>
+          <w:sz w:val="22"/>
+          <w:szCs w:val="22"/>
+          <w:lang w:val="nb-NO"/>
+        </w:rPr>
+        <w:t>9</w:t>
+      </w:r>
+      <w:r>
+        <w:rPr>
+          <w:rFonts w:eastAsia="Times New Roman" w:cstheme="minorHAnsi"/>
+          <w:i/>
+          <w:sz w:val="22"/>
+          <w:szCs w:val="22"/>
+          <w:lang w:val="nb-NO"/>
+        </w:rPr>
+        <w:br/>
+        <w:t>Kjøretid</w:t>
+      </w:r>
+      <w:r>
+        <w:rPr>
+          <w:rFonts w:eastAsia="Times New Roman" w:cstheme="minorHAnsi"/>
+          <w:i/>
+          <w:sz w:val="22"/>
+          <w:szCs w:val="22"/>
+          <w:lang w:val="nb-NO"/>
+        </w:rPr>
+        <w:t xml:space="preserve"> </w:t>
+      </w:r>
+      <w:r>
+        <w:rPr>
+          <w:rFonts w:eastAsia="Times New Roman" w:cstheme="minorHAnsi"/>
+          <w:i/>
+          <w:sz w:val="22"/>
+          <w:szCs w:val="22"/>
+          <w:lang w:val="nb-NO"/>
+        </w:rPr>
+        <w:t xml:space="preserve">(uten </w:t>
+      </w:r>
+      <w:proofErr w:type="spellStart"/>
+      <w:r>
+        <w:rPr>
+          <w:rFonts w:eastAsia="Times New Roman" w:cstheme="minorHAnsi"/>
+          <w:i/>
+          <w:sz w:val="22"/>
+          <w:szCs w:val="22"/>
+          <w:lang w:val="nb-NO"/>
+        </w:rPr>
+        <w:t>initaliseringen</w:t>
+      </w:r>
+      <w:proofErr w:type="spellEnd"/>
+      <w:r>
+        <w:rPr>
+          <w:rFonts w:eastAsia="Times New Roman" w:cstheme="minorHAnsi"/>
+          <w:i/>
+          <w:sz w:val="22"/>
+          <w:szCs w:val="22"/>
+          <w:lang w:val="nb-NO"/>
+        </w:rPr>
+        <w:t>):</w:t>
+      </w:r>
+      <w:r>
+        <w:rPr>
+          <w:rFonts w:eastAsia="Times New Roman" w:cstheme="minorHAnsi"/>
+          <w:i/>
+          <w:sz w:val="22"/>
+          <w:szCs w:val="22"/>
+          <w:lang w:val="nb-NO"/>
+        </w:rPr>
+        <w:t xml:space="preserve"> </w:t>
+      </w:r>
+      <w:r>
+        <w:rPr>
+          <w:rFonts w:eastAsia="Times New Roman" w:cstheme="minorHAnsi"/>
+          <w:i/>
+          <w:sz w:val="22"/>
+          <w:szCs w:val="22"/>
+          <w:lang w:val="nb-NO"/>
+        </w:rPr>
+        <w:t>19.711 s</w:t>
+      </w:r>
+    </w:p>
+    <w:p>
+      <w:pPr>
+        <w:pStyle w:val="Heading4"/>
+        <w:spacing w:line="360" w:lineRule="auto"/>
+        <w:rPr>
+          <w:rFonts w:eastAsia="Times New Roman"/>
+          <w:szCs w:val="22"/>
+          <w:highlight w:val="red"/>
+          <w:lang w:val="en-US"/>
+        </w:rPr>
+      </w:pPr>
+      <w:proofErr w:type="spellStart"/>
+      <w:r>
+        <w:rPr>
+          <w:rFonts w:eastAsia="Times New Roman"/>
+          <w:szCs w:val="22"/>
+          <w:highlight w:val="red"/>
+          <w:lang w:val="en-US"/>
+        </w:rPr>
+        <w:t>Oppgaver</w:t>
+      </w:r>
+      <w:proofErr w:type="spellEnd"/>
+      <w:r>
+        <w:rPr>
+          <w:rFonts w:eastAsia="Times New Roman"/>
+          <w:szCs w:val="22"/>
+          <w:highlight w:val="red"/>
+          <w:lang w:val="en-US"/>
+        </w:rPr>
+        <w:t xml:space="preserve"> </w:t>
+      </w:r>
+      <w:proofErr w:type="spellStart"/>
+      <w:r>
+        <w:rPr>
+          <w:rFonts w:eastAsia="Times New Roman"/>
+          <w:szCs w:val="22"/>
+          <w:highlight w:val="red"/>
+          <w:lang w:val="en-US"/>
+        </w:rPr>
+        <w:t>som</w:t>
+      </w:r>
+      <w:proofErr w:type="spellEnd"/>
+      <w:r>
+        <w:rPr>
+          <w:rFonts w:eastAsia="Times New Roman"/>
+          <w:szCs w:val="22"/>
+          <w:highlight w:val="red"/>
+          <w:lang w:val="en-US"/>
+        </w:rPr>
+        <w:t xml:space="preserve"> </w:t>
+      </w:r>
+      <w:proofErr w:type="spellStart"/>
+      <w:r>
+        <w:rPr>
+          <w:rFonts w:eastAsia="Times New Roman"/>
+          <w:szCs w:val="22"/>
+          <w:highlight w:val="red"/>
+          <w:lang w:val="en-US"/>
+        </w:rPr>
+        <w:t>gjenstår</w:t>
+      </w:r>
+      <w:proofErr w:type="spellEnd"/>
+    </w:p>
+    <w:p>
+      <w:pPr>
+        <w:spacing w:before="100" w:beforeAutospacing="1" w:after="100" w:afterAutospacing="1" w:line="360" w:lineRule="auto"/>
+        <w:rPr>
+          <w:rFonts w:eastAsia="Times New Roman" w:cstheme="minorHAnsi"/>
+          <w:i/>
+          <w:sz w:val="22"/>
+          <w:szCs w:val="22"/>
+          <w:lang w:val="en-US"/>
+        </w:rPr>
+      </w:pPr>
+      <w:r>
+        <w:rPr>
+          <w:rFonts w:eastAsia="Times New Roman" w:cstheme="minorHAnsi"/>
+          <w:i/>
+          <w:sz w:val="22"/>
+          <w:szCs w:val="22"/>
+          <w:lang w:val="en-US"/>
+        </w:rPr>
+        <w:t>7.</w:t>
+      </w:r>
+      <w:r>
+        <w:rPr>
+          <w:rFonts w:eastAsia="Times New Roman" w:cstheme="minorHAnsi"/>
+          <w:i/>
+          <w:sz w:val="22"/>
+          <w:szCs w:val="22"/>
+          <w:lang w:val="en-US"/>
+        </w:rPr>
+        <w:t xml:space="preserve">Which 15 highways contains </w:t>
+      </w:r>
+      <w:proofErr w:type="gramStart"/>
+      <w:r>
+        <w:rPr>
+          <w:rFonts w:eastAsia="Times New Roman" w:cstheme="minorHAnsi"/>
+          <w:i/>
+          <w:sz w:val="22"/>
+          <w:szCs w:val="22"/>
+          <w:lang w:val="en-US"/>
+        </w:rPr>
+        <w:t>the most</w:t>
+      </w:r>
+      <w:proofErr w:type="gramEnd"/>
+      <w:r>
+        <w:rPr>
+          <w:rFonts w:eastAsia="Times New Roman" w:cstheme="minorHAnsi"/>
+          <w:i/>
+          <w:sz w:val="22"/>
+          <w:szCs w:val="22"/>
+          <w:lang w:val="en-US"/>
+        </w:rPr>
+        <w:t xml:space="preserve"> number of traffic calming=hump? </w:t>
+      </w:r>
+      <w:r>
+        <w:rPr>
+          <w:rFonts w:eastAsia="Times New Roman" w:cstheme="minorHAnsi"/>
+          <w:i/>
+          <w:sz w:val="22"/>
+          <w:szCs w:val="22"/>
+          <w:lang w:val="en-US"/>
+        </w:rPr>
+        <w:br/>
+      </w:r>
       <w:bookmarkStart w:id="9" w:name="_GoBack"/>
       <w:bookmarkEnd w:id="9"/>
-    </w:p>
-    <w:p>
-      <w:pPr>
-        <w:spacing w:before="100" w:beforeAutospacing="1" w:after="100" w:afterAutospacing="1" w:line="360" w:lineRule="auto"/>
-        <w:rPr>
-          <w:rFonts w:eastAsia="Times New Roman" w:cstheme="minorHAnsi"/>
-          <w:i/>
-          <w:sz w:val="22"/>
-          <w:szCs w:val="22"/>
-          <w:lang w:val="nb-NO"/>
-        </w:rPr>
-      </w:pPr>
-      <w:r>
-        <w:rPr>
-          <w:rFonts w:eastAsia="Times New Roman" w:cstheme="minorHAnsi"/>
-          <w:b/>
-          <w:i/>
-          <w:sz w:val="22"/>
-          <w:szCs w:val="22"/>
-          <w:lang w:val="nb-NO"/>
-        </w:rPr>
-        <w:t>Spark:</w:t>
-      </w:r>
-      <w:r>
-        <w:rPr>
-          <w:rFonts w:eastAsia="Times New Roman" w:cstheme="minorHAnsi"/>
-          <w:b/>
-          <w:i/>
-          <w:sz w:val="22"/>
-          <w:szCs w:val="22"/>
-          <w:lang w:val="nb-NO"/>
+      <w:r>
+        <w:rPr>
+          <w:rFonts w:eastAsia="Times New Roman" w:cstheme="minorHAnsi"/>
+          <w:i/>
+          <w:sz w:val="22"/>
+          <w:szCs w:val="22"/>
+          <w:lang w:val="en-US"/>
+        </w:rPr>
+        <w:t>8.</w:t>
+      </w:r>
+      <w:r>
+        <w:rPr>
+          <w:rFonts w:eastAsia="Times New Roman" w:cstheme="minorHAnsi"/>
+          <w:i/>
+          <w:sz w:val="22"/>
+          <w:szCs w:val="22"/>
+          <w:lang w:val="en-US"/>
+        </w:rPr>
+        <w:t xml:space="preserve">Which building has the largest latitudinal extent? </w:t>
+      </w:r>
+      <w:proofErr w:type="gramStart"/>
+      <w:r>
+        <w:rPr>
+          <w:rFonts w:eastAsia="Times New Roman" w:cstheme="minorHAnsi"/>
+          <w:i/>
+          <w:sz w:val="22"/>
+          <w:szCs w:val="22"/>
+          <w:lang w:val="en-US"/>
+        </w:rPr>
+        <w:t>( biggest</w:t>
+      </w:r>
+      <w:proofErr w:type="gramEnd"/>
+      <w:r>
+        <w:rPr>
+          <w:rFonts w:eastAsia="Times New Roman" w:cstheme="minorHAnsi"/>
+          <w:i/>
+          <w:sz w:val="22"/>
+          <w:szCs w:val="22"/>
+          <w:lang w:val="en-US"/>
+        </w:rPr>
+        <w:t xml:space="preserve"> difference between the northernmost and southernmost node )</w:t>
+      </w:r>
+      <w:r>
+        <w:rPr>
+          <w:rFonts w:eastAsia="Times New Roman" w:cstheme="minorHAnsi"/>
+          <w:i/>
+          <w:sz w:val="22"/>
+          <w:szCs w:val="22"/>
+          <w:lang w:val="en-US"/>
         </w:rPr>
         <w:br/>
       </w:r>
-      <w:proofErr w:type="spellStart"/>
-      <w:r>
-        <w:rPr>
-          <w:rFonts w:eastAsia="Times New Roman" w:cstheme="minorHAnsi"/>
-          <w:i/>
-          <w:sz w:val="22"/>
-          <w:szCs w:val="22"/>
-          <w:lang w:val="nb-NO"/>
-        </w:rPr>
-        <w:t>RadTag</w:t>
-      </w:r>
-      <w:proofErr w:type="spellEnd"/>
-      <w:r>
-        <w:rPr>
-          <w:rFonts w:eastAsia="Times New Roman" w:cstheme="minorHAnsi"/>
-          <w:i/>
-          <w:sz w:val="22"/>
-          <w:szCs w:val="22"/>
-          <w:lang w:val="nb-NO"/>
-        </w:rPr>
-        <w:t xml:space="preserve"> settes til </w:t>
-      </w:r>
-      <w:proofErr w:type="spellStart"/>
-      <w:r>
-        <w:rPr>
-          <w:rFonts w:eastAsia="Times New Roman" w:cstheme="minorHAnsi"/>
-          <w:i/>
-          <w:sz w:val="22"/>
-          <w:szCs w:val="22"/>
-          <w:lang w:val="nb-NO"/>
-        </w:rPr>
-        <w:t>way</w:t>
-      </w:r>
-      <w:proofErr w:type="spellEnd"/>
-      <w:r>
-        <w:rPr>
-          <w:rFonts w:eastAsia="Times New Roman" w:cstheme="minorHAnsi"/>
-          <w:i/>
-          <w:sz w:val="22"/>
-          <w:szCs w:val="22"/>
-          <w:lang w:val="nb-NO"/>
-        </w:rPr>
-        <w:t xml:space="preserve">. Id-attributt, samt alle tag-tagger for hver </w:t>
-      </w:r>
-      <w:proofErr w:type="spellStart"/>
-      <w:r>
-        <w:rPr>
-          <w:rFonts w:eastAsia="Times New Roman" w:cstheme="minorHAnsi"/>
-          <w:i/>
-          <w:sz w:val="22"/>
-          <w:szCs w:val="22"/>
-          <w:lang w:val="nb-NO"/>
-        </w:rPr>
-        <w:t>way</w:t>
-      </w:r>
-      <w:proofErr w:type="spellEnd"/>
-      <w:r>
-        <w:rPr>
-          <w:rFonts w:eastAsia="Times New Roman" w:cstheme="minorHAnsi"/>
-          <w:i/>
-          <w:sz w:val="22"/>
-          <w:szCs w:val="22"/>
-          <w:lang w:val="nb-NO"/>
-        </w:rPr>
-        <w:t xml:space="preserve"> hentes ut.</w:t>
-      </w:r>
-      <w:r>
-        <w:rPr>
-          <w:rFonts w:eastAsia="Times New Roman" w:cstheme="minorHAnsi"/>
-          <w:i/>
-          <w:sz w:val="22"/>
-          <w:szCs w:val="22"/>
-          <w:lang w:val="nb-NO"/>
-        </w:rPr>
-        <w:t xml:space="preserve"> Tabellen filtreres så på alle </w:t>
-      </w:r>
-      <w:proofErr w:type="spellStart"/>
-      <w:r>
-        <w:rPr>
-          <w:rFonts w:eastAsia="Times New Roman" w:cstheme="minorHAnsi"/>
-          <w:i/>
-          <w:sz w:val="22"/>
-          <w:szCs w:val="22"/>
-          <w:lang w:val="nb-NO"/>
-        </w:rPr>
-        <w:t>wayene</w:t>
-      </w:r>
-      <w:proofErr w:type="spellEnd"/>
-      <w:r>
-        <w:rPr>
-          <w:rFonts w:eastAsia="Times New Roman" w:cstheme="minorHAnsi"/>
-          <w:i/>
-          <w:sz w:val="22"/>
-          <w:szCs w:val="22"/>
-          <w:lang w:val="nb-NO"/>
-        </w:rPr>
-        <w:t xml:space="preserve"> med </w:t>
-      </w:r>
-      <w:proofErr w:type="spellStart"/>
-      <w:r>
-        <w:rPr>
-          <w:rFonts w:eastAsia="Times New Roman" w:cstheme="minorHAnsi"/>
-          <w:i/>
-          <w:sz w:val="22"/>
-          <w:szCs w:val="22"/>
-          <w:lang w:val="nb-NO"/>
-        </w:rPr>
-        <w:t>highway</w:t>
-      </w:r>
-      <w:proofErr w:type="spellEnd"/>
-      <w:r>
-        <w:rPr>
-          <w:rFonts w:eastAsia="Times New Roman" w:cstheme="minorHAnsi"/>
-          <w:i/>
-          <w:sz w:val="22"/>
-          <w:szCs w:val="22"/>
-          <w:lang w:val="nb-NO"/>
-        </w:rPr>
-        <w:t xml:space="preserve"> av riktig type (</w:t>
-      </w:r>
-      <w:proofErr w:type="spellStart"/>
-      <w:r>
-        <w:rPr>
-          <w:rFonts w:eastAsia="Times New Roman" w:cstheme="minorHAnsi"/>
-          <w:i/>
-          <w:sz w:val="22"/>
-          <w:szCs w:val="22"/>
-          <w:lang w:val="nb-NO"/>
-        </w:rPr>
-        <w:t>path</w:t>
-      </w:r>
-      <w:proofErr w:type="spellEnd"/>
-      <w:r>
-        <w:rPr>
-          <w:rFonts w:eastAsia="Times New Roman" w:cstheme="minorHAnsi"/>
-          <w:i/>
-          <w:sz w:val="22"/>
-          <w:szCs w:val="22"/>
-          <w:lang w:val="nb-NO"/>
-        </w:rPr>
-        <w:t xml:space="preserve">, service, </w:t>
-      </w:r>
-      <w:proofErr w:type="spellStart"/>
-      <w:r>
-        <w:rPr>
-          <w:rFonts w:eastAsia="Times New Roman" w:cstheme="minorHAnsi"/>
-          <w:i/>
-          <w:sz w:val="22"/>
-          <w:szCs w:val="22"/>
-          <w:lang w:val="nb-NO"/>
-        </w:rPr>
-        <w:t>road</w:t>
-      </w:r>
-      <w:proofErr w:type="spellEnd"/>
-      <w:r>
-        <w:rPr>
-          <w:rFonts w:eastAsia="Times New Roman" w:cstheme="minorHAnsi"/>
-          <w:i/>
-          <w:sz w:val="22"/>
-          <w:szCs w:val="22"/>
-          <w:lang w:val="nb-NO"/>
-        </w:rPr>
-        <w:t xml:space="preserve"> eller </w:t>
-      </w:r>
-      <w:proofErr w:type="spellStart"/>
-      <w:r>
-        <w:rPr>
-          <w:rFonts w:eastAsia="Times New Roman" w:cstheme="minorHAnsi"/>
-          <w:i/>
-          <w:sz w:val="22"/>
-          <w:szCs w:val="22"/>
-          <w:lang w:val="nb-NO"/>
-        </w:rPr>
-        <w:t>unclassified</w:t>
-      </w:r>
-      <w:proofErr w:type="spellEnd"/>
-      <w:r>
-        <w:rPr>
-          <w:rFonts w:eastAsia="Times New Roman" w:cstheme="minorHAnsi"/>
-          <w:i/>
-          <w:sz w:val="22"/>
-          <w:szCs w:val="22"/>
-          <w:lang w:val="nb-NO"/>
-        </w:rPr>
-        <w:t xml:space="preserve">). </w:t>
-      </w:r>
-      <w:r>
-        <w:rPr>
-          <w:rFonts w:eastAsia="Times New Roman" w:cstheme="minorHAnsi"/>
-          <w:i/>
-          <w:sz w:val="22"/>
-          <w:szCs w:val="22"/>
-          <w:lang w:val="nb-NO"/>
-        </w:rPr>
-        <w:t>I neste steg hentes id-attributt og tag-tagger ut igjen til en ny tabell</w:t>
-      </w:r>
-      <w:r>
-        <w:rPr>
-          <w:rFonts w:eastAsia="Times New Roman" w:cstheme="minorHAnsi"/>
-          <w:i/>
-          <w:sz w:val="22"/>
-          <w:szCs w:val="22"/>
-          <w:lang w:val="nb-NO"/>
-        </w:rPr>
-        <w:t xml:space="preserve"> som deretter filtreres på de </w:t>
-      </w:r>
-      <w:proofErr w:type="spellStart"/>
-      <w:r>
-        <w:rPr>
-          <w:rFonts w:eastAsia="Times New Roman" w:cstheme="minorHAnsi"/>
-          <w:i/>
-          <w:sz w:val="22"/>
-          <w:szCs w:val="22"/>
-          <w:lang w:val="nb-NO"/>
-        </w:rPr>
-        <w:t>wayene</w:t>
-      </w:r>
-      <w:proofErr w:type="spellEnd"/>
-      <w:r>
-        <w:rPr>
-          <w:rFonts w:eastAsia="Times New Roman" w:cstheme="minorHAnsi"/>
-          <w:i/>
-          <w:sz w:val="22"/>
-          <w:szCs w:val="22"/>
-          <w:lang w:val="nb-NO"/>
-        </w:rPr>
-        <w:t xml:space="preserve"> som har </w:t>
-      </w:r>
-      <w:proofErr w:type="gramStart"/>
-      <w:r>
-        <w:rPr>
-          <w:rFonts w:eastAsia="Times New Roman" w:cstheme="minorHAnsi"/>
-          <w:i/>
-          <w:sz w:val="22"/>
-          <w:szCs w:val="22"/>
-          <w:lang w:val="nb-NO"/>
-        </w:rPr>
-        <w:t>en nøkkelattributt</w:t>
-      </w:r>
-      <w:proofErr w:type="gramEnd"/>
-      <w:r>
-        <w:rPr>
-          <w:rFonts w:eastAsia="Times New Roman" w:cstheme="minorHAnsi"/>
-          <w:i/>
-          <w:sz w:val="22"/>
-          <w:szCs w:val="22"/>
-          <w:lang w:val="nb-NO"/>
-        </w:rPr>
-        <w:t xml:space="preserve"> «</w:t>
-      </w:r>
-      <w:proofErr w:type="spellStart"/>
-      <w:r>
-        <w:rPr>
-          <w:rFonts w:eastAsia="Times New Roman" w:cstheme="minorHAnsi"/>
-          <w:i/>
-          <w:sz w:val="22"/>
-          <w:szCs w:val="22"/>
-          <w:lang w:val="nb-NO"/>
-        </w:rPr>
-        <w:t>barrier</w:t>
-      </w:r>
-      <w:proofErr w:type="spellEnd"/>
-      <w:r>
-        <w:rPr>
-          <w:rFonts w:eastAsia="Times New Roman" w:cstheme="minorHAnsi"/>
-          <w:i/>
-          <w:sz w:val="22"/>
-          <w:szCs w:val="22"/>
-          <w:lang w:val="nb-NO"/>
-        </w:rPr>
-        <w:t>» med verdi «</w:t>
-      </w:r>
-      <w:proofErr w:type="spellStart"/>
-      <w:r>
-        <w:rPr>
-          <w:rFonts w:eastAsia="Times New Roman" w:cstheme="minorHAnsi"/>
-          <w:i/>
-          <w:sz w:val="22"/>
-          <w:szCs w:val="22"/>
-          <w:lang w:val="nb-NO"/>
-        </w:rPr>
-        <w:t>lift_gate</w:t>
-      </w:r>
-      <w:proofErr w:type="spellEnd"/>
-      <w:r>
-        <w:rPr>
-          <w:rFonts w:eastAsia="Times New Roman" w:cstheme="minorHAnsi"/>
-          <w:i/>
-          <w:sz w:val="22"/>
-          <w:szCs w:val="22"/>
-          <w:lang w:val="nb-NO"/>
-        </w:rPr>
-        <w:t>»</w:t>
-      </w:r>
-      <w:r>
-        <w:rPr>
-          <w:rFonts w:eastAsia="Times New Roman" w:cstheme="minorHAnsi"/>
-          <w:i/>
-          <w:sz w:val="22"/>
-          <w:szCs w:val="22"/>
-          <w:lang w:val="nb-NO"/>
-        </w:rPr>
-        <w:t xml:space="preserve">. </w:t>
-      </w:r>
-      <w:r>
-        <w:rPr>
-          <w:rFonts w:eastAsia="Times New Roman" w:cstheme="minorHAnsi"/>
-          <w:i/>
-          <w:sz w:val="22"/>
-          <w:szCs w:val="22"/>
-          <w:lang w:val="nb-NO"/>
-        </w:rPr>
-        <w:br/>
-        <w:t>Deretter vil de to tabellene man nå har kobles sammen (</w:t>
-      </w:r>
-      <w:proofErr w:type="spellStart"/>
-      <w:r>
-        <w:rPr>
-          <w:rFonts w:eastAsia="Times New Roman" w:cstheme="minorHAnsi"/>
-          <w:i/>
-          <w:sz w:val="22"/>
-          <w:szCs w:val="22"/>
-          <w:lang w:val="nb-NO"/>
-        </w:rPr>
-        <w:t>joines</w:t>
-      </w:r>
-      <w:proofErr w:type="spellEnd"/>
-      <w:r>
-        <w:rPr>
-          <w:rFonts w:eastAsia="Times New Roman" w:cstheme="minorHAnsi"/>
-          <w:i/>
-          <w:sz w:val="22"/>
-          <w:szCs w:val="22"/>
-          <w:lang w:val="nb-NO"/>
-        </w:rPr>
-        <w:t xml:space="preserve">). </w:t>
-      </w:r>
-      <w:r>
-        <w:rPr>
-          <w:rFonts w:eastAsia="Times New Roman" w:cstheme="minorHAnsi"/>
-          <w:i/>
-          <w:sz w:val="22"/>
-          <w:szCs w:val="22"/>
-          <w:lang w:val="nb-NO"/>
-        </w:rPr>
-        <w:t xml:space="preserve">Tabellene kobles på id-ene, slik at man nå ender opp med en tabell som </w:t>
-      </w:r>
-      <w:proofErr w:type="spellStart"/>
-      <w:r>
-        <w:rPr>
-          <w:rFonts w:eastAsia="Times New Roman" w:cstheme="minorHAnsi"/>
-          <w:i/>
-          <w:sz w:val="22"/>
-          <w:szCs w:val="22"/>
-          <w:lang w:val="nb-NO"/>
-        </w:rPr>
-        <w:t>inndeholder</w:t>
-      </w:r>
-      <w:proofErr w:type="spellEnd"/>
-      <w:r>
-        <w:rPr>
-          <w:rFonts w:eastAsia="Times New Roman" w:cstheme="minorHAnsi"/>
-          <w:i/>
-          <w:sz w:val="22"/>
-          <w:szCs w:val="22"/>
-          <w:lang w:val="nb-NO"/>
-        </w:rPr>
-        <w:t xml:space="preserve"> id til </w:t>
-      </w:r>
-      <w:proofErr w:type="spellStart"/>
-      <w:r>
-        <w:rPr>
-          <w:rFonts w:eastAsia="Times New Roman" w:cstheme="minorHAnsi"/>
-          <w:i/>
-          <w:sz w:val="22"/>
-          <w:szCs w:val="22"/>
-          <w:lang w:val="nb-NO"/>
-        </w:rPr>
-        <w:t>wayen</w:t>
-      </w:r>
-      <w:proofErr w:type="spellEnd"/>
-      <w:r>
-        <w:rPr>
-          <w:rFonts w:eastAsia="Times New Roman" w:cstheme="minorHAnsi"/>
-          <w:i/>
-          <w:sz w:val="22"/>
-          <w:szCs w:val="22"/>
-          <w:lang w:val="nb-NO"/>
-        </w:rPr>
-        <w:t xml:space="preserve">, tag som er </w:t>
-      </w:r>
-      <w:proofErr w:type="spellStart"/>
-      <w:r>
-        <w:rPr>
-          <w:rFonts w:eastAsia="Times New Roman" w:cstheme="minorHAnsi"/>
-          <w:i/>
-          <w:sz w:val="22"/>
-          <w:szCs w:val="22"/>
-          <w:lang w:val="nb-NO"/>
-        </w:rPr>
-        <w:t>highway</w:t>
-      </w:r>
-      <w:proofErr w:type="spellEnd"/>
-      <w:r>
-        <w:rPr>
-          <w:rFonts w:eastAsia="Times New Roman" w:cstheme="minorHAnsi"/>
-          <w:i/>
-          <w:sz w:val="22"/>
-          <w:szCs w:val="22"/>
-          <w:lang w:val="nb-NO"/>
-        </w:rPr>
-        <w:t xml:space="preserve"> av riktig type og tag med </w:t>
-      </w:r>
-      <w:proofErr w:type="spellStart"/>
-      <w:r>
-        <w:rPr>
-          <w:rFonts w:eastAsia="Times New Roman" w:cstheme="minorHAnsi"/>
-          <w:i/>
-          <w:sz w:val="22"/>
-          <w:szCs w:val="22"/>
-          <w:lang w:val="nb-NO"/>
-        </w:rPr>
-        <w:t>barrier</w:t>
-      </w:r>
-      <w:proofErr w:type="spellEnd"/>
-      <w:r>
-        <w:rPr>
-          <w:rFonts w:eastAsia="Times New Roman" w:cstheme="minorHAnsi"/>
-          <w:i/>
-          <w:sz w:val="22"/>
-          <w:szCs w:val="22"/>
-          <w:lang w:val="nb-NO"/>
-        </w:rPr>
-        <w:t xml:space="preserve"> som er </w:t>
-      </w:r>
-      <w:proofErr w:type="spellStart"/>
-      <w:r>
-        <w:rPr>
-          <w:rFonts w:eastAsia="Times New Roman" w:cstheme="minorHAnsi"/>
-          <w:i/>
-          <w:sz w:val="22"/>
-          <w:szCs w:val="22"/>
-          <w:lang w:val="nb-NO"/>
-        </w:rPr>
-        <w:t>lift_gate</w:t>
-      </w:r>
-      <w:proofErr w:type="spellEnd"/>
-      <w:r>
-        <w:rPr>
-          <w:rFonts w:eastAsia="Times New Roman" w:cstheme="minorHAnsi"/>
-          <w:i/>
-          <w:sz w:val="22"/>
-          <w:szCs w:val="22"/>
-          <w:lang w:val="nb-NO"/>
-        </w:rPr>
-        <w:t xml:space="preserve">. </w:t>
-      </w:r>
-      <w:r>
-        <w:rPr>
-          <w:rFonts w:eastAsia="Times New Roman" w:cstheme="minorHAnsi"/>
-          <w:i/>
-          <w:sz w:val="22"/>
-          <w:szCs w:val="22"/>
-          <w:lang w:val="nb-NO"/>
-        </w:rPr>
-        <w:br/>
-      </w:r>
-      <w:r>
-        <w:rPr>
-          <w:rFonts w:eastAsia="Times New Roman" w:cstheme="minorHAnsi"/>
-          <w:i/>
-          <w:sz w:val="22"/>
-          <w:szCs w:val="22"/>
-          <w:lang w:val="nb-NO"/>
-        </w:rPr>
-        <w:lastRenderedPageBreak/>
-        <w:t xml:space="preserve">Helt sist vil nå tabellen grupperes etter de ulike </w:t>
-      </w:r>
-      <w:proofErr w:type="spellStart"/>
-      <w:r>
-        <w:rPr>
-          <w:rFonts w:eastAsia="Times New Roman" w:cstheme="minorHAnsi"/>
-          <w:i/>
-          <w:sz w:val="22"/>
-          <w:szCs w:val="22"/>
-          <w:lang w:val="nb-NO"/>
-        </w:rPr>
-        <w:t>higway</w:t>
-      </w:r>
-      <w:proofErr w:type="spellEnd"/>
-      <w:r>
-        <w:rPr>
-          <w:rFonts w:eastAsia="Times New Roman" w:cstheme="minorHAnsi"/>
-          <w:i/>
-          <w:sz w:val="22"/>
-          <w:szCs w:val="22"/>
-          <w:lang w:val="nb-NO"/>
-        </w:rPr>
-        <w:t xml:space="preserve">-typene og telles opp. </w:t>
-      </w:r>
-      <w:r>
-        <w:rPr>
-          <w:rFonts w:eastAsia="Times New Roman" w:cstheme="minorHAnsi"/>
-          <w:i/>
-          <w:sz w:val="22"/>
-          <w:szCs w:val="22"/>
-          <w:lang w:val="nb-NO"/>
-        </w:rPr>
-        <w:br/>
-        <w:t xml:space="preserve">Når tabellen vises vil vi nå se hvor mange av de ulike </w:t>
-      </w:r>
-      <w:proofErr w:type="spellStart"/>
-      <w:r>
-        <w:rPr>
-          <w:rFonts w:eastAsia="Times New Roman" w:cstheme="minorHAnsi"/>
-          <w:i/>
-          <w:sz w:val="22"/>
-          <w:szCs w:val="22"/>
-          <w:lang w:val="nb-NO"/>
-        </w:rPr>
-        <w:t>hifhwayene</w:t>
-      </w:r>
-      <w:proofErr w:type="spellEnd"/>
-      <w:r>
-        <w:rPr>
-          <w:rFonts w:eastAsia="Times New Roman" w:cstheme="minorHAnsi"/>
-          <w:i/>
-          <w:sz w:val="22"/>
-          <w:szCs w:val="22"/>
-          <w:lang w:val="nb-NO"/>
-        </w:rPr>
-        <w:t xml:space="preserve"> som inneholder </w:t>
-      </w:r>
-      <w:proofErr w:type="spellStart"/>
-      <w:r>
-        <w:rPr>
-          <w:rFonts w:eastAsia="Times New Roman" w:cstheme="minorHAnsi"/>
-          <w:i/>
-          <w:sz w:val="22"/>
-          <w:szCs w:val="22"/>
-          <w:lang w:val="nb-NO"/>
-        </w:rPr>
-        <w:t>barrier</w:t>
-      </w:r>
-      <w:proofErr w:type="spellEnd"/>
-      <w:r>
-        <w:rPr>
-          <w:rFonts w:eastAsia="Times New Roman" w:cstheme="minorHAnsi"/>
-          <w:i/>
-          <w:sz w:val="22"/>
-          <w:szCs w:val="22"/>
-          <w:lang w:val="nb-NO"/>
-        </w:rPr>
-        <w:t xml:space="preserve">=liftgate. </w:t>
-      </w:r>
-    </w:p>
-    <w:p>
-      <w:pPr>
-        <w:spacing w:before="100" w:beforeAutospacing="1" w:after="100" w:afterAutospacing="1" w:line="360" w:lineRule="auto"/>
-        <w:ind w:right="-1417"/>
-        <w:rPr>
-          <w:rFonts w:eastAsia="Times New Roman" w:cstheme="minorHAnsi"/>
-          <w:i/>
-          <w:sz w:val="22"/>
-          <w:szCs w:val="22"/>
-          <w:lang w:val="nb-NO"/>
-        </w:rPr>
-      </w:pPr>
-      <w:proofErr w:type="spellStart"/>
-      <w:r>
-        <w:rPr>
-          <w:rFonts w:eastAsia="Times New Roman" w:cstheme="minorHAnsi"/>
-          <w:i/>
-          <w:sz w:val="22"/>
-          <w:szCs w:val="22"/>
-          <w:lang w:val="nb-NO"/>
-        </w:rPr>
-        <w:t>A</w:t>
-      </w:r>
-      <w:proofErr w:type="spellEnd"/>
-      <w:r>
-        <w:rPr>
-          <w:rFonts w:eastAsia="Times New Roman" w:cstheme="minorHAnsi"/>
-          <w:i/>
-          <w:sz w:val="22"/>
-          <w:szCs w:val="22"/>
-          <w:lang w:val="nb-NO"/>
-        </w:rPr>
-        <w:t xml:space="preserve">ntall kodelinjer (uten </w:t>
-      </w:r>
-      <w:proofErr w:type="spellStart"/>
-      <w:r>
-        <w:rPr>
-          <w:rFonts w:eastAsia="Times New Roman" w:cstheme="minorHAnsi"/>
-          <w:i/>
-          <w:sz w:val="22"/>
-          <w:szCs w:val="22"/>
-          <w:lang w:val="nb-NO"/>
-        </w:rPr>
-        <w:t>initaliseringen</w:t>
-      </w:r>
-      <w:proofErr w:type="spellEnd"/>
-      <w:r>
-        <w:rPr>
-          <w:rFonts w:eastAsia="Times New Roman" w:cstheme="minorHAnsi"/>
-          <w:i/>
-          <w:sz w:val="22"/>
-          <w:szCs w:val="22"/>
-          <w:lang w:val="nb-NO"/>
-        </w:rPr>
-        <w:t xml:space="preserve">): ca. </w:t>
-      </w:r>
-      <w:r>
-        <w:rPr>
-          <w:rFonts w:eastAsia="Times New Roman" w:cstheme="minorHAnsi"/>
-          <w:i/>
-          <w:sz w:val="22"/>
-          <w:szCs w:val="22"/>
-          <w:lang w:val="nb-NO"/>
-        </w:rPr>
-        <w:t>9</w:t>
-      </w:r>
-      <w:r>
-        <w:rPr>
-          <w:rFonts w:eastAsia="Times New Roman" w:cstheme="minorHAnsi"/>
-          <w:i/>
-          <w:sz w:val="22"/>
-          <w:szCs w:val="22"/>
-          <w:lang w:val="nb-NO"/>
-        </w:rPr>
-        <w:br/>
-        <w:t>Kjøretid:</w:t>
-      </w:r>
-    </w:p>
-    <w:p>
-      <w:pPr>
-        <w:pStyle w:val="Heading4"/>
-        <w:spacing w:line="360" w:lineRule="auto"/>
-        <w:rPr>
-          <w:rFonts w:eastAsia="Times New Roman"/>
-          <w:szCs w:val="22"/>
-          <w:highlight w:val="red"/>
-          <w:lang w:val="en-US"/>
-        </w:rPr>
-      </w:pPr>
-      <w:proofErr w:type="spellStart"/>
-      <w:r>
-        <w:rPr>
-          <w:rFonts w:eastAsia="Times New Roman"/>
-          <w:szCs w:val="22"/>
-          <w:highlight w:val="red"/>
-          <w:lang w:val="en-US"/>
-        </w:rPr>
-        <w:t>Oppgaver</w:t>
-      </w:r>
-      <w:proofErr w:type="spellEnd"/>
-      <w:r>
-        <w:rPr>
-          <w:rFonts w:eastAsia="Times New Roman"/>
-          <w:szCs w:val="22"/>
-          <w:highlight w:val="red"/>
-          <w:lang w:val="en-US"/>
-        </w:rPr>
-        <w:t xml:space="preserve"> </w:t>
-      </w:r>
-      <w:proofErr w:type="spellStart"/>
-      <w:r>
-        <w:rPr>
-          <w:rFonts w:eastAsia="Times New Roman"/>
-          <w:szCs w:val="22"/>
-          <w:highlight w:val="red"/>
-          <w:lang w:val="en-US"/>
-        </w:rPr>
-        <w:t>som</w:t>
-      </w:r>
-      <w:proofErr w:type="spellEnd"/>
-      <w:r>
-        <w:rPr>
-          <w:rFonts w:eastAsia="Times New Roman"/>
-          <w:szCs w:val="22"/>
-          <w:highlight w:val="red"/>
-          <w:lang w:val="en-US"/>
-        </w:rPr>
-        <w:t xml:space="preserve"> </w:t>
-      </w:r>
-      <w:proofErr w:type="spellStart"/>
-      <w:r>
-        <w:rPr>
-          <w:rFonts w:eastAsia="Times New Roman"/>
-          <w:szCs w:val="22"/>
-          <w:highlight w:val="red"/>
-          <w:lang w:val="en-US"/>
-        </w:rPr>
-        <w:t>gjenstår</w:t>
-      </w:r>
-      <w:proofErr w:type="spellEnd"/>
-    </w:p>
-    <w:p>
-      <w:pPr>
-        <w:spacing w:before="100" w:beforeAutospacing="1" w:after="100" w:afterAutospacing="1" w:line="360" w:lineRule="auto"/>
-        <w:rPr>
-          <w:rFonts w:eastAsia="Times New Roman" w:cstheme="minorHAnsi"/>
-          <w:i/>
-          <w:sz w:val="22"/>
-          <w:szCs w:val="22"/>
-          <w:lang w:val="en-US"/>
-        </w:rPr>
-      </w:pPr>
-      <w:r>
-        <w:rPr>
-          <w:rFonts w:eastAsia="Times New Roman" w:cstheme="minorHAnsi"/>
-          <w:i/>
-          <w:sz w:val="22"/>
-          <w:szCs w:val="22"/>
-          <w:lang w:val="en-US"/>
-        </w:rPr>
-        <w:t>7.</w:t>
-      </w:r>
-      <w:r>
-        <w:rPr>
-          <w:rFonts w:eastAsia="Times New Roman" w:cstheme="minorHAnsi"/>
-          <w:i/>
-          <w:sz w:val="22"/>
-          <w:szCs w:val="22"/>
-          <w:lang w:val="en-US"/>
-        </w:rPr>
-        <w:t xml:space="preserve">Which 15 highways contains </w:t>
-      </w:r>
-      <w:proofErr w:type="gramStart"/>
-      <w:r>
-        <w:rPr>
-          <w:rFonts w:eastAsia="Times New Roman" w:cstheme="minorHAnsi"/>
-          <w:i/>
-          <w:sz w:val="22"/>
-          <w:szCs w:val="22"/>
-          <w:lang w:val="en-US"/>
-        </w:rPr>
-        <w:t>the most</w:t>
-      </w:r>
-      <w:proofErr w:type="gramEnd"/>
-      <w:r>
-        <w:rPr>
-          <w:rFonts w:eastAsia="Times New Roman" w:cstheme="minorHAnsi"/>
-          <w:i/>
-          <w:sz w:val="22"/>
-          <w:szCs w:val="22"/>
-          <w:lang w:val="en-US"/>
-        </w:rPr>
-        <w:t xml:space="preserve"> number of traffic calming=hump? </w:t>
-      </w:r>
-    </w:p>
-    <w:p>
-      <w:pPr>
-        <w:spacing w:before="100" w:beforeAutospacing="1" w:after="100" w:afterAutospacing="1" w:line="360" w:lineRule="auto"/>
-        <w:rPr>
-          <w:rFonts w:eastAsia="Times New Roman" w:cstheme="minorHAnsi"/>
-          <w:i/>
-          <w:sz w:val="22"/>
-          <w:szCs w:val="22"/>
-          <w:lang w:val="en-US"/>
-        </w:rPr>
-      </w:pPr>
-      <w:r>
-        <w:rPr>
-          <w:rFonts w:eastAsia="Times New Roman" w:cstheme="minorHAnsi"/>
-          <w:i/>
-          <w:sz w:val="22"/>
-          <w:szCs w:val="22"/>
-          <w:lang w:val="en-US"/>
-        </w:rPr>
-        <w:t>8.</w:t>
-      </w:r>
-      <w:r>
-        <w:rPr>
-          <w:rFonts w:eastAsia="Times New Roman" w:cstheme="minorHAnsi"/>
-          <w:i/>
-          <w:sz w:val="22"/>
-          <w:szCs w:val="22"/>
-          <w:lang w:val="en-US"/>
-        </w:rPr>
-        <w:t xml:space="preserve">Which building has the largest latitudinal extent? </w:t>
-      </w:r>
-      <w:proofErr w:type="gramStart"/>
-      <w:r>
-        <w:rPr>
-          <w:rFonts w:eastAsia="Times New Roman" w:cstheme="minorHAnsi"/>
-          <w:i/>
-          <w:sz w:val="22"/>
-          <w:szCs w:val="22"/>
-          <w:lang w:val="en-US"/>
-        </w:rPr>
-        <w:t>( biggest</w:t>
-      </w:r>
-      <w:proofErr w:type="gramEnd"/>
-      <w:r>
-        <w:rPr>
-          <w:rFonts w:eastAsia="Times New Roman" w:cstheme="minorHAnsi"/>
-          <w:i/>
-          <w:sz w:val="22"/>
-          <w:szCs w:val="22"/>
-          <w:lang w:val="en-US"/>
-        </w:rPr>
-        <w:t xml:space="preserve"> difference between the northernmost and southernmost node )</w:t>
-      </w:r>
-    </w:p>
-    <w:p>
-      <w:pPr>
-        <w:spacing w:before="100" w:beforeAutospacing="1" w:after="100" w:afterAutospacing="1" w:line="360" w:lineRule="auto"/>
-        <w:rPr>
-          <w:rFonts w:eastAsia="Times New Roman" w:cstheme="minorHAnsi"/>
-          <w:i/>
-          <w:sz w:val="22"/>
-          <w:szCs w:val="22"/>
-          <w:lang w:val="en-US"/>
-        </w:rPr>
-      </w:pPr>
       <w:r>
         <w:rPr>
           <w:rFonts w:eastAsia="Times New Roman" w:cstheme="minorHAnsi"/>
@@ -14719,7 +15054,6 @@
           <w:szCs w:val="22"/>
           <w:lang w:val="en-US"/>
         </w:rPr>
-        <w:lastRenderedPageBreak/>
         <w:t>1.</w:t>
       </w:r>
     </w:p>
@@ -17861,7 +18195,7 @@
 </file>
 
 <file path=customXml/itemProps1.xml><?xml version="1.0" encoding="utf-8"?>
-<ds:datastoreItem xmlns:ds="http://schemas.openxmlformats.org/officeDocument/2006/customXml" ds:itemID="{D203A539-BFFD-404F-9863-0092B00F629B}">
+<ds:datastoreItem xmlns:ds="http://schemas.openxmlformats.org/officeDocument/2006/customXml" ds:itemID="{42062E9A-A4D7-4644-BCA4-46A1F4F906EF}">
   <ds:schemaRefs>
     <ds:schemaRef ds:uri="http://schemas.openxmlformats.org/officeDocument/2006/bibliography"/>
   </ds:schemaRefs>

</xml_diff>

<commit_message>
Doc - Compare Spark & MapReduce
</commit_message>
<xml_diff>
--- a/Portfolio assignment.docx
+++ b/Portfolio assignment.docx
@@ -8405,7 +8405,49 @@
           <w:szCs w:val="22"/>
           <w:lang w:val="nb-NO"/>
         </w:rPr>
-        <w:t>. Om dette er tilfelle det samme med «true» legges til et ettall.</w:t>
+        <w:t>. Om dette er tilfelle det samme med «true» legges til et ettall</w:t>
+      </w:r>
+      <w:r>
+        <w:rPr>
+          <w:rFonts w:eastAsia="Times New Roman" w:cstheme="minorHAnsi"/>
+          <w:i/>
+          <w:sz w:val="22"/>
+          <w:szCs w:val="22"/>
+          <w:lang w:val="nb-NO"/>
+        </w:rPr>
+        <w:t xml:space="preserve"> (Key-</w:t>
+      </w:r>
+      <w:proofErr w:type="spellStart"/>
+      <w:r>
+        <w:rPr>
+          <w:rFonts w:eastAsia="Times New Roman" w:cstheme="minorHAnsi"/>
+          <w:i/>
+          <w:sz w:val="22"/>
+          <w:szCs w:val="22"/>
+          <w:lang w:val="nb-NO"/>
+        </w:rPr>
+        <w:t>value</w:t>
+      </w:r>
+      <w:proofErr w:type="spellEnd"/>
+      <w:r>
+        <w:rPr>
+          <w:rFonts w:eastAsia="Times New Roman" w:cstheme="minorHAnsi"/>
+          <w:i/>
+          <w:sz w:val="22"/>
+          <w:szCs w:val="22"/>
+          <w:lang w:val="nb-NO"/>
+        </w:rPr>
+        <w:t xml:space="preserve"> par)</w:t>
+      </w:r>
+      <w:r>
+        <w:rPr>
+          <w:rFonts w:eastAsia="Times New Roman" w:cstheme="minorHAnsi"/>
+          <w:i/>
+          <w:sz w:val="22"/>
+          <w:szCs w:val="22"/>
+          <w:lang w:val="nb-NO"/>
+        </w:rPr>
+        <w:t>.</w:t>
       </w:r>
       <w:r>
         <w:rPr>
@@ -14573,8 +14615,6 @@
         </w:rPr>
         <w:br/>
       </w:r>
-      <w:bookmarkStart w:id="9" w:name="_GoBack"/>
-      <w:bookmarkEnd w:id="9"/>
       <w:r>
         <w:rPr>
           <w:rFonts w:eastAsia="Times New Roman" w:cstheme="minorHAnsi"/>
@@ -14658,7 +14698,7 @@
           <w:lang w:val="en-US"/>
         </w:rPr>
       </w:pPr>
-      <w:bookmarkStart w:id="10" w:name="_Toc23677964"/>
+      <w:bookmarkStart w:id="9" w:name="_Toc23677964"/>
       <w:r>
         <w:rPr>
           <w:rFonts w:eastAsia="Times New Roman"/>
@@ -14675,7 +14715,7 @@
         </w:rPr>
         <w:t>.3.2 Creative part</w:t>
       </w:r>
-      <w:bookmarkEnd w:id="10"/>
+      <w:bookmarkEnd w:id="9"/>
       <w:r>
         <w:rPr>
           <w:rFonts w:eastAsia="Times New Roman"/>
@@ -15101,7 +15141,7 @@
           <w:lang w:val="en-US"/>
         </w:rPr>
       </w:pPr>
-      <w:bookmarkStart w:id="11" w:name="_Toc23677965"/>
+      <w:bookmarkStart w:id="10" w:name="_Toc23677965"/>
       <w:r>
         <w:rPr>
           <w:rFonts w:eastAsia="Times New Roman"/>
@@ -15118,146 +15158,624 @@
         </w:rPr>
         <w:t>.3.3 Compare the performance of the MapReduce implementation and the Spark implementation</w:t>
       </w:r>
+      <w:bookmarkEnd w:id="10"/>
+      <w:r>
+        <w:rPr>
+          <w:rFonts w:eastAsia="Times New Roman"/>
+          <w:szCs w:val="22"/>
+          <w:lang w:val="en-US"/>
+        </w:rPr>
+        <w:t xml:space="preserve"> </w:t>
+      </w:r>
+    </w:p>
+    <w:p>
+      <w:pPr>
+        <w:spacing w:before="100" w:beforeAutospacing="1" w:after="100" w:afterAutospacing="1" w:line="360" w:lineRule="auto"/>
+        <w:rPr>
+          <w:rFonts w:eastAsia="Times New Roman" w:cstheme="minorHAnsi"/>
+          <w:i/>
+          <w:sz w:val="22"/>
+          <w:szCs w:val="22"/>
+          <w:lang w:val="en-US"/>
+        </w:rPr>
+      </w:pPr>
+      <w:r>
+        <w:rPr>
+          <w:rFonts w:eastAsia="Times New Roman" w:cstheme="minorHAnsi"/>
+          <w:i/>
+          <w:sz w:val="22"/>
+          <w:szCs w:val="22"/>
+          <w:highlight w:val="yellow"/>
+          <w:lang w:val="en-US"/>
+        </w:rPr>
+        <w:t>You should then measure the performance when running both versions and explain what causes the differences.</w:t>
+      </w:r>
+      <w:r>
+        <w:rPr>
+          <w:rFonts w:eastAsia="Times New Roman" w:cstheme="minorHAnsi"/>
+          <w:i/>
+          <w:sz w:val="22"/>
+          <w:szCs w:val="22"/>
+          <w:lang w:val="en-US"/>
+        </w:rPr>
+        <w:t xml:space="preserve"> </w:t>
+      </w:r>
+    </w:p>
+    <w:p>
+      <w:pPr>
+        <w:spacing w:before="100" w:beforeAutospacing="1" w:after="100" w:afterAutospacing="1" w:line="360" w:lineRule="auto"/>
+        <w:rPr>
+          <w:rFonts w:eastAsia="Times New Roman" w:cstheme="minorHAnsi"/>
+          <w:color w:val="FF0000"/>
+          <w:sz w:val="22"/>
+          <w:szCs w:val="22"/>
+          <w:lang w:val="nb-NO"/>
+        </w:rPr>
+      </w:pPr>
+      <w:r>
+        <w:rPr>
+          <w:rFonts w:eastAsia="Times New Roman" w:cstheme="minorHAnsi"/>
+          <w:sz w:val="22"/>
+          <w:szCs w:val="22"/>
+          <w:lang w:val="nb-NO"/>
+        </w:rPr>
+        <w:t>Spark er en nyere metode for å håndtere store datamengder</w:t>
+      </w:r>
+      <w:r>
+        <w:rPr>
+          <w:rFonts w:eastAsia="Times New Roman" w:cstheme="minorHAnsi"/>
+          <w:sz w:val="22"/>
+          <w:szCs w:val="22"/>
+          <w:lang w:val="nb-NO"/>
+        </w:rPr>
+        <w:t xml:space="preserve">. I tillegg til å ha støtte for flere språk er det flere fordeler med Spark ovenfor </w:t>
+      </w:r>
+      <w:proofErr w:type="spellStart"/>
+      <w:r>
+        <w:rPr>
+          <w:rFonts w:eastAsia="Times New Roman" w:cstheme="minorHAnsi"/>
+          <w:sz w:val="22"/>
+          <w:szCs w:val="22"/>
+          <w:lang w:val="nb-NO"/>
+        </w:rPr>
+        <w:t>MapReduce</w:t>
+      </w:r>
+      <w:proofErr w:type="spellEnd"/>
+      <w:r>
+        <w:rPr>
+          <w:rFonts w:eastAsia="Times New Roman" w:cstheme="minorHAnsi"/>
+          <w:sz w:val="22"/>
+          <w:szCs w:val="22"/>
+          <w:lang w:val="nb-NO"/>
+        </w:rPr>
+        <w:t xml:space="preserve">. </w:t>
+      </w:r>
+      <w:r>
+        <w:rPr>
+          <w:rFonts w:eastAsia="Times New Roman" w:cstheme="minorHAnsi"/>
+          <w:sz w:val="22"/>
+          <w:szCs w:val="22"/>
+          <w:lang w:val="nb-NO"/>
+        </w:rPr>
+        <w:t xml:space="preserve">I </w:t>
+      </w:r>
+      <w:r>
+        <w:rPr>
+          <w:rFonts w:eastAsia="Times New Roman" w:cstheme="minorHAnsi"/>
+          <w:sz w:val="22"/>
+          <w:szCs w:val="22"/>
+          <w:lang w:val="nb-NO"/>
+        </w:rPr>
+        <w:t>oppgavene besvart i 3.3.1 og 3.3.2</w:t>
+      </w:r>
+      <w:r>
+        <w:rPr>
+          <w:rFonts w:eastAsia="Times New Roman" w:cstheme="minorHAnsi"/>
+          <w:sz w:val="22"/>
+          <w:szCs w:val="22"/>
+          <w:lang w:val="nb-NO"/>
+        </w:rPr>
+        <w:t xml:space="preserve"> måler jeg ytelse på henholdsvis </w:t>
+      </w:r>
+      <w:proofErr w:type="spellStart"/>
+      <w:r>
+        <w:rPr>
+          <w:rFonts w:eastAsia="Times New Roman" w:cstheme="minorHAnsi"/>
+          <w:sz w:val="22"/>
+          <w:szCs w:val="22"/>
+          <w:lang w:val="nb-NO"/>
+        </w:rPr>
+        <w:t>MapReduce</w:t>
+      </w:r>
+      <w:proofErr w:type="spellEnd"/>
+      <w:r>
+        <w:rPr>
+          <w:rFonts w:eastAsia="Times New Roman" w:cstheme="minorHAnsi"/>
+          <w:sz w:val="22"/>
+          <w:szCs w:val="22"/>
+          <w:lang w:val="nb-NO"/>
+        </w:rPr>
+        <w:t xml:space="preserve"> og Spark-programmene ved å se på </w:t>
+      </w:r>
+      <w:r>
+        <w:rPr>
+          <w:rFonts w:eastAsia="Times New Roman" w:cstheme="minorHAnsi"/>
+          <w:sz w:val="22"/>
+          <w:szCs w:val="22"/>
+          <w:lang w:val="nb-NO"/>
+        </w:rPr>
+        <w:t xml:space="preserve">antall linjer med kode, samt kjøretid. Der kommer det frem at det er nokså store forskjeller for </w:t>
+      </w:r>
+      <w:proofErr w:type="spellStart"/>
+      <w:r>
+        <w:rPr>
+          <w:rFonts w:eastAsia="Times New Roman" w:cstheme="minorHAnsi"/>
+          <w:sz w:val="22"/>
+          <w:szCs w:val="22"/>
+          <w:lang w:val="nb-NO"/>
+        </w:rPr>
+        <w:t>MapReduce</w:t>
+      </w:r>
+      <w:proofErr w:type="spellEnd"/>
+      <w:r>
+        <w:rPr>
+          <w:rFonts w:eastAsia="Times New Roman" w:cstheme="minorHAnsi"/>
+          <w:sz w:val="22"/>
+          <w:szCs w:val="22"/>
+          <w:lang w:val="nb-NO"/>
+        </w:rPr>
+        <w:t xml:space="preserve"> og Spark.</w:t>
+      </w:r>
+      <w:r>
+        <w:rPr>
+          <w:rFonts w:eastAsia="Times New Roman" w:cstheme="minorHAnsi"/>
+          <w:sz w:val="22"/>
+          <w:szCs w:val="22"/>
+          <w:lang w:val="nb-NO"/>
+        </w:rPr>
+        <w:br/>
+      </w:r>
+      <w:r>
+        <w:rPr>
+          <w:rFonts w:eastAsia="Times New Roman" w:cstheme="minorHAnsi"/>
+          <w:sz w:val="22"/>
+          <w:szCs w:val="22"/>
+          <w:lang w:val="nb-NO"/>
+        </w:rPr>
+        <w:br/>
+      </w:r>
+      <w:r>
+        <w:rPr>
+          <w:rFonts w:eastAsia="Times New Roman" w:cstheme="minorHAnsi"/>
+          <w:sz w:val="22"/>
+          <w:szCs w:val="22"/>
+          <w:u w:val="thick"/>
+          <w:lang w:val="nb-NO"/>
+        </w:rPr>
+        <w:t>Prosesseringshastighet:</w:t>
+      </w:r>
+      <w:r>
+        <w:rPr>
+          <w:rFonts w:eastAsia="Times New Roman" w:cstheme="minorHAnsi"/>
+          <w:sz w:val="22"/>
+          <w:szCs w:val="22"/>
+          <w:u w:val="thick"/>
+          <w:lang w:val="nb-NO"/>
+        </w:rPr>
+        <w:br/>
+      </w:r>
+      <w:r>
+        <w:rPr>
+          <w:rFonts w:eastAsia="Times New Roman" w:cstheme="minorHAnsi"/>
+          <w:sz w:val="22"/>
+          <w:szCs w:val="22"/>
+          <w:lang w:val="nb-NO"/>
+        </w:rPr>
+        <w:t xml:space="preserve">Da Spark </w:t>
+      </w:r>
+      <w:r>
+        <w:rPr>
+          <w:rFonts w:eastAsia="Times New Roman" w:cstheme="minorHAnsi"/>
+          <w:sz w:val="22"/>
+          <w:szCs w:val="22"/>
+          <w:lang w:val="nb-NO"/>
+        </w:rPr>
+        <w:t>prosesserer data i RAM</w:t>
+      </w:r>
+      <w:r>
+        <w:rPr>
+          <w:rFonts w:eastAsia="Times New Roman" w:cstheme="minorHAnsi"/>
+          <w:sz w:val="22"/>
+          <w:szCs w:val="22"/>
+          <w:lang w:val="nb-NO"/>
+        </w:rPr>
+        <w:t xml:space="preserve"> (in-</w:t>
+      </w:r>
+      <w:proofErr w:type="spellStart"/>
+      <w:r>
+        <w:rPr>
+          <w:rFonts w:eastAsia="Times New Roman" w:cstheme="minorHAnsi"/>
+          <w:sz w:val="22"/>
+          <w:szCs w:val="22"/>
+          <w:lang w:val="nb-NO"/>
+        </w:rPr>
+        <w:t>memory</w:t>
+      </w:r>
+      <w:proofErr w:type="spellEnd"/>
+      <w:r>
+        <w:rPr>
+          <w:rFonts w:eastAsia="Times New Roman" w:cstheme="minorHAnsi"/>
+          <w:sz w:val="22"/>
+          <w:szCs w:val="22"/>
+          <w:lang w:val="nb-NO"/>
+        </w:rPr>
+        <w:t xml:space="preserve"> </w:t>
+      </w:r>
+      <w:proofErr w:type="spellStart"/>
+      <w:r>
+        <w:rPr>
+          <w:rFonts w:eastAsia="Times New Roman" w:cstheme="minorHAnsi"/>
+          <w:sz w:val="22"/>
+          <w:szCs w:val="22"/>
+          <w:lang w:val="nb-NO"/>
+        </w:rPr>
+        <w:t>caching</w:t>
+      </w:r>
+      <w:proofErr w:type="spellEnd"/>
+      <w:r>
+        <w:rPr>
+          <w:rFonts w:eastAsia="Times New Roman" w:cstheme="minorHAnsi"/>
+          <w:sz w:val="22"/>
+          <w:szCs w:val="22"/>
+          <w:lang w:val="nb-NO"/>
+        </w:rPr>
+        <w:t>) istedenfor lagrin</w:t>
+      </w:r>
+      <w:r>
+        <w:rPr>
+          <w:rFonts w:eastAsia="Times New Roman" w:cstheme="minorHAnsi"/>
+          <w:sz w:val="22"/>
+          <w:szCs w:val="22"/>
+          <w:lang w:val="nb-NO"/>
+        </w:rPr>
+        <w:t>g</w:t>
+      </w:r>
+      <w:r>
+        <w:rPr>
+          <w:rFonts w:eastAsia="Times New Roman" w:cstheme="minorHAnsi"/>
+          <w:sz w:val="22"/>
+          <w:szCs w:val="22"/>
+          <w:lang w:val="nb-NO"/>
+        </w:rPr>
+        <w:t xml:space="preserve"> til disk er den mye raskere enn </w:t>
+      </w:r>
+      <w:proofErr w:type="spellStart"/>
+      <w:r>
+        <w:rPr>
+          <w:rFonts w:eastAsia="Times New Roman" w:cstheme="minorHAnsi"/>
+          <w:sz w:val="22"/>
+          <w:szCs w:val="22"/>
+          <w:lang w:val="nb-NO"/>
+        </w:rPr>
+        <w:t>MapReduce</w:t>
+      </w:r>
+      <w:proofErr w:type="spellEnd"/>
+      <w:r>
+        <w:rPr>
+          <w:rFonts w:eastAsia="Times New Roman" w:cstheme="minorHAnsi"/>
+          <w:sz w:val="22"/>
+          <w:szCs w:val="22"/>
+          <w:lang w:val="nb-NO"/>
+        </w:rPr>
+        <w:t xml:space="preserve">. Faktisk kjører programmene opp til 100 ganger </w:t>
+      </w:r>
+      <w:proofErr w:type="spellStart"/>
+      <w:r>
+        <w:rPr>
+          <w:rFonts w:eastAsia="Times New Roman" w:cstheme="minorHAnsi"/>
+          <w:sz w:val="22"/>
+          <w:szCs w:val="22"/>
+          <w:lang w:val="nb-NO"/>
+        </w:rPr>
+        <w:t>raskerene</w:t>
+      </w:r>
+      <w:proofErr w:type="spellEnd"/>
+      <w:r>
+        <w:rPr>
+          <w:rFonts w:eastAsia="Times New Roman" w:cstheme="minorHAnsi"/>
+          <w:sz w:val="22"/>
+          <w:szCs w:val="22"/>
+          <w:lang w:val="nb-NO"/>
+        </w:rPr>
+        <w:t xml:space="preserve"> enn </w:t>
+      </w:r>
+      <w:proofErr w:type="spellStart"/>
+      <w:r>
+        <w:rPr>
+          <w:rFonts w:eastAsia="Times New Roman" w:cstheme="minorHAnsi"/>
+          <w:sz w:val="22"/>
+          <w:szCs w:val="22"/>
+          <w:lang w:val="nb-NO"/>
+        </w:rPr>
+        <w:t>MapReduce</w:t>
+      </w:r>
+      <w:proofErr w:type="spellEnd"/>
+      <w:r>
+        <w:rPr>
+          <w:rFonts w:eastAsia="Times New Roman" w:cstheme="minorHAnsi"/>
+          <w:sz w:val="22"/>
+          <w:szCs w:val="22"/>
+          <w:lang w:val="nb-NO"/>
+        </w:rPr>
+        <w:t xml:space="preserve"> i minnet. Eller 10 ganger raskere på disk. </w:t>
+      </w:r>
+      <w:r>
+        <w:rPr>
+          <w:rFonts w:eastAsia="Times New Roman" w:cstheme="minorHAnsi"/>
+          <w:sz w:val="22"/>
+          <w:szCs w:val="22"/>
+          <w:lang w:val="nb-NO"/>
+        </w:rPr>
+        <w:br/>
+      </w:r>
+      <w:r>
+        <w:rPr>
+          <w:rFonts w:eastAsia="Times New Roman" w:cstheme="minorHAnsi"/>
+          <w:sz w:val="22"/>
+          <w:szCs w:val="22"/>
+          <w:lang w:val="nb-NO"/>
+        </w:rPr>
+        <w:br/>
+      </w:r>
+      <w:r>
+        <w:rPr>
+          <w:rFonts w:eastAsia="Times New Roman" w:cstheme="minorHAnsi"/>
+          <w:color w:val="FF0000"/>
+          <w:sz w:val="22"/>
+          <w:szCs w:val="22"/>
+          <w:u w:val="single"/>
+          <w:lang w:val="nb-NO"/>
+        </w:rPr>
+        <w:t xml:space="preserve">Så hvorfor er da mine kjøretider i Spark mer enn </w:t>
+      </w:r>
+      <w:proofErr w:type="spellStart"/>
+      <w:r>
+        <w:rPr>
+          <w:rFonts w:eastAsia="Times New Roman" w:cstheme="minorHAnsi"/>
+          <w:color w:val="FF0000"/>
+          <w:sz w:val="22"/>
+          <w:szCs w:val="22"/>
+          <w:u w:val="single"/>
+          <w:lang w:val="nb-NO"/>
+        </w:rPr>
+        <w:t>Mapreduce</w:t>
+      </w:r>
+      <w:proofErr w:type="spellEnd"/>
+      <w:r>
+        <w:rPr>
+          <w:rFonts w:eastAsia="Times New Roman" w:cstheme="minorHAnsi"/>
+          <w:color w:val="FF0000"/>
+          <w:sz w:val="22"/>
+          <w:szCs w:val="22"/>
+          <w:u w:val="single"/>
+          <w:lang w:val="nb-NO"/>
+        </w:rPr>
+        <w:t xml:space="preserve">? </w:t>
+      </w:r>
+      <w:r>
+        <w:rPr>
+          <w:rFonts w:eastAsia="Times New Roman" w:cstheme="minorHAnsi"/>
+          <w:color w:val="FF0000"/>
+          <w:sz w:val="22"/>
+          <w:szCs w:val="22"/>
+          <w:u w:val="single"/>
+          <w:lang w:val="nb-NO"/>
+        </w:rPr>
+        <w:br/>
+      </w:r>
+      <w:r>
+        <w:rPr>
+          <w:rFonts w:eastAsia="Times New Roman" w:cstheme="minorHAnsi"/>
+          <w:color w:val="FF0000"/>
+          <w:sz w:val="22"/>
+          <w:szCs w:val="22"/>
+          <w:lang w:val="nb-NO"/>
+        </w:rPr>
+        <w:t xml:space="preserve">Spark krever mye minne. Om man ikke har dette tilgjengelig vil ytelsen gå betraktelig ned, noe man kan se på mine kjøretider for Spark. Hos meg er </w:t>
+      </w:r>
+      <w:proofErr w:type="spellStart"/>
+      <w:r>
+        <w:rPr>
+          <w:rFonts w:eastAsia="Times New Roman" w:cstheme="minorHAnsi"/>
+          <w:color w:val="FF0000"/>
+          <w:sz w:val="22"/>
+          <w:szCs w:val="22"/>
+          <w:lang w:val="nb-NO"/>
+        </w:rPr>
+        <w:t>MapReduce</w:t>
+      </w:r>
+      <w:proofErr w:type="spellEnd"/>
+      <w:r>
+        <w:rPr>
+          <w:rFonts w:eastAsia="Times New Roman" w:cstheme="minorHAnsi"/>
+          <w:color w:val="FF0000"/>
+          <w:sz w:val="22"/>
+          <w:szCs w:val="22"/>
+          <w:lang w:val="nb-NO"/>
+        </w:rPr>
+        <w:t xml:space="preserve"> raskere da denne vil drepe prosessen så fort jobben er gjort. På den måten kan den lett kjøre sammen med andre prosesser uten at det utgjør særlig stor forskjell på ytelse.  </w:t>
+      </w:r>
+    </w:p>
+    <w:p>
+      <w:pPr>
+        <w:rPr>
+          <w:color w:val="000000" w:themeColor="text1"/>
+        </w:rPr>
+      </w:pPr>
+      <w:r>
+        <w:rPr>
+          <w:rFonts w:eastAsia="Times New Roman" w:cstheme="minorHAnsi"/>
+          <w:color w:val="000000" w:themeColor="text1"/>
+          <w:sz w:val="22"/>
+          <w:szCs w:val="22"/>
+          <w:highlight w:val="green"/>
+          <w:lang w:val="nb-NO"/>
+        </w:rPr>
+        <w:t xml:space="preserve">Kilde: </w:t>
+      </w:r>
+      <w:hyperlink r:id="rId16" w:history="1">
+        <w:r>
+          <w:rPr>
+            <w:rStyle w:val="Hyperlink"/>
+            <w:color w:val="000000" w:themeColor="text1"/>
+            <w:highlight w:val="green"/>
+          </w:rPr>
+          <w:t>https://www.xplenty.com/blog/apache-spark-vs-hadoop-mapreduce/</w:t>
+        </w:r>
+      </w:hyperlink>
+      <w:r>
+        <w:rPr>
+          <w:color w:val="000000" w:themeColor="text1"/>
+        </w:rPr>
+        <w:br/>
+      </w:r>
+    </w:p>
+    <w:p>
+      <w:pPr>
+        <w:spacing w:before="100" w:beforeAutospacing="1" w:after="100" w:afterAutospacing="1" w:line="360" w:lineRule="auto"/>
+        <w:rPr>
+          <w:rFonts w:eastAsia="Times New Roman" w:cstheme="minorHAnsi"/>
+          <w:sz w:val="22"/>
+          <w:szCs w:val="22"/>
+          <w:lang w:val="nb-NO"/>
+        </w:rPr>
+      </w:pPr>
+      <w:r>
+        <w:rPr>
+          <w:rFonts w:eastAsia="Times New Roman" w:cstheme="minorHAnsi"/>
+          <w:sz w:val="22"/>
+          <w:szCs w:val="22"/>
+          <w:u w:val="thick"/>
+          <w:lang w:val="nb-NO"/>
+        </w:rPr>
+        <w:t>Enklere:</w:t>
+      </w:r>
+      <w:r>
+        <w:rPr>
+          <w:rFonts w:eastAsia="Times New Roman" w:cstheme="minorHAnsi"/>
+          <w:sz w:val="22"/>
+          <w:szCs w:val="22"/>
+          <w:u w:val="thick"/>
+          <w:lang w:val="nb-NO"/>
+        </w:rPr>
+        <w:br/>
+      </w:r>
+      <w:r>
+        <w:rPr>
+          <w:rFonts w:eastAsia="Times New Roman" w:cstheme="minorHAnsi"/>
+          <w:sz w:val="22"/>
+          <w:szCs w:val="22"/>
+          <w:lang w:val="nb-NO"/>
+        </w:rPr>
+        <w:t xml:space="preserve">Som man tydelig kan se utafra kodene er Spark mye enklere å benytte og skrive programmer i. Med Spark og språket Scala har man tilgang til et stort utvalg av API-er noe som gjør programmeringen enklere, samt gjør koden mindre. Dette syntes tydelig på sammenligningen av antall linjer med kode i programmene </w:t>
+      </w:r>
+      <w:r>
+        <w:rPr>
+          <w:rFonts w:eastAsia="Times New Roman" w:cstheme="minorHAnsi"/>
+          <w:sz w:val="22"/>
+          <w:szCs w:val="22"/>
+          <w:lang w:val="nb-NO"/>
+        </w:rPr>
+        <w:t xml:space="preserve">som er </w:t>
+      </w:r>
+      <w:r>
+        <w:rPr>
+          <w:rFonts w:eastAsia="Times New Roman" w:cstheme="minorHAnsi"/>
+          <w:sz w:val="22"/>
+          <w:szCs w:val="22"/>
+          <w:lang w:val="nb-NO"/>
+        </w:rPr>
+        <w:t>implementert</w:t>
+      </w:r>
+      <w:r>
+        <w:rPr>
+          <w:rFonts w:eastAsia="Times New Roman" w:cstheme="minorHAnsi"/>
+          <w:sz w:val="22"/>
+          <w:szCs w:val="22"/>
+          <w:lang w:val="nb-NO"/>
+        </w:rPr>
+        <w:t xml:space="preserve">. </w:t>
+      </w:r>
+      <w:r>
+        <w:rPr>
+          <w:rFonts w:eastAsia="Times New Roman" w:cstheme="minorHAnsi"/>
+          <w:sz w:val="22"/>
+          <w:szCs w:val="22"/>
+          <w:lang w:val="nb-NO"/>
+        </w:rPr>
+        <w:t xml:space="preserve"> </w:t>
+      </w:r>
+      <w:r>
+        <w:rPr>
+          <w:rFonts w:eastAsia="Times New Roman" w:cstheme="minorHAnsi"/>
+          <w:sz w:val="22"/>
+          <w:szCs w:val="22"/>
+          <w:lang w:val="nb-NO"/>
+        </w:rPr>
+        <w:br/>
+      </w:r>
+      <w:r>
+        <w:rPr>
+          <w:rFonts w:eastAsia="Times New Roman" w:cstheme="minorHAnsi"/>
+          <w:sz w:val="22"/>
+          <w:szCs w:val="22"/>
+          <w:highlight w:val="green"/>
+          <w:lang w:val="nb-NO"/>
+        </w:rPr>
+        <w:t xml:space="preserve">Kilde: </w:t>
+      </w:r>
+      <w:r>
+        <w:rPr>
+          <w:rFonts w:eastAsia="Times New Roman" w:cstheme="minorHAnsi"/>
+          <w:sz w:val="22"/>
+          <w:szCs w:val="22"/>
+          <w:highlight w:val="green"/>
+          <w:lang w:val="nb-NO"/>
+        </w:rPr>
+        <w:t>https://www.educba.com/mapreduce-vs-apache-spark/</w:t>
+      </w:r>
+    </w:p>
+    <w:p>
+      <w:pPr>
+        <w:spacing w:before="100" w:beforeAutospacing="1" w:after="100" w:afterAutospacing="1" w:line="360" w:lineRule="auto"/>
+        <w:rPr>
+          <w:rFonts w:eastAsia="Times New Roman"/>
+          <w:b/>
+          <w:lang w:val="nb-NO"/>
+        </w:rPr>
+      </w:pPr>
+      <w:r>
+        <w:rPr>
+          <w:rFonts w:eastAsia="Times New Roman" w:cstheme="minorHAnsi"/>
+          <w:i/>
+          <w:sz w:val="22"/>
+          <w:szCs w:val="22"/>
+          <w:lang w:val="nb-NO"/>
+        </w:rPr>
+        <w:br/>
+      </w:r>
+      <w:r>
+        <w:rPr>
+          <w:rFonts w:eastAsia="Times New Roman" w:cstheme="minorHAnsi"/>
+          <w:i/>
+          <w:sz w:val="22"/>
+          <w:szCs w:val="22"/>
+          <w:lang w:val="nb-NO"/>
+        </w:rPr>
+        <w:br/>
+      </w:r>
+      <w:bookmarkStart w:id="11" w:name="_GoBack"/>
       <w:bookmarkEnd w:id="11"/>
-      <w:r>
-        <w:rPr>
-          <w:rFonts w:eastAsia="Times New Roman"/>
-          <w:szCs w:val="22"/>
-          <w:lang w:val="en-US"/>
-        </w:rPr>
-        <w:t xml:space="preserve"> </w:t>
-      </w:r>
-    </w:p>
-    <w:p>
-      <w:pPr>
-        <w:spacing w:before="100" w:beforeAutospacing="1" w:after="100" w:afterAutospacing="1" w:line="360" w:lineRule="auto"/>
-        <w:rPr>
-          <w:rFonts w:eastAsia="Times New Roman" w:cstheme="minorHAnsi"/>
-          <w:i/>
-          <w:sz w:val="22"/>
-          <w:szCs w:val="22"/>
-          <w:lang w:val="en-US"/>
-        </w:rPr>
-      </w:pPr>
-      <w:r>
-        <w:rPr>
-          <w:rFonts w:eastAsia="Times New Roman" w:cstheme="minorHAnsi"/>
-          <w:i/>
-          <w:sz w:val="22"/>
-          <w:szCs w:val="22"/>
-          <w:lang w:val="en-US"/>
-        </w:rPr>
-        <w:t xml:space="preserve">You should then measure the performance when running both versions and explain what causes the differences. </w:t>
-      </w:r>
-    </w:p>
-    <w:p>
-      <w:pPr>
-        <w:spacing w:before="100" w:beforeAutospacing="1" w:after="100" w:afterAutospacing="1" w:line="360" w:lineRule="auto"/>
-        <w:rPr>
-          <w:rFonts w:eastAsia="Times New Roman" w:cstheme="minorHAnsi"/>
-          <w:i/>
-          <w:color w:val="FF0000"/>
-          <w:sz w:val="22"/>
-          <w:szCs w:val="22"/>
-          <w:lang w:val="nb-NO"/>
-        </w:rPr>
-      </w:pPr>
-      <w:r>
-        <w:rPr>
-          <w:rFonts w:eastAsia="Times New Roman" w:cstheme="minorHAnsi"/>
-          <w:i/>
-          <w:sz w:val="22"/>
-          <w:szCs w:val="22"/>
-          <w:lang w:val="nb-NO"/>
-        </w:rPr>
-        <w:t xml:space="preserve">I oppgave 3.3.1 og 3.3.2 er ytelse beskrevet for hver av oppgavene til henholdsvis </w:t>
-      </w:r>
-      <w:proofErr w:type="spellStart"/>
-      <w:r>
-        <w:rPr>
-          <w:rFonts w:eastAsia="Times New Roman" w:cstheme="minorHAnsi"/>
-          <w:i/>
-          <w:sz w:val="22"/>
-          <w:szCs w:val="22"/>
-          <w:lang w:val="nb-NO"/>
-        </w:rPr>
-        <w:t>MapReduce</w:t>
-      </w:r>
-      <w:proofErr w:type="spellEnd"/>
-      <w:r>
-        <w:rPr>
-          <w:rFonts w:eastAsia="Times New Roman" w:cstheme="minorHAnsi"/>
-          <w:i/>
-          <w:sz w:val="22"/>
-          <w:szCs w:val="22"/>
-          <w:lang w:val="nb-NO"/>
-        </w:rPr>
-        <w:t xml:space="preserve"> og Spark. </w:t>
-      </w:r>
-      <w:r>
-        <w:rPr>
-          <w:rFonts w:eastAsia="Times New Roman" w:cstheme="minorHAnsi"/>
-          <w:i/>
-          <w:sz w:val="22"/>
-          <w:szCs w:val="22"/>
-          <w:lang w:val="nb-NO"/>
-        </w:rPr>
-        <w:br/>
-        <w:t xml:space="preserve">Som vist der har jeg valgt å måle ytelse på antall linjer med kode, samt kjøretid. </w:t>
-      </w:r>
-      <w:r>
-        <w:rPr>
-          <w:rFonts w:eastAsia="Times New Roman" w:cstheme="minorHAnsi"/>
-          <w:i/>
-          <w:sz w:val="22"/>
-          <w:szCs w:val="22"/>
-          <w:lang w:val="nb-NO"/>
-        </w:rPr>
-        <w:t xml:space="preserve">Der kommer det frem at det er nokså store ytelsesforskjeller for </w:t>
-      </w:r>
-      <w:proofErr w:type="spellStart"/>
-      <w:r>
-        <w:rPr>
-          <w:rFonts w:eastAsia="Times New Roman" w:cstheme="minorHAnsi"/>
-          <w:i/>
-          <w:sz w:val="22"/>
-          <w:szCs w:val="22"/>
-          <w:lang w:val="nb-NO"/>
-        </w:rPr>
-        <w:t>MapReduce</w:t>
-      </w:r>
-      <w:proofErr w:type="spellEnd"/>
-      <w:r>
-        <w:rPr>
-          <w:rFonts w:eastAsia="Times New Roman" w:cstheme="minorHAnsi"/>
-          <w:i/>
-          <w:sz w:val="22"/>
-          <w:szCs w:val="22"/>
-          <w:lang w:val="nb-NO"/>
-        </w:rPr>
-        <w:t xml:space="preserve"> og Spark.</w:t>
-      </w:r>
-      <w:r>
-        <w:rPr>
-          <w:rFonts w:eastAsia="Times New Roman" w:cstheme="minorHAnsi"/>
-          <w:i/>
-          <w:sz w:val="22"/>
-          <w:szCs w:val="22"/>
-          <w:lang w:val="nb-NO"/>
-        </w:rPr>
-        <w:br/>
-      </w:r>
-      <w:r>
-        <w:rPr>
-          <w:rFonts w:eastAsia="Times New Roman" w:cstheme="minorHAnsi"/>
-          <w:i/>
-          <w:color w:val="FF0000"/>
-          <w:sz w:val="22"/>
-          <w:szCs w:val="22"/>
-          <w:lang w:val="nb-NO"/>
-        </w:rPr>
-        <w:t>Årsaken til denne forskjellen på ytelse er. . . .</w:t>
-      </w:r>
     </w:p>
     <w:p>
       <w:pPr>
@@ -15270,10 +15788,8 @@
           <w:lang w:val="nb-NO"/>
         </w:rPr>
       </w:pPr>
-    </w:p>
-    <w:p>
-      <w:pPr>
-        <w:pStyle w:val="Heading1"/>
+      <w:bookmarkStart w:id="12" w:name="_Toc23677966"/>
+      <w:r>
         <w:rPr>
           <w:rFonts w:eastAsia="Times New Roman"/>
           <w:b/>
@@ -15281,8 +15797,9 @@
           <w:szCs w:val="24"/>
           <w:lang w:val="nb-NO"/>
         </w:rPr>
-      </w:pPr>
-      <w:bookmarkStart w:id="12" w:name="_Toc23677966"/>
+        <w:lastRenderedPageBreak/>
+        <w:t xml:space="preserve">3 </w:t>
+      </w:r>
       <w:r>
         <w:rPr>
           <w:rFonts w:eastAsia="Times New Roman"/>
@@ -15291,16 +15808,6 @@
           <w:szCs w:val="24"/>
           <w:lang w:val="nb-NO"/>
         </w:rPr>
-        <w:t xml:space="preserve">3 </w:t>
-      </w:r>
-      <w:r>
-        <w:rPr>
-          <w:rFonts w:eastAsia="Times New Roman"/>
-          <w:b/>
-          <w:sz w:val="24"/>
-          <w:szCs w:val="24"/>
-          <w:lang w:val="nb-NO"/>
-        </w:rPr>
         <w:t>Referanseliste</w:t>
       </w:r>
       <w:bookmarkEnd w:id="12"/>
@@ -15394,7 +15901,7 @@
           <w:lang w:val="nb-NO"/>
         </w:rPr>
       </w:pPr>
-      <w:hyperlink r:id="rId16" w:history="1">
+      <w:hyperlink r:id="rId17" w:history="1">
         <w:r>
           <w:rPr>
             <w:rStyle w:val="Hyperlink"/>
@@ -15420,7 +15927,7 @@
           <w:lang w:val="nb-NO"/>
         </w:rPr>
       </w:pPr>
-      <w:hyperlink r:id="rId17" w:history="1">
+      <w:hyperlink r:id="rId18" w:history="1">
         <w:r>
           <w:rPr>
             <w:rStyle w:val="Hyperlink"/>
@@ -15441,14 +15948,77 @@
     </w:p>
     <w:p>
       <w:pPr>
+        <w:spacing w:before="100" w:beforeAutospacing="1" w:after="100" w:afterAutospacing="1" w:line="360" w:lineRule="auto"/>
+        <w:rPr>
+          <w:rFonts w:eastAsia="Times New Roman" w:cstheme="minorHAnsi"/>
+          <w:sz w:val="22"/>
+          <w:szCs w:val="22"/>
+          <w:lang w:val="nb-NO"/>
+        </w:rPr>
+      </w:pPr>
+      <w:hyperlink r:id="rId19" w:history="1">
+        <w:r>
+          <w:rPr>
+            <w:rStyle w:val="Hyperlink"/>
+            <w:rFonts w:eastAsia="Times New Roman" w:cstheme="minorHAnsi"/>
+            <w:sz w:val="22"/>
+            <w:szCs w:val="22"/>
+            <w:highlight w:val="green"/>
+            <w:lang w:val="nb-NO"/>
+          </w:rPr>
+          <w:t>https://www.educba.com/mapreduce-vs-apache-spark/</w:t>
+        </w:r>
+      </w:hyperlink>
+    </w:p>
+    <w:p>
+      <w:pPr>
+        <w:rPr>
+          <w:color w:val="000000" w:themeColor="text1"/>
+        </w:rPr>
+      </w:pPr>
+      <w:r>
+        <w:rPr>
+          <w:rFonts w:eastAsia="Times New Roman" w:cstheme="minorHAnsi"/>
+          <w:color w:val="000000" w:themeColor="text1"/>
+          <w:sz w:val="22"/>
+          <w:szCs w:val="22"/>
+          <w:highlight w:val="green"/>
+          <w:lang w:val="nb-NO"/>
+        </w:rPr>
+        <w:t xml:space="preserve">Kilde: </w:t>
+      </w:r>
+      <w:hyperlink r:id="rId20" w:history="1">
+        <w:r>
+          <w:rPr>
+            <w:rStyle w:val="Hyperlink"/>
+            <w:color w:val="000000" w:themeColor="text1"/>
+            <w:highlight w:val="green"/>
+          </w:rPr>
+          <w:t>https://www.xplenty.com/blog/apache-spark-vs-hadoop-mapreduce/</w:t>
+        </w:r>
+      </w:hyperlink>
+    </w:p>
+    <w:p>
+      <w:pPr>
+        <w:spacing w:before="100" w:beforeAutospacing="1" w:after="100" w:afterAutospacing="1" w:line="360" w:lineRule="auto"/>
+        <w:rPr>
+          <w:rFonts w:eastAsia="Times New Roman" w:cstheme="minorHAnsi"/>
+          <w:sz w:val="22"/>
+          <w:szCs w:val="22"/>
+          <w:lang w:val="nb-NO"/>
+        </w:rPr>
+      </w:pPr>
+    </w:p>
+    <w:p>
+      <w:pPr>
         <w:rPr>
           <w:lang w:val="nb-NO"/>
         </w:rPr>
       </w:pPr>
     </w:p>
     <w:sectPr>
-      <w:footerReference w:type="even" r:id="rId18"/>
-      <w:footerReference w:type="default" r:id="rId19"/>
+      <w:footerReference w:type="even" r:id="rId21"/>
+      <w:footerReference w:type="default" r:id="rId22"/>
       <w:pgSz w:w="11900" w:h="16840"/>
       <w:pgMar w:top="1417" w:right="1417" w:bottom="1417" w:left="1417" w:header="708" w:footer="708" w:gutter="0"/>
       <w:cols w:space="708"/>
@@ -18195,7 +18765,7 @@
 </file>
 
 <file path=customXml/itemProps1.xml><?xml version="1.0" encoding="utf-8"?>
-<ds:datastoreItem xmlns:ds="http://schemas.openxmlformats.org/officeDocument/2006/customXml" ds:itemID="{42062E9A-A4D7-4644-BCA4-46A1F4F906EF}">
+<ds:datastoreItem xmlns:ds="http://schemas.openxmlformats.org/officeDocument/2006/customXml" ds:itemID="{131FF6D2-975A-A34F-95BB-1711C1D84E2A}">
   <ds:schemaRefs>
     <ds:schemaRef ds:uri="http://schemas.openxmlformats.org/officeDocument/2006/bibliography"/>
   </ds:schemaRefs>

</xml_diff>

<commit_message>
Created creative task + data
</commit_message>
<xml_diff>
--- a/Portfolio assignment.docx
+++ b/Portfolio assignment.docx
@@ -14495,6 +14495,7 @@
         <w:spacing w:line="360" w:lineRule="auto"/>
         <w:rPr>
           <w:rFonts w:eastAsia="Times New Roman"/>
+          <w:color w:val="FFFFFF" w:themeColor="background1"/>
           <w:szCs w:val="22"/>
           <w:highlight w:val="red"/>
           <w:lang w:val="en-US"/>
@@ -14504,6 +14505,7 @@
       <w:r>
         <w:rPr>
           <w:rFonts w:eastAsia="Times New Roman"/>
+          <w:color w:val="FFFFFF" w:themeColor="background1"/>
           <w:szCs w:val="22"/>
           <w:highlight w:val="red"/>
           <w:lang w:val="en-US"/>
@@ -14514,6 +14516,7 @@
       <w:r>
         <w:rPr>
           <w:rFonts w:eastAsia="Times New Roman"/>
+          <w:color w:val="FFFFFF" w:themeColor="background1"/>
           <w:szCs w:val="22"/>
           <w:highlight w:val="red"/>
           <w:lang w:val="en-US"/>
@@ -14524,6 +14527,7 @@
       <w:r>
         <w:rPr>
           <w:rFonts w:eastAsia="Times New Roman"/>
+          <w:color w:val="FFFFFF" w:themeColor="background1"/>
           <w:szCs w:val="22"/>
           <w:highlight w:val="red"/>
           <w:lang w:val="en-US"/>
@@ -14534,6 +14538,7 @@
       <w:r>
         <w:rPr>
           <w:rFonts w:eastAsia="Times New Roman"/>
+          <w:color w:val="FFFFFF" w:themeColor="background1"/>
           <w:szCs w:val="22"/>
           <w:highlight w:val="red"/>
           <w:lang w:val="en-US"/>
@@ -14544,6 +14549,7 @@
       <w:r>
         <w:rPr>
           <w:rFonts w:eastAsia="Times New Roman"/>
+          <w:color w:val="FFFFFF" w:themeColor="background1"/>
           <w:szCs w:val="22"/>
           <w:highlight w:val="red"/>
           <w:lang w:val="en-US"/>
@@ -14727,22 +14733,16 @@
     </w:p>
     <w:p>
       <w:pPr>
-        <w:spacing w:before="100" w:beforeAutospacing="1" w:after="100" w:afterAutospacing="1" w:line="360" w:lineRule="auto"/>
-        <w:rPr>
-          <w:rFonts w:eastAsia="Times New Roman" w:cstheme="minorHAnsi"/>
-          <w:i/>
-          <w:sz w:val="22"/>
-          <w:szCs w:val="22"/>
+        <w:pStyle w:val="Heading4"/>
+        <w:rPr>
+          <w:rFonts w:eastAsia="Times New Roman"/>
           <w:highlight w:val="yellow"/>
           <w:lang w:val="en-US"/>
         </w:rPr>
       </w:pPr>
       <w:r>
         <w:rPr>
-          <w:rFonts w:eastAsia="Times New Roman" w:cstheme="minorHAnsi"/>
-          <w:i/>
-          <w:sz w:val="22"/>
-          <w:szCs w:val="22"/>
+          <w:rFonts w:eastAsia="Times New Roman"/>
           <w:highlight w:val="yellow"/>
           <w:lang w:val="en-US"/>
         </w:rPr>
@@ -14750,10 +14750,7 @@
       </w:r>
       <w:r>
         <w:rPr>
-          <w:rFonts w:eastAsia="Times New Roman" w:cstheme="minorHAnsi"/>
-          <w:i/>
-          <w:sz w:val="22"/>
-          <w:szCs w:val="22"/>
+          <w:rFonts w:eastAsia="Times New Roman"/>
           <w:highlight w:val="yellow"/>
           <w:lang w:val="en-US"/>
         </w:rPr>
@@ -14815,16 +14812,34 @@
           <w:highlight w:val="yellow"/>
           <w:lang w:val="en-US"/>
         </w:rPr>
-        <w:t xml:space="preserve"> You are free to use almost any data source which is either public, or for which you can provide the data.</w:t>
-      </w:r>
-    </w:p>
-    <w:p>
-      <w:pPr>
-        <w:pStyle w:val="ListParagraph"/>
-        <w:numPr>
-          <w:ilvl w:val="0"/>
-          <w:numId w:val="12"/>
-        </w:numPr>
+        <w:t xml:space="preserve">The only requirement is that the questions you define and write the programs to answer </w:t>
+      </w:r>
+      <w:r>
+        <w:rPr>
+          <w:rFonts w:eastAsia="Times New Roman" w:cstheme="minorHAnsi"/>
+          <w:b/>
+          <w:i/>
+          <w:sz w:val="22"/>
+          <w:szCs w:val="22"/>
+          <w:highlight w:val="yellow"/>
+          <w:lang w:val="en-US"/>
+        </w:rPr>
+        <w:t>require the use of both the OSM data and your own data</w:t>
+      </w:r>
+      <w:r>
+        <w:rPr>
+          <w:rFonts w:eastAsia="Times New Roman" w:cstheme="minorHAnsi"/>
+          <w:i/>
+          <w:sz w:val="22"/>
+          <w:szCs w:val="22"/>
+          <w:highlight w:val="yellow"/>
+          <w:lang w:val="en-US"/>
+        </w:rPr>
+        <w:t xml:space="preserve">. </w:t>
+      </w:r>
+    </w:p>
+    <w:p>
+      <w:pPr>
         <w:spacing w:before="100" w:beforeAutospacing="1" w:after="100" w:afterAutospacing="1" w:line="360" w:lineRule="auto"/>
         <w:rPr>
           <w:rFonts w:eastAsia="Times New Roman" w:cstheme="minorHAnsi"/>
@@ -14832,52 +14847,6 @@
           <w:sz w:val="22"/>
           <w:szCs w:val="22"/>
           <w:highlight w:val="yellow"/>
-          <w:lang w:val="en-US"/>
-        </w:rPr>
-      </w:pPr>
-      <w:r>
-        <w:rPr>
-          <w:rFonts w:eastAsia="Times New Roman" w:cstheme="minorHAnsi"/>
-          <w:i/>
-          <w:sz w:val="22"/>
-          <w:szCs w:val="22"/>
-          <w:highlight w:val="yellow"/>
-          <w:lang w:val="en-US"/>
-        </w:rPr>
-        <w:t xml:space="preserve"> You are not required to use the same extract of OSM data as you used when calculating the simpler metrics. The only requirement is that the questions you define and write the programs to answer </w:t>
-      </w:r>
-      <w:r>
-        <w:rPr>
-          <w:rFonts w:eastAsia="Times New Roman" w:cstheme="minorHAnsi"/>
-          <w:b/>
-          <w:i/>
-          <w:sz w:val="22"/>
-          <w:szCs w:val="22"/>
-          <w:highlight w:val="yellow"/>
-          <w:lang w:val="en-US"/>
-        </w:rPr>
-        <w:t>require the use of both the OSM data and your own data</w:t>
-      </w:r>
-      <w:r>
-        <w:rPr>
-          <w:rFonts w:eastAsia="Times New Roman" w:cstheme="minorHAnsi"/>
-          <w:i/>
-          <w:sz w:val="22"/>
-          <w:szCs w:val="22"/>
-          <w:highlight w:val="yellow"/>
-          <w:lang w:val="en-US"/>
-        </w:rPr>
-        <w:t xml:space="preserve">. </w:t>
-      </w:r>
-    </w:p>
-    <w:p>
-      <w:pPr>
-        <w:spacing w:before="100" w:beforeAutospacing="1" w:after="100" w:afterAutospacing="1" w:line="360" w:lineRule="auto"/>
-        <w:rPr>
-          <w:rFonts w:eastAsia="Times New Roman" w:cstheme="minorHAnsi"/>
-          <w:i/>
-          <w:sz w:val="22"/>
-          <w:szCs w:val="22"/>
           <w:lang w:val="en-US"/>
         </w:rPr>
       </w:pPr>
@@ -14914,7 +14883,29 @@
           <w:lang w:val="en-US"/>
         </w:rPr>
         <w:br/>
-        <w:t>• https://kartkatalog.miljodirektoratet.no/Dataset • https://open.stavanger.kommune.no/dataset</w:t>
+        <w:t xml:space="preserve">• https://kartkatalog.miljodirektoratet.no/Dataset </w:t>
+      </w:r>
+      <w:r>
+        <w:rPr>
+          <w:rFonts w:eastAsia="Times New Roman" w:cstheme="minorHAnsi"/>
+          <w:i/>
+          <w:sz w:val="22"/>
+          <w:szCs w:val="22"/>
+          <w:highlight w:val="yellow"/>
+          <w:lang w:val="en-US"/>
+        </w:rPr>
+        <w:br/>
+      </w:r>
+      <w:r>
+        <w:rPr>
+          <w:rFonts w:eastAsia="Times New Roman" w:cstheme="minorHAnsi"/>
+          <w:i/>
+          <w:sz w:val="22"/>
+          <w:szCs w:val="22"/>
+          <w:highlight w:val="yellow"/>
+          <w:lang w:val="en-US"/>
+        </w:rPr>
+        <w:t>• https://open.stavanger.kommune.no/dataset</w:t>
       </w:r>
       <w:r>
         <w:rPr>
@@ -14966,6 +14957,20 @@
       </w:pPr>
       <w:r>
         <w:rPr>
+          <w:rStyle w:val="Heading4Char"/>
+          <w:lang w:val="nb-NO"/>
+        </w:rPr>
+        <w:t>2.3.2.1 Informasjon om valgt data</w:t>
+      </w:r>
+      <w:r>
+        <w:rPr>
+          <w:rStyle w:val="Heading4Char"/>
+          <w:lang w:val="nb-NO"/>
+        </w:rPr>
+        <w:br/>
+      </w:r>
+      <w:r>
+        <w:rPr>
           <w:rFonts w:eastAsia="Times New Roman" w:cstheme="minorHAnsi"/>
           <w:i/>
           <w:sz w:val="22"/>
@@ -14996,6 +15001,293 @@
         </w:rPr>
         <w:t xml:space="preserve"> som ekstra data, jeg skal hente data fra og spørre spørsmål til. </w:t>
       </w:r>
+      <w:r>
+        <w:rPr>
+          <w:rFonts w:eastAsia="Times New Roman" w:cstheme="minorHAnsi"/>
+          <w:i/>
+          <w:sz w:val="22"/>
+          <w:szCs w:val="22"/>
+          <w:lang w:val="nb-NO"/>
+        </w:rPr>
+        <w:t xml:space="preserve">Her har jeg hentet ned data med informasjon om </w:t>
+      </w:r>
+      <w:proofErr w:type="spellStart"/>
+      <w:r>
+        <w:rPr>
+          <w:rFonts w:eastAsia="Times New Roman" w:cstheme="minorHAnsi"/>
+          <w:i/>
+          <w:sz w:val="22"/>
+          <w:szCs w:val="22"/>
+          <w:lang w:val="nb-NO"/>
+        </w:rPr>
+        <w:t>bysykkelstasjonene</w:t>
+      </w:r>
+      <w:proofErr w:type="spellEnd"/>
+      <w:r>
+        <w:rPr>
+          <w:rFonts w:eastAsia="Times New Roman" w:cstheme="minorHAnsi"/>
+          <w:i/>
+          <w:sz w:val="22"/>
+          <w:szCs w:val="22"/>
+          <w:lang w:val="nb-NO"/>
+        </w:rPr>
+        <w:t xml:space="preserve"> rundt I Oslo. </w:t>
+      </w:r>
+      <w:r>
+        <w:rPr>
+          <w:rFonts w:eastAsia="Times New Roman" w:cstheme="minorHAnsi"/>
+          <w:i/>
+          <w:sz w:val="22"/>
+          <w:szCs w:val="22"/>
+          <w:lang w:val="nb-NO"/>
+        </w:rPr>
+        <w:t xml:space="preserve">Denne inneholder id, navn, adresse, lat &amp; </w:t>
+      </w:r>
+      <w:proofErr w:type="spellStart"/>
+      <w:r>
+        <w:rPr>
+          <w:rFonts w:eastAsia="Times New Roman" w:cstheme="minorHAnsi"/>
+          <w:i/>
+          <w:sz w:val="22"/>
+          <w:szCs w:val="22"/>
+          <w:lang w:val="nb-NO"/>
+        </w:rPr>
+        <w:t>long</w:t>
+      </w:r>
+      <w:proofErr w:type="spellEnd"/>
+      <w:r>
+        <w:rPr>
+          <w:rFonts w:eastAsia="Times New Roman" w:cstheme="minorHAnsi"/>
+          <w:i/>
+          <w:sz w:val="22"/>
+          <w:szCs w:val="22"/>
+          <w:lang w:val="nb-NO"/>
+        </w:rPr>
+        <w:t xml:space="preserve"> og kapasitet for hver stasjon. </w:t>
+      </w:r>
+    </w:p>
+    <w:p>
+      <w:pPr>
+        <w:pStyle w:val="Heading4"/>
+        <w:rPr>
+          <w:rFonts w:eastAsia="Times New Roman"/>
+          <w:lang w:val="nb-NO"/>
+        </w:rPr>
+      </w:pPr>
+      <w:r>
+        <w:rPr>
+          <w:rStyle w:val="Heading4Char"/>
+          <w:lang w:val="nb-NO"/>
+        </w:rPr>
+        <w:t>2.3.2.</w:t>
+      </w:r>
+      <w:r>
+        <w:rPr>
+          <w:rStyle w:val="Heading4Char"/>
+          <w:lang w:val="nb-NO"/>
+        </w:rPr>
+        <w:t>2</w:t>
+      </w:r>
+      <w:r>
+        <w:rPr>
+          <w:rStyle w:val="Heading4Char"/>
+          <w:lang w:val="nb-NO"/>
+        </w:rPr>
+        <w:t xml:space="preserve"> </w:t>
+      </w:r>
+      <w:r>
+        <w:rPr>
+          <w:rFonts w:eastAsia="Times New Roman"/>
+          <w:lang w:val="nb-NO"/>
+        </w:rPr>
+        <w:t>Spørsmål</w:t>
+      </w:r>
+    </w:p>
+    <w:p>
+      <w:pPr>
+        <w:pStyle w:val="Heading4"/>
+        <w:rPr>
+          <w:rFonts w:eastAsia="Times New Roman"/>
+          <w:lang w:val="nb-NO"/>
+        </w:rPr>
+      </w:pPr>
+    </w:p>
+    <w:p>
+      <w:pPr>
+        <w:rPr>
+          <w:b/>
+          <w:lang w:val="nb-NO"/>
+        </w:rPr>
+      </w:pPr>
+      <w:r>
+        <w:rPr>
+          <w:b/>
+          <w:lang w:val="nb-NO"/>
+        </w:rPr>
+        <w:t>Spørsmål 1:</w:t>
+      </w:r>
+    </w:p>
+    <w:p>
+      <w:pPr>
+        <w:rPr>
+          <w:u w:val="single"/>
+          <w:lang w:val="nb-NO"/>
+        </w:rPr>
+      </w:pPr>
+      <w:r>
+        <w:rPr>
+          <w:u w:val="single"/>
+          <w:lang w:val="nb-NO"/>
+        </w:rPr>
+        <w:t>H</w:t>
+      </w:r>
+      <w:r>
+        <w:rPr>
+          <w:u w:val="single"/>
+          <w:lang w:val="nb-NO"/>
+        </w:rPr>
+        <w:t xml:space="preserve">vor mange </w:t>
+      </w:r>
+      <w:r>
+        <w:rPr>
+          <w:u w:val="single"/>
+          <w:lang w:val="nb-NO"/>
+        </w:rPr>
+        <w:t xml:space="preserve">av </w:t>
+      </w:r>
+      <w:r>
+        <w:rPr>
+          <w:u w:val="single"/>
+          <w:lang w:val="nb-NO"/>
+        </w:rPr>
+        <w:t>gate</w:t>
+      </w:r>
+      <w:r>
+        <w:rPr>
+          <w:u w:val="single"/>
+          <w:lang w:val="nb-NO"/>
+        </w:rPr>
+        <w:t>ne</w:t>
+      </w:r>
+      <w:r>
+        <w:rPr>
+          <w:u w:val="single"/>
+          <w:lang w:val="nb-NO"/>
+        </w:rPr>
+        <w:t xml:space="preserve"> i </w:t>
+      </w:r>
+      <w:proofErr w:type="spellStart"/>
+      <w:r>
+        <w:rPr>
+          <w:u w:val="single"/>
+          <w:lang w:val="nb-NO"/>
+        </w:rPr>
+        <w:t>osm</w:t>
+      </w:r>
+      <w:proofErr w:type="spellEnd"/>
+      <w:r>
+        <w:rPr>
+          <w:u w:val="single"/>
+          <w:lang w:val="nb-NO"/>
+        </w:rPr>
+        <w:t xml:space="preserve">-fila har </w:t>
+      </w:r>
+      <w:proofErr w:type="spellStart"/>
+      <w:r>
+        <w:rPr>
+          <w:u w:val="single"/>
+          <w:lang w:val="nb-NO"/>
+        </w:rPr>
+        <w:t>bysykkel</w:t>
+      </w:r>
+      <w:proofErr w:type="spellEnd"/>
+      <w:r>
+        <w:rPr>
+          <w:u w:val="single"/>
+          <w:lang w:val="nb-NO"/>
+        </w:rPr>
+        <w:t>-stasjoner</w:t>
+      </w:r>
+      <w:r>
+        <w:rPr>
+          <w:u w:val="single"/>
+          <w:lang w:val="nb-NO"/>
+        </w:rPr>
+        <w:t>?</w:t>
+      </w:r>
+      <w:bookmarkStart w:id="10" w:name="_GoBack"/>
+      <w:bookmarkEnd w:id="10"/>
+    </w:p>
+    <w:p>
+      <w:pPr>
+        <w:rPr>
+          <w:lang w:val="en-US"/>
+        </w:rPr>
+      </w:pPr>
+      <w:proofErr w:type="spellStart"/>
+      <w:r>
+        <w:rPr>
+          <w:lang w:val="en-US"/>
+        </w:rPr>
+        <w:t>Løses</w:t>
+      </w:r>
+      <w:proofErr w:type="spellEnd"/>
+      <w:r>
+        <w:rPr>
+          <w:lang w:val="en-US"/>
+        </w:rPr>
+        <w:t xml:space="preserve"> </w:t>
+      </w:r>
+      <w:proofErr w:type="spellStart"/>
+      <w:r>
+        <w:rPr>
+          <w:lang w:val="en-US"/>
+        </w:rPr>
+        <w:t>i</w:t>
+      </w:r>
+      <w:proofErr w:type="spellEnd"/>
+      <w:r>
+        <w:rPr>
+          <w:lang w:val="en-US"/>
+        </w:rPr>
+        <w:t xml:space="preserve"> </w:t>
+      </w:r>
+      <w:proofErr w:type="spellStart"/>
+      <w:r>
+        <w:rPr>
+          <w:lang w:val="en-US"/>
+        </w:rPr>
+        <w:t>fi</w:t>
+      </w:r>
+      <w:r>
+        <w:rPr>
+          <w:lang w:val="en-US"/>
+        </w:rPr>
+        <w:t>len</w:t>
+      </w:r>
+      <w:proofErr w:type="spellEnd"/>
+      <w:r>
+        <w:rPr>
+          <w:lang w:val="en-US"/>
+        </w:rPr>
+        <w:t xml:space="preserve">: </w:t>
+      </w:r>
+      <w:proofErr w:type="spellStart"/>
+      <w:r>
+        <w:rPr>
+          <w:i/>
+          <w:lang w:val="en-US"/>
+        </w:rPr>
+        <w:t>Creative_howManyStreetsDoHaveCityCycleStations</w:t>
+      </w:r>
+      <w:proofErr w:type="spellEnd"/>
+    </w:p>
+    <w:p>
+      <w:pPr>
+        <w:rPr>
+          <w:lang w:val="en-US"/>
+        </w:rPr>
+      </w:pPr>
     </w:p>
     <w:p>
       <w:pPr>
@@ -15014,31 +15306,73 @@
           <w:i/>
           <w:sz w:val="22"/>
           <w:szCs w:val="22"/>
+          <w:lang w:val="en-US"/>
+        </w:rPr>
+        <w:t xml:space="preserve">2. </w:t>
+      </w:r>
+    </w:p>
+    <w:p>
+      <w:pPr>
+        <w:pStyle w:val="Heading4"/>
+        <w:rPr>
+          <w:rFonts w:eastAsia="Times New Roman"/>
+          <w:lang w:val="en-US"/>
+        </w:rPr>
+      </w:pPr>
+      <w:proofErr w:type="gramStart"/>
+      <w:r>
+        <w:rPr>
+          <w:rStyle w:val="Heading4Char"/>
+          <w:lang w:val="en-US"/>
+        </w:rPr>
+        <w:lastRenderedPageBreak/>
+        <w:t>2.3.2.</w:t>
+      </w:r>
+      <w:r>
+        <w:rPr>
+          <w:rStyle w:val="Heading4Char"/>
+          <w:lang w:val="en-US"/>
+        </w:rPr>
+        <w:t>3</w:t>
+      </w:r>
+      <w:r>
+        <w:rPr>
+          <w:rStyle w:val="Heading4Char"/>
+          <w:lang w:val="en-US"/>
+        </w:rPr>
+        <w:t xml:space="preserve">  </w:t>
+      </w:r>
+      <w:r>
+        <w:rPr>
+          <w:rFonts w:eastAsia="Times New Roman"/>
           <w:highlight w:val="yellow"/>
           <w:lang w:val="en-US"/>
         </w:rPr>
-        <w:t>D</w:t>
-      </w:r>
-      <w:r>
-        <w:rPr>
-          <w:rFonts w:eastAsia="Times New Roman" w:cstheme="minorHAnsi"/>
-          <w:i/>
-          <w:sz w:val="22"/>
-          <w:szCs w:val="22"/>
+        <w:t>W</w:t>
+      </w:r>
+      <w:r>
+        <w:rPr>
+          <w:rFonts w:eastAsia="Times New Roman"/>
           <w:highlight w:val="yellow"/>
           <w:lang w:val="en-US"/>
         </w:rPr>
-        <w:t>escribe what your questions are, and why MapReduce or Spark is the correct or not the correct tool to answer them.</w:t>
-      </w:r>
-      <w:r>
-        <w:rPr>
-          <w:rFonts w:eastAsia="Times New Roman" w:cstheme="minorHAnsi"/>
-          <w:i/>
-          <w:sz w:val="22"/>
-          <w:szCs w:val="22"/>
-          <w:lang w:val="en-US"/>
-        </w:rPr>
-        <w:t xml:space="preserve"> </w:t>
+        <w:t>hy</w:t>
+      </w:r>
+      <w:proofErr w:type="gramEnd"/>
+      <w:r>
+        <w:rPr>
+          <w:rFonts w:eastAsia="Times New Roman"/>
+          <w:highlight w:val="yellow"/>
+          <w:lang w:val="en-US"/>
+        </w:rPr>
+        <w:t xml:space="preserve"> MapReduce or Spark is the correct or not the correct tool to answer them</w:t>
+      </w:r>
+      <w:r>
+        <w:rPr>
+          <w:rFonts w:eastAsia="Times New Roman"/>
+          <w:lang w:val="en-US"/>
+        </w:rPr>
+        <w:t>?</w:t>
       </w:r>
     </w:p>
     <w:p>
@@ -15052,72 +15386,6 @@
           <w:lang w:val="en-US"/>
         </w:rPr>
       </w:pPr>
-      <w:proofErr w:type="spellStart"/>
-      <w:r>
-        <w:rPr>
-          <w:rFonts w:eastAsia="Times New Roman" w:cstheme="minorHAnsi"/>
-          <w:i/>
-          <w:sz w:val="22"/>
-          <w:szCs w:val="22"/>
-          <w:lang w:val="en-US"/>
-        </w:rPr>
-        <w:t>Spørsmål</w:t>
-      </w:r>
-      <w:proofErr w:type="spellEnd"/>
-      <w:r>
-        <w:rPr>
-          <w:rFonts w:eastAsia="Times New Roman" w:cstheme="minorHAnsi"/>
-          <w:i/>
-          <w:sz w:val="22"/>
-          <w:szCs w:val="22"/>
-          <w:lang w:val="en-US"/>
-        </w:rPr>
-        <w:t>:</w:t>
-      </w:r>
-    </w:p>
-    <w:p>
-      <w:pPr>
-        <w:spacing w:before="100" w:beforeAutospacing="1" w:after="100" w:afterAutospacing="1" w:line="360" w:lineRule="auto"/>
-        <w:rPr>
-          <w:rFonts w:eastAsia="Times New Roman" w:cstheme="minorHAnsi"/>
-          <w:i/>
-          <w:sz w:val="22"/>
-          <w:szCs w:val="22"/>
-          <w:lang w:val="en-US"/>
-        </w:rPr>
-      </w:pPr>
-      <w:r>
-        <w:rPr>
-          <w:rFonts w:eastAsia="Times New Roman" w:cstheme="minorHAnsi"/>
-          <w:i/>
-          <w:sz w:val="22"/>
-          <w:szCs w:val="22"/>
-          <w:lang w:val="en-US"/>
-        </w:rPr>
-        <w:t>1.</w:t>
-      </w:r>
-    </w:p>
-    <w:p>
-      <w:pPr>
-        <w:spacing w:before="100" w:beforeAutospacing="1" w:after="100" w:afterAutospacing="1" w:line="360" w:lineRule="auto"/>
-        <w:rPr>
-          <w:rFonts w:eastAsia="Times New Roman" w:cstheme="minorHAnsi"/>
-          <w:i/>
-          <w:sz w:val="22"/>
-          <w:szCs w:val="22"/>
-          <w:lang w:val="en-US"/>
-        </w:rPr>
-      </w:pPr>
-      <w:r>
-        <w:rPr>
-          <w:rFonts w:eastAsia="Times New Roman" w:cstheme="minorHAnsi"/>
-          <w:i/>
-          <w:sz w:val="22"/>
-          <w:szCs w:val="22"/>
-          <w:lang w:val="en-US"/>
-        </w:rPr>
-        <w:t xml:space="preserve">2. </w:t>
-      </w:r>
     </w:p>
     <w:p>
       <w:pPr>
@@ -15141,7 +15409,7 @@
           <w:lang w:val="en-US"/>
         </w:rPr>
       </w:pPr>
-      <w:bookmarkStart w:id="10" w:name="_Toc23677965"/>
+      <w:bookmarkStart w:id="11" w:name="_Toc23677965"/>
       <w:r>
         <w:rPr>
           <w:rFonts w:eastAsia="Times New Roman"/>
@@ -15158,7 +15426,7 @@
         </w:rPr>
         <w:t>.3.3 Compare the performance of the MapReduce implementation and the Spark implementation</w:t>
       </w:r>
-      <w:bookmarkEnd w:id="10"/>
+      <w:bookmarkEnd w:id="11"/>
       <w:r>
         <w:rPr>
           <w:rFonts w:eastAsia="Times New Roman"/>
@@ -15762,6 +16030,7 @@
           <w:szCs w:val="22"/>
           <w:lang w:val="nb-NO"/>
         </w:rPr>
+        <w:lastRenderedPageBreak/>
         <w:br/>
       </w:r>
       <w:r>
@@ -15774,8 +16043,6 @@
         </w:rPr>
         <w:br/>
       </w:r>
-      <w:bookmarkStart w:id="11" w:name="_GoBack"/>
-      <w:bookmarkEnd w:id="11"/>
     </w:p>
     <w:p>
       <w:pPr>
@@ -15797,7 +16064,6 @@
           <w:szCs w:val="24"/>
           <w:lang w:val="nb-NO"/>
         </w:rPr>
-        <w:lastRenderedPageBreak/>
         <w:t xml:space="preserve">3 </w:t>
       </w:r>
       <w:r>
@@ -17970,6 +18236,26 @@
       <w:rFonts w:asciiTheme="majorHAnsi" w:eastAsiaTheme="majorEastAsia" w:hAnsiTheme="majorHAnsi" w:cstheme="majorBidi"/>
       <w:i/>
       <w:iCs/>
+      <w:color w:val="2F5496" w:themeColor="accent1" w:themeShade="BF"/>
+    </w:rPr>
+  </w:style>
+  <w:style w:type="paragraph" w:styleId="Heading5">
+    <w:name w:val="heading 5"/>
+    <w:basedOn w:val="Normal"/>
+    <w:next w:val="Normal"/>
+    <w:link w:val="Heading5Char"/>
+    <w:uiPriority w:val="9"/>
+    <w:unhideWhenUsed/>
+    <w:qFormat/>
+    <w:rsid w:val="000B7265"/>
+    <w:pPr>
+      <w:keepNext/>
+      <w:keepLines/>
+      <w:spacing w:before="40"/>
+      <w:outlineLvl w:val="4"/>
+    </w:pPr>
+    <w:rPr>
+      <w:rFonts w:asciiTheme="majorHAnsi" w:eastAsiaTheme="majorEastAsia" w:hAnsiTheme="majorHAnsi" w:cstheme="majorBidi"/>
       <w:color w:val="2F5496" w:themeColor="accent1" w:themeShade="BF"/>
     </w:rPr>
   </w:style>
@@ -18496,6 +18782,17 @@
     <w:unhideWhenUsed/>
     <w:rsid w:val="008000D2"/>
   </w:style>
+  <w:style w:type="character" w:customStyle="1" w:styleId="Heading5Char">
+    <w:name w:val="Heading 5 Char"/>
+    <w:basedOn w:val="DefaultParagraphFont"/>
+    <w:link w:val="Heading5"/>
+    <w:uiPriority w:val="9"/>
+    <w:rsid w:val="000B7265"/>
+    <w:rPr>
+      <w:rFonts w:asciiTheme="majorHAnsi" w:eastAsiaTheme="majorEastAsia" w:hAnsiTheme="majorHAnsi" w:cstheme="majorBidi"/>
+      <w:color w:val="2F5496" w:themeColor="accent1" w:themeShade="BF"/>
+    </w:rPr>
+  </w:style>
 </w:styles>
 </file>
 
@@ -18765,7 +19062,7 @@
 </file>
 
 <file path=customXml/itemProps1.xml><?xml version="1.0" encoding="utf-8"?>
-<ds:datastoreItem xmlns:ds="http://schemas.openxmlformats.org/officeDocument/2006/customXml" ds:itemID="{131FF6D2-975A-A34F-95BB-1711C1D84E2A}">
+<ds:datastoreItem xmlns:ds="http://schemas.openxmlformats.org/officeDocument/2006/customXml" ds:itemID="{B2BA6CFD-479C-354B-A0DB-3C655E94E877}">
   <ds:schemaRefs>
     <ds:schemaRef ds:uri="http://schemas.openxmlformats.org/officeDocument/2006/bibliography"/>
   </ds:schemaRefs>

</xml_diff>

<commit_message>
Commented creative scala task in doc
</commit_message>
<xml_diff>
--- a/Portfolio assignment.docx
+++ b/Portfolio assignment.docx
@@ -15116,12 +15116,16 @@
       <w:pPr>
         <w:rPr>
           <w:b/>
+          <w:sz w:val="22"/>
+          <w:szCs w:val="22"/>
           <w:lang w:val="nb-NO"/>
         </w:rPr>
       </w:pPr>
       <w:r>
         <w:rPr>
           <w:b/>
+          <w:sz w:val="22"/>
+          <w:szCs w:val="22"/>
           <w:lang w:val="nb-NO"/>
         </w:rPr>
         <w:t>Spørsmål 1:</w:t>
@@ -15130,56 +15134,286 @@
     <w:p>
       <w:pPr>
         <w:rPr>
+          <w:i/>
+          <w:sz w:val="22"/>
+          <w:szCs w:val="22"/>
+          <w:lang w:val="nb-NO"/>
+        </w:rPr>
+      </w:pPr>
+      <w:r>
+        <w:rPr>
+          <w:sz w:val="22"/>
+          <w:szCs w:val="22"/>
           <w:u w:val="single"/>
           <w:lang w:val="nb-NO"/>
         </w:rPr>
-      </w:pPr>
-      <w:r>
-        <w:rPr>
+        <w:t xml:space="preserve">Hvilke 10 steder i </w:t>
+      </w:r>
+      <w:proofErr w:type="spellStart"/>
+      <w:r>
+        <w:rPr>
+          <w:sz w:val="22"/>
+          <w:szCs w:val="22"/>
           <w:u w:val="single"/>
           <w:lang w:val="nb-NO"/>
         </w:rPr>
-        <w:t>H</w:t>
-      </w:r>
-      <w:r>
-        <w:rPr>
+        <w:t>extracten</w:t>
+      </w:r>
+      <w:proofErr w:type="spellEnd"/>
+      <w:r>
+        <w:rPr>
+          <w:sz w:val="22"/>
+          <w:szCs w:val="22"/>
           <w:u w:val="single"/>
           <w:lang w:val="nb-NO"/>
         </w:rPr>
-        <w:t xml:space="preserve">vor mange </w:t>
-      </w:r>
-      <w:r>
-        <w:rPr>
+        <w:t xml:space="preserve"> er </w:t>
+      </w:r>
+      <w:proofErr w:type="spellStart"/>
+      <w:r>
+        <w:rPr>
+          <w:sz w:val="22"/>
+          <w:szCs w:val="22"/>
           <w:u w:val="single"/>
           <w:lang w:val="nb-NO"/>
         </w:rPr>
-        <w:t xml:space="preserve">av </w:t>
-      </w:r>
-      <w:r>
-        <w:rPr>
+        <w:t>bysykkel</w:t>
+      </w:r>
+      <w:proofErr w:type="spellEnd"/>
+      <w:r>
+        <w:rPr>
+          <w:sz w:val="22"/>
+          <w:szCs w:val="22"/>
           <w:u w:val="single"/>
           <w:lang w:val="nb-NO"/>
         </w:rPr>
-        <w:t>gate</w:t>
-      </w:r>
-      <w:r>
-        <w:rPr>
+        <w:t xml:space="preserve"> mest populært å starte turen fra?</w:t>
+      </w:r>
+      <w:r>
+        <w:rPr>
+          <w:sz w:val="22"/>
+          <w:szCs w:val="22"/>
           <w:u w:val="single"/>
           <w:lang w:val="nb-NO"/>
         </w:rPr>
-        <w:t>ne</w:t>
-      </w:r>
-      <w:r>
-        <w:rPr>
+        <w:t xml:space="preserve"> </w:t>
+      </w:r>
+      <w:r>
+        <w:rPr>
+          <w:sz w:val="22"/>
+          <w:szCs w:val="22"/>
           <w:u w:val="single"/>
           <w:lang w:val="nb-NO"/>
         </w:rPr>
-        <w:t xml:space="preserve"> i </w:t>
-      </w:r>
-      <w:proofErr w:type="spellStart"/>
-      <w:r>
-        <w:rPr>
-          <w:u w:val="single"/>
+        <w:br/>
+      </w:r>
+      <w:r>
+        <w:rPr>
+          <w:sz w:val="22"/>
+          <w:szCs w:val="22"/>
+          <w:lang w:val="nb-NO"/>
+        </w:rPr>
+        <w:t xml:space="preserve">Løses i filen: </w:t>
+      </w:r>
+      <w:proofErr w:type="spellStart"/>
+      <w:r>
+        <w:rPr>
+          <w:i/>
+          <w:sz w:val="22"/>
+          <w:szCs w:val="22"/>
+          <w:lang w:val="nb-NO"/>
+        </w:rPr>
+        <w:t>CreativeOne_topTenCityCyclePlacesInExtract</w:t>
+      </w:r>
+      <w:proofErr w:type="spellEnd"/>
+    </w:p>
+    <w:p>
+      <w:pPr>
+        <w:rPr>
+          <w:i/>
+          <w:sz w:val="22"/>
+          <w:szCs w:val="22"/>
+          <w:lang w:val="nb-NO"/>
+        </w:rPr>
+      </w:pPr>
+    </w:p>
+    <w:p>
+      <w:pPr>
+        <w:spacing w:before="100" w:beforeAutospacing="1" w:after="100" w:afterAutospacing="1" w:line="360" w:lineRule="auto"/>
+        <w:rPr>
+          <w:rFonts w:eastAsia="Times New Roman" w:cstheme="minorHAnsi"/>
+          <w:i/>
+          <w:sz w:val="22"/>
+          <w:szCs w:val="22"/>
+          <w:lang w:val="nb-NO"/>
+        </w:rPr>
+      </w:pPr>
+      <w:proofErr w:type="spellStart"/>
+      <w:r>
+        <w:rPr>
+          <w:rFonts w:eastAsia="Times New Roman" w:cstheme="minorHAnsi"/>
+          <w:b/>
+          <w:i/>
+          <w:sz w:val="22"/>
+          <w:szCs w:val="22"/>
+          <w:lang w:val="nb-NO"/>
+        </w:rPr>
+        <w:t>MapReduce</w:t>
+      </w:r>
+      <w:proofErr w:type="spellEnd"/>
+      <w:r>
+        <w:rPr>
+          <w:rFonts w:eastAsia="Times New Roman" w:cstheme="minorHAnsi"/>
+          <w:b/>
+          <w:i/>
+          <w:sz w:val="22"/>
+          <w:szCs w:val="22"/>
+          <w:lang w:val="nb-NO"/>
+        </w:rPr>
+        <w:t>:</w:t>
+      </w:r>
+    </w:p>
+    <w:p>
+      <w:pPr>
+        <w:spacing w:before="100" w:beforeAutospacing="1" w:after="100" w:afterAutospacing="1" w:line="360" w:lineRule="auto"/>
+        <w:ind w:right="-1417"/>
+        <w:rPr>
+          <w:rFonts w:eastAsia="Times New Roman" w:cstheme="minorHAnsi"/>
+          <w:i/>
+          <w:sz w:val="22"/>
+          <w:szCs w:val="22"/>
+          <w:lang w:val="nb-NO"/>
+        </w:rPr>
+      </w:pPr>
+      <w:r>
+        <w:rPr>
+          <w:rFonts w:eastAsia="Times New Roman" w:cstheme="minorHAnsi"/>
+          <w:i/>
+          <w:sz w:val="22"/>
+          <w:szCs w:val="22"/>
+          <w:u w:val="thick"/>
+          <w:lang w:val="nb-NO"/>
+        </w:rPr>
+        <w:lastRenderedPageBreak/>
+        <w:t>Ytelse:</w:t>
+      </w:r>
+      <w:r>
+        <w:rPr>
+          <w:rFonts w:eastAsia="Times New Roman" w:cstheme="minorHAnsi"/>
+          <w:i/>
+          <w:sz w:val="22"/>
+          <w:szCs w:val="22"/>
+          <w:lang w:val="nb-NO"/>
+        </w:rPr>
+        <w:br/>
+      </w:r>
+    </w:p>
+    <w:p>
+      <w:pPr>
+        <w:spacing w:before="100" w:beforeAutospacing="1" w:after="100" w:afterAutospacing="1" w:line="360" w:lineRule="auto"/>
+        <w:ind w:right="-1417"/>
+        <w:rPr>
+          <w:rFonts w:eastAsia="Times New Roman" w:cstheme="minorHAnsi"/>
+          <w:i/>
+          <w:sz w:val="22"/>
+          <w:szCs w:val="22"/>
+          <w:lang w:val="nb-NO"/>
+        </w:rPr>
+      </w:pPr>
+      <w:r>
+        <w:rPr>
+          <w:rFonts w:eastAsia="Times New Roman" w:cstheme="minorHAnsi"/>
+          <w:i/>
+          <w:sz w:val="22"/>
+          <w:szCs w:val="22"/>
+          <w:lang w:val="nb-NO"/>
+        </w:rPr>
+        <w:t xml:space="preserve">Antall kodelinjer i mapper og </w:t>
+      </w:r>
+      <w:proofErr w:type="spellStart"/>
+      <w:r>
+        <w:rPr>
+          <w:rFonts w:eastAsia="Times New Roman" w:cstheme="minorHAnsi"/>
+          <w:i/>
+          <w:sz w:val="22"/>
+          <w:szCs w:val="22"/>
+          <w:lang w:val="nb-NO"/>
+        </w:rPr>
+        <w:t>reducer</w:t>
+      </w:r>
+      <w:proofErr w:type="spellEnd"/>
+      <w:r>
+        <w:rPr>
+          <w:rFonts w:eastAsia="Times New Roman" w:cstheme="minorHAnsi"/>
+          <w:i/>
+          <w:sz w:val="22"/>
+          <w:szCs w:val="22"/>
+          <w:lang w:val="nb-NO"/>
+        </w:rPr>
+        <w:t>:</w:t>
+      </w:r>
+      <w:r>
+        <w:rPr>
+          <w:rFonts w:eastAsia="Times New Roman" w:cstheme="minorHAnsi"/>
+          <w:i/>
+          <w:sz w:val="22"/>
+          <w:szCs w:val="22"/>
+          <w:lang w:val="nb-NO"/>
+        </w:rPr>
+        <w:br/>
+        <w:t xml:space="preserve">Kjøretid: </w:t>
+      </w:r>
+    </w:p>
+    <w:p>
+      <w:pPr>
+        <w:spacing w:before="100" w:beforeAutospacing="1" w:after="100" w:afterAutospacing="1" w:line="360" w:lineRule="auto"/>
+        <w:rPr>
+          <w:rFonts w:eastAsia="Times New Roman" w:cstheme="minorHAnsi"/>
+          <w:i/>
+          <w:sz w:val="22"/>
+          <w:szCs w:val="22"/>
+          <w:lang w:val="nb-NO"/>
+        </w:rPr>
+      </w:pPr>
+      <w:r>
+        <w:rPr>
+          <w:rFonts w:eastAsia="Times New Roman" w:cstheme="minorHAnsi"/>
+          <w:b/>
+          <w:i/>
+          <w:sz w:val="22"/>
+          <w:szCs w:val="22"/>
+          <w:lang w:val="nb-NO"/>
+        </w:rPr>
+        <w:t>Spark:</w:t>
+      </w:r>
+      <w:r>
+        <w:rPr>
+          <w:rFonts w:eastAsia="Times New Roman" w:cstheme="minorHAnsi"/>
+          <w:b/>
+          <w:i/>
+          <w:sz w:val="22"/>
+          <w:szCs w:val="22"/>
+          <w:lang w:val="nb-NO"/>
+        </w:rPr>
+        <w:br/>
+      </w:r>
+      <w:r>
+        <w:rPr>
+          <w:rFonts w:eastAsia="Times New Roman" w:cstheme="minorHAnsi"/>
+          <w:i/>
+          <w:sz w:val="22"/>
+          <w:szCs w:val="22"/>
+          <w:lang w:val="nb-NO"/>
+        </w:rPr>
+        <w:t xml:space="preserve">Til lesingen av </w:t>
+      </w:r>
+      <w:proofErr w:type="spellStart"/>
+      <w:r>
+        <w:rPr>
+          <w:rFonts w:eastAsia="Times New Roman" w:cstheme="minorHAnsi"/>
+          <w:i/>
+          <w:sz w:val="22"/>
+          <w:szCs w:val="22"/>
           <w:lang w:val="nb-NO"/>
         </w:rPr>
         <w:t>osm</w:t>
@@ -15187,111 +15421,288 @@
       <w:proofErr w:type="spellEnd"/>
       <w:r>
         <w:rPr>
-          <w:u w:val="single"/>
-          <w:lang w:val="nb-NO"/>
-        </w:rPr>
-        <w:t xml:space="preserve">-fila har </w:t>
-      </w:r>
-      <w:proofErr w:type="spellStart"/>
-      <w:r>
-        <w:rPr>
-          <w:u w:val="single"/>
-          <w:lang w:val="nb-NO"/>
-        </w:rPr>
-        <w:t>bysykkel</w:t>
-      </w:r>
-      <w:proofErr w:type="spellEnd"/>
-      <w:r>
-        <w:rPr>
-          <w:u w:val="single"/>
-          <w:lang w:val="nb-NO"/>
-        </w:rPr>
-        <w:t>-stasjoner</w:t>
-      </w:r>
-      <w:r>
-        <w:rPr>
-          <w:u w:val="single"/>
-          <w:lang w:val="nb-NO"/>
-        </w:rPr>
-        <w:t>?</w:t>
+          <w:rFonts w:eastAsia="Times New Roman" w:cstheme="minorHAnsi"/>
+          <w:i/>
+          <w:sz w:val="22"/>
+          <w:szCs w:val="22"/>
+          <w:lang w:val="nb-NO"/>
+        </w:rPr>
+        <w:t xml:space="preserve">-filen setter jeg nå </w:t>
+      </w:r>
+      <w:proofErr w:type="spellStart"/>
+      <w:r>
+        <w:rPr>
+          <w:rFonts w:eastAsia="Times New Roman" w:cstheme="minorHAnsi"/>
+          <w:i/>
+          <w:sz w:val="22"/>
+          <w:szCs w:val="22"/>
+          <w:lang w:val="nb-NO"/>
+        </w:rPr>
+        <w:t>radTaggen</w:t>
+      </w:r>
+      <w:proofErr w:type="spellEnd"/>
+      <w:r>
+        <w:rPr>
+          <w:rFonts w:eastAsia="Times New Roman" w:cstheme="minorHAnsi"/>
+          <w:i/>
+          <w:sz w:val="22"/>
+          <w:szCs w:val="22"/>
+          <w:lang w:val="nb-NO"/>
+        </w:rPr>
+        <w:t xml:space="preserve"> til å være «tag», da det er disse jeg skal gå igjennom. Etter </w:t>
+      </w:r>
+      <w:proofErr w:type="spellStart"/>
+      <w:r>
+        <w:rPr>
+          <w:rFonts w:eastAsia="Times New Roman" w:cstheme="minorHAnsi"/>
+          <w:i/>
+          <w:sz w:val="22"/>
+          <w:szCs w:val="22"/>
+          <w:lang w:val="nb-NO"/>
+        </w:rPr>
+        <w:t>initialiseingen</w:t>
+      </w:r>
+      <w:proofErr w:type="spellEnd"/>
+      <w:r>
+        <w:rPr>
+          <w:rFonts w:eastAsia="Times New Roman" w:cstheme="minorHAnsi"/>
+          <w:i/>
+          <w:sz w:val="22"/>
+          <w:szCs w:val="22"/>
+          <w:lang w:val="nb-NO"/>
+        </w:rPr>
+        <w:t xml:space="preserve"> starter programmet med å hente ut de ulike stedene som finnes i ekstrakten jeg har valgt. Deretter oppretter jeg </w:t>
+      </w:r>
+      <w:proofErr w:type="gramStart"/>
+      <w:r>
+        <w:rPr>
+          <w:rFonts w:eastAsia="Times New Roman" w:cstheme="minorHAnsi"/>
+          <w:i/>
+          <w:sz w:val="22"/>
+          <w:szCs w:val="22"/>
+          <w:lang w:val="nb-NO"/>
+        </w:rPr>
+        <w:t>en ny tabellen</w:t>
+      </w:r>
+      <w:proofErr w:type="gramEnd"/>
+      <w:r>
+        <w:rPr>
+          <w:rFonts w:eastAsia="Times New Roman" w:cstheme="minorHAnsi"/>
+          <w:i/>
+          <w:sz w:val="22"/>
+          <w:szCs w:val="22"/>
+          <w:lang w:val="nb-NO"/>
+        </w:rPr>
+        <w:t xml:space="preserve"> som henter ut </w:t>
+      </w:r>
+      <w:proofErr w:type="spellStart"/>
+      <w:r>
+        <w:rPr>
+          <w:rFonts w:eastAsia="Times New Roman" w:cstheme="minorHAnsi"/>
+          <w:i/>
+          <w:sz w:val="22"/>
+          <w:szCs w:val="22"/>
+          <w:lang w:val="nb-NO"/>
+        </w:rPr>
+        <w:t>bysykkelstasjonsnavnene</w:t>
+      </w:r>
+      <w:proofErr w:type="spellEnd"/>
+      <w:r>
+        <w:rPr>
+          <w:rFonts w:eastAsia="Times New Roman" w:cstheme="minorHAnsi"/>
+          <w:i/>
+          <w:sz w:val="22"/>
+          <w:szCs w:val="22"/>
+          <w:lang w:val="nb-NO"/>
+        </w:rPr>
+        <w:t xml:space="preserve"> med en opptelling av antall ganger det er startet en tur fra denne. </w:t>
+      </w:r>
+      <w:r>
+        <w:rPr>
+          <w:rFonts w:eastAsia="Times New Roman" w:cstheme="minorHAnsi"/>
+          <w:i/>
+          <w:sz w:val="22"/>
+          <w:szCs w:val="22"/>
+          <w:lang w:val="nb-NO"/>
+        </w:rPr>
+        <w:br/>
+        <w:t xml:space="preserve">Etter dette </w:t>
+      </w:r>
+      <w:proofErr w:type="spellStart"/>
+      <w:r>
+        <w:rPr>
+          <w:rFonts w:eastAsia="Times New Roman" w:cstheme="minorHAnsi"/>
+          <w:i/>
+          <w:sz w:val="22"/>
+          <w:szCs w:val="22"/>
+          <w:lang w:val="nb-NO"/>
+        </w:rPr>
+        <w:t>joines</w:t>
+      </w:r>
+      <w:proofErr w:type="spellEnd"/>
+      <w:r>
+        <w:rPr>
+          <w:rFonts w:eastAsia="Times New Roman" w:cstheme="minorHAnsi"/>
+          <w:i/>
+          <w:sz w:val="22"/>
+          <w:szCs w:val="22"/>
+          <w:lang w:val="nb-NO"/>
+        </w:rPr>
+        <w:t xml:space="preserve"> disse to tabellene på sted og </w:t>
+      </w:r>
+      <w:proofErr w:type="spellStart"/>
+      <w:r>
+        <w:rPr>
+          <w:rFonts w:eastAsia="Times New Roman" w:cstheme="minorHAnsi"/>
+          <w:i/>
+          <w:sz w:val="22"/>
+          <w:szCs w:val="22"/>
+          <w:lang w:val="nb-NO"/>
+        </w:rPr>
+        <w:t>bysykkelstasjonsnavn</w:t>
+      </w:r>
+      <w:proofErr w:type="spellEnd"/>
+      <w:r>
+        <w:rPr>
+          <w:rFonts w:eastAsia="Times New Roman" w:cstheme="minorHAnsi"/>
+          <w:i/>
+          <w:sz w:val="22"/>
+          <w:szCs w:val="22"/>
+          <w:lang w:val="nb-NO"/>
+        </w:rPr>
+        <w:t xml:space="preserve">, det plukkes ut hva som skal vises og sorterer tabellen etter antall ganger turen har startet herifra. Helt til slutt vises resultatet med de 10 første radene. </w:t>
       </w:r>
       <w:bookmarkStart w:id="10" w:name="_GoBack"/>
       <w:bookmarkEnd w:id="10"/>
-    </w:p>
-    <w:p>
-      <w:pPr>
-        <w:rPr>
-          <w:lang w:val="en-US"/>
-        </w:rPr>
-      </w:pPr>
-      <w:proofErr w:type="spellStart"/>
-      <w:r>
-        <w:rPr>
-          <w:lang w:val="en-US"/>
-        </w:rPr>
-        <w:t>Løses</w:t>
-      </w:r>
-      <w:proofErr w:type="spellEnd"/>
-      <w:r>
-        <w:rPr>
-          <w:lang w:val="en-US"/>
-        </w:rPr>
-        <w:t xml:space="preserve"> </w:t>
-      </w:r>
-      <w:proofErr w:type="spellStart"/>
-      <w:r>
-        <w:rPr>
-          <w:lang w:val="en-US"/>
-        </w:rPr>
-        <w:t>i</w:t>
-      </w:r>
-      <w:proofErr w:type="spellEnd"/>
-      <w:r>
-        <w:rPr>
-          <w:lang w:val="en-US"/>
-        </w:rPr>
-        <w:t xml:space="preserve"> </w:t>
-      </w:r>
-      <w:proofErr w:type="spellStart"/>
-      <w:r>
-        <w:rPr>
-          <w:lang w:val="en-US"/>
-        </w:rPr>
-        <w:t>fi</w:t>
-      </w:r>
-      <w:r>
-        <w:rPr>
-          <w:lang w:val="en-US"/>
-        </w:rPr>
-        <w:t>len</w:t>
-      </w:r>
-      <w:proofErr w:type="spellEnd"/>
-      <w:r>
-        <w:rPr>
-          <w:lang w:val="en-US"/>
-        </w:rPr>
-        <w:t xml:space="preserve">: </w:t>
-      </w:r>
-      <w:proofErr w:type="spellStart"/>
-      <w:r>
-        <w:rPr>
-          <w:i/>
-          <w:lang w:val="en-US"/>
-        </w:rPr>
-        <w:t>Creative_howManyStreetsDoHaveCityCycleStations</w:t>
-      </w:r>
-      <w:proofErr w:type="spellEnd"/>
-    </w:p>
-    <w:p>
-      <w:pPr>
-        <w:rPr>
-          <w:lang w:val="en-US"/>
-        </w:rPr>
-      </w:pPr>
+      <w:r>
+        <w:rPr>
+          <w:rFonts w:eastAsia="Times New Roman" w:cstheme="minorHAnsi"/>
+          <w:i/>
+          <w:sz w:val="22"/>
+          <w:szCs w:val="22"/>
+          <w:lang w:val="nb-NO"/>
+        </w:rPr>
+        <w:t xml:space="preserve">  </w:t>
+      </w:r>
     </w:p>
     <w:p>
       <w:pPr>
         <w:spacing w:before="100" w:beforeAutospacing="1" w:after="100" w:afterAutospacing="1" w:line="360" w:lineRule="auto"/>
+        <w:ind w:right="-1417"/>
+        <w:rPr>
+          <w:rFonts w:eastAsia="Times New Roman" w:cstheme="minorHAnsi"/>
+          <w:i/>
+          <w:sz w:val="22"/>
+          <w:szCs w:val="22"/>
+          <w:lang w:val="nb-NO"/>
+        </w:rPr>
+      </w:pPr>
+      <w:r>
+        <w:rPr>
+          <w:rFonts w:eastAsia="Times New Roman" w:cstheme="minorHAnsi"/>
+          <w:i/>
+          <w:sz w:val="22"/>
+          <w:szCs w:val="22"/>
+          <w:lang w:val="nb-NO"/>
+        </w:rPr>
+        <w:t xml:space="preserve">Antall kodelinjer (uten </w:t>
+      </w:r>
+      <w:proofErr w:type="spellStart"/>
+      <w:r>
+        <w:rPr>
+          <w:rFonts w:eastAsia="Times New Roman" w:cstheme="minorHAnsi"/>
+          <w:i/>
+          <w:sz w:val="22"/>
+          <w:szCs w:val="22"/>
+          <w:lang w:val="nb-NO"/>
+        </w:rPr>
+        <w:t>initaliseringen</w:t>
+      </w:r>
+      <w:proofErr w:type="spellEnd"/>
+      <w:r>
+        <w:rPr>
+          <w:rFonts w:eastAsia="Times New Roman" w:cstheme="minorHAnsi"/>
+          <w:i/>
+          <w:sz w:val="22"/>
+          <w:szCs w:val="22"/>
+          <w:lang w:val="nb-NO"/>
+        </w:rPr>
+        <w:t xml:space="preserve">): ca. </w:t>
+      </w:r>
+      <w:r>
+        <w:rPr>
+          <w:rFonts w:eastAsia="Times New Roman" w:cstheme="minorHAnsi"/>
+          <w:i/>
+          <w:sz w:val="22"/>
+          <w:szCs w:val="22"/>
+          <w:lang w:val="nb-NO"/>
+        </w:rPr>
+        <w:t>5</w:t>
+      </w:r>
+      <w:r>
+        <w:rPr>
+          <w:rFonts w:eastAsia="Times New Roman" w:cstheme="minorHAnsi"/>
+          <w:i/>
+          <w:sz w:val="22"/>
+          <w:szCs w:val="22"/>
+          <w:lang w:val="nb-NO"/>
+        </w:rPr>
+        <w:br/>
+        <w:t xml:space="preserve">Kjøretid (uten </w:t>
+      </w:r>
+      <w:proofErr w:type="spellStart"/>
+      <w:r>
+        <w:rPr>
+          <w:rFonts w:eastAsia="Times New Roman" w:cstheme="minorHAnsi"/>
+          <w:i/>
+          <w:sz w:val="22"/>
+          <w:szCs w:val="22"/>
+          <w:lang w:val="nb-NO"/>
+        </w:rPr>
+        <w:t>initaliseringen</w:t>
+      </w:r>
+      <w:proofErr w:type="spellEnd"/>
+      <w:r>
+        <w:rPr>
+          <w:rFonts w:eastAsia="Times New Roman" w:cstheme="minorHAnsi"/>
+          <w:i/>
+          <w:sz w:val="22"/>
+          <w:szCs w:val="22"/>
+          <w:lang w:val="nb-NO"/>
+        </w:rPr>
+        <w:t xml:space="preserve">): </w:t>
+      </w:r>
+      <w:r>
+        <w:rPr>
+          <w:rFonts w:eastAsia="Times New Roman" w:cstheme="minorHAnsi"/>
+          <w:i/>
+          <w:sz w:val="22"/>
+          <w:szCs w:val="22"/>
+          <w:lang w:val="nb-NO"/>
+        </w:rPr>
+        <w:t xml:space="preserve">37.200 </w:t>
+      </w:r>
+      <w:r>
+        <w:rPr>
+          <w:rFonts w:eastAsia="Times New Roman" w:cstheme="minorHAnsi"/>
+          <w:i/>
+          <w:sz w:val="22"/>
+          <w:szCs w:val="22"/>
+          <w:lang w:val="nb-NO"/>
+        </w:rPr>
+        <w:t>s</w:t>
+      </w:r>
+    </w:p>
+    <w:p>
+      <w:pPr>
+        <w:rPr>
+          <w:lang w:val="nb-NO"/>
+        </w:rPr>
+      </w:pPr>
+    </w:p>
+    <w:p>
+      <w:pPr>
+        <w:spacing w:before="100" w:beforeAutospacing="1" w:after="100" w:afterAutospacing="1" w:line="360" w:lineRule="auto"/>
         <w:rPr>
           <w:rFonts w:eastAsia="Times New Roman" w:cstheme="minorHAnsi"/>
           <w:i/>
@@ -15325,7 +15736,6 @@
           <w:rStyle w:val="Heading4Char"/>
           <w:lang w:val="en-US"/>
         </w:rPr>
-        <w:lastRenderedPageBreak/>
         <w:t>2.3.2.</w:t>
       </w:r>
       <w:r>
@@ -15610,6 +16020,7 @@
           <w:szCs w:val="22"/>
           <w:lang w:val="nb-NO"/>
         </w:rPr>
+        <w:lastRenderedPageBreak/>
         <w:br/>
       </w:r>
       <w:r>
@@ -16030,7 +16441,6 @@
           <w:szCs w:val="22"/>
           <w:lang w:val="nb-NO"/>
         </w:rPr>
-        <w:lastRenderedPageBreak/>
         <w:br/>
       </w:r>
       <w:r>
@@ -19062,7 +19472,7 @@
 </file>
 
 <file path=customXml/itemProps1.xml><?xml version="1.0" encoding="utf-8"?>
-<ds:datastoreItem xmlns:ds="http://schemas.openxmlformats.org/officeDocument/2006/customXml" ds:itemID="{B2BA6CFD-479C-354B-A0DB-3C655E94E877}">
+<ds:datastoreItem xmlns:ds="http://schemas.openxmlformats.org/officeDocument/2006/customXml" ds:itemID="{70923121-C461-C945-9982-E2876C8B9A67}">
   <ds:schemaRefs>
     <ds:schemaRef ds:uri="http://schemas.openxmlformats.org/officeDocument/2006/bibliography"/>
   </ds:schemaRefs>

</xml_diff>

<commit_message>
Creative task 2 done - Scala
</commit_message>
<xml_diff>
--- a/Portfolio assignment.docx
+++ b/Portfolio assignment.docx
@@ -15570,157 +15570,259 @@
           <w:szCs w:val="22"/>
           <w:lang w:val="nb-NO"/>
         </w:rPr>
-        <w:t xml:space="preserve">, det plukkes ut hva som skal vises og sorterer tabellen etter antall ganger turen har startet herifra. Helt til slutt vises resultatet med de 10 første radene. </w:t>
-      </w:r>
+        <w:t xml:space="preserve">, det plukkes ut hva som skal vises og sorterer tabellen etter antall ganger turen har startet herifra. Helt til slutt vises resultatet med de 10 første radene.   </w:t>
+      </w:r>
+    </w:p>
+    <w:p>
+      <w:pPr>
+        <w:spacing w:before="100" w:beforeAutospacing="1" w:after="100" w:afterAutospacing="1" w:line="360" w:lineRule="auto"/>
+        <w:ind w:right="-1417"/>
+        <w:rPr>
+          <w:rFonts w:eastAsia="Times New Roman" w:cstheme="minorHAnsi"/>
+          <w:i/>
+          <w:sz w:val="22"/>
+          <w:szCs w:val="22"/>
+          <w:lang w:val="nb-NO"/>
+        </w:rPr>
+      </w:pPr>
+      <w:r>
+        <w:rPr>
+          <w:rFonts w:eastAsia="Times New Roman" w:cstheme="minorHAnsi"/>
+          <w:i/>
+          <w:sz w:val="22"/>
+          <w:szCs w:val="22"/>
+          <w:lang w:val="nb-NO"/>
+        </w:rPr>
+        <w:t xml:space="preserve">Antall kodelinjer (uten </w:t>
+      </w:r>
+      <w:proofErr w:type="spellStart"/>
+      <w:r>
+        <w:rPr>
+          <w:rFonts w:eastAsia="Times New Roman" w:cstheme="minorHAnsi"/>
+          <w:i/>
+          <w:sz w:val="22"/>
+          <w:szCs w:val="22"/>
+          <w:lang w:val="nb-NO"/>
+        </w:rPr>
+        <w:t>initaliseringen</w:t>
+      </w:r>
+      <w:proofErr w:type="spellEnd"/>
+      <w:r>
+        <w:rPr>
+          <w:rFonts w:eastAsia="Times New Roman" w:cstheme="minorHAnsi"/>
+          <w:i/>
+          <w:sz w:val="22"/>
+          <w:szCs w:val="22"/>
+          <w:lang w:val="nb-NO"/>
+        </w:rPr>
+        <w:t xml:space="preserve">): ca. </w:t>
+      </w:r>
+      <w:r>
+        <w:rPr>
+          <w:rFonts w:eastAsia="Times New Roman" w:cstheme="minorHAnsi"/>
+          <w:i/>
+          <w:sz w:val="22"/>
+          <w:szCs w:val="22"/>
+          <w:lang w:val="nb-NO"/>
+        </w:rPr>
+        <w:t>5</w:t>
+      </w:r>
+      <w:r>
+        <w:rPr>
+          <w:rFonts w:eastAsia="Times New Roman" w:cstheme="minorHAnsi"/>
+          <w:i/>
+          <w:sz w:val="22"/>
+          <w:szCs w:val="22"/>
+          <w:lang w:val="nb-NO"/>
+        </w:rPr>
+        <w:br/>
+        <w:t xml:space="preserve">Kjøretid (uten </w:t>
+      </w:r>
+      <w:proofErr w:type="spellStart"/>
+      <w:r>
+        <w:rPr>
+          <w:rFonts w:eastAsia="Times New Roman" w:cstheme="minorHAnsi"/>
+          <w:i/>
+          <w:sz w:val="22"/>
+          <w:szCs w:val="22"/>
+          <w:lang w:val="nb-NO"/>
+        </w:rPr>
+        <w:t>initaliseringen</w:t>
+      </w:r>
+      <w:proofErr w:type="spellEnd"/>
+      <w:r>
+        <w:rPr>
+          <w:rFonts w:eastAsia="Times New Roman" w:cstheme="minorHAnsi"/>
+          <w:i/>
+          <w:sz w:val="22"/>
+          <w:szCs w:val="22"/>
+          <w:lang w:val="nb-NO"/>
+        </w:rPr>
+        <w:t xml:space="preserve">): </w:t>
+      </w:r>
+      <w:r>
+        <w:rPr>
+          <w:rFonts w:eastAsia="Times New Roman" w:cstheme="minorHAnsi"/>
+          <w:i/>
+          <w:sz w:val="22"/>
+          <w:szCs w:val="22"/>
+          <w:lang w:val="nb-NO"/>
+        </w:rPr>
+        <w:t xml:space="preserve">37.200 </w:t>
+      </w:r>
+      <w:r>
+        <w:rPr>
+          <w:rFonts w:eastAsia="Times New Roman" w:cstheme="minorHAnsi"/>
+          <w:i/>
+          <w:sz w:val="22"/>
+          <w:szCs w:val="22"/>
+          <w:lang w:val="nb-NO"/>
+        </w:rPr>
+        <w:t>s</w:t>
+      </w:r>
+    </w:p>
+    <w:p>
+      <w:pPr>
+        <w:rPr>
+          <w:lang w:val="nb-NO"/>
+        </w:rPr>
+      </w:pPr>
       <w:bookmarkStart w:id="10" w:name="_GoBack"/>
       <w:bookmarkEnd w:id="10"/>
-      <w:r>
-        <w:rPr>
-          <w:rFonts w:eastAsia="Times New Roman" w:cstheme="minorHAnsi"/>
-          <w:i/>
-          <w:sz w:val="22"/>
-          <w:szCs w:val="22"/>
-          <w:lang w:val="nb-NO"/>
-        </w:rPr>
-        <w:t xml:space="preserve">  </w:t>
-      </w:r>
+    </w:p>
+    <w:p>
+      <w:pPr>
+        <w:rPr>
+          <w:b/>
+          <w:sz w:val="22"/>
+          <w:szCs w:val="22"/>
+          <w:lang w:val="nb-NO"/>
+        </w:rPr>
+      </w:pPr>
+      <w:r>
+        <w:rPr>
+          <w:b/>
+          <w:sz w:val="22"/>
+          <w:szCs w:val="22"/>
+          <w:lang w:val="nb-NO"/>
+        </w:rPr>
+        <w:t xml:space="preserve">Spørsmål </w:t>
+      </w:r>
+      <w:r>
+        <w:rPr>
+          <w:b/>
+          <w:sz w:val="22"/>
+          <w:szCs w:val="22"/>
+          <w:lang w:val="nb-NO"/>
+        </w:rPr>
+        <w:t>2</w:t>
+      </w:r>
+      <w:r>
+        <w:rPr>
+          <w:b/>
+          <w:sz w:val="22"/>
+          <w:szCs w:val="22"/>
+          <w:lang w:val="nb-NO"/>
+        </w:rPr>
+        <w:t>:</w:t>
+      </w:r>
+    </w:p>
+    <w:p>
+      <w:pPr>
+        <w:rPr>
+          <w:i/>
+          <w:sz w:val="22"/>
+          <w:szCs w:val="22"/>
+          <w:lang w:val="nb-NO"/>
+        </w:rPr>
+      </w:pPr>
+      <w:r>
+        <w:rPr>
+          <w:sz w:val="22"/>
+          <w:szCs w:val="22"/>
+          <w:u w:val="single"/>
+          <w:lang w:val="nb-NO"/>
+        </w:rPr>
+        <w:t xml:space="preserve">Hvor </w:t>
+      </w:r>
+      <w:r>
+        <w:rPr>
+          <w:sz w:val="22"/>
+          <w:szCs w:val="22"/>
+          <w:u w:val="single"/>
+          <w:lang w:val="nb-NO"/>
+        </w:rPr>
+        <w:t xml:space="preserve">finnes </w:t>
+      </w:r>
+      <w:proofErr w:type="spellStart"/>
+      <w:r>
+        <w:rPr>
+          <w:sz w:val="22"/>
+          <w:szCs w:val="22"/>
+          <w:u w:val="single"/>
+          <w:lang w:val="nb-NO"/>
+        </w:rPr>
+        <w:t>bysykkelstativer</w:t>
+      </w:r>
+      <w:proofErr w:type="spellEnd"/>
+      <w:r>
+        <w:rPr>
+          <w:sz w:val="22"/>
+          <w:szCs w:val="22"/>
+          <w:u w:val="single"/>
+          <w:lang w:val="nb-NO"/>
+        </w:rPr>
+        <w:t xml:space="preserve"> i ekstraktet? </w:t>
+      </w:r>
+      <w:r>
+        <w:rPr>
+          <w:sz w:val="22"/>
+          <w:szCs w:val="22"/>
+          <w:u w:val="single"/>
+          <w:lang w:val="nb-NO"/>
+        </w:rPr>
+        <w:t>(Obs, kun de som er blitt brukt så langt i november)</w:t>
+      </w:r>
+      <w:r>
+        <w:rPr>
+          <w:sz w:val="22"/>
+          <w:szCs w:val="22"/>
+          <w:u w:val="single"/>
+          <w:lang w:val="nb-NO"/>
+        </w:rPr>
+        <w:br/>
+      </w:r>
+      <w:r>
+        <w:rPr>
+          <w:sz w:val="22"/>
+          <w:szCs w:val="22"/>
+          <w:lang w:val="nb-NO"/>
+        </w:rPr>
+        <w:t xml:space="preserve">Løses i filen: </w:t>
+      </w:r>
+      <w:proofErr w:type="spellStart"/>
+      <w:r>
+        <w:rPr>
+          <w:i/>
+          <w:sz w:val="22"/>
+          <w:szCs w:val="22"/>
+          <w:lang w:val="nb-NO"/>
+        </w:rPr>
+        <w:t>CreativeOne_topTenCityCyclePlacesInExtract</w:t>
+      </w:r>
+      <w:proofErr w:type="spellEnd"/>
     </w:p>
     <w:p>
       <w:pPr>
         <w:spacing w:before="100" w:beforeAutospacing="1" w:after="100" w:afterAutospacing="1" w:line="360" w:lineRule="auto"/>
-        <w:ind w:right="-1417"/>
-        <w:rPr>
-          <w:rFonts w:eastAsia="Times New Roman" w:cstheme="minorHAnsi"/>
-          <w:i/>
-          <w:sz w:val="22"/>
-          <w:szCs w:val="22"/>
-          <w:lang w:val="nb-NO"/>
-        </w:rPr>
-      </w:pPr>
-      <w:r>
-        <w:rPr>
-          <w:rFonts w:eastAsia="Times New Roman" w:cstheme="minorHAnsi"/>
-          <w:i/>
-          <w:sz w:val="22"/>
-          <w:szCs w:val="22"/>
-          <w:lang w:val="nb-NO"/>
-        </w:rPr>
-        <w:t xml:space="preserve">Antall kodelinjer (uten </w:t>
-      </w:r>
-      <w:proofErr w:type="spellStart"/>
-      <w:r>
-        <w:rPr>
-          <w:rFonts w:eastAsia="Times New Roman" w:cstheme="minorHAnsi"/>
-          <w:i/>
-          <w:sz w:val="22"/>
-          <w:szCs w:val="22"/>
-          <w:lang w:val="nb-NO"/>
-        </w:rPr>
-        <w:t>initaliseringen</w:t>
-      </w:r>
-      <w:proofErr w:type="spellEnd"/>
-      <w:r>
-        <w:rPr>
-          <w:rFonts w:eastAsia="Times New Roman" w:cstheme="minorHAnsi"/>
-          <w:i/>
-          <w:sz w:val="22"/>
-          <w:szCs w:val="22"/>
-          <w:lang w:val="nb-NO"/>
-        </w:rPr>
-        <w:t xml:space="preserve">): ca. </w:t>
-      </w:r>
-      <w:r>
-        <w:rPr>
-          <w:rFonts w:eastAsia="Times New Roman" w:cstheme="minorHAnsi"/>
-          <w:i/>
-          <w:sz w:val="22"/>
-          <w:szCs w:val="22"/>
-          <w:lang w:val="nb-NO"/>
-        </w:rPr>
-        <w:t>5</w:t>
-      </w:r>
-      <w:r>
-        <w:rPr>
-          <w:rFonts w:eastAsia="Times New Roman" w:cstheme="minorHAnsi"/>
-          <w:i/>
-          <w:sz w:val="22"/>
-          <w:szCs w:val="22"/>
-          <w:lang w:val="nb-NO"/>
-        </w:rPr>
-        <w:br/>
-        <w:t xml:space="preserve">Kjøretid (uten </w:t>
-      </w:r>
-      <w:proofErr w:type="spellStart"/>
-      <w:r>
-        <w:rPr>
-          <w:rFonts w:eastAsia="Times New Roman" w:cstheme="minorHAnsi"/>
-          <w:i/>
-          <w:sz w:val="22"/>
-          <w:szCs w:val="22"/>
-          <w:lang w:val="nb-NO"/>
-        </w:rPr>
-        <w:t>initaliseringen</w:t>
-      </w:r>
-      <w:proofErr w:type="spellEnd"/>
-      <w:r>
-        <w:rPr>
-          <w:rFonts w:eastAsia="Times New Roman" w:cstheme="minorHAnsi"/>
-          <w:i/>
-          <w:sz w:val="22"/>
-          <w:szCs w:val="22"/>
-          <w:lang w:val="nb-NO"/>
-        </w:rPr>
-        <w:t xml:space="preserve">): </w:t>
-      </w:r>
-      <w:r>
-        <w:rPr>
-          <w:rFonts w:eastAsia="Times New Roman" w:cstheme="minorHAnsi"/>
-          <w:i/>
-          <w:sz w:val="22"/>
-          <w:szCs w:val="22"/>
-          <w:lang w:val="nb-NO"/>
-        </w:rPr>
-        <w:t xml:space="preserve">37.200 </w:t>
-      </w:r>
-      <w:r>
-        <w:rPr>
-          <w:rFonts w:eastAsia="Times New Roman" w:cstheme="minorHAnsi"/>
-          <w:i/>
-          <w:sz w:val="22"/>
-          <w:szCs w:val="22"/>
-          <w:lang w:val="nb-NO"/>
-        </w:rPr>
-        <w:t>s</w:t>
-      </w:r>
-    </w:p>
-    <w:p>
-      <w:pPr>
-        <w:rPr>
-          <w:lang w:val="nb-NO"/>
-        </w:rPr>
-      </w:pPr>
-    </w:p>
-    <w:p>
-      <w:pPr>
-        <w:spacing w:before="100" w:beforeAutospacing="1" w:after="100" w:afterAutospacing="1" w:line="360" w:lineRule="auto"/>
-        <w:rPr>
-          <w:rFonts w:eastAsia="Times New Roman" w:cstheme="minorHAnsi"/>
-          <w:i/>
-          <w:sz w:val="22"/>
-          <w:szCs w:val="22"/>
-          <w:lang w:val="en-US"/>
-        </w:rPr>
-      </w:pPr>
-      <w:r>
-        <w:rPr>
-          <w:rFonts w:eastAsia="Times New Roman" w:cstheme="minorHAnsi"/>
-          <w:i/>
-          <w:sz w:val="22"/>
-          <w:szCs w:val="22"/>
-          <w:lang w:val="en-US"/>
-        </w:rPr>
-        <w:t xml:space="preserve">2. </w:t>
-      </w:r>
+        <w:rPr>
+          <w:rFonts w:eastAsia="Times New Roman" w:cstheme="minorHAnsi"/>
+          <w:i/>
+          <w:sz w:val="22"/>
+          <w:szCs w:val="22"/>
+          <w:lang w:val="nb-NO"/>
+        </w:rPr>
+      </w:pPr>
     </w:p>
     <w:p>
       <w:pPr>
@@ -15953,7 +16055,17 @@
           <w:szCs w:val="22"/>
           <w:lang w:val="nb-NO"/>
         </w:rPr>
-        <w:t xml:space="preserve"> måler jeg ytelse på henholdsvis </w:t>
+        <w:t xml:space="preserve"> måler jeg </w:t>
+      </w:r>
+      <w:r>
+        <w:rPr>
+          <w:rFonts w:eastAsia="Times New Roman" w:cstheme="minorHAnsi"/>
+          <w:sz w:val="22"/>
+          <w:szCs w:val="22"/>
+          <w:lang w:val="nb-NO"/>
+        </w:rPr>
+        <w:lastRenderedPageBreak/>
+        <w:t xml:space="preserve">ytelse på henholdsvis </w:t>
       </w:r>
       <w:proofErr w:type="spellStart"/>
       <w:r>
@@ -16020,7 +16132,6 @@
           <w:szCs w:val="22"/>
           <w:lang w:val="nb-NO"/>
         </w:rPr>
-        <w:lastRenderedPageBreak/>
         <w:br/>
       </w:r>
       <w:r>
@@ -19472,7 +19583,7 @@
 </file>
 
 <file path=customXml/itemProps1.xml><?xml version="1.0" encoding="utf-8"?>
-<ds:datastoreItem xmlns:ds="http://schemas.openxmlformats.org/officeDocument/2006/customXml" ds:itemID="{70923121-C461-C945-9982-E2876C8B9A67}">
+<ds:datastoreItem xmlns:ds="http://schemas.openxmlformats.org/officeDocument/2006/customXml" ds:itemID="{461B219B-27A5-1E45-9083-645BB62CFBB8}">
   <ds:schemaRefs>
     <ds:schemaRef ds:uri="http://schemas.openxmlformats.org/officeDocument/2006/bibliography"/>
   </ds:schemaRefs>

</xml_diff>

<commit_message>
Commented creative task 2 in doc
</commit_message>
<xml_diff>
--- a/Portfolio assignment.docx
+++ b/Portfolio assignment.docx
@@ -14360,28 +14360,37 @@
           <w:lang w:val="nb-NO"/>
         </w:rPr>
       </w:pPr>
-      <w:proofErr w:type="spellStart"/>
-      <w:r>
-        <w:rPr>
-          <w:rFonts w:eastAsia="Times New Roman" w:cstheme="minorHAnsi"/>
-          <w:i/>
-          <w:sz w:val="22"/>
-          <w:szCs w:val="22"/>
+      <w:r>
+        <w:rPr>
+          <w:rFonts w:eastAsia="Times New Roman" w:cstheme="minorHAnsi"/>
+          <w:i/>
+          <w:sz w:val="22"/>
+          <w:szCs w:val="22"/>
+          <w:u w:val="thick"/>
           <w:lang w:val="nb-NO"/>
         </w:rPr>
         <w:lastRenderedPageBreak/>
-        <w:t>A</w:t>
-      </w:r>
-      <w:proofErr w:type="spellEnd"/>
-      <w:r>
-        <w:rPr>
-          <w:rFonts w:eastAsia="Times New Roman" w:cstheme="minorHAnsi"/>
-          <w:i/>
-          <w:sz w:val="22"/>
-          <w:szCs w:val="22"/>
-          <w:lang w:val="nb-NO"/>
-        </w:rPr>
-        <w:t xml:space="preserve">ntall kodelinjer (uten </w:t>
+        <w:t>Ytelse:</w:t>
+      </w:r>
+      <w:r>
+        <w:rPr>
+          <w:rFonts w:eastAsia="Times New Roman" w:cstheme="minorHAnsi"/>
+          <w:i/>
+          <w:sz w:val="22"/>
+          <w:szCs w:val="22"/>
+          <w:lang w:val="nb-NO"/>
+        </w:rPr>
+        <w:br/>
+      </w:r>
+      <w:r>
+        <w:rPr>
+          <w:rFonts w:eastAsia="Times New Roman" w:cstheme="minorHAnsi"/>
+          <w:i/>
+          <w:sz w:val="22"/>
+          <w:szCs w:val="22"/>
+          <w:lang w:val="nb-NO"/>
+        </w:rPr>
+        <w:t xml:space="preserve">Antall kodelinjer (uten </w:t>
       </w:r>
       <w:proofErr w:type="spellStart"/>
       <w:r>
@@ -15245,6 +15254,7 @@
           <w:i/>
           <w:sz w:val="22"/>
           <w:szCs w:val="22"/>
+          <w:highlight w:val="red"/>
           <w:lang w:val="nb-NO"/>
         </w:rPr>
       </w:pPr>
@@ -15256,6 +15266,7 @@
           <w:i/>
           <w:sz w:val="22"/>
           <w:szCs w:val="22"/>
+          <w:highlight w:val="red"/>
           <w:lang w:val="nb-NO"/>
         </w:rPr>
         <w:t>MapReduce</w:t>
@@ -15268,6 +15279,7 @@
           <w:i/>
           <w:sz w:val="22"/>
           <w:szCs w:val="22"/>
+          <w:highlight w:val="red"/>
           <w:lang w:val="nb-NO"/>
         </w:rPr>
         <w:t>:</w:t>
@@ -15282,31 +15294,23 @@
           <w:i/>
           <w:sz w:val="22"/>
           <w:szCs w:val="22"/>
-          <w:lang w:val="nb-NO"/>
-        </w:rPr>
-      </w:pPr>
-      <w:r>
-        <w:rPr>
-          <w:rFonts w:eastAsia="Times New Roman" w:cstheme="minorHAnsi"/>
-          <w:i/>
-          <w:sz w:val="22"/>
-          <w:szCs w:val="22"/>
+          <w:highlight w:val="red"/>
+          <w:lang w:val="nb-NO"/>
+        </w:rPr>
+      </w:pPr>
+      <w:r>
+        <w:rPr>
+          <w:rFonts w:eastAsia="Times New Roman" w:cstheme="minorHAnsi"/>
+          <w:i/>
+          <w:sz w:val="22"/>
+          <w:szCs w:val="22"/>
+          <w:highlight w:val="red"/>
           <w:u w:val="thick"/>
           <w:lang w:val="nb-NO"/>
         </w:rPr>
         <w:lastRenderedPageBreak/>
         <w:t>Ytelse:</w:t>
       </w:r>
-      <w:r>
-        <w:rPr>
-          <w:rFonts w:eastAsia="Times New Roman" w:cstheme="minorHAnsi"/>
-          <w:i/>
-          <w:sz w:val="22"/>
-          <w:szCs w:val="22"/>
-          <w:lang w:val="nb-NO"/>
-        </w:rPr>
-        <w:br/>
-      </w:r>
     </w:p>
     <w:p>
       <w:pPr>
@@ -15326,6 +15330,7 @@
           <w:i/>
           <w:sz w:val="22"/>
           <w:szCs w:val="22"/>
+          <w:highlight w:val="red"/>
           <w:lang w:val="nb-NO"/>
         </w:rPr>
         <w:t xml:space="preserve">Antall kodelinjer i mapper og </w:t>
@@ -15337,6 +15342,7 @@
           <w:i/>
           <w:sz w:val="22"/>
           <w:szCs w:val="22"/>
+          <w:highlight w:val="red"/>
           <w:lang w:val="nb-NO"/>
         </w:rPr>
         <w:t>reducer</w:t>
@@ -15348,6 +15354,7 @@
           <w:i/>
           <w:sz w:val="22"/>
           <w:szCs w:val="22"/>
+          <w:highlight w:val="red"/>
           <w:lang w:val="nb-NO"/>
         </w:rPr>
         <w:t>:</w:t>
@@ -15358,10 +15365,21 @@
           <w:i/>
           <w:sz w:val="22"/>
           <w:szCs w:val="22"/>
+          <w:highlight w:val="red"/>
           <w:lang w:val="nb-NO"/>
         </w:rPr>
         <w:br/>
-        <w:t xml:space="preserve">Kjøretid: </w:t>
+        <w:t>Kjøretid:</w:t>
+      </w:r>
+      <w:r>
+        <w:rPr>
+          <w:rFonts w:eastAsia="Times New Roman" w:cstheme="minorHAnsi"/>
+          <w:i/>
+          <w:sz w:val="22"/>
+          <w:szCs w:val="22"/>
+          <w:lang w:val="nb-NO"/>
+        </w:rPr>
+        <w:t xml:space="preserve"> </w:t>
       </w:r>
     </w:p>
     <w:p>
@@ -15591,6 +15609,27 @@
           <w:i/>
           <w:sz w:val="22"/>
           <w:szCs w:val="22"/>
+          <w:u w:val="thick"/>
+          <w:lang w:val="nb-NO"/>
+        </w:rPr>
+        <w:t>Ytelse:</w:t>
+      </w:r>
+      <w:r>
+        <w:rPr>
+          <w:rFonts w:eastAsia="Times New Roman" w:cstheme="minorHAnsi"/>
+          <w:i/>
+          <w:sz w:val="22"/>
+          <w:szCs w:val="22"/>
+          <w:lang w:val="nb-NO"/>
+        </w:rPr>
+        <w:br/>
+      </w:r>
+      <w:r>
+        <w:rPr>
+          <w:rFonts w:eastAsia="Times New Roman" w:cstheme="minorHAnsi"/>
+          <w:i/>
+          <w:sz w:val="22"/>
+          <w:szCs w:val="22"/>
           <w:lang w:val="nb-NO"/>
         </w:rPr>
         <w:t xml:space="preserve">Antall kodelinjer (uten </w:t>
@@ -15687,142 +15726,571 @@
           <w:lang w:val="nb-NO"/>
         </w:rPr>
       </w:pPr>
+    </w:p>
+    <w:p>
+      <w:pPr>
+        <w:rPr>
+          <w:b/>
+          <w:sz w:val="22"/>
+          <w:szCs w:val="22"/>
+          <w:lang w:val="nb-NO"/>
+        </w:rPr>
+      </w:pPr>
+      <w:r>
+        <w:rPr>
+          <w:b/>
+          <w:sz w:val="22"/>
+          <w:szCs w:val="22"/>
+          <w:lang w:val="nb-NO"/>
+        </w:rPr>
+        <w:t xml:space="preserve">Spørsmål </w:t>
+      </w:r>
+      <w:r>
+        <w:rPr>
+          <w:b/>
+          <w:sz w:val="22"/>
+          <w:szCs w:val="22"/>
+          <w:lang w:val="nb-NO"/>
+        </w:rPr>
+        <w:t>2</w:t>
+      </w:r>
+      <w:r>
+        <w:rPr>
+          <w:b/>
+          <w:sz w:val="22"/>
+          <w:szCs w:val="22"/>
+          <w:lang w:val="nb-NO"/>
+        </w:rPr>
+        <w:t>:</w:t>
+      </w:r>
+    </w:p>
+    <w:p>
+      <w:pPr>
+        <w:rPr>
+          <w:i/>
+          <w:sz w:val="22"/>
+          <w:szCs w:val="22"/>
+          <w:lang w:val="nb-NO"/>
+        </w:rPr>
+      </w:pPr>
+      <w:r>
+        <w:rPr>
+          <w:sz w:val="22"/>
+          <w:szCs w:val="22"/>
+          <w:u w:val="single"/>
+          <w:lang w:val="nb-NO"/>
+        </w:rPr>
+        <w:t xml:space="preserve">Hvor </w:t>
+      </w:r>
+      <w:r>
+        <w:rPr>
+          <w:sz w:val="22"/>
+          <w:szCs w:val="22"/>
+          <w:u w:val="single"/>
+          <w:lang w:val="nb-NO"/>
+        </w:rPr>
+        <w:t xml:space="preserve">finnes </w:t>
+      </w:r>
+      <w:proofErr w:type="spellStart"/>
+      <w:r>
+        <w:rPr>
+          <w:sz w:val="22"/>
+          <w:szCs w:val="22"/>
+          <w:u w:val="single"/>
+          <w:lang w:val="nb-NO"/>
+        </w:rPr>
+        <w:t>bysykkelstativer</w:t>
+      </w:r>
+      <w:proofErr w:type="spellEnd"/>
+      <w:r>
+        <w:rPr>
+          <w:sz w:val="22"/>
+          <w:szCs w:val="22"/>
+          <w:u w:val="single"/>
+          <w:lang w:val="nb-NO"/>
+        </w:rPr>
+        <w:t xml:space="preserve"> i ekstraktet? </w:t>
+      </w:r>
+      <w:r>
+        <w:rPr>
+          <w:sz w:val="22"/>
+          <w:szCs w:val="22"/>
+          <w:u w:val="single"/>
+          <w:lang w:val="nb-NO"/>
+        </w:rPr>
+        <w:t>(Obs, kun de som er blitt brukt så langt i november)</w:t>
+      </w:r>
+      <w:r>
+        <w:rPr>
+          <w:sz w:val="22"/>
+          <w:szCs w:val="22"/>
+          <w:u w:val="single"/>
+          <w:lang w:val="nb-NO"/>
+        </w:rPr>
+        <w:br/>
+      </w:r>
+      <w:r>
+        <w:rPr>
+          <w:sz w:val="22"/>
+          <w:szCs w:val="22"/>
+          <w:lang w:val="nb-NO"/>
+        </w:rPr>
+        <w:t xml:space="preserve">Løses i filen: </w:t>
+      </w:r>
+      <w:proofErr w:type="spellStart"/>
+      <w:r>
+        <w:rPr>
+          <w:i/>
+          <w:sz w:val="22"/>
+          <w:szCs w:val="22"/>
+          <w:lang w:val="nb-NO"/>
+        </w:rPr>
+        <w:t>CreativeOne_topTenCityCyclePlacesInExtract</w:t>
+      </w:r>
+      <w:proofErr w:type="spellEnd"/>
+    </w:p>
+    <w:p>
+      <w:pPr>
+        <w:spacing w:before="100" w:beforeAutospacing="1" w:after="100" w:afterAutospacing="1" w:line="360" w:lineRule="auto"/>
+        <w:rPr>
+          <w:rFonts w:eastAsia="Times New Roman" w:cstheme="minorHAnsi"/>
+          <w:i/>
+          <w:sz w:val="22"/>
+          <w:szCs w:val="22"/>
+          <w:lang w:val="nb-NO"/>
+        </w:rPr>
+      </w:pPr>
+      <w:proofErr w:type="spellStart"/>
+      <w:r>
+        <w:rPr>
+          <w:rFonts w:eastAsia="Times New Roman" w:cstheme="minorHAnsi"/>
+          <w:b/>
+          <w:i/>
+          <w:sz w:val="22"/>
+          <w:szCs w:val="22"/>
+          <w:highlight w:val="red"/>
+          <w:lang w:val="nb-NO"/>
+        </w:rPr>
+        <w:t>MapReduce</w:t>
+      </w:r>
+      <w:proofErr w:type="spellEnd"/>
+      <w:r>
+        <w:rPr>
+          <w:rFonts w:eastAsia="Times New Roman" w:cstheme="minorHAnsi"/>
+          <w:b/>
+          <w:i/>
+          <w:sz w:val="22"/>
+          <w:szCs w:val="22"/>
+          <w:highlight w:val="red"/>
+          <w:lang w:val="nb-NO"/>
+        </w:rPr>
+        <w:t>:</w:t>
+      </w:r>
+      <w:r>
+        <w:rPr>
+          <w:rFonts w:eastAsia="Times New Roman" w:cstheme="minorHAnsi"/>
+          <w:b/>
+          <w:i/>
+          <w:sz w:val="22"/>
+          <w:szCs w:val="22"/>
+          <w:highlight w:val="red"/>
+          <w:lang w:val="nb-NO"/>
+        </w:rPr>
+        <w:br/>
+      </w:r>
+      <w:r>
+        <w:rPr>
+          <w:rFonts w:eastAsia="Times New Roman" w:cstheme="minorHAnsi"/>
+          <w:i/>
+          <w:sz w:val="22"/>
+          <w:szCs w:val="22"/>
+          <w:highlight w:val="red"/>
+          <w:u w:val="thick"/>
+          <w:lang w:val="nb-NO"/>
+        </w:rPr>
+        <w:t>Ytelse:</w:t>
+      </w:r>
+      <w:r>
+        <w:rPr>
+          <w:rFonts w:eastAsia="Times New Roman" w:cstheme="minorHAnsi"/>
+          <w:i/>
+          <w:sz w:val="22"/>
+          <w:szCs w:val="22"/>
+          <w:highlight w:val="red"/>
+          <w:lang w:val="nb-NO"/>
+        </w:rPr>
+        <w:br/>
+        <w:t xml:space="preserve">Antall kodelinjer i mapper og </w:t>
+      </w:r>
+      <w:proofErr w:type="spellStart"/>
+      <w:r>
+        <w:rPr>
+          <w:rFonts w:eastAsia="Times New Roman" w:cstheme="minorHAnsi"/>
+          <w:i/>
+          <w:sz w:val="22"/>
+          <w:szCs w:val="22"/>
+          <w:highlight w:val="red"/>
+          <w:lang w:val="nb-NO"/>
+        </w:rPr>
+        <w:t>reducer</w:t>
+      </w:r>
+      <w:proofErr w:type="spellEnd"/>
+      <w:r>
+        <w:rPr>
+          <w:rFonts w:eastAsia="Times New Roman" w:cstheme="minorHAnsi"/>
+          <w:i/>
+          <w:sz w:val="22"/>
+          <w:szCs w:val="22"/>
+          <w:highlight w:val="red"/>
+          <w:lang w:val="nb-NO"/>
+        </w:rPr>
+        <w:t xml:space="preserve">: </w:t>
+      </w:r>
+      <w:r>
+        <w:rPr>
+          <w:rFonts w:eastAsia="Times New Roman" w:cstheme="minorHAnsi"/>
+          <w:i/>
+          <w:sz w:val="22"/>
+          <w:szCs w:val="22"/>
+          <w:highlight w:val="red"/>
+          <w:lang w:val="nb-NO"/>
+        </w:rPr>
+        <w:br/>
+        <w:t>Kjøretid:</w:t>
+      </w:r>
+      <w:r>
+        <w:rPr>
+          <w:rFonts w:eastAsia="Times New Roman" w:cstheme="minorHAnsi"/>
+          <w:i/>
+          <w:sz w:val="22"/>
+          <w:szCs w:val="22"/>
+          <w:lang w:val="nb-NO"/>
+        </w:rPr>
+        <w:t xml:space="preserve"> </w:t>
+      </w:r>
+    </w:p>
+    <w:p>
+      <w:pPr>
+        <w:spacing w:before="100" w:beforeAutospacing="1" w:after="100" w:afterAutospacing="1" w:line="360" w:lineRule="auto"/>
+        <w:rPr>
+          <w:rFonts w:eastAsia="Times New Roman" w:cstheme="minorHAnsi"/>
+          <w:i/>
+          <w:sz w:val="22"/>
+          <w:szCs w:val="22"/>
+          <w:lang w:val="nb-NO"/>
+        </w:rPr>
+      </w:pPr>
+      <w:r>
+        <w:rPr>
+          <w:rFonts w:eastAsia="Times New Roman" w:cstheme="minorHAnsi"/>
+          <w:b/>
+          <w:i/>
+          <w:sz w:val="22"/>
+          <w:szCs w:val="22"/>
+          <w:lang w:val="nb-NO"/>
+        </w:rPr>
+        <w:t>Spark:</w:t>
+      </w:r>
+      <w:r>
+        <w:rPr>
+          <w:rFonts w:eastAsia="Times New Roman" w:cstheme="minorHAnsi"/>
+          <w:b/>
+          <w:i/>
+          <w:sz w:val="22"/>
+          <w:szCs w:val="22"/>
+          <w:lang w:val="nb-NO"/>
+        </w:rPr>
+        <w:br/>
+      </w:r>
+      <w:r>
+        <w:rPr>
+          <w:rFonts w:eastAsia="Times New Roman" w:cstheme="minorHAnsi"/>
+          <w:i/>
+          <w:sz w:val="22"/>
+          <w:szCs w:val="22"/>
+          <w:lang w:val="nb-NO"/>
+        </w:rPr>
+        <w:t xml:space="preserve">Dette programmet er ganske lik som over. </w:t>
+      </w:r>
+      <w:proofErr w:type="spellStart"/>
+      <w:r>
+        <w:rPr>
+          <w:rFonts w:eastAsia="Times New Roman" w:cstheme="minorHAnsi"/>
+          <w:i/>
+          <w:sz w:val="22"/>
+          <w:szCs w:val="22"/>
+          <w:lang w:val="nb-NO"/>
+        </w:rPr>
+        <w:t>R</w:t>
+      </w:r>
+      <w:r>
+        <w:rPr>
+          <w:rFonts w:eastAsia="Times New Roman" w:cstheme="minorHAnsi"/>
+          <w:i/>
+          <w:sz w:val="22"/>
+          <w:szCs w:val="22"/>
+          <w:lang w:val="nb-NO"/>
+        </w:rPr>
+        <w:t>adTa</w:t>
+      </w:r>
+      <w:r>
+        <w:rPr>
+          <w:rFonts w:eastAsia="Times New Roman" w:cstheme="minorHAnsi"/>
+          <w:i/>
+          <w:sz w:val="22"/>
+          <w:szCs w:val="22"/>
+          <w:lang w:val="nb-NO"/>
+        </w:rPr>
+        <w:t>g</w:t>
+      </w:r>
+      <w:proofErr w:type="spellEnd"/>
+      <w:r>
+        <w:rPr>
+          <w:rFonts w:eastAsia="Times New Roman" w:cstheme="minorHAnsi"/>
+          <w:i/>
+          <w:sz w:val="22"/>
+          <w:szCs w:val="22"/>
+          <w:lang w:val="nb-NO"/>
+        </w:rPr>
+        <w:t xml:space="preserve"> settes også her til</w:t>
+      </w:r>
+      <w:r>
+        <w:rPr>
+          <w:rFonts w:eastAsia="Times New Roman" w:cstheme="minorHAnsi"/>
+          <w:i/>
+          <w:sz w:val="22"/>
+          <w:szCs w:val="22"/>
+          <w:lang w:val="nb-NO"/>
+        </w:rPr>
+        <w:t xml:space="preserve"> å være «tag»</w:t>
+      </w:r>
+      <w:r>
+        <w:rPr>
+          <w:rFonts w:eastAsia="Times New Roman" w:cstheme="minorHAnsi"/>
+          <w:i/>
+          <w:sz w:val="22"/>
+          <w:szCs w:val="22"/>
+          <w:lang w:val="nb-NO"/>
+        </w:rPr>
+        <w:t xml:space="preserve">. Og likt som over </w:t>
+      </w:r>
+      <w:r>
+        <w:rPr>
+          <w:rFonts w:eastAsia="Times New Roman" w:cstheme="minorHAnsi"/>
+          <w:i/>
+          <w:sz w:val="22"/>
+          <w:szCs w:val="22"/>
+          <w:lang w:val="nb-NO"/>
+        </w:rPr>
+        <w:t>starter programmet med å hente ut de ulike stedene som finnes i ekstrakten</w:t>
+      </w:r>
+      <w:r>
+        <w:rPr>
+          <w:rFonts w:eastAsia="Times New Roman" w:cstheme="minorHAnsi"/>
+          <w:i/>
+          <w:sz w:val="22"/>
+          <w:szCs w:val="22"/>
+          <w:lang w:val="nb-NO"/>
+        </w:rPr>
+        <w:t xml:space="preserve"> (</w:t>
+      </w:r>
+      <w:proofErr w:type="spellStart"/>
+      <w:r>
+        <w:rPr>
+          <w:rFonts w:eastAsia="Times New Roman" w:cstheme="minorHAnsi"/>
+          <w:i/>
+          <w:sz w:val="22"/>
+          <w:szCs w:val="22"/>
+          <w:lang w:val="nb-NO"/>
+        </w:rPr>
+        <w:t>oslo.osm</w:t>
+      </w:r>
+      <w:proofErr w:type="spellEnd"/>
+      <w:r>
+        <w:rPr>
+          <w:rFonts w:eastAsia="Times New Roman" w:cstheme="minorHAnsi"/>
+          <w:i/>
+          <w:sz w:val="22"/>
+          <w:szCs w:val="22"/>
+          <w:lang w:val="nb-NO"/>
+        </w:rPr>
+        <w:t>)</w:t>
+      </w:r>
+      <w:r>
+        <w:rPr>
+          <w:rFonts w:eastAsia="Times New Roman" w:cstheme="minorHAnsi"/>
+          <w:i/>
+          <w:sz w:val="22"/>
+          <w:szCs w:val="22"/>
+          <w:lang w:val="nb-NO"/>
+        </w:rPr>
+        <w:t xml:space="preserve"> jeg har valgt.</w:t>
+      </w:r>
+      <w:r>
+        <w:rPr>
+          <w:rFonts w:eastAsia="Times New Roman" w:cstheme="minorHAnsi"/>
+          <w:i/>
+          <w:sz w:val="22"/>
+          <w:szCs w:val="22"/>
+          <w:lang w:val="nb-NO"/>
+        </w:rPr>
+        <w:t xml:space="preserve"> Deretter opprettes det en tabell hvor </w:t>
+      </w:r>
+      <w:proofErr w:type="spellStart"/>
+      <w:r>
+        <w:rPr>
+          <w:rFonts w:eastAsia="Times New Roman" w:cstheme="minorHAnsi"/>
+          <w:i/>
+          <w:sz w:val="22"/>
+          <w:szCs w:val="22"/>
+          <w:lang w:val="nb-NO"/>
+        </w:rPr>
+        <w:t>bysykkelstasjonsnavn</w:t>
+      </w:r>
+      <w:proofErr w:type="spellEnd"/>
+      <w:r>
+        <w:rPr>
+          <w:rFonts w:eastAsia="Times New Roman" w:cstheme="minorHAnsi"/>
+          <w:i/>
+          <w:sz w:val="22"/>
+          <w:szCs w:val="22"/>
+          <w:lang w:val="nb-NO"/>
+        </w:rPr>
+        <w:t xml:space="preserve"> og beskrivelse på hvor denne ligger hentes ut. </w:t>
+      </w:r>
       <w:bookmarkStart w:id="10" w:name="_GoBack"/>
       <w:bookmarkEnd w:id="10"/>
-    </w:p>
-    <w:p>
-      <w:pPr>
-        <w:rPr>
-          <w:b/>
-          <w:sz w:val="22"/>
-          <w:szCs w:val="22"/>
-          <w:lang w:val="nb-NO"/>
-        </w:rPr>
-      </w:pPr>
-      <w:r>
-        <w:rPr>
-          <w:b/>
-          <w:sz w:val="22"/>
-          <w:szCs w:val="22"/>
-          <w:lang w:val="nb-NO"/>
-        </w:rPr>
-        <w:t xml:space="preserve">Spørsmål </w:t>
-      </w:r>
-      <w:r>
-        <w:rPr>
-          <w:b/>
-          <w:sz w:val="22"/>
-          <w:szCs w:val="22"/>
-          <w:lang w:val="nb-NO"/>
-        </w:rPr>
-        <w:t>2</w:t>
-      </w:r>
-      <w:r>
-        <w:rPr>
-          <w:b/>
-          <w:sz w:val="22"/>
-          <w:szCs w:val="22"/>
-          <w:lang w:val="nb-NO"/>
-        </w:rPr>
-        <w:t>:</w:t>
-      </w:r>
-    </w:p>
-    <w:p>
-      <w:pPr>
-        <w:rPr>
-          <w:i/>
-          <w:sz w:val="22"/>
-          <w:szCs w:val="22"/>
-          <w:lang w:val="nb-NO"/>
-        </w:rPr>
-      </w:pPr>
-      <w:r>
-        <w:rPr>
-          <w:sz w:val="22"/>
-          <w:szCs w:val="22"/>
-          <w:u w:val="single"/>
-          <w:lang w:val="nb-NO"/>
-        </w:rPr>
-        <w:t xml:space="preserve">Hvor </w:t>
-      </w:r>
-      <w:r>
-        <w:rPr>
-          <w:sz w:val="22"/>
-          <w:szCs w:val="22"/>
-          <w:u w:val="single"/>
-          <w:lang w:val="nb-NO"/>
-        </w:rPr>
-        <w:t xml:space="preserve">finnes </w:t>
-      </w:r>
-      <w:proofErr w:type="spellStart"/>
-      <w:r>
-        <w:rPr>
-          <w:sz w:val="22"/>
-          <w:szCs w:val="22"/>
-          <w:u w:val="single"/>
-          <w:lang w:val="nb-NO"/>
-        </w:rPr>
-        <w:t>bysykkelstativer</w:t>
-      </w:r>
-      <w:proofErr w:type="spellEnd"/>
-      <w:r>
-        <w:rPr>
-          <w:sz w:val="22"/>
-          <w:szCs w:val="22"/>
-          <w:u w:val="single"/>
-          <w:lang w:val="nb-NO"/>
-        </w:rPr>
-        <w:t xml:space="preserve"> i ekstraktet? </w:t>
-      </w:r>
-      <w:r>
-        <w:rPr>
-          <w:sz w:val="22"/>
-          <w:szCs w:val="22"/>
-          <w:u w:val="single"/>
-          <w:lang w:val="nb-NO"/>
-        </w:rPr>
-        <w:t>(Obs, kun de som er blitt brukt så langt i november)</w:t>
-      </w:r>
-      <w:r>
-        <w:rPr>
-          <w:sz w:val="22"/>
-          <w:szCs w:val="22"/>
-          <w:u w:val="single"/>
+      <w:r>
+        <w:rPr>
+          <w:rFonts w:eastAsia="Times New Roman" w:cstheme="minorHAnsi"/>
+          <w:i/>
+          <w:sz w:val="22"/>
+          <w:szCs w:val="22"/>
           <w:lang w:val="nb-NO"/>
         </w:rPr>
         <w:br/>
-      </w:r>
-      <w:r>
-        <w:rPr>
-          <w:sz w:val="22"/>
-          <w:szCs w:val="22"/>
-          <w:lang w:val="nb-NO"/>
-        </w:rPr>
-        <w:t xml:space="preserve">Løses i filen: </w:t>
-      </w:r>
-      <w:proofErr w:type="spellStart"/>
-      <w:r>
-        <w:rPr>
-          <w:i/>
-          <w:sz w:val="22"/>
-          <w:szCs w:val="22"/>
-          <w:lang w:val="nb-NO"/>
-        </w:rPr>
-        <w:t>CreativeOne_topTenCityCyclePlacesInExtract</w:t>
-      </w:r>
-      <w:proofErr w:type="spellEnd"/>
+        <w:t xml:space="preserve">Etter dette kobles disse to tabellene sammen slik at jeg ender opp med en tabell over navn og beskrivelse på kun de stedene som finnes i ekstraktet. </w:t>
+      </w:r>
     </w:p>
     <w:p>
       <w:pPr>
         <w:spacing w:before="100" w:beforeAutospacing="1" w:after="100" w:afterAutospacing="1" w:line="360" w:lineRule="auto"/>
-        <w:rPr>
-          <w:rFonts w:eastAsia="Times New Roman" w:cstheme="minorHAnsi"/>
-          <w:i/>
-          <w:sz w:val="22"/>
-          <w:szCs w:val="22"/>
-          <w:lang w:val="nb-NO"/>
-        </w:rPr>
-      </w:pPr>
+        <w:ind w:right="-1417"/>
+        <w:rPr>
+          <w:rFonts w:eastAsia="Times New Roman" w:cstheme="minorHAnsi"/>
+          <w:i/>
+          <w:sz w:val="22"/>
+          <w:szCs w:val="22"/>
+          <w:lang w:val="nb-NO"/>
+        </w:rPr>
+      </w:pPr>
+      <w:r>
+        <w:rPr>
+          <w:rFonts w:eastAsia="Times New Roman" w:cstheme="minorHAnsi"/>
+          <w:i/>
+          <w:sz w:val="22"/>
+          <w:szCs w:val="22"/>
+          <w:u w:val="thick"/>
+          <w:lang w:val="nb-NO"/>
+        </w:rPr>
+        <w:lastRenderedPageBreak/>
+        <w:t>Ytelse:</w:t>
+      </w:r>
+      <w:r>
+        <w:rPr>
+          <w:rFonts w:eastAsia="Times New Roman" w:cstheme="minorHAnsi"/>
+          <w:i/>
+          <w:sz w:val="22"/>
+          <w:szCs w:val="22"/>
+          <w:lang w:val="nb-NO"/>
+        </w:rPr>
+        <w:br/>
+      </w:r>
+      <w:r>
+        <w:rPr>
+          <w:rFonts w:eastAsia="Times New Roman" w:cstheme="minorHAnsi"/>
+          <w:i/>
+          <w:sz w:val="22"/>
+          <w:szCs w:val="22"/>
+          <w:lang w:val="nb-NO"/>
+        </w:rPr>
+        <w:t xml:space="preserve">Antall kodelinjer (uten </w:t>
+      </w:r>
+      <w:proofErr w:type="spellStart"/>
+      <w:r>
+        <w:rPr>
+          <w:rFonts w:eastAsia="Times New Roman" w:cstheme="minorHAnsi"/>
+          <w:i/>
+          <w:sz w:val="22"/>
+          <w:szCs w:val="22"/>
+          <w:lang w:val="nb-NO"/>
+        </w:rPr>
+        <w:t>initaliseringen</w:t>
+      </w:r>
+      <w:proofErr w:type="spellEnd"/>
+      <w:r>
+        <w:rPr>
+          <w:rFonts w:eastAsia="Times New Roman" w:cstheme="minorHAnsi"/>
+          <w:i/>
+          <w:sz w:val="22"/>
+          <w:szCs w:val="22"/>
+          <w:lang w:val="nb-NO"/>
+        </w:rPr>
+        <w:t xml:space="preserve">): ca. </w:t>
+      </w:r>
+      <w:r>
+        <w:rPr>
+          <w:rFonts w:eastAsia="Times New Roman" w:cstheme="minorHAnsi"/>
+          <w:i/>
+          <w:sz w:val="22"/>
+          <w:szCs w:val="22"/>
+          <w:lang w:val="nb-NO"/>
+        </w:rPr>
+        <w:t>5</w:t>
+      </w:r>
+      <w:r>
+        <w:rPr>
+          <w:rFonts w:eastAsia="Times New Roman" w:cstheme="minorHAnsi"/>
+          <w:i/>
+          <w:sz w:val="22"/>
+          <w:szCs w:val="22"/>
+          <w:lang w:val="nb-NO"/>
+        </w:rPr>
+        <w:br/>
+        <w:t xml:space="preserve">Kjøretid (uten </w:t>
+      </w:r>
+      <w:proofErr w:type="spellStart"/>
+      <w:r>
+        <w:rPr>
+          <w:rFonts w:eastAsia="Times New Roman" w:cstheme="minorHAnsi"/>
+          <w:i/>
+          <w:sz w:val="22"/>
+          <w:szCs w:val="22"/>
+          <w:lang w:val="nb-NO"/>
+        </w:rPr>
+        <w:t>initaliseringen</w:t>
+      </w:r>
+      <w:proofErr w:type="spellEnd"/>
+      <w:r>
+        <w:rPr>
+          <w:rFonts w:eastAsia="Times New Roman" w:cstheme="minorHAnsi"/>
+          <w:i/>
+          <w:sz w:val="22"/>
+          <w:szCs w:val="22"/>
+          <w:lang w:val="nb-NO"/>
+        </w:rPr>
+        <w:t xml:space="preserve">): </w:t>
+      </w:r>
+      <w:r>
+        <w:rPr>
+          <w:rFonts w:eastAsia="Times New Roman" w:cstheme="minorHAnsi"/>
+          <w:i/>
+          <w:sz w:val="22"/>
+          <w:szCs w:val="22"/>
+          <w:lang w:val="nb-NO"/>
+        </w:rPr>
+        <w:t>27.297 s</w:t>
+      </w:r>
     </w:p>
     <w:p>
       <w:pPr>
@@ -16055,17 +16523,7 @@
           <w:szCs w:val="22"/>
           <w:lang w:val="nb-NO"/>
         </w:rPr>
-        <w:t xml:space="preserve"> måler jeg </w:t>
-      </w:r>
-      <w:r>
-        <w:rPr>
-          <w:rFonts w:eastAsia="Times New Roman" w:cstheme="minorHAnsi"/>
-          <w:sz w:val="22"/>
-          <w:szCs w:val="22"/>
-          <w:lang w:val="nb-NO"/>
-        </w:rPr>
-        <w:lastRenderedPageBreak/>
-        <w:t xml:space="preserve">ytelse på henholdsvis </w:t>
+        <w:t xml:space="preserve"> måler jeg ytelse på henholdsvis </w:t>
       </w:r>
       <w:proofErr w:type="spellStart"/>
       <w:r>
@@ -16467,7 +16925,17 @@
           <w:szCs w:val="22"/>
           <w:lang w:val="nb-NO"/>
         </w:rPr>
-        <w:t xml:space="preserve">Som man tydelig kan se utafra kodene er Spark mye enklere å benytte og skrive programmer i. Med Spark og språket Scala har man tilgang til et stort utvalg av API-er noe som gjør programmeringen enklere, samt gjør koden mindre. Dette syntes tydelig på sammenligningen av antall linjer med kode i programmene </w:t>
+        <w:t xml:space="preserve">Som man tydelig kan se utafra kodene er Spark mye enklere å benytte og skrive programmer i. Med Spark og språket Scala har man tilgang til et stort utvalg av API-er noe som gjør programmeringen </w:t>
+      </w:r>
+      <w:r>
+        <w:rPr>
+          <w:rFonts w:eastAsia="Times New Roman" w:cstheme="minorHAnsi"/>
+          <w:sz w:val="22"/>
+          <w:szCs w:val="22"/>
+          <w:lang w:val="nb-NO"/>
+        </w:rPr>
+        <w:lastRenderedPageBreak/>
+        <w:t xml:space="preserve">enklere, samt gjør koden mindre. Dette syntes tydelig på sammenligningen av antall linjer med kode i programmene </w:t>
       </w:r>
       <w:r>
         <w:rPr>
@@ -19583,7 +20051,7 @@
 </file>
 
 <file path=customXml/itemProps1.xml><?xml version="1.0" encoding="utf-8"?>
-<ds:datastoreItem xmlns:ds="http://schemas.openxmlformats.org/officeDocument/2006/customXml" ds:itemID="{461B219B-27A5-1E45-9083-645BB62CFBB8}">
+<ds:datastoreItem xmlns:ds="http://schemas.openxmlformats.org/officeDocument/2006/customXml" ds:itemID="{BC0D0CC7-FDD1-864D-B057-1F18AB8E6082}">
   <ds:schemaRefs>
     <ds:schemaRef ds:uri="http://schemas.openxmlformats.org/officeDocument/2006/bibliography"/>
   </ds:schemaRefs>

</xml_diff>

<commit_message>
Updated doc - part 1
</commit_message>
<xml_diff>
--- a/Portfolio assignment.docx
+++ b/Portfolio assignment.docx
@@ -14763,523 +14763,638 @@
           <w:highlight w:val="yellow"/>
           <w:lang w:val="en-US"/>
         </w:rPr>
-        <w:t xml:space="preserve"> Should be implemented as both MapReduce and Apache Spark programs</w:t>
-      </w:r>
-    </w:p>
-    <w:p>
-      <w:pPr>
-        <w:pStyle w:val="ListParagraph"/>
-        <w:numPr>
-          <w:ilvl w:val="0"/>
-          <w:numId w:val="12"/>
-        </w:numPr>
+        <w:t xml:space="preserve"> Should be implemented as both </w:t>
+      </w:r>
+      <w:r>
+        <w:rPr>
+          <w:rFonts w:eastAsia="Times New Roman"/>
+          <w:color w:val="FF0000"/>
+          <w:highlight w:val="yellow"/>
+          <w:lang w:val="en-US"/>
+        </w:rPr>
+        <w:t>MapReduce</w:t>
+      </w:r>
+      <w:r>
+        <w:rPr>
+          <w:rFonts w:eastAsia="Times New Roman"/>
+          <w:highlight w:val="yellow"/>
+          <w:lang w:val="en-US"/>
+        </w:rPr>
+        <w:t xml:space="preserve"> and Apache Spark programs</w:t>
+      </w:r>
+    </w:p>
+    <w:p>
+      <w:pPr>
         <w:spacing w:before="100" w:beforeAutospacing="1" w:after="100" w:afterAutospacing="1" w:line="360" w:lineRule="auto"/>
         <w:rPr>
           <w:rFonts w:eastAsia="Times New Roman" w:cstheme="minorHAnsi"/>
           <w:i/>
           <w:sz w:val="22"/>
           <w:szCs w:val="22"/>
-          <w:highlight w:val="yellow"/>
-          <w:lang w:val="en-US"/>
-        </w:rPr>
-      </w:pPr>
-      <w:r>
-        <w:rPr>
-          <w:rFonts w:eastAsia="Times New Roman" w:cstheme="minorHAnsi"/>
-          <w:i/>
-          <w:sz w:val="22"/>
-          <w:szCs w:val="22"/>
-          <w:highlight w:val="yellow"/>
-          <w:lang w:val="en-US"/>
-        </w:rPr>
-        <w:t>You will use one or more additional data sources of your choice in order to answer questions you ask yourself.</w:t>
-      </w:r>
-    </w:p>
-    <w:p>
-      <w:pPr>
-        <w:pStyle w:val="ListParagraph"/>
-        <w:numPr>
-          <w:ilvl w:val="0"/>
-          <w:numId w:val="12"/>
-        </w:numPr>
+          <w:lang w:val="nb-NO"/>
+        </w:rPr>
+      </w:pPr>
+      <w:r>
+        <w:rPr>
+          <w:rStyle w:val="Heading4Char"/>
+          <w:lang w:val="nb-NO"/>
+        </w:rPr>
+        <w:t>2.3.2.1 Informasjon om valgt data</w:t>
+      </w:r>
+      <w:bookmarkStart w:id="10" w:name="_GoBack"/>
+      <w:bookmarkEnd w:id="10"/>
+      <w:r>
+        <w:rPr>
+          <w:rStyle w:val="Heading4Char"/>
+          <w:lang w:val="nb-NO"/>
+        </w:rPr>
+        <w:br/>
+      </w:r>
+      <w:r>
+        <w:rPr>
+          <w:rFonts w:eastAsia="Times New Roman" w:cstheme="minorHAnsi"/>
+          <w:i/>
+          <w:sz w:val="22"/>
+          <w:szCs w:val="22"/>
+          <w:lang w:val="nb-NO"/>
+        </w:rPr>
+        <w:t xml:space="preserve">Jeg har valgt å benytte </w:t>
+      </w:r>
+      <w:proofErr w:type="spellStart"/>
+      <w:r>
+        <w:rPr>
+          <w:rFonts w:eastAsia="Times New Roman" w:cstheme="minorHAnsi"/>
+          <w:i/>
+          <w:sz w:val="22"/>
+          <w:szCs w:val="22"/>
+          <w:lang w:val="nb-NO"/>
+        </w:rPr>
+        <w:t>oslobysykkel</w:t>
+      </w:r>
+      <w:proofErr w:type="spellEnd"/>
+      <w:r>
+        <w:rPr>
+          <w:rFonts w:eastAsia="Times New Roman" w:cstheme="minorHAnsi"/>
+          <w:i/>
+          <w:sz w:val="22"/>
+          <w:szCs w:val="22"/>
+          <w:lang w:val="nb-NO"/>
+        </w:rPr>
+        <w:t xml:space="preserve"> som ekstra data, jeg skal hente data fra og spørre spørsmål til. </w:t>
+      </w:r>
+      <w:r>
+        <w:rPr>
+          <w:rFonts w:eastAsia="Times New Roman" w:cstheme="minorHAnsi"/>
+          <w:i/>
+          <w:sz w:val="22"/>
+          <w:szCs w:val="22"/>
+          <w:lang w:val="nb-NO"/>
+        </w:rPr>
+        <w:t xml:space="preserve">Dataen som her hentes inneholder </w:t>
+      </w:r>
+      <w:r>
+        <w:rPr>
+          <w:rFonts w:eastAsia="Times New Roman" w:cstheme="minorHAnsi"/>
+          <w:i/>
+          <w:sz w:val="22"/>
+          <w:szCs w:val="22"/>
+          <w:lang w:val="nb-NO"/>
+        </w:rPr>
+        <w:t xml:space="preserve">turhistorikk fra Oslo </w:t>
+      </w:r>
+      <w:proofErr w:type="spellStart"/>
+      <w:r>
+        <w:rPr>
+          <w:rFonts w:eastAsia="Times New Roman" w:cstheme="minorHAnsi"/>
+          <w:i/>
+          <w:sz w:val="22"/>
+          <w:szCs w:val="22"/>
+          <w:lang w:val="nb-NO"/>
+        </w:rPr>
+        <w:t>Bysykkel</w:t>
+      </w:r>
+      <w:proofErr w:type="spellEnd"/>
+      <w:r>
+        <w:rPr>
+          <w:rFonts w:eastAsia="Times New Roman" w:cstheme="minorHAnsi"/>
+          <w:i/>
+          <w:sz w:val="22"/>
+          <w:szCs w:val="22"/>
+          <w:lang w:val="nb-NO"/>
+        </w:rPr>
+        <w:t xml:space="preserve">. I denne CSV-filen ligger følgende informasjon for alle turer </w:t>
+      </w:r>
+      <w:proofErr w:type="spellStart"/>
+      <w:r>
+        <w:rPr>
+          <w:rFonts w:eastAsia="Times New Roman" w:cstheme="minorHAnsi"/>
+          <w:i/>
+          <w:sz w:val="22"/>
+          <w:szCs w:val="22"/>
+          <w:lang w:val="nb-NO"/>
+        </w:rPr>
+        <w:t>sålangt</w:t>
+      </w:r>
+      <w:proofErr w:type="spellEnd"/>
+      <w:r>
+        <w:rPr>
+          <w:rFonts w:eastAsia="Times New Roman" w:cstheme="minorHAnsi"/>
+          <w:i/>
+          <w:sz w:val="22"/>
+          <w:szCs w:val="22"/>
+          <w:lang w:val="nb-NO"/>
+        </w:rPr>
+        <w:t xml:space="preserve"> i november:</w:t>
+      </w:r>
+      <w:r>
+        <w:rPr>
+          <w:rFonts w:eastAsia="Times New Roman" w:cstheme="minorHAnsi"/>
+          <w:i/>
+          <w:sz w:val="22"/>
+          <w:szCs w:val="22"/>
+          <w:lang w:val="nb-NO"/>
+        </w:rPr>
+        <w:br/>
+      </w:r>
+      <w:r>
+        <w:rPr>
+          <w:rFonts w:eastAsia="Times New Roman" w:cstheme="minorHAnsi"/>
+          <w:i/>
+          <w:sz w:val="22"/>
+          <w:szCs w:val="22"/>
+          <w:lang w:val="nb-NO"/>
+        </w:rPr>
+        <w:t>Tidspunktet turen startet</w:t>
+      </w:r>
+      <w:r>
+        <w:rPr>
+          <w:rFonts w:eastAsia="Times New Roman" w:cstheme="minorHAnsi"/>
+          <w:i/>
+          <w:sz w:val="22"/>
+          <w:szCs w:val="22"/>
+          <w:lang w:val="nb-NO"/>
+        </w:rPr>
+        <w:t>, t</w:t>
+      </w:r>
+      <w:r>
+        <w:rPr>
+          <w:rFonts w:eastAsia="Times New Roman" w:cstheme="minorHAnsi"/>
+          <w:i/>
+          <w:sz w:val="22"/>
+          <w:szCs w:val="22"/>
+          <w:lang w:val="nb-NO"/>
+        </w:rPr>
+        <w:t>idspunktet turen ble avsluttet</w:t>
+      </w:r>
+      <w:r>
+        <w:rPr>
+          <w:rFonts w:eastAsia="Times New Roman" w:cstheme="minorHAnsi"/>
+          <w:i/>
+          <w:sz w:val="22"/>
+          <w:szCs w:val="22"/>
+          <w:lang w:val="nb-NO"/>
+        </w:rPr>
+        <w:t>, l</w:t>
+      </w:r>
+      <w:r>
+        <w:rPr>
+          <w:rFonts w:eastAsia="Times New Roman" w:cstheme="minorHAnsi"/>
+          <w:i/>
+          <w:sz w:val="22"/>
+          <w:szCs w:val="22"/>
+          <w:lang w:val="nb-NO"/>
+        </w:rPr>
+        <w:t>engde på tur i sekunder</w:t>
+      </w:r>
+      <w:r>
+        <w:rPr>
+          <w:rFonts w:eastAsia="Times New Roman" w:cstheme="minorHAnsi"/>
+          <w:i/>
+          <w:sz w:val="22"/>
+          <w:szCs w:val="22"/>
+          <w:lang w:val="nb-NO"/>
+        </w:rPr>
+        <w:t>, u</w:t>
+      </w:r>
+      <w:r>
+        <w:rPr>
+          <w:rFonts w:eastAsia="Times New Roman" w:cstheme="minorHAnsi"/>
+          <w:i/>
+          <w:sz w:val="22"/>
+          <w:szCs w:val="22"/>
+          <w:lang w:val="nb-NO"/>
+        </w:rPr>
+        <w:t>nik ID for startstasjon</w:t>
+      </w:r>
+      <w:r>
+        <w:rPr>
+          <w:rFonts w:eastAsia="Times New Roman" w:cstheme="minorHAnsi"/>
+          <w:i/>
+          <w:sz w:val="22"/>
+          <w:szCs w:val="22"/>
+          <w:lang w:val="nb-NO"/>
+        </w:rPr>
+        <w:t>, n</w:t>
+      </w:r>
+      <w:r>
+        <w:rPr>
+          <w:rFonts w:eastAsia="Times New Roman" w:cstheme="minorHAnsi"/>
+          <w:i/>
+          <w:sz w:val="22"/>
+          <w:szCs w:val="22"/>
+          <w:lang w:val="nb-NO"/>
+        </w:rPr>
+        <w:t>avn på startstasjon</w:t>
+      </w:r>
+      <w:r>
+        <w:rPr>
+          <w:rFonts w:eastAsia="Times New Roman" w:cstheme="minorHAnsi"/>
+          <w:i/>
+          <w:sz w:val="22"/>
+          <w:szCs w:val="22"/>
+          <w:lang w:val="nb-NO"/>
+        </w:rPr>
+        <w:t>, b</w:t>
+      </w:r>
+      <w:r>
+        <w:rPr>
+          <w:rFonts w:eastAsia="Times New Roman" w:cstheme="minorHAnsi"/>
+          <w:i/>
+          <w:sz w:val="22"/>
+          <w:szCs w:val="22"/>
+          <w:lang w:val="nb-NO"/>
+        </w:rPr>
+        <w:t>eskrivelse av hvor startstasjon er plassert</w:t>
+      </w:r>
+      <w:r>
+        <w:rPr>
+          <w:rFonts w:eastAsia="Times New Roman" w:cstheme="minorHAnsi"/>
+          <w:i/>
+          <w:sz w:val="22"/>
+          <w:szCs w:val="22"/>
+          <w:lang w:val="nb-NO"/>
+        </w:rPr>
+        <w:t>, b</w:t>
+      </w:r>
+      <w:r>
+        <w:rPr>
+          <w:rFonts w:eastAsia="Times New Roman" w:cstheme="minorHAnsi"/>
+          <w:i/>
+          <w:sz w:val="22"/>
+          <w:szCs w:val="22"/>
+          <w:lang w:val="nb-NO"/>
+        </w:rPr>
+        <w:t>reddegrad for startstasjon</w:t>
+      </w:r>
+      <w:r>
+        <w:rPr>
+          <w:rFonts w:eastAsia="Times New Roman" w:cstheme="minorHAnsi"/>
+          <w:i/>
+          <w:sz w:val="22"/>
+          <w:szCs w:val="22"/>
+          <w:lang w:val="nb-NO"/>
+        </w:rPr>
+        <w:t>, l</w:t>
+      </w:r>
+      <w:r>
+        <w:rPr>
+          <w:rFonts w:eastAsia="Times New Roman" w:cstheme="minorHAnsi"/>
+          <w:i/>
+          <w:sz w:val="22"/>
+          <w:szCs w:val="22"/>
+          <w:lang w:val="nb-NO"/>
+        </w:rPr>
+        <w:t>engdegrad for startstasjon</w:t>
+      </w:r>
+      <w:r>
+        <w:rPr>
+          <w:rFonts w:eastAsia="Times New Roman" w:cstheme="minorHAnsi"/>
+          <w:i/>
+          <w:sz w:val="22"/>
+          <w:szCs w:val="22"/>
+          <w:lang w:val="nb-NO"/>
+        </w:rPr>
+        <w:t>, u</w:t>
+      </w:r>
+      <w:r>
+        <w:rPr>
+          <w:rFonts w:eastAsia="Times New Roman" w:cstheme="minorHAnsi"/>
+          <w:i/>
+          <w:sz w:val="22"/>
+          <w:szCs w:val="22"/>
+          <w:lang w:val="nb-NO"/>
+        </w:rPr>
+        <w:t>nik ID for endestasjon</w:t>
+      </w:r>
+      <w:r>
+        <w:rPr>
+          <w:rFonts w:eastAsia="Times New Roman" w:cstheme="minorHAnsi"/>
+          <w:i/>
+          <w:sz w:val="22"/>
+          <w:szCs w:val="22"/>
+          <w:lang w:val="nb-NO"/>
+        </w:rPr>
+        <w:t>, n</w:t>
+      </w:r>
+      <w:r>
+        <w:rPr>
+          <w:rFonts w:eastAsia="Times New Roman" w:cstheme="minorHAnsi"/>
+          <w:i/>
+          <w:sz w:val="22"/>
+          <w:szCs w:val="22"/>
+          <w:lang w:val="nb-NO"/>
+        </w:rPr>
+        <w:t>avn på endestasjon</w:t>
+      </w:r>
+      <w:r>
+        <w:rPr>
+          <w:rFonts w:eastAsia="Times New Roman" w:cstheme="minorHAnsi"/>
+          <w:i/>
+          <w:sz w:val="22"/>
+          <w:szCs w:val="22"/>
+          <w:lang w:val="nb-NO"/>
+        </w:rPr>
+        <w:t>, b</w:t>
+      </w:r>
+      <w:r>
+        <w:rPr>
+          <w:rFonts w:eastAsia="Times New Roman" w:cstheme="minorHAnsi"/>
+          <w:i/>
+          <w:sz w:val="22"/>
+          <w:szCs w:val="22"/>
+          <w:lang w:val="nb-NO"/>
+        </w:rPr>
+        <w:t>eskrivelse av hvor endestasjon er plassert</w:t>
+      </w:r>
+      <w:r>
+        <w:rPr>
+          <w:rFonts w:eastAsia="Times New Roman" w:cstheme="minorHAnsi"/>
+          <w:i/>
+          <w:sz w:val="22"/>
+          <w:szCs w:val="22"/>
+          <w:lang w:val="nb-NO"/>
+        </w:rPr>
+        <w:t>, b</w:t>
+      </w:r>
+      <w:r>
+        <w:rPr>
+          <w:rFonts w:eastAsia="Times New Roman" w:cstheme="minorHAnsi"/>
+          <w:i/>
+          <w:sz w:val="22"/>
+          <w:szCs w:val="22"/>
+          <w:lang w:val="nb-NO"/>
+        </w:rPr>
+        <w:t>reddegrad for endestasjon</w:t>
+      </w:r>
+      <w:r>
+        <w:rPr>
+          <w:rFonts w:eastAsia="Times New Roman" w:cstheme="minorHAnsi"/>
+          <w:i/>
+          <w:sz w:val="22"/>
+          <w:szCs w:val="22"/>
+          <w:lang w:val="nb-NO"/>
+        </w:rPr>
+        <w:t xml:space="preserve"> og l</w:t>
+      </w:r>
+      <w:r>
+        <w:rPr>
+          <w:rFonts w:eastAsia="Times New Roman" w:cstheme="minorHAnsi"/>
+          <w:i/>
+          <w:sz w:val="22"/>
+          <w:szCs w:val="22"/>
+          <w:lang w:val="nb-NO"/>
+        </w:rPr>
+        <w:t xml:space="preserve">engdegrad for </w:t>
+      </w:r>
+      <w:proofErr w:type="spellStart"/>
+      <w:r>
+        <w:rPr>
+          <w:rFonts w:eastAsia="Times New Roman" w:cstheme="minorHAnsi"/>
+          <w:i/>
+          <w:sz w:val="22"/>
+          <w:szCs w:val="22"/>
+          <w:lang w:val="nb-NO"/>
+        </w:rPr>
+        <w:t>endestasjon</w:t>
+      </w:r>
+      <w:r>
+        <w:rPr>
+          <w:rFonts w:eastAsia="Times New Roman" w:cstheme="minorHAnsi"/>
+          <w:i/>
+          <w:sz w:val="22"/>
+          <w:szCs w:val="22"/>
+          <w:lang w:val="nb-NO"/>
+        </w:rPr>
+        <w:t>informasjonen</w:t>
+      </w:r>
+      <w:proofErr w:type="spellEnd"/>
+    </w:p>
+    <w:p>
+      <w:pPr>
+        <w:pStyle w:val="Heading4"/>
+        <w:rPr>
+          <w:rFonts w:eastAsia="Times New Roman"/>
+          <w:lang w:val="nb-NO"/>
+        </w:rPr>
+      </w:pPr>
+      <w:r>
+        <w:rPr>
+          <w:rStyle w:val="Heading4Char"/>
+          <w:lang w:val="nb-NO"/>
+        </w:rPr>
+        <w:t>2.3.2.</w:t>
+      </w:r>
+      <w:r>
+        <w:rPr>
+          <w:rStyle w:val="Heading4Char"/>
+          <w:lang w:val="nb-NO"/>
+        </w:rPr>
+        <w:t>2</w:t>
+      </w:r>
+      <w:r>
+        <w:rPr>
+          <w:rStyle w:val="Heading4Char"/>
+          <w:lang w:val="nb-NO"/>
+        </w:rPr>
+        <w:t xml:space="preserve"> </w:t>
+      </w:r>
+      <w:r>
+        <w:rPr>
+          <w:rFonts w:eastAsia="Times New Roman"/>
+          <w:lang w:val="nb-NO"/>
+        </w:rPr>
+        <w:t>Spørsmål</w:t>
+      </w:r>
+    </w:p>
+    <w:p>
+      <w:pPr>
+        <w:pStyle w:val="Heading4"/>
+        <w:rPr>
+          <w:rFonts w:eastAsia="Times New Roman"/>
+          <w:lang w:val="nb-NO"/>
+        </w:rPr>
+      </w:pPr>
+    </w:p>
+    <w:p>
+      <w:pPr>
+        <w:rPr>
+          <w:b/>
+          <w:sz w:val="22"/>
+          <w:szCs w:val="22"/>
+          <w:lang w:val="nb-NO"/>
+        </w:rPr>
+      </w:pPr>
+      <w:r>
+        <w:rPr>
+          <w:b/>
+          <w:sz w:val="22"/>
+          <w:szCs w:val="22"/>
+          <w:lang w:val="nb-NO"/>
+        </w:rPr>
+        <w:t>Spørsmål 1:</w:t>
+      </w:r>
+    </w:p>
+    <w:p>
+      <w:pPr>
+        <w:rPr>
+          <w:i/>
+          <w:sz w:val="22"/>
+          <w:szCs w:val="22"/>
+          <w:lang w:val="nb-NO"/>
+        </w:rPr>
+      </w:pPr>
+      <w:r>
+        <w:rPr>
+          <w:sz w:val="22"/>
+          <w:szCs w:val="22"/>
+          <w:u w:val="single"/>
+          <w:lang w:val="nb-NO"/>
+        </w:rPr>
+        <w:t xml:space="preserve">Hvilke 10 steder i </w:t>
+      </w:r>
+      <w:proofErr w:type="spellStart"/>
+      <w:r>
+        <w:rPr>
+          <w:sz w:val="22"/>
+          <w:szCs w:val="22"/>
+          <w:u w:val="single"/>
+          <w:lang w:val="nb-NO"/>
+        </w:rPr>
+        <w:t>extracten</w:t>
+      </w:r>
+      <w:proofErr w:type="spellEnd"/>
+      <w:r>
+        <w:rPr>
+          <w:sz w:val="22"/>
+          <w:szCs w:val="22"/>
+          <w:u w:val="single"/>
+          <w:lang w:val="nb-NO"/>
+        </w:rPr>
+        <w:t xml:space="preserve"> er </w:t>
+      </w:r>
+      <w:proofErr w:type="spellStart"/>
+      <w:r>
+        <w:rPr>
+          <w:sz w:val="22"/>
+          <w:szCs w:val="22"/>
+          <w:u w:val="single"/>
+          <w:lang w:val="nb-NO"/>
+        </w:rPr>
+        <w:t>bysykkel</w:t>
+      </w:r>
+      <w:proofErr w:type="spellEnd"/>
+      <w:r>
+        <w:rPr>
+          <w:sz w:val="22"/>
+          <w:szCs w:val="22"/>
+          <w:u w:val="single"/>
+          <w:lang w:val="nb-NO"/>
+        </w:rPr>
+        <w:t xml:space="preserve"> mest populært å starte turen fra?</w:t>
+      </w:r>
+      <w:r>
+        <w:rPr>
+          <w:sz w:val="22"/>
+          <w:szCs w:val="22"/>
+          <w:u w:val="single"/>
+          <w:lang w:val="nb-NO"/>
+        </w:rPr>
+        <w:t xml:space="preserve"> </w:t>
+      </w:r>
+      <w:r>
+        <w:rPr>
+          <w:sz w:val="22"/>
+          <w:szCs w:val="22"/>
+          <w:u w:val="single"/>
+          <w:lang w:val="nb-NO"/>
+        </w:rPr>
+        <w:br/>
+      </w:r>
+      <w:r>
+        <w:rPr>
+          <w:sz w:val="22"/>
+          <w:szCs w:val="22"/>
+          <w:lang w:val="nb-NO"/>
+        </w:rPr>
+        <w:t xml:space="preserve">Løses i filen: </w:t>
+      </w:r>
+      <w:proofErr w:type="spellStart"/>
+      <w:r>
+        <w:rPr>
+          <w:i/>
+          <w:sz w:val="22"/>
+          <w:szCs w:val="22"/>
+          <w:lang w:val="nb-NO"/>
+        </w:rPr>
+        <w:t>CreativeOne_topTenCityCyclePlacesInExtract</w:t>
+      </w:r>
+      <w:proofErr w:type="spellEnd"/>
+    </w:p>
+    <w:p>
+      <w:pPr>
+        <w:rPr>
+          <w:i/>
+          <w:color w:val="FF0000"/>
+          <w:sz w:val="22"/>
+          <w:szCs w:val="22"/>
+          <w:lang w:val="nb-NO"/>
+        </w:rPr>
+      </w:pPr>
+    </w:p>
+    <w:p>
+      <w:pPr>
         <w:spacing w:before="100" w:beforeAutospacing="1" w:after="100" w:afterAutospacing="1" w:line="360" w:lineRule="auto"/>
         <w:rPr>
           <w:rFonts w:eastAsia="Times New Roman" w:cstheme="minorHAnsi"/>
           <w:i/>
-          <w:sz w:val="22"/>
-          <w:szCs w:val="22"/>
-          <w:highlight w:val="yellow"/>
-          <w:lang w:val="en-US"/>
-        </w:rPr>
-      </w:pPr>
-      <w:r>
-        <w:rPr>
-          <w:rFonts w:eastAsia="Times New Roman" w:cstheme="minorHAnsi"/>
-          <w:i/>
-          <w:sz w:val="22"/>
-          <w:szCs w:val="22"/>
-          <w:highlight w:val="yellow"/>
-          <w:lang w:val="en-US"/>
-        </w:rPr>
-        <w:t xml:space="preserve">The only requirement is that the questions you define and write the programs to answer </w:t>
-      </w:r>
+          <w:color w:val="FF0000"/>
+          <w:sz w:val="22"/>
+          <w:szCs w:val="22"/>
+          <w:lang w:val="nb-NO"/>
+        </w:rPr>
+      </w:pPr>
+      <w:proofErr w:type="spellStart"/>
       <w:r>
         <w:rPr>
           <w:rFonts w:eastAsia="Times New Roman" w:cstheme="minorHAnsi"/>
           <w:b/>
           <w:i/>
-          <w:sz w:val="22"/>
-          <w:szCs w:val="22"/>
-          <w:highlight w:val="yellow"/>
-          <w:lang w:val="en-US"/>
-        </w:rPr>
-        <w:t>require the use of both the OSM data and your own data</w:t>
-      </w:r>
-      <w:r>
-        <w:rPr>
-          <w:rFonts w:eastAsia="Times New Roman" w:cstheme="minorHAnsi"/>
-          <w:i/>
-          <w:sz w:val="22"/>
-          <w:szCs w:val="22"/>
-          <w:highlight w:val="yellow"/>
-          <w:lang w:val="en-US"/>
-        </w:rPr>
-        <w:t xml:space="preserve">. </w:t>
-      </w:r>
-    </w:p>
-    <w:p>
-      <w:pPr>
-        <w:spacing w:before="100" w:beforeAutospacing="1" w:after="100" w:afterAutospacing="1" w:line="360" w:lineRule="auto"/>
-        <w:rPr>
-          <w:rFonts w:eastAsia="Times New Roman" w:cstheme="minorHAnsi"/>
-          <w:i/>
-          <w:sz w:val="22"/>
-          <w:szCs w:val="22"/>
-          <w:highlight w:val="yellow"/>
-          <w:lang w:val="en-US"/>
-        </w:rPr>
-      </w:pPr>
-      <w:r>
-        <w:rPr>
-          <w:rFonts w:eastAsia="Times New Roman" w:cstheme="minorHAnsi"/>
-          <w:i/>
-          <w:sz w:val="22"/>
-          <w:szCs w:val="22"/>
-          <w:highlight w:val="yellow"/>
-          <w:lang w:val="en-US"/>
-        </w:rPr>
-        <w:t>Some available data sources:</w:t>
-      </w:r>
-      <w:r>
-        <w:rPr>
-          <w:rFonts w:eastAsia="Times New Roman" w:cstheme="minorHAnsi"/>
-          <w:i/>
-          <w:sz w:val="22"/>
-          <w:szCs w:val="22"/>
-          <w:highlight w:val="yellow"/>
-          <w:lang w:val="en-US"/>
-        </w:rPr>
-        <w:br/>
-        <w:t>• https://oslobysykkel.no/apne-data</w:t>
-      </w:r>
-      <w:r>
-        <w:rPr>
-          <w:rFonts w:eastAsia="Times New Roman" w:cstheme="minorHAnsi"/>
-          <w:i/>
-          <w:sz w:val="22"/>
-          <w:szCs w:val="22"/>
-          <w:highlight w:val="yellow"/>
-          <w:lang w:val="en-US"/>
-        </w:rPr>
-        <w:br/>
-        <w:t xml:space="preserve">• https://kartkatalog.miljodirektoratet.no/Dataset </w:t>
-      </w:r>
-      <w:r>
-        <w:rPr>
-          <w:rFonts w:eastAsia="Times New Roman" w:cstheme="minorHAnsi"/>
-          <w:i/>
-          <w:sz w:val="22"/>
-          <w:szCs w:val="22"/>
-          <w:highlight w:val="yellow"/>
-          <w:lang w:val="en-US"/>
-        </w:rPr>
-        <w:br/>
-      </w:r>
-      <w:r>
-        <w:rPr>
-          <w:rFonts w:eastAsia="Times New Roman" w:cstheme="minorHAnsi"/>
-          <w:i/>
-          <w:sz w:val="22"/>
-          <w:szCs w:val="22"/>
-          <w:highlight w:val="yellow"/>
-          <w:lang w:val="en-US"/>
-        </w:rPr>
-        <w:t>• https://open.stavanger.kommune.no/dataset</w:t>
-      </w:r>
-      <w:r>
-        <w:rPr>
-          <w:rFonts w:eastAsia="Times New Roman" w:cstheme="minorHAnsi"/>
-          <w:i/>
-          <w:sz w:val="22"/>
-          <w:szCs w:val="22"/>
-          <w:highlight w:val="yellow"/>
-          <w:lang w:val="en-US"/>
-        </w:rPr>
-        <w:br/>
-        <w:t xml:space="preserve">• </w:t>
-      </w:r>
-      <w:hyperlink r:id="rId15" w:history="1">
-        <w:r>
-          <w:rPr>
-            <w:rStyle w:val="Hyperlink"/>
-            <w:rFonts w:eastAsia="Times New Roman" w:cstheme="minorHAnsi"/>
-            <w:i/>
-            <w:sz w:val="22"/>
-            <w:szCs w:val="22"/>
-            <w:highlight w:val="yellow"/>
-            <w:lang w:val="en-US"/>
-          </w:rPr>
-          <w:t>https://hub-frstadkomm.opendata.arcgis.com/</w:t>
-        </w:r>
-      </w:hyperlink>
-      <w:r>
-        <w:rPr>
-          <w:rFonts w:eastAsia="Times New Roman" w:cstheme="minorHAnsi"/>
-          <w:i/>
-          <w:sz w:val="22"/>
-          <w:szCs w:val="22"/>
-          <w:lang w:val="en-US"/>
-        </w:rPr>
-        <w:t xml:space="preserve"> </w:t>
-      </w:r>
-    </w:p>
-    <w:p>
-      <w:pPr>
-        <w:spacing w:before="100" w:beforeAutospacing="1" w:after="100" w:afterAutospacing="1" w:line="360" w:lineRule="auto"/>
-        <w:rPr>
-          <w:rFonts w:eastAsia="Times New Roman" w:cstheme="minorHAnsi"/>
-          <w:i/>
-          <w:sz w:val="22"/>
-          <w:szCs w:val="22"/>
-          <w:lang w:val="nb-NO"/>
-        </w:rPr>
-      </w:pPr>
-      <w:r>
-        <w:rPr>
-          <w:rStyle w:val="Heading4Char"/>
-          <w:lang w:val="nb-NO"/>
-        </w:rPr>
-        <w:t>2.3.2.1 Informasjon om valgt data</w:t>
-      </w:r>
-      <w:r>
-        <w:rPr>
-          <w:rStyle w:val="Heading4Char"/>
-          <w:lang w:val="nb-NO"/>
-        </w:rPr>
-        <w:br/>
-      </w:r>
-      <w:r>
-        <w:rPr>
-          <w:rFonts w:eastAsia="Times New Roman" w:cstheme="minorHAnsi"/>
-          <w:i/>
-          <w:sz w:val="22"/>
-          <w:szCs w:val="22"/>
-          <w:lang w:val="nb-NO"/>
-        </w:rPr>
-        <w:t xml:space="preserve">Jeg har valgt å benytte </w:t>
-      </w:r>
-      <w:proofErr w:type="spellStart"/>
-      <w:r>
-        <w:rPr>
-          <w:rFonts w:eastAsia="Times New Roman" w:cstheme="minorHAnsi"/>
-          <w:i/>
-          <w:sz w:val="22"/>
-          <w:szCs w:val="22"/>
-          <w:lang w:val="nb-NO"/>
-        </w:rPr>
-        <w:t>oslobysykkel</w:t>
-      </w:r>
-      <w:proofErr w:type="spellEnd"/>
-      <w:r>
-        <w:rPr>
-          <w:rFonts w:eastAsia="Times New Roman" w:cstheme="minorHAnsi"/>
-          <w:i/>
-          <w:sz w:val="22"/>
-          <w:szCs w:val="22"/>
-          <w:lang w:val="nb-NO"/>
-        </w:rPr>
-        <w:t xml:space="preserve"> som ekstra data, jeg skal hente data fra og spørre spørsmål til. </w:t>
-      </w:r>
-      <w:r>
-        <w:rPr>
-          <w:rFonts w:eastAsia="Times New Roman" w:cstheme="minorHAnsi"/>
-          <w:i/>
-          <w:sz w:val="22"/>
-          <w:szCs w:val="22"/>
-          <w:lang w:val="nb-NO"/>
-        </w:rPr>
-        <w:t xml:space="preserve">Her har jeg hentet ned data med informasjon om </w:t>
-      </w:r>
-      <w:proofErr w:type="spellStart"/>
-      <w:r>
-        <w:rPr>
-          <w:rFonts w:eastAsia="Times New Roman" w:cstheme="minorHAnsi"/>
-          <w:i/>
-          <w:sz w:val="22"/>
-          <w:szCs w:val="22"/>
-          <w:lang w:val="nb-NO"/>
-        </w:rPr>
-        <w:t>bysykkelstasjonene</w:t>
-      </w:r>
-      <w:proofErr w:type="spellEnd"/>
-      <w:r>
-        <w:rPr>
-          <w:rFonts w:eastAsia="Times New Roman" w:cstheme="minorHAnsi"/>
-          <w:i/>
-          <w:sz w:val="22"/>
-          <w:szCs w:val="22"/>
-          <w:lang w:val="nb-NO"/>
-        </w:rPr>
-        <w:t xml:space="preserve"> rundt I Oslo. </w:t>
-      </w:r>
-      <w:r>
-        <w:rPr>
-          <w:rFonts w:eastAsia="Times New Roman" w:cstheme="minorHAnsi"/>
-          <w:i/>
-          <w:sz w:val="22"/>
-          <w:szCs w:val="22"/>
-          <w:lang w:val="nb-NO"/>
-        </w:rPr>
-        <w:t xml:space="preserve">Denne inneholder id, navn, adresse, lat &amp; </w:t>
-      </w:r>
-      <w:proofErr w:type="spellStart"/>
-      <w:r>
-        <w:rPr>
-          <w:rFonts w:eastAsia="Times New Roman" w:cstheme="minorHAnsi"/>
-          <w:i/>
-          <w:sz w:val="22"/>
-          <w:szCs w:val="22"/>
-          <w:lang w:val="nb-NO"/>
-        </w:rPr>
-        <w:t>long</w:t>
-      </w:r>
-      <w:proofErr w:type="spellEnd"/>
-      <w:r>
-        <w:rPr>
-          <w:rFonts w:eastAsia="Times New Roman" w:cstheme="minorHAnsi"/>
-          <w:i/>
-          <w:sz w:val="22"/>
-          <w:szCs w:val="22"/>
-          <w:lang w:val="nb-NO"/>
-        </w:rPr>
-        <w:t xml:space="preserve"> og kapasitet for hver stasjon. </w:t>
-      </w:r>
-    </w:p>
-    <w:p>
-      <w:pPr>
-        <w:pStyle w:val="Heading4"/>
-        <w:rPr>
-          <w:rFonts w:eastAsia="Times New Roman"/>
-          <w:lang w:val="nb-NO"/>
-        </w:rPr>
-      </w:pPr>
-      <w:r>
-        <w:rPr>
-          <w:rStyle w:val="Heading4Char"/>
-          <w:lang w:val="nb-NO"/>
-        </w:rPr>
-        <w:t>2.3.2.</w:t>
-      </w:r>
-      <w:r>
-        <w:rPr>
-          <w:rStyle w:val="Heading4Char"/>
-          <w:lang w:val="nb-NO"/>
-        </w:rPr>
-        <w:t>2</w:t>
-      </w:r>
-      <w:r>
-        <w:rPr>
-          <w:rStyle w:val="Heading4Char"/>
-          <w:lang w:val="nb-NO"/>
-        </w:rPr>
-        <w:t xml:space="preserve"> </w:t>
-      </w:r>
-      <w:r>
-        <w:rPr>
-          <w:rFonts w:eastAsia="Times New Roman"/>
-          <w:lang w:val="nb-NO"/>
-        </w:rPr>
-        <w:t>Spørsmål</w:t>
-      </w:r>
-    </w:p>
-    <w:p>
-      <w:pPr>
-        <w:pStyle w:val="Heading4"/>
-        <w:rPr>
-          <w:rFonts w:eastAsia="Times New Roman"/>
-          <w:lang w:val="nb-NO"/>
-        </w:rPr>
-      </w:pPr>
-    </w:p>
-    <w:p>
-      <w:pPr>
-        <w:rPr>
+          <w:color w:val="FF0000"/>
+          <w:sz w:val="22"/>
+          <w:szCs w:val="22"/>
+          <w:lang w:val="nb-NO"/>
+        </w:rPr>
+        <w:t>MapReduce</w:t>
+      </w:r>
+      <w:proofErr w:type="spellEnd"/>
+      <w:r>
+        <w:rPr>
+          <w:rFonts w:eastAsia="Times New Roman" w:cstheme="minorHAnsi"/>
           <w:b/>
-          <w:sz w:val="22"/>
-          <w:szCs w:val="22"/>
-          <w:lang w:val="nb-NO"/>
-        </w:rPr>
-      </w:pPr>
-      <w:r>
-        <w:rPr>
-          <w:b/>
-          <w:sz w:val="22"/>
-          <w:szCs w:val="22"/>
-          <w:lang w:val="nb-NO"/>
-        </w:rPr>
-        <w:t>Spørsmål 1:</w:t>
-      </w:r>
-    </w:p>
-    <w:p>
-      <w:pPr>
-        <w:rPr>
-          <w:i/>
-          <w:sz w:val="22"/>
-          <w:szCs w:val="22"/>
-          <w:lang w:val="nb-NO"/>
-        </w:rPr>
-      </w:pPr>
-      <w:r>
-        <w:rPr>
-          <w:sz w:val="22"/>
-          <w:szCs w:val="22"/>
-          <w:u w:val="single"/>
-          <w:lang w:val="nb-NO"/>
-        </w:rPr>
-        <w:t xml:space="preserve">Hvilke 10 steder i </w:t>
-      </w:r>
-      <w:proofErr w:type="spellStart"/>
-      <w:r>
-        <w:rPr>
-          <w:sz w:val="22"/>
-          <w:szCs w:val="22"/>
-          <w:u w:val="single"/>
-          <w:lang w:val="nb-NO"/>
-        </w:rPr>
-        <w:t>extracten</w:t>
-      </w:r>
-      <w:proofErr w:type="spellEnd"/>
-      <w:r>
-        <w:rPr>
-          <w:sz w:val="22"/>
-          <w:szCs w:val="22"/>
-          <w:u w:val="single"/>
-          <w:lang w:val="nb-NO"/>
-        </w:rPr>
-        <w:t xml:space="preserve"> er </w:t>
-      </w:r>
-      <w:proofErr w:type="spellStart"/>
-      <w:r>
-        <w:rPr>
-          <w:sz w:val="22"/>
-          <w:szCs w:val="22"/>
-          <w:u w:val="single"/>
-          <w:lang w:val="nb-NO"/>
-        </w:rPr>
-        <w:t>bysykkel</w:t>
-      </w:r>
-      <w:proofErr w:type="spellEnd"/>
-      <w:r>
-        <w:rPr>
-          <w:sz w:val="22"/>
-          <w:szCs w:val="22"/>
-          <w:u w:val="single"/>
-          <w:lang w:val="nb-NO"/>
-        </w:rPr>
-        <w:t xml:space="preserve"> mest populært å starte turen fra?</w:t>
-      </w:r>
-      <w:r>
-        <w:rPr>
-          <w:sz w:val="22"/>
-          <w:szCs w:val="22"/>
-          <w:u w:val="single"/>
-          <w:lang w:val="nb-NO"/>
-        </w:rPr>
-        <w:t xml:space="preserve"> </w:t>
-      </w:r>
-      <w:r>
-        <w:rPr>
-          <w:sz w:val="22"/>
-          <w:szCs w:val="22"/>
-          <w:u w:val="single"/>
-          <w:lang w:val="nb-NO"/>
-        </w:rPr>
-        <w:br/>
-      </w:r>
-      <w:r>
-        <w:rPr>
-          <w:sz w:val="22"/>
-          <w:szCs w:val="22"/>
-          <w:lang w:val="nb-NO"/>
-        </w:rPr>
-        <w:t xml:space="preserve">Løses i filen: </w:t>
-      </w:r>
-      <w:proofErr w:type="spellStart"/>
-      <w:r>
-        <w:rPr>
-          <w:i/>
-          <w:sz w:val="22"/>
-          <w:szCs w:val="22"/>
-          <w:lang w:val="nb-NO"/>
-        </w:rPr>
-        <w:t>CreativeOne_topTenCityCyclePlacesInExtract</w:t>
-      </w:r>
-      <w:proofErr w:type="spellEnd"/>
-    </w:p>
-    <w:p>
-      <w:pPr>
-        <w:rPr>
-          <w:i/>
-          <w:sz w:val="22"/>
-          <w:szCs w:val="22"/>
-          <w:lang w:val="nb-NO"/>
-        </w:rPr>
-      </w:pPr>
-    </w:p>
-    <w:p>
-      <w:pPr>
-        <w:spacing w:before="100" w:beforeAutospacing="1" w:after="100" w:afterAutospacing="1" w:line="360" w:lineRule="auto"/>
-        <w:rPr>
-          <w:rFonts w:eastAsia="Times New Roman" w:cstheme="minorHAnsi"/>
-          <w:i/>
-          <w:sz w:val="22"/>
-          <w:szCs w:val="22"/>
-          <w:highlight w:val="red"/>
-          <w:lang w:val="nb-NO"/>
-        </w:rPr>
-      </w:pPr>
-      <w:proofErr w:type="spellStart"/>
-      <w:r>
-        <w:rPr>
-          <w:rFonts w:eastAsia="Times New Roman" w:cstheme="minorHAnsi"/>
-          <w:b/>
-          <w:i/>
-          <w:sz w:val="22"/>
-          <w:szCs w:val="22"/>
-          <w:highlight w:val="red"/>
-          <w:lang w:val="nb-NO"/>
-        </w:rPr>
-        <w:t>MapReduce</w:t>
-      </w:r>
-      <w:proofErr w:type="spellEnd"/>
-      <w:r>
-        <w:rPr>
-          <w:rFonts w:eastAsia="Times New Roman" w:cstheme="minorHAnsi"/>
-          <w:b/>
-          <w:i/>
-          <w:sz w:val="22"/>
-          <w:szCs w:val="22"/>
-          <w:highlight w:val="red"/>
+          <w:i/>
+          <w:color w:val="FF0000"/>
+          <w:sz w:val="22"/>
+          <w:szCs w:val="22"/>
           <w:lang w:val="nb-NO"/>
         </w:rPr>
         <w:t>:</w:t>
@@ -15292,23 +15407,22 @@
         <w:rPr>
           <w:rFonts w:eastAsia="Times New Roman" w:cstheme="minorHAnsi"/>
           <w:i/>
-          <w:sz w:val="22"/>
-          <w:szCs w:val="22"/>
-          <w:highlight w:val="red"/>
-          <w:lang w:val="nb-NO"/>
-        </w:rPr>
-      </w:pPr>
-      <w:r>
-        <w:rPr>
-          <w:rFonts w:eastAsia="Times New Roman" w:cstheme="minorHAnsi"/>
-          <w:i/>
-          <w:sz w:val="22"/>
-          <w:szCs w:val="22"/>
-          <w:highlight w:val="red"/>
+          <w:color w:val="FF0000"/>
+          <w:sz w:val="22"/>
+          <w:szCs w:val="22"/>
+          <w:lang w:val="nb-NO"/>
+        </w:rPr>
+      </w:pPr>
+      <w:r>
+        <w:rPr>
+          <w:rFonts w:eastAsia="Times New Roman" w:cstheme="minorHAnsi"/>
+          <w:i/>
+          <w:color w:val="FF0000"/>
+          <w:sz w:val="22"/>
+          <w:szCs w:val="22"/>
           <w:u w:val="thick"/>
           <w:lang w:val="nb-NO"/>
         </w:rPr>
-        <w:lastRenderedPageBreak/>
         <w:t>Ytelse:</w:t>
       </w:r>
     </w:p>
@@ -15319,18 +15433,19 @@
         <w:rPr>
           <w:rFonts w:eastAsia="Times New Roman" w:cstheme="minorHAnsi"/>
           <w:i/>
-          <w:sz w:val="22"/>
-          <w:szCs w:val="22"/>
-          <w:lang w:val="nb-NO"/>
-        </w:rPr>
-      </w:pPr>
-      <w:r>
-        <w:rPr>
-          <w:rFonts w:eastAsia="Times New Roman" w:cstheme="minorHAnsi"/>
-          <w:i/>
-          <w:sz w:val="22"/>
-          <w:szCs w:val="22"/>
-          <w:highlight w:val="red"/>
+          <w:color w:val="FF0000"/>
+          <w:sz w:val="22"/>
+          <w:szCs w:val="22"/>
+          <w:lang w:val="nb-NO"/>
+        </w:rPr>
+      </w:pPr>
+      <w:r>
+        <w:rPr>
+          <w:rFonts w:eastAsia="Times New Roman" w:cstheme="minorHAnsi"/>
+          <w:i/>
+          <w:color w:val="FF0000"/>
+          <w:sz w:val="22"/>
+          <w:szCs w:val="22"/>
           <w:lang w:val="nb-NO"/>
         </w:rPr>
         <w:t xml:space="preserve">Antall kodelinjer i mapper og </w:t>
@@ -15340,9 +15455,9 @@
         <w:rPr>
           <w:rFonts w:eastAsia="Times New Roman" w:cstheme="minorHAnsi"/>
           <w:i/>
-          <w:sz w:val="22"/>
-          <w:szCs w:val="22"/>
-          <w:highlight w:val="red"/>
+          <w:color w:val="FF0000"/>
+          <w:sz w:val="22"/>
+          <w:szCs w:val="22"/>
           <w:lang w:val="nb-NO"/>
         </w:rPr>
         <w:t>reducer</w:t>
@@ -15352,9 +15467,9 @@
         <w:rPr>
           <w:rFonts w:eastAsia="Times New Roman" w:cstheme="minorHAnsi"/>
           <w:i/>
-          <w:sz w:val="22"/>
-          <w:szCs w:val="22"/>
-          <w:highlight w:val="red"/>
+          <w:color w:val="FF0000"/>
+          <w:sz w:val="22"/>
+          <w:szCs w:val="22"/>
           <w:lang w:val="nb-NO"/>
         </w:rPr>
         <w:t>:</w:t>
@@ -15363,23 +15478,13 @@
         <w:rPr>
           <w:rFonts w:eastAsia="Times New Roman" w:cstheme="minorHAnsi"/>
           <w:i/>
-          <w:sz w:val="22"/>
-          <w:szCs w:val="22"/>
-          <w:highlight w:val="red"/>
+          <w:color w:val="FF0000"/>
+          <w:sz w:val="22"/>
+          <w:szCs w:val="22"/>
           <w:lang w:val="nb-NO"/>
         </w:rPr>
         <w:br/>
-        <w:t>Kjøretid:</w:t>
-      </w:r>
-      <w:r>
-        <w:rPr>
-          <w:rFonts w:eastAsia="Times New Roman" w:cstheme="minorHAnsi"/>
-          <w:i/>
-          <w:sz w:val="22"/>
-          <w:szCs w:val="22"/>
-          <w:lang w:val="nb-NO"/>
-        </w:rPr>
-        <w:t xml:space="preserve"> </w:t>
+        <w:t xml:space="preserve">Kjøretid: </w:t>
       </w:r>
     </w:p>
     <w:p>
@@ -15402,6 +15507,7 @@
           <w:szCs w:val="22"/>
           <w:lang w:val="nb-NO"/>
         </w:rPr>
+        <w:lastRenderedPageBreak/>
         <w:t>Spark:</w:t>
       </w:r>
       <w:r>
@@ -15855,6 +15961,7 @@
         <w:rPr>
           <w:rFonts w:eastAsia="Times New Roman" w:cstheme="minorHAnsi"/>
           <w:i/>
+          <w:color w:val="FF0000"/>
           <w:sz w:val="22"/>
           <w:szCs w:val="22"/>
           <w:lang w:val="nb-NO"/>
@@ -15866,9 +15973,9 @@
           <w:rFonts w:eastAsia="Times New Roman" w:cstheme="minorHAnsi"/>
           <w:b/>
           <w:i/>
-          <w:sz w:val="22"/>
-          <w:szCs w:val="22"/>
-          <w:highlight w:val="red"/>
+          <w:color w:val="FF0000"/>
+          <w:sz w:val="22"/>
+          <w:szCs w:val="22"/>
           <w:lang w:val="nb-NO"/>
         </w:rPr>
         <w:t>MapReduce</w:t>
@@ -15879,9 +15986,9 @@
           <w:rFonts w:eastAsia="Times New Roman" w:cstheme="minorHAnsi"/>
           <w:b/>
           <w:i/>
-          <w:sz w:val="22"/>
-          <w:szCs w:val="22"/>
-          <w:highlight w:val="red"/>
+          <w:color w:val="FF0000"/>
+          <w:sz w:val="22"/>
+          <w:szCs w:val="22"/>
           <w:lang w:val="nb-NO"/>
         </w:rPr>
         <w:t>:</w:t>
@@ -15891,9 +15998,9 @@
           <w:rFonts w:eastAsia="Times New Roman" w:cstheme="minorHAnsi"/>
           <w:b/>
           <w:i/>
-          <w:sz w:val="22"/>
-          <w:szCs w:val="22"/>
-          <w:highlight w:val="red"/>
+          <w:color w:val="FF0000"/>
+          <w:sz w:val="22"/>
+          <w:szCs w:val="22"/>
           <w:lang w:val="nb-NO"/>
         </w:rPr>
         <w:br/>
@@ -15902,9 +16009,9 @@
         <w:rPr>
           <w:rFonts w:eastAsia="Times New Roman" w:cstheme="minorHAnsi"/>
           <w:i/>
-          <w:sz w:val="22"/>
-          <w:szCs w:val="22"/>
-          <w:highlight w:val="red"/>
+          <w:color w:val="FF0000"/>
+          <w:sz w:val="22"/>
+          <w:szCs w:val="22"/>
           <w:u w:val="thick"/>
           <w:lang w:val="nb-NO"/>
         </w:rPr>
@@ -15914,9 +16021,9 @@
         <w:rPr>
           <w:rFonts w:eastAsia="Times New Roman" w:cstheme="minorHAnsi"/>
           <w:i/>
-          <w:sz w:val="22"/>
-          <w:szCs w:val="22"/>
-          <w:highlight w:val="red"/>
+          <w:color w:val="FF0000"/>
+          <w:sz w:val="22"/>
+          <w:szCs w:val="22"/>
           <w:lang w:val="nb-NO"/>
         </w:rPr>
         <w:br/>
@@ -15927,9 +16034,9 @@
         <w:rPr>
           <w:rFonts w:eastAsia="Times New Roman" w:cstheme="minorHAnsi"/>
           <w:i/>
-          <w:sz w:val="22"/>
-          <w:szCs w:val="22"/>
-          <w:highlight w:val="red"/>
+          <w:color w:val="FF0000"/>
+          <w:sz w:val="22"/>
+          <w:szCs w:val="22"/>
           <w:lang w:val="nb-NO"/>
         </w:rPr>
         <w:t>reducer</w:t>
@@ -15939,9 +16046,9 @@
         <w:rPr>
           <w:rFonts w:eastAsia="Times New Roman" w:cstheme="minorHAnsi"/>
           <w:i/>
-          <w:sz w:val="22"/>
-          <w:szCs w:val="22"/>
-          <w:highlight w:val="red"/>
+          <w:color w:val="FF0000"/>
+          <w:sz w:val="22"/>
+          <w:szCs w:val="22"/>
           <w:lang w:val="nb-NO"/>
         </w:rPr>
         <w:t xml:space="preserve">: </w:t>
@@ -15950,23 +16057,13 @@
         <w:rPr>
           <w:rFonts w:eastAsia="Times New Roman" w:cstheme="minorHAnsi"/>
           <w:i/>
-          <w:sz w:val="22"/>
-          <w:szCs w:val="22"/>
-          <w:highlight w:val="red"/>
+          <w:color w:val="FF0000"/>
+          <w:sz w:val="22"/>
+          <w:szCs w:val="22"/>
           <w:lang w:val="nb-NO"/>
         </w:rPr>
         <w:br/>
-        <w:t>Kjøretid:</w:t>
-      </w:r>
-      <w:r>
-        <w:rPr>
-          <w:rFonts w:eastAsia="Times New Roman" w:cstheme="minorHAnsi"/>
-          <w:i/>
-          <w:sz w:val="22"/>
-          <w:szCs w:val="22"/>
-          <w:lang w:val="nb-NO"/>
-        </w:rPr>
-        <w:t xml:space="preserve"> </w:t>
+        <w:t xml:space="preserve">Kjøretid: </w:t>
       </w:r>
     </w:p>
     <w:p>
@@ -16158,8 +16255,6 @@
         </w:rPr>
         <w:t xml:space="preserve"> og beskrivelse på hvor denne ligger hentes ut. </w:t>
       </w:r>
-      <w:bookmarkStart w:id="10" w:name="_GoBack"/>
-      <w:bookmarkEnd w:id="10"/>
       <w:r>
         <w:rPr>
           <w:rFonts w:eastAsia="Times New Roman" w:cstheme="minorHAnsi"/>
@@ -16193,7 +16288,6 @@
           <w:u w:val="thick"/>
           <w:lang w:val="nb-NO"/>
         </w:rPr>
-        <w:lastRenderedPageBreak/>
         <w:t>Ytelse:</w:t>
       </w:r>
       <w:r>
@@ -16297,6 +16391,7 @@
         <w:pStyle w:val="Heading4"/>
         <w:rPr>
           <w:rFonts w:eastAsia="Times New Roman"/>
+          <w:color w:val="FF0000"/>
           <w:lang w:val="en-US"/>
         </w:rPr>
       </w:pPr>
@@ -16304,6 +16399,7 @@
       <w:r>
         <w:rPr>
           <w:rStyle w:val="Heading4Char"/>
+          <w:color w:val="FF0000"/>
           <w:lang w:val="en-US"/>
         </w:rPr>
         <w:t>2.3.2.</w:t>
@@ -16311,6 +16407,7 @@
       <w:r>
         <w:rPr>
           <w:rStyle w:val="Heading4Char"/>
+          <w:color w:val="FF0000"/>
           <w:lang w:val="en-US"/>
         </w:rPr>
         <w:t>3</w:t>
@@ -16318,6 +16415,7 @@
       <w:r>
         <w:rPr>
           <w:rStyle w:val="Heading4Char"/>
+          <w:color w:val="FF0000"/>
           <w:lang w:val="en-US"/>
         </w:rPr>
         <w:t xml:space="preserve">  </w:t>
@@ -16325,31 +16423,26 @@
       <w:r>
         <w:rPr>
           <w:rFonts w:eastAsia="Times New Roman"/>
+          <w:color w:val="FF0000"/>
           <w:highlight w:val="yellow"/>
           <w:lang w:val="en-US"/>
         </w:rPr>
-        <w:t>W</w:t>
-      </w:r>
+        <w:t>Why</w:t>
+      </w:r>
+      <w:proofErr w:type="gramEnd"/>
       <w:r>
         <w:rPr>
           <w:rFonts w:eastAsia="Times New Roman"/>
+          <w:color w:val="FF0000"/>
           <w:highlight w:val="yellow"/>
           <w:lang w:val="en-US"/>
         </w:rPr>
-        <w:t>hy</w:t>
-      </w:r>
-      <w:proofErr w:type="gramEnd"/>
+        <w:t xml:space="preserve"> MapReduce or Spark is the correct or not the correct tool to answer them</w:t>
+      </w:r>
       <w:r>
         <w:rPr>
           <w:rFonts w:eastAsia="Times New Roman"/>
-          <w:highlight w:val="yellow"/>
-          <w:lang w:val="en-US"/>
-        </w:rPr>
-        <w:t xml:space="preserve"> MapReduce or Spark is the correct or not the correct tool to answer them</w:t>
-      </w:r>
-      <w:r>
-        <w:rPr>
-          <w:rFonts w:eastAsia="Times New Roman"/>
+          <w:color w:val="FF0000"/>
           <w:lang w:val="en-US"/>
         </w:rPr>
         <w:t>?</w:t>
@@ -16361,11 +16454,23 @@
         <w:rPr>
           <w:rFonts w:eastAsia="Times New Roman" w:cstheme="minorHAnsi"/>
           <w:i/>
-          <w:sz w:val="22"/>
-          <w:szCs w:val="22"/>
-          <w:lang w:val="en-US"/>
-        </w:rPr>
-      </w:pPr>
+          <w:color w:val="FF0000"/>
+          <w:sz w:val="22"/>
+          <w:szCs w:val="22"/>
+          <w:lang w:val="en-US"/>
+        </w:rPr>
+      </w:pPr>
+      <w:r>
+        <w:rPr>
+          <w:rFonts w:eastAsia="Times New Roman" w:cstheme="minorHAnsi"/>
+          <w:i/>
+          <w:color w:val="FF0000"/>
+          <w:sz w:val="22"/>
+          <w:szCs w:val="22"/>
+          <w:lang w:val="en-US"/>
+        </w:rPr>
+        <w:t xml:space="preserve">. . . . . . </w:t>
+      </w:r>
     </w:p>
     <w:p>
       <w:pPr>
@@ -16871,7 +16976,7 @@
         </w:rPr>
         <w:t xml:space="preserve">Kilde: </w:t>
       </w:r>
-      <w:hyperlink r:id="rId16" w:history="1">
+      <w:hyperlink r:id="rId15" w:history="1">
         <w:r>
           <w:rPr>
             <w:rStyle w:val="Hyperlink"/>
@@ -16925,17 +17030,7 @@
           <w:szCs w:val="22"/>
           <w:lang w:val="nb-NO"/>
         </w:rPr>
-        <w:t xml:space="preserve">Som man tydelig kan se utafra kodene er Spark mye enklere å benytte og skrive programmer i. Med Spark og språket Scala har man tilgang til et stort utvalg av API-er noe som gjør programmeringen </w:t>
-      </w:r>
-      <w:r>
-        <w:rPr>
-          <w:rFonts w:eastAsia="Times New Roman" w:cstheme="minorHAnsi"/>
-          <w:sz w:val="22"/>
-          <w:szCs w:val="22"/>
-          <w:lang w:val="nb-NO"/>
-        </w:rPr>
-        <w:lastRenderedPageBreak/>
-        <w:t xml:space="preserve">enklere, samt gjør koden mindre. Dette syntes tydelig på sammenligningen av antall linjer med kode i programmene </w:t>
+        <w:t xml:space="preserve">Som man tydelig kan se utafra kodene er Spark mye enklere å benytte og skrive programmer i. Med Spark og språket Scala har man tilgang til et stort utvalg av API-er noe som gjør programmeringen enklere, samt gjør koden mindre. Dette syntes tydelig på sammenligningen av antall linjer med kode i programmene </w:t>
       </w:r>
       <w:r>
         <w:rPr>
@@ -17053,6 +17148,7 @@
           <w:szCs w:val="24"/>
           <w:lang w:val="nb-NO"/>
         </w:rPr>
+        <w:lastRenderedPageBreak/>
         <w:t xml:space="preserve">3 </w:t>
       </w:r>
       <w:r>
@@ -17156,7 +17252,7 @@
           <w:lang w:val="nb-NO"/>
         </w:rPr>
       </w:pPr>
-      <w:hyperlink r:id="rId17" w:history="1">
+      <w:hyperlink r:id="rId16" w:history="1">
         <w:r>
           <w:rPr>
             <w:rStyle w:val="Hyperlink"/>
@@ -17182,7 +17278,7 @@
           <w:lang w:val="nb-NO"/>
         </w:rPr>
       </w:pPr>
-      <w:hyperlink r:id="rId18" w:history="1">
+      <w:hyperlink r:id="rId17" w:history="1">
         <w:r>
           <w:rPr>
             <w:rStyle w:val="Hyperlink"/>
@@ -17211,7 +17307,7 @@
           <w:lang w:val="nb-NO"/>
         </w:rPr>
       </w:pPr>
-      <w:hyperlink r:id="rId19" w:history="1">
+      <w:hyperlink r:id="rId18" w:history="1">
         <w:r>
           <w:rPr>
             <w:rStyle w:val="Hyperlink"/>
@@ -17242,7 +17338,7 @@
         </w:rPr>
         <w:t xml:space="preserve">Kilde: </w:t>
       </w:r>
-      <w:hyperlink r:id="rId20" w:history="1">
+      <w:hyperlink r:id="rId19" w:history="1">
         <w:r>
           <w:rPr>
             <w:rStyle w:val="Hyperlink"/>
@@ -17272,8 +17368,8 @@
       </w:pPr>
     </w:p>
     <w:sectPr>
-      <w:footerReference w:type="even" r:id="rId21"/>
-      <w:footerReference w:type="default" r:id="rId22"/>
+      <w:footerReference w:type="even" r:id="rId20"/>
+      <w:footerReference w:type="default" r:id="rId21"/>
       <w:pgSz w:w="11900" w:h="16840"/>
       <w:pgMar w:top="1417" w:right="1417" w:bottom="1417" w:left="1417" w:header="708" w:footer="708" w:gutter="0"/>
       <w:cols w:space="708"/>
@@ -20051,7 +20147,7 @@
 </file>
 
 <file path=customXml/itemProps1.xml><?xml version="1.0" encoding="utf-8"?>
-<ds:datastoreItem xmlns:ds="http://schemas.openxmlformats.org/officeDocument/2006/customXml" ds:itemID="{BC0D0CC7-FDD1-864D-B057-1F18AB8E6082}">
+<ds:datastoreItem xmlns:ds="http://schemas.openxmlformats.org/officeDocument/2006/customXml" ds:itemID="{287AAFC9-96FC-6D4D-8807-7CA886CB686A}">
   <ds:schemaRefs>
     <ds:schemaRef ds:uri="http://schemas.openxmlformats.org/officeDocument/2006/bibliography"/>
   </ds:schemaRefs>

</xml_diff>